<commit_message>
added the overview and base pattern
</commit_message>
<xml_diff>
--- a/DD/DD-1.0.docx
+++ b/DD/DD-1.0.docx
@@ -10,7 +10,7 @@
           <w:color w:val="538135" w:themeColor="accent6" w:themeShade="BF"/>
         </w:rPr>
         <w:drawing>
-          <wp:anchor distT="0" distB="0" distL="114300" distR="114300" simplePos="0" relativeHeight="251662336" behindDoc="0" locked="0" layoutInCell="1" allowOverlap="1" wp14:anchorId="1E28809F" wp14:editId="12DB04EB">
+          <wp:anchor distT="0" distB="0" distL="114300" distR="114300" simplePos="0" relativeHeight="251662336" behindDoc="0" locked="0" layoutInCell="1" allowOverlap="1" wp14:anchorId="672953A0" wp14:editId="377A211A">
             <wp:simplePos x="0" y="0"/>
             <wp:positionH relativeFrom="margin">
               <wp:posOffset>1802130</wp:posOffset>
@@ -79,7 +79,230 @@
         <mc:AlternateContent>
           <mc:Choice Requires="wps">
             <w:drawing>
-              <wp:anchor distT="0" distB="0" distL="114300" distR="114300" simplePos="0" relativeHeight="251665408" behindDoc="0" locked="0" layoutInCell="1" allowOverlap="1" wp14:anchorId="775864D7" wp14:editId="15217229">
+              <wp:anchor distT="0" distB="0" distL="114300" distR="114300" simplePos="0" relativeHeight="251660288" behindDoc="0" locked="0" layoutInCell="1" allowOverlap="1" wp14:anchorId="33F091A2" wp14:editId="553B5788">
+                <wp:simplePos x="0" y="0"/>
+                <wp:positionH relativeFrom="page">
+                  <wp:posOffset>88969</wp:posOffset>
+                </wp:positionH>
+                <wp:positionV relativeFrom="page">
+                  <wp:posOffset>5476515</wp:posOffset>
+                </wp:positionV>
+                <wp:extent cx="7608570" cy="2537460"/>
+                <wp:effectExtent l="0" t="0" r="0" b="15240"/>
+                <wp:wrapSquare wrapText="bothSides"/>
+                <wp:docPr id="153" name="Text Box 153"/>
+                <wp:cNvGraphicFramePr/>
+                <a:graphic xmlns:a="http://schemas.openxmlformats.org/drawingml/2006/main">
+                  <a:graphicData uri="http://schemas.microsoft.com/office/word/2010/wordprocessingShape">
+                    <wps:wsp>
+                      <wps:cNvSpPr txBox="1"/>
+                      <wps:spPr>
+                        <a:xfrm>
+                          <a:off x="0" y="0"/>
+                          <a:ext cx="7608570" cy="2537460"/>
+                        </a:xfrm>
+                        <a:prstGeom prst="rect">
+                          <a:avLst/>
+                        </a:prstGeom>
+                        <a:noFill/>
+                        <a:ln w="6350">
+                          <a:noFill/>
+                        </a:ln>
+                        <a:effectLst/>
+                      </wps:spPr>
+                      <wps:style>
+                        <a:lnRef idx="0">
+                          <a:schemeClr val="accent1"/>
+                        </a:lnRef>
+                        <a:fillRef idx="0">
+                          <a:schemeClr val="accent1"/>
+                        </a:fillRef>
+                        <a:effectRef idx="0">
+                          <a:schemeClr val="accent1"/>
+                        </a:effectRef>
+                        <a:fontRef idx="minor">
+                          <a:schemeClr val="dk1"/>
+                        </a:fontRef>
+                      </wps:style>
+                      <wps:txbx>
+                        <w:txbxContent>
+                          <w:p>
+                            <w:pPr>
+                              <w:pStyle w:val="NoSpacing"/>
+                              <w:rPr>
+                                <w:color w:val="4472C4" w:themeColor="accent1"/>
+                                <w:sz w:val="40"/>
+                                <w:szCs w:val="40"/>
+                              </w:rPr>
+                            </w:pPr>
+                            <w:r>
+                              <w:rPr>
+                                <w:color w:val="4472C4" w:themeColor="accent1"/>
+                                <w:sz w:val="40"/>
+                                <w:szCs w:val="40"/>
+                              </w:rPr>
+                              <w:t xml:space="preserve">           </w:t>
+                            </w:r>
+                            <w:r>
+                              <w:rPr>
+                                <w:rFonts w:eastAsiaTheme="minorHAnsi"/>
+                                <w:noProof/>
+                                <w:color w:val="538135" w:themeColor="accent6" w:themeShade="BF"/>
+                              </w:rPr>
+                              <w:drawing>
+                                <wp:inline distT="0" distB="0" distL="0" distR="0" wp14:anchorId="4E29D3B5" wp14:editId="35ABAEE8">
+                                  <wp:extent cx="3097530" cy="2327910"/>
+                                  <wp:effectExtent l="0" t="0" r="7620" b="0"/>
+                                  <wp:docPr id="27" name="Picture 27"/>
+                                  <wp:cNvGraphicFramePr>
+                                    <a:graphicFrameLocks xmlns:a="http://schemas.openxmlformats.org/drawingml/2006/main" noChangeAspect="1"/>
+                                  </wp:cNvGraphicFramePr>
+                                  <a:graphic xmlns:a="http://schemas.openxmlformats.org/drawingml/2006/main">
+                                    <a:graphicData uri="http://schemas.openxmlformats.org/drawingml/2006/picture">
+                                      <pic:pic xmlns:pic="http://schemas.openxmlformats.org/drawingml/2006/picture">
+                                        <pic:nvPicPr>
+                                          <pic:cNvPr id="7" name="safestreetLogo.png"/>
+                                          <pic:cNvPicPr/>
+                                        </pic:nvPicPr>
+                                        <pic:blipFill>
+                                          <a:blip r:embed="rId9" cstate="print">
+                                            <a:extLst>
+                                              <a:ext uri="{28A0092B-C50C-407E-A947-70E740481C1C}">
+                                                <a14:useLocalDpi xmlns:a14="http://schemas.microsoft.com/office/drawing/2010/main" val="0"/>
+                                              </a:ext>
+                                            </a:extLst>
+                                          </a:blip>
+                                          <a:stretch>
+                                            <a:fillRect/>
+                                          </a:stretch>
+                                        </pic:blipFill>
+                                        <pic:spPr>
+                                          <a:xfrm>
+                                            <a:off x="0" y="0"/>
+                                            <a:ext cx="3134771" cy="2355898"/>
+                                          </a:xfrm>
+                                          <a:prstGeom prst="rect">
+                                            <a:avLst/>
+                                          </a:prstGeom>
+                                        </pic:spPr>
+                                      </pic:pic>
+                                    </a:graphicData>
+                                  </a:graphic>
+                                </wp:inline>
+                              </w:drawing>
+                            </w:r>
+                          </w:p>
+                        </w:txbxContent>
+                      </wps:txbx>
+                      <wps:bodyPr rot="0" spcFirstLastPara="0" vertOverflow="overflow" horzOverflow="overflow" vert="horz" wrap="square" lIns="1600200" tIns="0" rIns="685800" bIns="0" numCol="1" spcCol="0" rtlCol="0" fromWordArt="0" anchor="t" anchorCtr="0" forceAA="0" compatLnSpc="1">
+                        <a:prstTxWarp prst="textNoShape">
+                          <a:avLst/>
+                        </a:prstTxWarp>
+                        <a:noAutofit/>
+                      </wps:bodyPr>
+                    </wps:wsp>
+                  </a:graphicData>
+                </a:graphic>
+                <wp14:sizeRelH relativeFrom="page">
+                  <wp14:pctWidth>0</wp14:pctWidth>
+                </wp14:sizeRelH>
+                <wp14:sizeRelV relativeFrom="page">
+                  <wp14:pctHeight>0</wp14:pctHeight>
+                </wp14:sizeRelV>
+              </wp:anchor>
+            </w:drawing>
+          </mc:Choice>
+          <mc:Fallback>
+            <w:pict>
+              <v:shapetype w14:anchorId="33F091A2" id="_x0000_t202" coordsize="21600,21600" o:spt="202" path="m,l,21600r21600,l21600,xe">
+                <v:stroke joinstyle="miter"/>
+                <v:path gradientshapeok="t" o:connecttype="rect"/>
+              </v:shapetype>
+              <v:shape id="Text Box 153" o:spid="_x0000_s1026" type="#_x0000_t202" style="position:absolute;margin-left:7pt;margin-top:431.2pt;width:599.1pt;height:199.8pt;z-index:251660288;visibility:visible;mso-wrap-style:square;mso-width-percent:0;mso-height-percent:0;mso-wrap-distance-left:9pt;mso-wrap-distance-top:0;mso-wrap-distance-right:9pt;mso-wrap-distance-bottom:0;mso-position-horizontal:absolute;mso-position-horizontal-relative:page;mso-position-vertical:absolute;mso-position-vertical-relative:page;mso-width-percent:0;mso-height-percent:0;mso-width-relative:page;mso-height-relative:page;v-text-anchor:top" o:gfxdata="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" filled="f" stroked="f" strokeweight=".5pt">
+                <v:textbox inset="126pt,0,54pt,0">
+                  <w:txbxContent>
+                    <w:p>
+                      <w:pPr>
+                        <w:pStyle w:val="NoSpacing"/>
+                        <w:rPr>
+                          <w:color w:val="4472C4" w:themeColor="accent1"/>
+                          <w:sz w:val="40"/>
+                          <w:szCs w:val="40"/>
+                        </w:rPr>
+                      </w:pPr>
+                      <w:r>
+                        <w:rPr>
+                          <w:color w:val="4472C4" w:themeColor="accent1"/>
+                          <w:sz w:val="40"/>
+                          <w:szCs w:val="40"/>
+                        </w:rPr>
+                        <w:t xml:space="preserve">           </w:t>
+                      </w:r>
+                      <w:r>
+                        <w:rPr>
+                          <w:rFonts w:eastAsiaTheme="minorHAnsi"/>
+                          <w:noProof/>
+                          <w:color w:val="538135" w:themeColor="accent6" w:themeShade="BF"/>
+                        </w:rPr>
+                        <w:drawing>
+                          <wp:inline distT="0" distB="0" distL="0" distR="0" wp14:anchorId="4E29D3B5" wp14:editId="35ABAEE8">
+                            <wp:extent cx="3097530" cy="2327910"/>
+                            <wp:effectExtent l="0" t="0" r="7620" b="0"/>
+                            <wp:docPr id="27" name="Picture 27"/>
+                            <wp:cNvGraphicFramePr>
+                              <a:graphicFrameLocks xmlns:a="http://schemas.openxmlformats.org/drawingml/2006/main" noChangeAspect="1"/>
+                            </wp:cNvGraphicFramePr>
+                            <a:graphic xmlns:a="http://schemas.openxmlformats.org/drawingml/2006/main">
+                              <a:graphicData uri="http://schemas.openxmlformats.org/drawingml/2006/picture">
+                                <pic:pic xmlns:pic="http://schemas.openxmlformats.org/drawingml/2006/picture">
+                                  <pic:nvPicPr>
+                                    <pic:cNvPr id="7" name="safestreetLogo.png"/>
+                                    <pic:cNvPicPr/>
+                                  </pic:nvPicPr>
+                                  <pic:blipFill>
+                                    <a:blip r:embed="rId9" cstate="print">
+                                      <a:extLst>
+                                        <a:ext uri="{28A0092B-C50C-407E-A947-70E740481C1C}">
+                                          <a14:useLocalDpi xmlns:a14="http://schemas.microsoft.com/office/drawing/2010/main" val="0"/>
+                                        </a:ext>
+                                      </a:extLst>
+                                    </a:blip>
+                                    <a:stretch>
+                                      <a:fillRect/>
+                                    </a:stretch>
+                                  </pic:blipFill>
+                                  <pic:spPr>
+                                    <a:xfrm>
+                                      <a:off x="0" y="0"/>
+                                      <a:ext cx="3134771" cy="2355898"/>
+                                    </a:xfrm>
+                                    <a:prstGeom prst="rect">
+                                      <a:avLst/>
+                                    </a:prstGeom>
+                                  </pic:spPr>
+                                </pic:pic>
+                              </a:graphicData>
+                            </a:graphic>
+                          </wp:inline>
+                        </w:drawing>
+                      </w:r>
+                    </w:p>
+                  </w:txbxContent>
+                </v:textbox>
+                <w10:wrap type="square" anchorx="page" anchory="page"/>
+              </v:shape>
+            </w:pict>
+          </mc:Fallback>
+        </mc:AlternateContent>
+      </w:r>
+      <w:r>
+        <w:rPr>
+          <w:noProof/>
+        </w:rPr>
+        <mc:AlternateContent>
+          <mc:Choice Requires="wps">
+            <w:drawing>
+              <wp:anchor distT="0" distB="0" distL="114300" distR="114300" simplePos="0" relativeHeight="251665408" behindDoc="0" locked="0" layoutInCell="1" allowOverlap="1" wp14:anchorId="6354C593" wp14:editId="10129C9A">
                 <wp:simplePos x="0" y="0"/>
                 <wp:positionH relativeFrom="column">
                   <wp:posOffset>4415790</wp:posOffset>
@@ -169,11 +392,7 @@
           </mc:Choice>
           <mc:Fallback>
             <w:pict>
-              <v:shapetype w14:anchorId="775864D7" id="_x0000_t202" coordsize="21600,21600" o:spt="202" path="m,l,21600r21600,l21600,xe">
-                <v:stroke joinstyle="miter"/>
-                <v:path gradientshapeok="t" o:connecttype="rect"/>
-              </v:shapetype>
-              <v:shape id="Text Box 6" o:spid="_x0000_s1026" type="#_x0000_t202" style="position:absolute;margin-left:347.7pt;margin-top:336pt;width:2in;height:2in;z-index:251665408;visibility:visible;mso-wrap-style:none;mso-wrap-distance-left:9pt;mso-wrap-distance-top:0;mso-wrap-distance-right:9pt;mso-wrap-distance-bottom:0;mso-position-horizontal:absolute;mso-position-horizontal-relative:text;mso-position-vertical:absolute;mso-position-vertical-relative:text;v-text-anchor:top" o:gfxdata="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" filled="f" stroked="f">
+              <v:shape w14:anchorId="6354C593" id="Text Box 6" o:spid="_x0000_s1027" type="#_x0000_t202" style="position:absolute;margin-left:347.7pt;margin-top:336pt;width:2in;height:2in;z-index:251665408;visibility:visible;mso-wrap-style:none;mso-wrap-distance-left:9pt;mso-wrap-distance-top:0;mso-wrap-distance-right:9pt;mso-wrap-distance-bottom:0;mso-position-horizontal:absolute;mso-position-horizontal-relative:text;mso-position-vertical:absolute;mso-position-vertical-relative:text;v-text-anchor:top" o:gfxdata="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" filled="f" stroked="f">
                 <v:textbox style="mso-fit-shape-to-text:t">
                   <w:txbxContent>
                     <w:p>
@@ -232,226 +451,7 @@
         <mc:AlternateContent>
           <mc:Choice Requires="wps">
             <w:drawing>
-              <wp:anchor distT="0" distB="0" distL="114300" distR="114300" simplePos="0" relativeHeight="251660288" behindDoc="0" locked="0" layoutInCell="1" allowOverlap="1" wp14:anchorId="3F2551A8" wp14:editId="15BA6DCE">
-                <wp:simplePos x="0" y="0"/>
-                <wp:positionH relativeFrom="page">
-                  <wp:posOffset>91440</wp:posOffset>
-                </wp:positionH>
-                <wp:positionV relativeFrom="page">
-                  <wp:posOffset>5292090</wp:posOffset>
-                </wp:positionV>
-                <wp:extent cx="7608570" cy="2720340"/>
-                <wp:effectExtent l="0" t="0" r="0" b="3810"/>
-                <wp:wrapSquare wrapText="bothSides"/>
-                <wp:docPr id="153" name="Text Box 153"/>
-                <wp:cNvGraphicFramePr/>
-                <a:graphic xmlns:a="http://schemas.openxmlformats.org/drawingml/2006/main">
-                  <a:graphicData uri="http://schemas.microsoft.com/office/word/2010/wordprocessingShape">
-                    <wps:wsp>
-                      <wps:cNvSpPr txBox="1"/>
-                      <wps:spPr>
-                        <a:xfrm>
-                          <a:off x="0" y="0"/>
-                          <a:ext cx="7608570" cy="2720340"/>
-                        </a:xfrm>
-                        <a:prstGeom prst="rect">
-                          <a:avLst/>
-                        </a:prstGeom>
-                        <a:noFill/>
-                        <a:ln w="6350">
-                          <a:noFill/>
-                        </a:ln>
-                        <a:effectLst/>
-                      </wps:spPr>
-                      <wps:style>
-                        <a:lnRef idx="0">
-                          <a:schemeClr val="accent1"/>
-                        </a:lnRef>
-                        <a:fillRef idx="0">
-                          <a:schemeClr val="accent1"/>
-                        </a:fillRef>
-                        <a:effectRef idx="0">
-                          <a:schemeClr val="accent1"/>
-                        </a:effectRef>
-                        <a:fontRef idx="minor">
-                          <a:schemeClr val="dk1"/>
-                        </a:fontRef>
-                      </wps:style>
-                      <wps:txbx>
-                        <w:txbxContent>
-                          <w:p>
-                            <w:pPr>
-                              <w:pStyle w:val="NoSpacing"/>
-                              <w:rPr>
-                                <w:color w:val="4472C4" w:themeColor="accent1"/>
-                                <w:sz w:val="40"/>
-                                <w:szCs w:val="40"/>
-                              </w:rPr>
-                            </w:pPr>
-                            <w:r>
-                              <w:rPr>
-                                <w:color w:val="4472C4" w:themeColor="accent1"/>
-                                <w:sz w:val="40"/>
-                                <w:szCs w:val="40"/>
-                              </w:rPr>
-                              <w:t xml:space="preserve">           </w:t>
-                            </w:r>
-                            <w:r>
-                              <w:rPr>
-                                <w:rFonts w:eastAsiaTheme="minorHAnsi"/>
-                                <w:noProof/>
-                                <w:color w:val="538135" w:themeColor="accent6" w:themeShade="BF"/>
-                              </w:rPr>
-                              <w:drawing>
-                                <wp:inline distT="0" distB="0" distL="0" distR="0" wp14:anchorId="645DAC13" wp14:editId="789F38B4">
-                                  <wp:extent cx="3097530" cy="2327910"/>
-                                  <wp:effectExtent l="0" t="0" r="7620" b="0"/>
-                                  <wp:docPr id="27" name="Picture 27"/>
-                                  <wp:cNvGraphicFramePr>
-                                    <a:graphicFrameLocks xmlns:a="http://schemas.openxmlformats.org/drawingml/2006/main" noChangeAspect="1"/>
-                                  </wp:cNvGraphicFramePr>
-                                  <a:graphic xmlns:a="http://schemas.openxmlformats.org/drawingml/2006/main">
-                                    <a:graphicData uri="http://schemas.openxmlformats.org/drawingml/2006/picture">
-                                      <pic:pic xmlns:pic="http://schemas.openxmlformats.org/drawingml/2006/picture">
-                                        <pic:nvPicPr>
-                                          <pic:cNvPr id="7" name="safestreetLogo.png"/>
-                                          <pic:cNvPicPr/>
-                                        </pic:nvPicPr>
-                                        <pic:blipFill>
-                                          <a:blip r:embed="rId9" cstate="print">
-                                            <a:extLst>
-                                              <a:ext uri="{28A0092B-C50C-407E-A947-70E740481C1C}">
-                                                <a14:useLocalDpi xmlns:a14="http://schemas.microsoft.com/office/drawing/2010/main" val="0"/>
-                                              </a:ext>
-                                            </a:extLst>
-                                          </a:blip>
-                                          <a:stretch>
-                                            <a:fillRect/>
-                                          </a:stretch>
-                                        </pic:blipFill>
-                                        <pic:spPr>
-                                          <a:xfrm>
-                                            <a:off x="0" y="0"/>
-                                            <a:ext cx="3134771" cy="2355898"/>
-                                          </a:xfrm>
-                                          <a:prstGeom prst="rect">
-                                            <a:avLst/>
-                                          </a:prstGeom>
-                                        </pic:spPr>
-                                      </pic:pic>
-                                    </a:graphicData>
-                                  </a:graphic>
-                                </wp:inline>
-                              </w:drawing>
-                            </w:r>
-                          </w:p>
-                        </w:txbxContent>
-                      </wps:txbx>
-                      <wps:bodyPr rot="0" spcFirstLastPara="0" vertOverflow="overflow" horzOverflow="overflow" vert="horz" wrap="square" lIns="1600200" tIns="0" rIns="685800" bIns="0" numCol="1" spcCol="0" rtlCol="0" fromWordArt="0" anchor="t" anchorCtr="0" forceAA="0" compatLnSpc="1">
-                        <a:prstTxWarp prst="textNoShape">
-                          <a:avLst/>
-                        </a:prstTxWarp>
-                        <a:noAutofit/>
-                      </wps:bodyPr>
-                    </wps:wsp>
-                  </a:graphicData>
-                </a:graphic>
-                <wp14:sizeRelH relativeFrom="page">
-                  <wp14:pctWidth>0</wp14:pctWidth>
-                </wp14:sizeRelH>
-                <wp14:sizeRelV relativeFrom="page">
-                  <wp14:pctHeight>0</wp14:pctHeight>
-                </wp14:sizeRelV>
-              </wp:anchor>
-            </w:drawing>
-          </mc:Choice>
-          <mc:Fallback>
-            <w:pict>
-              <v:shape w14:anchorId="3F2551A8" id="Text Box 153" o:spid="_x0000_s1027" type="#_x0000_t202" style="position:absolute;margin-left:7.2pt;margin-top:416.7pt;width:599.1pt;height:214.2pt;z-index:251660288;visibility:visible;mso-wrap-style:square;mso-width-percent:0;mso-height-percent:0;mso-wrap-distance-left:9pt;mso-wrap-distance-top:0;mso-wrap-distance-right:9pt;mso-wrap-distance-bottom:0;mso-position-horizontal:absolute;mso-position-horizontal-relative:page;mso-position-vertical:absolute;mso-position-vertical-relative:page;mso-width-percent:0;mso-height-percent:0;mso-width-relative:page;mso-height-relative:page;v-text-anchor:top" o:gfxdata="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" filled="f" stroked="f" strokeweight=".5pt">
-                <v:textbox inset="126pt,0,54pt,0">
-                  <w:txbxContent>
-                    <w:p>
-                      <w:pPr>
-                        <w:pStyle w:val="NoSpacing"/>
-                        <w:rPr>
-                          <w:color w:val="4472C4" w:themeColor="accent1"/>
-                          <w:sz w:val="40"/>
-                          <w:szCs w:val="40"/>
-                        </w:rPr>
-                      </w:pPr>
-                      <w:r>
-                        <w:rPr>
-                          <w:color w:val="4472C4" w:themeColor="accent1"/>
-                          <w:sz w:val="40"/>
-                          <w:szCs w:val="40"/>
-                        </w:rPr>
-                        <w:t xml:space="preserve">           </w:t>
-                      </w:r>
-                      <w:r>
-                        <w:rPr>
-                          <w:rFonts w:eastAsiaTheme="minorHAnsi"/>
-                          <w:noProof/>
-                          <w:color w:val="538135" w:themeColor="accent6" w:themeShade="BF"/>
-                        </w:rPr>
-                        <w:drawing>
-                          <wp:inline distT="0" distB="0" distL="0" distR="0" wp14:anchorId="645DAC13" wp14:editId="789F38B4">
-                            <wp:extent cx="3097530" cy="2327910"/>
-                            <wp:effectExtent l="0" t="0" r="7620" b="0"/>
-                            <wp:docPr id="27" name="Picture 27"/>
-                            <wp:cNvGraphicFramePr>
-                              <a:graphicFrameLocks xmlns:a="http://schemas.openxmlformats.org/drawingml/2006/main" noChangeAspect="1"/>
-                            </wp:cNvGraphicFramePr>
-                            <a:graphic xmlns:a="http://schemas.openxmlformats.org/drawingml/2006/main">
-                              <a:graphicData uri="http://schemas.openxmlformats.org/drawingml/2006/picture">
-                                <pic:pic xmlns:pic="http://schemas.openxmlformats.org/drawingml/2006/picture">
-                                  <pic:nvPicPr>
-                                    <pic:cNvPr id="7" name="safestreetLogo.png"/>
-                                    <pic:cNvPicPr/>
-                                  </pic:nvPicPr>
-                                  <pic:blipFill>
-                                    <a:blip r:embed="rId9" cstate="print">
-                                      <a:extLst>
-                                        <a:ext uri="{28A0092B-C50C-407E-A947-70E740481C1C}">
-                                          <a14:useLocalDpi xmlns:a14="http://schemas.microsoft.com/office/drawing/2010/main" val="0"/>
-                                        </a:ext>
-                                      </a:extLst>
-                                    </a:blip>
-                                    <a:stretch>
-                                      <a:fillRect/>
-                                    </a:stretch>
-                                  </pic:blipFill>
-                                  <pic:spPr>
-                                    <a:xfrm>
-                                      <a:off x="0" y="0"/>
-                                      <a:ext cx="3134771" cy="2355898"/>
-                                    </a:xfrm>
-                                    <a:prstGeom prst="rect">
-                                      <a:avLst/>
-                                    </a:prstGeom>
-                                  </pic:spPr>
-                                </pic:pic>
-                              </a:graphicData>
-                            </a:graphic>
-                          </wp:inline>
-                        </w:drawing>
-                      </w:r>
-                    </w:p>
-                  </w:txbxContent>
-                </v:textbox>
-                <w10:wrap type="square" anchorx="page" anchory="page"/>
-              </v:shape>
-            </w:pict>
-          </mc:Fallback>
-        </mc:AlternateContent>
-      </w:r>
-      <w:r>
-        <w:rPr>
-          <w:noProof/>
-        </w:rPr>
-        <mc:AlternateContent>
-          <mc:Choice Requires="wps">
-            <w:drawing>
-              <wp:anchor distT="45720" distB="45720" distL="114300" distR="114300" simplePos="0" relativeHeight="251664384" behindDoc="0" locked="0" layoutInCell="1" allowOverlap="1" wp14:anchorId="2C132E29" wp14:editId="76DEA8D1">
+              <wp:anchor distT="45720" distB="45720" distL="114300" distR="114300" simplePos="0" relativeHeight="251664384" behindDoc="0" locked="0" layoutInCell="1" allowOverlap="1" wp14:anchorId="0BCBB70E" wp14:editId="213A48FD">
                 <wp:simplePos x="0" y="0"/>
                 <wp:positionH relativeFrom="column">
                   <wp:posOffset>-819150</wp:posOffset>
@@ -547,6 +547,7 @@
                                 <w:dataBinding w:prefixMappings="xmlns:ns0='http://purl.org/dc/elements/1.1/' xmlns:ns1='http://schemas.openxmlformats.org/package/2006/metadata/core-properties' " w:xpath="/ns1:coreProperties[1]/ns0:subject[1]" w:storeItemID="{6C3C8BC8-F283-45AE-878A-BAB7291924A1}"/>
                                 <w:text/>
                               </w:sdtPr>
+                              <w:sdtEndPr/>
                               <w:sdtContent>
                                 <w:r>
                                   <w:rPr>
@@ -580,7 +581,7 @@
           </mc:Choice>
           <mc:Fallback>
             <w:pict>
-              <v:shape w14:anchorId="2C132E29" id="Text Box 2" o:spid="_x0000_s1028" type="#_x0000_t202" style="position:absolute;margin-left:-64.5pt;margin-top:19.85pt;width:596.7pt;height:183.6pt;z-index:251664384;visibility:visible;mso-wrap-style:square;mso-width-percent:0;mso-height-percent:0;mso-wrap-distance-left:9pt;mso-wrap-distance-top:3.6pt;mso-wrap-distance-right:9pt;mso-wrap-distance-bottom:3.6pt;mso-position-horizontal:absolute;mso-position-horizontal-relative:text;mso-position-vertical:absolute;mso-position-vertical-relative:text;mso-width-percent:0;mso-height-percent:0;mso-width-relative:margin;mso-height-relative:margin;v-text-anchor:top" o:gfxdata="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" strokecolor="white [3212]">
+              <v:shape w14:anchorId="0BCBB70E" id="Text Box 2" o:spid="_x0000_s1028" type="#_x0000_t202" style="position:absolute;margin-left:-64.5pt;margin-top:19.85pt;width:596.7pt;height:183.6pt;z-index:251664384;visibility:visible;mso-wrap-style:square;mso-width-percent:0;mso-height-percent:0;mso-wrap-distance-left:9pt;mso-wrap-distance-top:3.6pt;mso-wrap-distance-right:9pt;mso-wrap-distance-bottom:3.6pt;mso-position-horizontal:absolute;mso-position-horizontal-relative:text;mso-position-vertical:absolute;mso-position-vertical-relative:text;mso-width-percent:0;mso-height-percent:0;mso-width-relative:margin;mso-height-relative:margin;v-text-anchor:top" o:gfxdata="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" strokecolor="white [3212]">
                 <v:textbox>
                   <w:txbxContent>
                     <w:p>
@@ -636,6 +637,7 @@
                           <w:dataBinding w:prefixMappings="xmlns:ns0='http://purl.org/dc/elements/1.1/' xmlns:ns1='http://schemas.openxmlformats.org/package/2006/metadata/core-properties' " w:xpath="/ns1:coreProperties[1]/ns0:subject[1]" w:storeItemID="{6C3C8BC8-F283-45AE-878A-BAB7291924A1}"/>
                           <w:text/>
                         </w:sdtPr>
+                        <w:sdtEndPr/>
                         <w:sdtContent>
                           <w:r>
                             <w:rPr>
@@ -667,7 +669,7 @@
         <mc:AlternateContent>
           <mc:Choice Requires="wps">
             <w:drawing>
-              <wp:anchor distT="0" distB="0" distL="114300" distR="114300" simplePos="0" relativeHeight="251663360" behindDoc="1" locked="0" layoutInCell="1" allowOverlap="1" wp14:anchorId="56FF5688" wp14:editId="1CA77BF2">
+              <wp:anchor distT="0" distB="0" distL="114300" distR="114300" simplePos="0" relativeHeight="251663360" behindDoc="1" locked="0" layoutInCell="1" allowOverlap="1" wp14:anchorId="540ECE87" wp14:editId="5715E8DC">
                 <wp:simplePos x="0" y="0"/>
                 <wp:positionH relativeFrom="column">
                   <wp:posOffset>4000500</wp:posOffset>
@@ -739,7 +741,7 @@
           </mc:Choice>
           <mc:Fallback>
             <w:pict>
-              <v:shape w14:anchorId="56FF5688" id="Text Box 1" o:spid="_x0000_s1029" type="#_x0000_t202" style="position:absolute;margin-left:315pt;margin-top:280.55pt;width:49.2pt;height:43.5pt;z-index:-251653120;visibility:visible;mso-wrap-style:square;mso-height-percent:0;mso-wrap-distance-left:9pt;mso-wrap-distance-top:0;mso-wrap-distance-right:9pt;mso-wrap-distance-bottom:0;mso-position-horizontal:absolute;mso-position-horizontal-relative:text;mso-position-vertical:absolute;mso-position-vertical-relative:text;mso-height-percent:0;mso-height-relative:margin;v-text-anchor:top" o:gfxdata="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" fillcolor="white [3201]" strokecolor="white [3212]" strokeweight=".5pt">
+              <v:shape w14:anchorId="540ECE87" id="Text Box 1" o:spid="_x0000_s1029" type="#_x0000_t202" style="position:absolute;margin-left:315pt;margin-top:280.55pt;width:49.2pt;height:43.5pt;z-index:-251653120;visibility:visible;mso-wrap-style:square;mso-height-percent:0;mso-wrap-distance-left:9pt;mso-wrap-distance-top:0;mso-wrap-distance-right:9pt;mso-wrap-distance-bottom:0;mso-position-horizontal:absolute;mso-position-horizontal-relative:text;mso-position-vertical:absolute;mso-position-vertical-relative:text;mso-height-percent:0;mso-height-relative:margin;v-text-anchor:top" o:gfxdata="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" fillcolor="white [3201]" strokecolor="white [3212]" strokeweight=".5pt">
                 <v:textbox>
                   <w:txbxContent>
                     <w:p>
@@ -773,7 +775,7 @@
         <mc:AlternateContent>
           <mc:Choice Requires="wpg">
             <w:drawing>
-              <wp:anchor distT="0" distB="0" distL="114300" distR="114300" simplePos="0" relativeHeight="251661312" behindDoc="0" locked="0" layoutInCell="1" allowOverlap="1" wp14:anchorId="604AB2E7" wp14:editId="2CBE2667">
+              <wp:anchor distT="0" distB="0" distL="114300" distR="114300" simplePos="0" relativeHeight="251661312" behindDoc="0" locked="0" layoutInCell="1" allowOverlap="1" wp14:anchorId="7E931543" wp14:editId="6BA3A745">
                 <wp:simplePos x="0" y="0"/>
                 <wp:positionH relativeFrom="page">
                   <wp:align>center</wp:align>
@@ -1041,7 +1043,7 @@
         <mc:AlternateContent>
           <mc:Choice Requires="wps">
             <w:drawing>
-              <wp:anchor distT="0" distB="0" distL="114300" distR="114300" simplePos="0" relativeHeight="251659264" behindDoc="0" locked="0" layoutInCell="1" allowOverlap="1" wp14:anchorId="15D41922" wp14:editId="04D4ED6B">
+              <wp:anchor distT="0" distB="0" distL="114300" distR="114300" simplePos="0" relativeHeight="251659264" behindDoc="0" locked="0" layoutInCell="1" allowOverlap="1" wp14:anchorId="0054ECB2" wp14:editId="5509080F">
                 <wp:simplePos x="0" y="0"/>
                 <wp:positionH relativeFrom="page">
                   <wp:align>center</wp:align>
@@ -1110,6 +1112,7 @@
                               <w:dataBinding w:prefixMappings="xmlns:ns0='http://purl.org/dc/elements/1.1/' xmlns:ns1='http://schemas.openxmlformats.org/package/2006/metadata/core-properties' " w:xpath="/ns1:coreProperties[1]/ns0:creator[1]" w:storeItemID="{6C3C8BC8-F283-45AE-878A-BAB7291924A1}"/>
                               <w:text/>
                             </w:sdtPr>
+                            <w:sdtEndPr/>
                             <w:sdtContent>
                               <w:p>
                                 <w:pPr>
@@ -1156,6 +1159,7 @@
                                 <w:dataBinding w:prefixMappings="xmlns:ns0='http://schemas.microsoft.com/office/2006/coverPageProps' " w:xpath="/ns0:CoverPageProperties[1]/ns0:CompanyEmail[1]" w:storeItemID="{55AF091B-3C7A-41E3-B477-F2FDAA23CFDA}"/>
                                 <w:text/>
                               </w:sdtPr>
+                              <w:sdtEndPr/>
                               <w:sdtContent>
                                 <w:r>
                                   <w:rPr>
@@ -1198,7 +1202,7 @@
           </mc:Choice>
           <mc:Fallback>
             <w:pict>
-              <v:shape w14:anchorId="15D41922" id="Text Box 152" o:spid="_x0000_s1030" type="#_x0000_t202" style="position:absolute;margin-left:0;margin-top:0;width:8in;height:1in;z-index:251659264;visibility:visible;mso-wrap-style:square;mso-width-percent:941;mso-height-percent:92;mso-top-percent:818;mso-wrap-distance-left:9pt;mso-wrap-distance-top:0;mso-wrap-distance-right:9pt;mso-wrap-distance-bottom:0;mso-position-horizontal:center;mso-position-horizontal-relative:page;mso-position-vertical-relative:page;mso-width-percent:941;mso-height-percent:92;mso-top-percent:818;mso-width-relative:page;mso-height-relative:page;v-text-anchor:bottom" o:gfxdata="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" filled="f" stroked="f" strokeweight=".5pt">
+              <v:shape w14:anchorId="0054ECB2" id="Text Box 152" o:spid="_x0000_s1030" type="#_x0000_t202" style="position:absolute;margin-left:0;margin-top:0;width:8in;height:1in;z-index:251659264;visibility:visible;mso-wrap-style:square;mso-width-percent:941;mso-height-percent:92;mso-top-percent:818;mso-wrap-distance-left:9pt;mso-wrap-distance-top:0;mso-wrap-distance-right:9pt;mso-wrap-distance-bottom:0;mso-position-horizontal:center;mso-position-horizontal-relative:page;mso-position-vertical-relative:page;mso-width-percent:941;mso-height-percent:92;mso-top-percent:818;mso-width-relative:page;mso-height-relative:page;v-text-anchor:bottom" o:gfxdata="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" filled="f" stroked="f" strokeweight=".5pt">
                 <v:textbox inset="126pt,0,54pt,0">
                   <w:txbxContent>
                     <w:sdt>
@@ -1214,6 +1218,7 @@
                         <w:dataBinding w:prefixMappings="xmlns:ns0='http://purl.org/dc/elements/1.1/' xmlns:ns1='http://schemas.openxmlformats.org/package/2006/metadata/core-properties' " w:xpath="/ns1:coreProperties[1]/ns0:creator[1]" w:storeItemID="{6C3C8BC8-F283-45AE-878A-BAB7291924A1}"/>
                         <w:text/>
                       </w:sdtPr>
+                      <w:sdtEndPr/>
                       <w:sdtContent>
                         <w:p>
                           <w:pPr>
@@ -1260,6 +1265,7 @@
                           <w:dataBinding w:prefixMappings="xmlns:ns0='http://schemas.microsoft.com/office/2006/coverPageProps' " w:xpath="/ns0:CoverPageProperties[1]/ns0:CompanyEmail[1]" w:storeItemID="{55AF091B-3C7A-41E3-B477-F2FDAA23CFDA}"/>
                           <w:text/>
                         </w:sdtPr>
+                        <w:sdtEndPr/>
                         <w:sdtContent>
                           <w:r>
                             <w:rPr>
@@ -1316,26 +1322,16 @@
         <w:rPr>
           <w:b/>
           <w:bCs/>
-          <w:color w:val="2F5496" w:themeColor="accent1" w:themeShade="BF"/>
           <w:szCs w:val="24"/>
         </w:rPr>
       </w:pPr>
       <w:r>
-        <w:rPr>
-          <w:color w:val="2F5496" w:themeColor="accent1" w:themeShade="BF"/>
-        </w:rPr>
         <w:fldChar w:fldCharType="begin"/>
       </w:r>
       <w:r>
-        <w:rPr>
-          <w:color w:val="2F5496" w:themeColor="accent1" w:themeShade="BF"/>
-        </w:rPr>
         <w:instrText xml:space="preserve"> TOC \h \z \t "chapters,1,sub1,2,sub2,2,sub-2,3,sub-2.1,3,seb-2.2,3,seb-2.3,3,sub-2.4,3,sub3,2,sub4,2,sub8,2" </w:instrText>
       </w:r>
       <w:r>
-        <w:rPr>
-          <w:color w:val="2F5496" w:themeColor="accent1" w:themeShade="BF"/>
-        </w:rPr>
         <w:fldChar w:fldCharType="separate"/>
       </w:r>
       <w:hyperlink w:anchor="_Toc25332202" w:history="1">
@@ -1353,37 +1349,34 @@
           <w:rPr>
             <w:b/>
             <w:bCs/>
+            <w:szCs w:val="24"/>
+          </w:rPr>
+          <w:tab/>
+        </w:r>
+        <w:r>
+          <w:rPr>
+            <w:rStyle w:val="Hyperlink"/>
+            <w:b/>
+            <w:bCs/>
             <w:color w:val="2F5496" w:themeColor="accent1" w:themeShade="BF"/>
             <w:szCs w:val="24"/>
           </w:rPr>
+          <w:t>Introduction</w:t>
+        </w:r>
+        <w:r>
+          <w:rPr>
+            <w:b/>
+            <w:bCs/>
+            <w:webHidden/>
+            <w:szCs w:val="24"/>
+          </w:rPr>
           <w:tab/>
         </w:r>
         <w:r>
           <w:rPr>
-            <w:rStyle w:val="Hyperlink"/>
-            <w:b/>
-            <w:bCs/>
-            <w:color w:val="2F5496" w:themeColor="accent1" w:themeShade="BF"/>
-            <w:szCs w:val="24"/>
-          </w:rPr>
-          <w:t>Introduction</w:t>
-        </w:r>
-        <w:r>
-          <w:rPr>
-            <w:b/>
-            <w:bCs/>
-            <w:webHidden/>
-            <w:color w:val="2F5496" w:themeColor="accent1" w:themeShade="BF"/>
-            <w:szCs w:val="24"/>
-          </w:rPr>
-          <w:tab/>
-        </w:r>
-        <w:r>
-          <w:rPr>
-            <w:b/>
-            <w:bCs/>
-            <w:webHidden/>
-            <w:color w:val="2F5496" w:themeColor="accent1" w:themeShade="BF"/>
+            <w:b/>
+            <w:bCs/>
+            <w:webHidden/>
             <w:szCs w:val="24"/>
           </w:rPr>
           <w:fldChar w:fldCharType="begin"/>
@@ -1393,7 +1386,6 @@
             <w:b/>
             <w:bCs/>
             <w:webHidden/>
-            <w:color w:val="2F5496" w:themeColor="accent1" w:themeShade="BF"/>
             <w:szCs w:val="24"/>
           </w:rPr>
           <w:instrText xml:space="preserve"> PAGEREF _Toc25332202 \h </w:instrText>
@@ -1403,16 +1395,14 @@
             <w:b/>
             <w:bCs/>
             <w:webHidden/>
-            <w:color w:val="2F5496" w:themeColor="accent1" w:themeShade="BF"/>
-            <w:szCs w:val="24"/>
-          </w:rPr>
-        </w:r>
-        <w:r>
-          <w:rPr>
-            <w:b/>
-            <w:bCs/>
-            <w:webHidden/>
-            <w:color w:val="2F5496" w:themeColor="accent1" w:themeShade="BF"/>
+            <w:szCs w:val="24"/>
+          </w:rPr>
+        </w:r>
+        <w:r>
+          <w:rPr>
+            <w:b/>
+            <w:bCs/>
+            <w:webHidden/>
             <w:szCs w:val="24"/>
           </w:rPr>
           <w:fldChar w:fldCharType="separate"/>
@@ -1422,17 +1412,15 @@
             <w:b/>
             <w:bCs/>
             <w:webHidden/>
-            <w:color w:val="2F5496" w:themeColor="accent1" w:themeShade="BF"/>
-            <w:szCs w:val="24"/>
-          </w:rPr>
-          <w:t>5</w:t>
-        </w:r>
-        <w:r>
-          <w:rPr>
-            <w:b/>
-            <w:bCs/>
-            <w:webHidden/>
-            <w:color w:val="2F5496" w:themeColor="accent1" w:themeShade="BF"/>
+            <w:szCs w:val="24"/>
+          </w:rPr>
+          <w:t>4</w:t>
+        </w:r>
+        <w:r>
+          <w:rPr>
+            <w:b/>
+            <w:bCs/>
+            <w:webHidden/>
             <w:szCs w:val="24"/>
           </w:rPr>
           <w:fldChar w:fldCharType="end"/>
@@ -1550,7 +1538,7 @@
             <w:color w:val="8EAADB" w:themeColor="accent1" w:themeTint="99"/>
             <w:szCs w:val="24"/>
           </w:rPr>
-          <w:t>5</w:t>
+          <w:t>4</w:t>
         </w:r>
         <w:r>
           <w:rPr>
@@ -1676,7 +1664,7 @@
             <w:color w:val="8EAADB" w:themeColor="accent1" w:themeTint="99"/>
             <w:szCs w:val="24"/>
           </w:rPr>
-          <w:t>5</w:t>
+          <w:t>4</w:t>
         </w:r>
         <w:r>
           <w:rPr>
@@ -1802,7 +1790,7 @@
             <w:color w:val="8EAADB" w:themeColor="accent1" w:themeTint="99"/>
             <w:szCs w:val="24"/>
           </w:rPr>
-          <w:t>5</w:t>
+          <w:t>4</w:t>
         </w:r>
         <w:r>
           <w:rPr>
@@ -1928,7 +1916,7 @@
             <w:color w:val="8EAADB" w:themeColor="accent1" w:themeTint="99"/>
             <w:szCs w:val="24"/>
           </w:rPr>
-          <w:t>5</w:t>
+          <w:t>4</w:t>
         </w:r>
         <w:r>
           <w:rPr>
@@ -2054,7 +2042,7 @@
             <w:color w:val="8EAADB" w:themeColor="accent1" w:themeTint="99"/>
             <w:szCs w:val="24"/>
           </w:rPr>
-          <w:t>5</w:t>
+          <w:t>4</w:t>
         </w:r>
         <w:r>
           <w:rPr>
@@ -2180,7 +2168,7 @@
             <w:color w:val="8EAADB" w:themeColor="accent1" w:themeTint="99"/>
             <w:szCs w:val="24"/>
           </w:rPr>
-          <w:t>5</w:t>
+          <w:t>4</w:t>
         </w:r>
         <w:r>
           <w:rPr>
@@ -2327,7 +2315,6 @@
         <w:rPr>
           <w:b/>
           <w:bCs/>
-          <w:color w:val="2F5496" w:themeColor="accent1" w:themeShade="BF"/>
           <w:szCs w:val="24"/>
         </w:rPr>
       </w:pPr>
@@ -2346,37 +2333,34 @@
           <w:rPr>
             <w:b/>
             <w:bCs/>
+            <w:szCs w:val="24"/>
+          </w:rPr>
+          <w:tab/>
+        </w:r>
+        <w:r>
+          <w:rPr>
+            <w:rStyle w:val="Hyperlink"/>
+            <w:b/>
+            <w:bCs/>
             <w:color w:val="2F5496" w:themeColor="accent1" w:themeShade="BF"/>
             <w:szCs w:val="24"/>
           </w:rPr>
+          <w:t>Architectural Design</w:t>
+        </w:r>
+        <w:r>
+          <w:rPr>
+            <w:b/>
+            <w:bCs/>
+            <w:webHidden/>
+            <w:szCs w:val="24"/>
+          </w:rPr>
           <w:tab/>
         </w:r>
         <w:r>
           <w:rPr>
-            <w:rStyle w:val="Hyperlink"/>
-            <w:b/>
-            <w:bCs/>
-            <w:color w:val="2F5496" w:themeColor="accent1" w:themeShade="BF"/>
-            <w:szCs w:val="24"/>
-          </w:rPr>
-          <w:t>Architectural Design</w:t>
-        </w:r>
-        <w:r>
-          <w:rPr>
-            <w:b/>
-            <w:bCs/>
-            <w:webHidden/>
-            <w:color w:val="2F5496" w:themeColor="accent1" w:themeShade="BF"/>
-            <w:szCs w:val="24"/>
-          </w:rPr>
-          <w:tab/>
-        </w:r>
-        <w:r>
-          <w:rPr>
-            <w:b/>
-            <w:bCs/>
-            <w:webHidden/>
-            <w:color w:val="2F5496" w:themeColor="accent1" w:themeShade="BF"/>
+            <w:b/>
+            <w:bCs/>
+            <w:webHidden/>
             <w:szCs w:val="24"/>
           </w:rPr>
           <w:fldChar w:fldCharType="begin"/>
@@ -2386,7 +2370,6 @@
             <w:b/>
             <w:bCs/>
             <w:webHidden/>
-            <w:color w:val="2F5496" w:themeColor="accent1" w:themeShade="BF"/>
             <w:szCs w:val="24"/>
           </w:rPr>
           <w:instrText xml:space="preserve"> PAGEREF _Toc25332210 \h </w:instrText>
@@ -2396,16 +2379,14 @@
             <w:b/>
             <w:bCs/>
             <w:webHidden/>
-            <w:color w:val="2F5496" w:themeColor="accent1" w:themeShade="BF"/>
-            <w:szCs w:val="24"/>
-          </w:rPr>
-        </w:r>
-        <w:r>
-          <w:rPr>
-            <w:b/>
-            <w:bCs/>
-            <w:webHidden/>
-            <w:color w:val="2F5496" w:themeColor="accent1" w:themeShade="BF"/>
+            <w:szCs w:val="24"/>
+          </w:rPr>
+        </w:r>
+        <w:r>
+          <w:rPr>
+            <w:b/>
+            <w:bCs/>
+            <w:webHidden/>
             <w:szCs w:val="24"/>
           </w:rPr>
           <w:fldChar w:fldCharType="separate"/>
@@ -2415,7 +2396,6 @@
             <w:b/>
             <w:bCs/>
             <w:webHidden/>
-            <w:color w:val="2F5496" w:themeColor="accent1" w:themeShade="BF"/>
             <w:szCs w:val="24"/>
           </w:rPr>
           <w:t>5</w:t>
@@ -2425,7 +2405,6 @@
             <w:b/>
             <w:bCs/>
             <w:webHidden/>
-            <w:color w:val="2F5496" w:themeColor="accent1" w:themeShade="BF"/>
             <w:szCs w:val="24"/>
           </w:rPr>
           <w:fldChar w:fldCharType="end"/>
@@ -2669,7 +2648,7 @@
             <w:color w:val="8EAADB" w:themeColor="accent1" w:themeTint="99"/>
             <w:szCs w:val="24"/>
           </w:rPr>
-          <w:t>5</w:t>
+          <w:t>6</w:t>
         </w:r>
         <w:r>
           <w:rPr>
@@ -2795,7 +2774,7 @@
             <w:color w:val="8EAADB" w:themeColor="accent1" w:themeTint="99"/>
             <w:szCs w:val="24"/>
           </w:rPr>
-          <w:t>5</w:t>
+          <w:t>6</w:t>
         </w:r>
         <w:r>
           <w:rPr>
@@ -2921,7 +2900,7 @@
             <w:color w:val="8EAADB" w:themeColor="accent1" w:themeTint="99"/>
             <w:szCs w:val="24"/>
           </w:rPr>
-          <w:t>5</w:t>
+          <w:t>6</w:t>
         </w:r>
         <w:r>
           <w:rPr>
@@ -3047,7 +3026,7 @@
             <w:color w:val="8EAADB" w:themeColor="accent1" w:themeTint="99"/>
             <w:szCs w:val="24"/>
           </w:rPr>
-          <w:t>5</w:t>
+          <w:t>6</w:t>
         </w:r>
         <w:r>
           <w:rPr>
@@ -3173,7 +3152,7 @@
             <w:color w:val="8EAADB" w:themeColor="accent1" w:themeTint="99"/>
             <w:szCs w:val="24"/>
           </w:rPr>
-          <w:t>5</w:t>
+          <w:t>6</w:t>
         </w:r>
         <w:r>
           <w:rPr>
@@ -3299,7 +3278,7 @@
             <w:color w:val="8EAADB" w:themeColor="accent1" w:themeTint="99"/>
             <w:szCs w:val="24"/>
           </w:rPr>
-          <w:t>5</w:t>
+          <w:t>6</w:t>
         </w:r>
         <w:r>
           <w:rPr>
@@ -3425,7 +3404,7 @@
             <w:color w:val="8EAADB" w:themeColor="accent1" w:themeTint="99"/>
             <w:szCs w:val="24"/>
           </w:rPr>
-          <w:t>5</w:t>
+          <w:t>6</w:t>
         </w:r>
         <w:r>
           <w:rPr>
@@ -3551,7 +3530,7 @@
             <w:color w:val="8EAADB" w:themeColor="accent1" w:themeTint="99"/>
             <w:szCs w:val="24"/>
           </w:rPr>
-          <w:t>5</w:t>
+          <w:t>6</w:t>
         </w:r>
         <w:r>
           <w:rPr>
@@ -3677,7 +3656,7 @@
             <w:color w:val="8EAADB" w:themeColor="accent1" w:themeTint="99"/>
             <w:szCs w:val="24"/>
           </w:rPr>
-          <w:t>5</w:t>
+          <w:t>6</w:t>
         </w:r>
         <w:r>
           <w:rPr>
@@ -4454,7 +4433,6 @@
         <w:rPr>
           <w:b/>
           <w:bCs/>
-          <w:color w:val="2F5496" w:themeColor="accent1" w:themeShade="BF"/>
           <w:szCs w:val="24"/>
         </w:rPr>
       </w:pPr>
@@ -4473,7 +4451,6 @@
           <w:rPr>
             <w:b/>
             <w:bCs/>
-            <w:color w:val="2F5496" w:themeColor="accent1" w:themeShade="BF"/>
             <w:szCs w:val="24"/>
           </w:rPr>
           <w:tab/>
@@ -4493,7 +4470,6 @@
             <w:b/>
             <w:bCs/>
             <w:webHidden/>
-            <w:color w:val="2F5496" w:themeColor="accent1" w:themeShade="BF"/>
             <w:szCs w:val="24"/>
           </w:rPr>
           <w:tab/>
@@ -4503,7 +4479,6 @@
             <w:b/>
             <w:bCs/>
             <w:webHidden/>
-            <w:color w:val="2F5496" w:themeColor="accent1" w:themeShade="BF"/>
             <w:szCs w:val="24"/>
           </w:rPr>
           <w:fldChar w:fldCharType="begin"/>
@@ -4513,7 +4488,6 @@
             <w:b/>
             <w:bCs/>
             <w:webHidden/>
-            <w:color w:val="2F5496" w:themeColor="accent1" w:themeShade="BF"/>
             <w:szCs w:val="24"/>
           </w:rPr>
           <w:instrText xml:space="preserve"> PAGEREF _Toc25332227 \h </w:instrText>
@@ -4523,16 +4497,14 @@
             <w:b/>
             <w:bCs/>
             <w:webHidden/>
-            <w:color w:val="2F5496" w:themeColor="accent1" w:themeShade="BF"/>
-            <w:szCs w:val="24"/>
-          </w:rPr>
-        </w:r>
-        <w:r>
-          <w:rPr>
-            <w:b/>
-            <w:bCs/>
-            <w:webHidden/>
-            <w:color w:val="2F5496" w:themeColor="accent1" w:themeShade="BF"/>
+            <w:szCs w:val="24"/>
+          </w:rPr>
+        </w:r>
+        <w:r>
+          <w:rPr>
+            <w:b/>
+            <w:bCs/>
+            <w:webHidden/>
             <w:szCs w:val="24"/>
           </w:rPr>
           <w:fldChar w:fldCharType="separate"/>
@@ -4542,7 +4514,6 @@
             <w:b/>
             <w:bCs/>
             <w:webHidden/>
-            <w:color w:val="2F5496" w:themeColor="accent1" w:themeShade="BF"/>
             <w:szCs w:val="24"/>
           </w:rPr>
           <w:t>6</w:t>
@@ -4552,7 +4523,6 @@
             <w:b/>
             <w:bCs/>
             <w:webHidden/>
-            <w:color w:val="2F5496" w:themeColor="accent1" w:themeShade="BF"/>
             <w:szCs w:val="24"/>
           </w:rPr>
           <w:fldChar w:fldCharType="end"/>
@@ -4817,7 +4787,6 @@
         <w:rPr>
           <w:b/>
           <w:bCs/>
-          <w:color w:val="2F5496" w:themeColor="accent1" w:themeShade="BF"/>
           <w:szCs w:val="24"/>
         </w:rPr>
       </w:pPr>
@@ -4836,37 +4805,34 @@
           <w:rPr>
             <w:b/>
             <w:bCs/>
+            <w:szCs w:val="24"/>
+          </w:rPr>
+          <w:tab/>
+        </w:r>
+        <w:r>
+          <w:rPr>
+            <w:rStyle w:val="Hyperlink"/>
+            <w:b/>
+            <w:bCs/>
             <w:color w:val="2F5496" w:themeColor="accent1" w:themeShade="BF"/>
             <w:szCs w:val="24"/>
           </w:rPr>
+          <w:t>User Interface Design</w:t>
+        </w:r>
+        <w:r>
+          <w:rPr>
+            <w:b/>
+            <w:bCs/>
+            <w:webHidden/>
+            <w:szCs w:val="24"/>
+          </w:rPr>
           <w:tab/>
         </w:r>
         <w:r>
           <w:rPr>
-            <w:rStyle w:val="Hyperlink"/>
-            <w:b/>
-            <w:bCs/>
-            <w:color w:val="2F5496" w:themeColor="accent1" w:themeShade="BF"/>
-            <w:szCs w:val="24"/>
-          </w:rPr>
-          <w:t>User Interface Design</w:t>
-        </w:r>
-        <w:r>
-          <w:rPr>
-            <w:b/>
-            <w:bCs/>
-            <w:webHidden/>
-            <w:color w:val="2F5496" w:themeColor="accent1" w:themeShade="BF"/>
-            <w:szCs w:val="24"/>
-          </w:rPr>
-          <w:tab/>
-        </w:r>
-        <w:r>
-          <w:rPr>
-            <w:b/>
-            <w:bCs/>
-            <w:webHidden/>
-            <w:color w:val="2F5496" w:themeColor="accent1" w:themeShade="BF"/>
+            <w:b/>
+            <w:bCs/>
+            <w:webHidden/>
             <w:szCs w:val="24"/>
           </w:rPr>
           <w:fldChar w:fldCharType="begin"/>
@@ -4876,7 +4842,6 @@
             <w:b/>
             <w:bCs/>
             <w:webHidden/>
-            <w:color w:val="2F5496" w:themeColor="accent1" w:themeShade="BF"/>
             <w:szCs w:val="24"/>
           </w:rPr>
           <w:instrText xml:space="preserve"> PAGEREF _Toc25332230 \h </w:instrText>
@@ -4886,16 +4851,14 @@
             <w:b/>
             <w:bCs/>
             <w:webHidden/>
-            <w:color w:val="2F5496" w:themeColor="accent1" w:themeShade="BF"/>
-            <w:szCs w:val="24"/>
-          </w:rPr>
-        </w:r>
-        <w:r>
-          <w:rPr>
-            <w:b/>
-            <w:bCs/>
-            <w:webHidden/>
-            <w:color w:val="2F5496" w:themeColor="accent1" w:themeShade="BF"/>
+            <w:szCs w:val="24"/>
+          </w:rPr>
+        </w:r>
+        <w:r>
+          <w:rPr>
+            <w:b/>
+            <w:bCs/>
+            <w:webHidden/>
             <w:szCs w:val="24"/>
           </w:rPr>
           <w:fldChar w:fldCharType="separate"/>
@@ -4905,7 +4868,6 @@
             <w:b/>
             <w:bCs/>
             <w:webHidden/>
-            <w:color w:val="2F5496" w:themeColor="accent1" w:themeShade="BF"/>
             <w:szCs w:val="24"/>
           </w:rPr>
           <w:t>6</w:t>
@@ -4915,7 +4877,6 @@
             <w:b/>
             <w:bCs/>
             <w:webHidden/>
-            <w:color w:val="2F5496" w:themeColor="accent1" w:themeShade="BF"/>
             <w:szCs w:val="24"/>
           </w:rPr>
           <w:fldChar w:fldCharType="end"/>
@@ -5180,7 +5141,6 @@
         <w:rPr>
           <w:b/>
           <w:bCs/>
-          <w:color w:val="2F5496" w:themeColor="accent1" w:themeShade="BF"/>
           <w:szCs w:val="24"/>
         </w:rPr>
       </w:pPr>
@@ -5199,37 +5159,34 @@
           <w:rPr>
             <w:b/>
             <w:bCs/>
+            <w:szCs w:val="24"/>
+          </w:rPr>
+          <w:tab/>
+        </w:r>
+        <w:r>
+          <w:rPr>
+            <w:rStyle w:val="Hyperlink"/>
+            <w:b/>
+            <w:bCs/>
             <w:color w:val="2F5496" w:themeColor="accent1" w:themeShade="BF"/>
             <w:szCs w:val="24"/>
           </w:rPr>
+          <w:t>Requirements Traceability</w:t>
+        </w:r>
+        <w:r>
+          <w:rPr>
+            <w:b/>
+            <w:bCs/>
+            <w:webHidden/>
+            <w:szCs w:val="24"/>
+          </w:rPr>
           <w:tab/>
         </w:r>
         <w:r>
           <w:rPr>
-            <w:rStyle w:val="Hyperlink"/>
-            <w:b/>
-            <w:bCs/>
-            <w:color w:val="2F5496" w:themeColor="accent1" w:themeShade="BF"/>
-            <w:szCs w:val="24"/>
-          </w:rPr>
-          <w:t>Requirements Traceability</w:t>
-        </w:r>
-        <w:r>
-          <w:rPr>
-            <w:b/>
-            <w:bCs/>
-            <w:webHidden/>
-            <w:color w:val="2F5496" w:themeColor="accent1" w:themeShade="BF"/>
-            <w:szCs w:val="24"/>
-          </w:rPr>
-          <w:tab/>
-        </w:r>
-        <w:r>
-          <w:rPr>
-            <w:b/>
-            <w:bCs/>
-            <w:webHidden/>
-            <w:color w:val="2F5496" w:themeColor="accent1" w:themeShade="BF"/>
+            <w:b/>
+            <w:bCs/>
+            <w:webHidden/>
             <w:szCs w:val="24"/>
           </w:rPr>
           <w:fldChar w:fldCharType="begin"/>
@@ -5239,7 +5196,6 @@
             <w:b/>
             <w:bCs/>
             <w:webHidden/>
-            <w:color w:val="2F5496" w:themeColor="accent1" w:themeShade="BF"/>
             <w:szCs w:val="24"/>
           </w:rPr>
           <w:instrText xml:space="preserve"> PAGEREF _Toc25332233 \h </w:instrText>
@@ -5249,16 +5205,14 @@
             <w:b/>
             <w:bCs/>
             <w:webHidden/>
-            <w:color w:val="2F5496" w:themeColor="accent1" w:themeShade="BF"/>
-            <w:szCs w:val="24"/>
-          </w:rPr>
-        </w:r>
-        <w:r>
-          <w:rPr>
-            <w:b/>
-            <w:bCs/>
-            <w:webHidden/>
-            <w:color w:val="2F5496" w:themeColor="accent1" w:themeShade="BF"/>
+            <w:szCs w:val="24"/>
+          </w:rPr>
+        </w:r>
+        <w:r>
+          <w:rPr>
+            <w:b/>
+            <w:bCs/>
+            <w:webHidden/>
             <w:szCs w:val="24"/>
           </w:rPr>
           <w:fldChar w:fldCharType="separate"/>
@@ -5268,17 +5222,15 @@
             <w:b/>
             <w:bCs/>
             <w:webHidden/>
-            <w:color w:val="2F5496" w:themeColor="accent1" w:themeShade="BF"/>
-            <w:szCs w:val="24"/>
-          </w:rPr>
-          <w:t>6</w:t>
-        </w:r>
-        <w:r>
-          <w:rPr>
-            <w:b/>
-            <w:bCs/>
-            <w:webHidden/>
-            <w:color w:val="2F5496" w:themeColor="accent1" w:themeShade="BF"/>
+            <w:szCs w:val="24"/>
+          </w:rPr>
+          <w:t>7</w:t>
+        </w:r>
+        <w:r>
+          <w:rPr>
+            <w:b/>
+            <w:bCs/>
+            <w:webHidden/>
             <w:szCs w:val="24"/>
           </w:rPr>
           <w:fldChar w:fldCharType="end"/>
@@ -5291,7 +5243,6 @@
         <w:rPr>
           <w:b/>
           <w:bCs/>
-          <w:color w:val="2F5496" w:themeColor="accent1" w:themeShade="BF"/>
           <w:szCs w:val="24"/>
         </w:rPr>
       </w:pPr>
@@ -5310,37 +5261,34 @@
           <w:rPr>
             <w:b/>
             <w:bCs/>
+            <w:szCs w:val="24"/>
+          </w:rPr>
+          <w:tab/>
+        </w:r>
+        <w:r>
+          <w:rPr>
+            <w:rStyle w:val="Hyperlink"/>
+            <w:b/>
+            <w:bCs/>
             <w:color w:val="2F5496" w:themeColor="accent1" w:themeShade="BF"/>
             <w:szCs w:val="24"/>
           </w:rPr>
+          <w:t>Implementation, Integration and Test Plan</w:t>
+        </w:r>
+        <w:r>
+          <w:rPr>
+            <w:b/>
+            <w:bCs/>
+            <w:webHidden/>
+            <w:szCs w:val="24"/>
+          </w:rPr>
           <w:tab/>
         </w:r>
         <w:r>
           <w:rPr>
-            <w:rStyle w:val="Hyperlink"/>
-            <w:b/>
-            <w:bCs/>
-            <w:color w:val="2F5496" w:themeColor="accent1" w:themeShade="BF"/>
-            <w:szCs w:val="24"/>
-          </w:rPr>
-          <w:t>Implementation, Integration and Test Plan</w:t>
-        </w:r>
-        <w:r>
-          <w:rPr>
-            <w:b/>
-            <w:bCs/>
-            <w:webHidden/>
-            <w:color w:val="2F5496" w:themeColor="accent1" w:themeShade="BF"/>
-            <w:szCs w:val="24"/>
-          </w:rPr>
-          <w:tab/>
-        </w:r>
-        <w:r>
-          <w:rPr>
-            <w:b/>
-            <w:bCs/>
-            <w:webHidden/>
-            <w:color w:val="2F5496" w:themeColor="accent1" w:themeShade="BF"/>
+            <w:b/>
+            <w:bCs/>
+            <w:webHidden/>
             <w:szCs w:val="24"/>
           </w:rPr>
           <w:fldChar w:fldCharType="begin"/>
@@ -5350,7 +5298,6 @@
             <w:b/>
             <w:bCs/>
             <w:webHidden/>
-            <w:color w:val="2F5496" w:themeColor="accent1" w:themeShade="BF"/>
             <w:szCs w:val="24"/>
           </w:rPr>
           <w:instrText xml:space="preserve"> PAGEREF _Toc25332234 \h </w:instrText>
@@ -5360,16 +5307,14 @@
             <w:b/>
             <w:bCs/>
             <w:webHidden/>
-            <w:color w:val="2F5496" w:themeColor="accent1" w:themeShade="BF"/>
-            <w:szCs w:val="24"/>
-          </w:rPr>
-        </w:r>
-        <w:r>
-          <w:rPr>
-            <w:b/>
-            <w:bCs/>
-            <w:webHidden/>
-            <w:color w:val="2F5496" w:themeColor="accent1" w:themeShade="BF"/>
+            <w:szCs w:val="24"/>
+          </w:rPr>
+        </w:r>
+        <w:r>
+          <w:rPr>
+            <w:b/>
+            <w:bCs/>
+            <w:webHidden/>
             <w:szCs w:val="24"/>
           </w:rPr>
           <w:fldChar w:fldCharType="separate"/>
@@ -5379,17 +5324,15 @@
             <w:b/>
             <w:bCs/>
             <w:webHidden/>
-            <w:color w:val="2F5496" w:themeColor="accent1" w:themeShade="BF"/>
-            <w:szCs w:val="24"/>
-          </w:rPr>
-          <w:t>6</w:t>
-        </w:r>
-        <w:r>
-          <w:rPr>
-            <w:b/>
-            <w:bCs/>
-            <w:webHidden/>
-            <w:color w:val="2F5496" w:themeColor="accent1" w:themeShade="BF"/>
+            <w:szCs w:val="24"/>
+          </w:rPr>
+          <w:t>7</w:t>
+        </w:r>
+        <w:r>
+          <w:rPr>
+            <w:b/>
+            <w:bCs/>
+            <w:webHidden/>
             <w:szCs w:val="24"/>
           </w:rPr>
           <w:fldChar w:fldCharType="end"/>
@@ -5402,7 +5345,6 @@
         <w:rPr>
           <w:b/>
           <w:bCs/>
-          <w:color w:val="2F5496" w:themeColor="accent1" w:themeShade="BF"/>
           <w:szCs w:val="24"/>
         </w:rPr>
       </w:pPr>
@@ -5421,37 +5363,34 @@
           <w:rPr>
             <w:b/>
             <w:bCs/>
+            <w:szCs w:val="24"/>
+          </w:rPr>
+          <w:tab/>
+        </w:r>
+        <w:r>
+          <w:rPr>
+            <w:rStyle w:val="Hyperlink"/>
+            <w:b/>
+            <w:bCs/>
             <w:color w:val="2F5496" w:themeColor="accent1" w:themeShade="BF"/>
             <w:szCs w:val="24"/>
           </w:rPr>
+          <w:t>Effort Spent</w:t>
+        </w:r>
+        <w:r>
+          <w:rPr>
+            <w:b/>
+            <w:bCs/>
+            <w:webHidden/>
+            <w:szCs w:val="24"/>
+          </w:rPr>
           <w:tab/>
         </w:r>
         <w:r>
           <w:rPr>
-            <w:rStyle w:val="Hyperlink"/>
-            <w:b/>
-            <w:bCs/>
-            <w:color w:val="2F5496" w:themeColor="accent1" w:themeShade="BF"/>
-            <w:szCs w:val="24"/>
-          </w:rPr>
-          <w:t>Effort Spent</w:t>
-        </w:r>
-        <w:r>
-          <w:rPr>
-            <w:b/>
-            <w:bCs/>
-            <w:webHidden/>
-            <w:color w:val="2F5496" w:themeColor="accent1" w:themeShade="BF"/>
-            <w:szCs w:val="24"/>
-          </w:rPr>
-          <w:tab/>
-        </w:r>
-        <w:r>
-          <w:rPr>
-            <w:b/>
-            <w:bCs/>
-            <w:webHidden/>
-            <w:color w:val="2F5496" w:themeColor="accent1" w:themeShade="BF"/>
+            <w:b/>
+            <w:bCs/>
+            <w:webHidden/>
             <w:szCs w:val="24"/>
           </w:rPr>
           <w:fldChar w:fldCharType="begin"/>
@@ -5461,7 +5400,6 @@
             <w:b/>
             <w:bCs/>
             <w:webHidden/>
-            <w:color w:val="2F5496" w:themeColor="accent1" w:themeShade="BF"/>
             <w:szCs w:val="24"/>
           </w:rPr>
           <w:instrText xml:space="preserve"> PAGEREF _Toc25332235 \h </w:instrText>
@@ -5471,16 +5409,14 @@
             <w:b/>
             <w:bCs/>
             <w:webHidden/>
-            <w:color w:val="2F5496" w:themeColor="accent1" w:themeShade="BF"/>
-            <w:szCs w:val="24"/>
-          </w:rPr>
-        </w:r>
-        <w:r>
-          <w:rPr>
-            <w:b/>
-            <w:bCs/>
-            <w:webHidden/>
-            <w:color w:val="2F5496" w:themeColor="accent1" w:themeShade="BF"/>
+            <w:szCs w:val="24"/>
+          </w:rPr>
+        </w:r>
+        <w:r>
+          <w:rPr>
+            <w:b/>
+            <w:bCs/>
+            <w:webHidden/>
             <w:szCs w:val="24"/>
           </w:rPr>
           <w:fldChar w:fldCharType="separate"/>
@@ -5490,17 +5426,15 @@
             <w:b/>
             <w:bCs/>
             <w:webHidden/>
-            <w:color w:val="2F5496" w:themeColor="accent1" w:themeShade="BF"/>
-            <w:szCs w:val="24"/>
-          </w:rPr>
-          <w:t>6</w:t>
-        </w:r>
-        <w:r>
-          <w:rPr>
-            <w:b/>
-            <w:bCs/>
-            <w:webHidden/>
-            <w:color w:val="2F5496" w:themeColor="accent1" w:themeShade="BF"/>
+            <w:szCs w:val="24"/>
+          </w:rPr>
+          <w:t>7</w:t>
+        </w:r>
+        <w:r>
+          <w:rPr>
+            <w:b/>
+            <w:bCs/>
+            <w:webHidden/>
             <w:szCs w:val="24"/>
           </w:rPr>
           <w:fldChar w:fldCharType="end"/>
@@ -5513,7 +5447,6 @@
         <w:rPr>
           <w:b/>
           <w:bCs/>
-          <w:color w:val="2F5496" w:themeColor="accent1" w:themeShade="BF"/>
           <w:szCs w:val="24"/>
         </w:rPr>
       </w:pPr>
@@ -5532,37 +5465,34 @@
           <w:rPr>
             <w:b/>
             <w:bCs/>
+            <w:szCs w:val="24"/>
+          </w:rPr>
+          <w:tab/>
+        </w:r>
+        <w:r>
+          <w:rPr>
+            <w:rStyle w:val="Hyperlink"/>
+            <w:b/>
+            <w:bCs/>
             <w:color w:val="2F5496" w:themeColor="accent1" w:themeShade="BF"/>
             <w:szCs w:val="24"/>
           </w:rPr>
+          <w:t>References</w:t>
+        </w:r>
+        <w:r>
+          <w:rPr>
+            <w:b/>
+            <w:bCs/>
+            <w:webHidden/>
+            <w:szCs w:val="24"/>
+          </w:rPr>
           <w:tab/>
         </w:r>
         <w:r>
           <w:rPr>
-            <w:rStyle w:val="Hyperlink"/>
-            <w:b/>
-            <w:bCs/>
-            <w:color w:val="2F5496" w:themeColor="accent1" w:themeShade="BF"/>
-            <w:szCs w:val="24"/>
-          </w:rPr>
-          <w:t>References</w:t>
-        </w:r>
-        <w:r>
-          <w:rPr>
-            <w:b/>
-            <w:bCs/>
-            <w:webHidden/>
-            <w:color w:val="2F5496" w:themeColor="accent1" w:themeShade="BF"/>
-            <w:szCs w:val="24"/>
-          </w:rPr>
-          <w:tab/>
-        </w:r>
-        <w:r>
-          <w:rPr>
-            <w:b/>
-            <w:bCs/>
-            <w:webHidden/>
-            <w:color w:val="2F5496" w:themeColor="accent1" w:themeShade="BF"/>
+            <w:b/>
+            <w:bCs/>
+            <w:webHidden/>
             <w:szCs w:val="24"/>
           </w:rPr>
           <w:fldChar w:fldCharType="begin"/>
@@ -5572,7 +5502,6 @@
             <w:b/>
             <w:bCs/>
             <w:webHidden/>
-            <w:color w:val="2F5496" w:themeColor="accent1" w:themeShade="BF"/>
             <w:szCs w:val="24"/>
           </w:rPr>
           <w:instrText xml:space="preserve"> PAGEREF _Toc25332236 \h </w:instrText>
@@ -5582,16 +5511,14 @@
             <w:b/>
             <w:bCs/>
             <w:webHidden/>
-            <w:color w:val="2F5496" w:themeColor="accent1" w:themeShade="BF"/>
-            <w:szCs w:val="24"/>
-          </w:rPr>
-        </w:r>
-        <w:r>
-          <w:rPr>
-            <w:b/>
-            <w:bCs/>
-            <w:webHidden/>
-            <w:color w:val="2F5496" w:themeColor="accent1" w:themeShade="BF"/>
+            <w:szCs w:val="24"/>
+          </w:rPr>
+        </w:r>
+        <w:r>
+          <w:rPr>
+            <w:b/>
+            <w:bCs/>
+            <w:webHidden/>
             <w:szCs w:val="24"/>
           </w:rPr>
           <w:fldChar w:fldCharType="separate"/>
@@ -5601,17 +5528,15 @@
             <w:b/>
             <w:bCs/>
             <w:webHidden/>
-            <w:color w:val="2F5496" w:themeColor="accent1" w:themeShade="BF"/>
-            <w:szCs w:val="24"/>
-          </w:rPr>
-          <w:t>6</w:t>
-        </w:r>
-        <w:r>
-          <w:rPr>
-            <w:b/>
-            <w:bCs/>
-            <w:webHidden/>
-            <w:color w:val="2F5496" w:themeColor="accent1" w:themeShade="BF"/>
+            <w:szCs w:val="24"/>
+          </w:rPr>
+          <w:t>7</w:t>
+        </w:r>
+        <w:r>
+          <w:rPr>
+            <w:b/>
+            <w:bCs/>
+            <w:webHidden/>
             <w:szCs w:val="24"/>
           </w:rPr>
           <w:fldChar w:fldCharType="end"/>
@@ -5729,7 +5654,7 @@
             <w:color w:val="8EAADB" w:themeColor="accent1" w:themeTint="99"/>
             <w:szCs w:val="24"/>
           </w:rPr>
-          <w:t>6</w:t>
+          <w:t>7</w:t>
         </w:r>
         <w:r>
           <w:rPr>
@@ -5853,7 +5778,7 @@
             <w:color w:val="8EAADB" w:themeColor="accent1" w:themeTint="99"/>
             <w:szCs w:val="24"/>
           </w:rPr>
-          <w:t>6</w:t>
+          <w:t>7</w:t>
         </w:r>
         <w:r>
           <w:rPr>
@@ -6377,8 +6302,6 @@
       <w:r>
         <w:t>this is the section in which are included details on the Software and tools used and the references Documents on which the work is based.</w:t>
       </w:r>
-      <w:bookmarkStart w:id="19" w:name="_GoBack"/>
-      <w:bookmarkEnd w:id="19"/>
       <w:r>
         <w:rPr>
           <w:b/>
@@ -6389,39 +6312,192 @@
     </w:p>
     <w:p>
       <w:pPr>
+        <w:pStyle w:val="ListParagraph"/>
+        <w:rPr>
+          <w:b/>
+          <w:bCs/>
+        </w:rPr>
+      </w:pPr>
+    </w:p>
+    <w:p>
+      <w:pPr>
+        <w:pStyle w:val="ListParagraph"/>
+        <w:ind w:left="1440"/>
+        <w:rPr>
+          <w:b/>
+          <w:bCs/>
+        </w:rPr>
+      </w:pPr>
+    </w:p>
+    <w:p>
+      <w:pPr>
+        <w:pStyle w:val="ListParagraph"/>
+        <w:ind w:left="1440"/>
+        <w:rPr>
+          <w:b/>
+          <w:bCs/>
+        </w:rPr>
+      </w:pPr>
+    </w:p>
+    <w:p>
+      <w:pPr>
+        <w:pStyle w:val="ListParagraph"/>
+        <w:ind w:left="1440"/>
+        <w:rPr>
+          <w:b/>
+          <w:bCs/>
+        </w:rPr>
+      </w:pPr>
+    </w:p>
+    <w:p>
+      <w:pPr>
         <w:pStyle w:val="chapters"/>
       </w:pPr>
-      <w:bookmarkStart w:id="20" w:name="_Toc25332210"/>
-      <w:r>
+      <w:bookmarkStart w:id="19" w:name="_Toc25332210"/>
+      <w:r>
+        <w:lastRenderedPageBreak/>
         <w:t>Architectural Design</w:t>
       </w:r>
-      <w:bookmarkEnd w:id="20"/>
+      <w:bookmarkEnd w:id="19"/>
+    </w:p>
+    <w:p>
+      <w:pPr>
+        <w:pStyle w:val="chapters"/>
+        <w:numPr>
+          <w:ilvl w:val="0"/>
+          <w:numId w:val="0"/>
+        </w:numPr>
+        <w:ind w:left="720"/>
+      </w:pPr>
     </w:p>
     <w:p>
       <w:pPr>
         <w:pStyle w:val="sub-2"/>
         <w:ind w:left="1440"/>
       </w:pPr>
-      <w:bookmarkStart w:id="21" w:name="_Toc25332071"/>
-      <w:bookmarkStart w:id="22" w:name="_Toc25332211"/>
+      <w:bookmarkStart w:id="20" w:name="_Toc25332071"/>
+      <w:bookmarkStart w:id="21" w:name="_Toc25332211"/>
       <w:r>
         <w:t>Overview</w:t>
       </w:r>
+      <w:bookmarkEnd w:id="20"/>
       <w:bookmarkEnd w:id="21"/>
-      <w:bookmarkEnd w:id="22"/>
+    </w:p>
+    <w:p>
+      <w:pPr>
+        <w:ind w:left="1080"/>
+      </w:pPr>
+      <w:r>
+        <w:rPr>
+          <w:noProof/>
+        </w:rPr>
+        <w:drawing>
+          <wp:anchor distT="0" distB="0" distL="114300" distR="114300" simplePos="0" relativeHeight="251666432" behindDoc="0" locked="0" layoutInCell="1" allowOverlap="1" wp14:anchorId="0D3DABB1" wp14:editId="617A9280">
+            <wp:simplePos x="0" y="0"/>
+            <wp:positionH relativeFrom="margin">
+              <wp:align>center</wp:align>
+            </wp:positionH>
+            <wp:positionV relativeFrom="margin">
+              <wp:posOffset>4368800</wp:posOffset>
+            </wp:positionV>
+            <wp:extent cx="7171690" cy="3894455"/>
+            <wp:effectExtent l="0" t="0" r="0" b="0"/>
+            <wp:wrapSquare wrapText="bothSides"/>
+            <wp:docPr id="3" name="Picture 3" descr="A screenshot of a cell phone&#10;&#10;Description automatically generated"/>
+            <wp:cNvGraphicFramePr>
+              <a:graphicFrameLocks xmlns:a="http://schemas.openxmlformats.org/drawingml/2006/main" noChangeAspect="1"/>
+            </wp:cNvGraphicFramePr>
+            <a:graphic xmlns:a="http://schemas.openxmlformats.org/drawingml/2006/main">
+              <a:graphicData uri="http://schemas.openxmlformats.org/drawingml/2006/picture">
+                <pic:pic xmlns:pic="http://schemas.openxmlformats.org/drawingml/2006/picture">
+                  <pic:nvPicPr>
+                    <pic:cNvPr id="3" name="high level(draft).png"/>
+                    <pic:cNvPicPr/>
+                  </pic:nvPicPr>
+                  <pic:blipFill>
+                    <a:blip r:embed="rId12">
+                      <a:extLst>
+                        <a:ext uri="{28A0092B-C50C-407E-A947-70E740481C1C}">
+                          <a14:useLocalDpi xmlns:a14="http://schemas.microsoft.com/office/drawing/2010/main" val="0"/>
+                        </a:ext>
+                      </a:extLst>
+                    </a:blip>
+                    <a:stretch>
+                      <a:fillRect/>
+                    </a:stretch>
+                  </pic:blipFill>
+                  <pic:spPr>
+                    <a:xfrm>
+                      <a:off x="0" y="0"/>
+                      <a:ext cx="7171690" cy="3894455"/>
+                    </a:xfrm>
+                    <a:prstGeom prst="rect">
+                      <a:avLst/>
+                    </a:prstGeom>
+                  </pic:spPr>
+                </pic:pic>
+              </a:graphicData>
+            </a:graphic>
+            <wp14:sizeRelH relativeFrom="margin">
+              <wp14:pctWidth>0</wp14:pctWidth>
+            </wp14:sizeRelH>
+            <wp14:sizeRelV relativeFrom="margin">
+              <wp14:pctHeight>0</wp14:pctHeight>
+            </wp14:sizeRelV>
+          </wp:anchor>
+        </w:drawing>
+      </w:r>
+      <w:r>
+        <w:t>Here is provided a high-level representation of client-server interaction and of the submodule of the servers. Moreover is included a brief indication of the deployment.</w:t>
+      </w:r>
+      <w:r>
+        <w:t xml:space="preserve"> </w:t>
+      </w:r>
+      <w:r>
+        <w:t>The orchestrator is needed only on the client request: his role it to dispatch the request to the appropriate component based on the type of the request. After that, the component can communicate directly with the client.</w:t>
+      </w:r>
+      <w:r>
+        <w:t xml:space="preserve"> In the server, the orchestrator and all the other submodules are stales. I thought to use the elastic component architectural pattern for the components. Moreover, the orchestrator can eventually be duplicated using a fixed dimension pool whose size is configurable by the system administrator. The diagram only shows the overall interaction between client and server and the role of the orchestrator; interactions between the submodules are not shown. Further details on the submodules and the overall interactions will be provided in the following sections</w:t>
+      </w:r>
+      <w:r>
+        <w:t>.</w:t>
+      </w:r>
+      <w:r>
+        <w:t xml:space="preserve"> </w:t>
+      </w:r>
+    </w:p>
+    <w:p/>
+    <w:p>
+      <w:pPr>
+        <w:jc w:val="both"/>
+      </w:pPr>
+    </w:p>
+    <w:p>
+      <w:pPr>
+        <w:ind w:left="1080"/>
+      </w:pPr>
     </w:p>
     <w:p>
       <w:pPr>
         <w:pStyle w:val="sub-2"/>
         <w:ind w:left="1440"/>
       </w:pPr>
-      <w:bookmarkStart w:id="23" w:name="_Toc25332072"/>
-      <w:bookmarkStart w:id="24" w:name="_Toc25332212"/>
-      <w:r>
-        <w:lastRenderedPageBreak/>
+      <w:bookmarkStart w:id="22" w:name="_Toc25332072"/>
+      <w:bookmarkStart w:id="23" w:name="_Toc25332212"/>
+      <w:r>
         <w:t>Component view</w:t>
       </w:r>
+      <w:bookmarkEnd w:id="22"/>
       <w:bookmarkEnd w:id="23"/>
+    </w:p>
+    <w:p>
+      <w:pPr>
+        <w:ind w:left="1080"/>
+      </w:pPr>
+      <w:r>
+        <w:t>This section starts with the presentation of the Entity-Relationship diagram. In some of the diagrams following the ER, is included a fictitious component, App, that will be highlighted in green and serves the purpose of representing both the mobile app and the web app (through the web server), without adding complexity to the diagrams.</w:t>
+      </w:r>
+      <w:bookmarkStart w:id="24" w:name="_GoBack"/>
       <w:bookmarkEnd w:id="24"/>
     </w:p>
     <w:p>
@@ -6592,6 +6668,7 @@
       </w:pPr>
       <w:bookmarkStart w:id="43" w:name="_Toc25332227"/>
       <w:r>
+        <w:lastRenderedPageBreak/>
         <w:t>Algorithm Design</w:t>
       </w:r>
       <w:bookmarkEnd w:id="43"/>
@@ -6652,7 +6729,6 @@
       </w:pPr>
       <w:bookmarkStart w:id="49" w:name="_Toc25332233"/>
       <w:r>
-        <w:lastRenderedPageBreak/>
         <w:t>Requirements Traceability</w:t>
       </w:r>
       <w:bookmarkEnd w:id="49"/>
@@ -6708,7 +6784,7 @@
       <w:bookmarkEnd w:id="54"/>
     </w:p>
     <w:sectPr>
-      <w:footerReference w:type="default" r:id="rId12"/>
+      <w:footerReference w:type="default" r:id="rId13"/>
       <w:pgSz w:w="12240" w:h="15840"/>
       <w:pgMar w:top="1440" w:right="1440" w:bottom="1440" w:left="1440" w:header="144" w:footer="720" w:gutter="0"/>
       <w:cols w:space="720"/>
@@ -9623,7 +9699,7 @@
 </file>
 
 <file path=customXml/itemProps1.xml><?xml version="1.0" encoding="utf-8"?>
-<ds:datastoreItem xmlns:ds="http://schemas.openxmlformats.org/officeDocument/2006/customXml" ds:itemID="{455D0216-7EF1-407F-8F1D-7AC6E2DFEBA2}">
+<ds:datastoreItem xmlns:ds="http://schemas.openxmlformats.org/officeDocument/2006/customXml" ds:itemID="{1C118127-C4D1-4ED8-84B6-608C4649E23B}">
   <ds:schemaRefs>
     <ds:schemaRef ds:uri="http://schemas.openxmlformats.org/officeDocument/2006/bibliography"/>
   </ds:schemaRefs>

</xml_diff>

<commit_message>
changed the ER schema and high level infrastructure
</commit_message>
<xml_diff>
--- a/DD/DD-1.0.docx
+++ b/DD/DD-1.0.docx
@@ -6387,23 +6387,53 @@
       <w:pPr>
         <w:ind w:left="1080"/>
       </w:pPr>
+    </w:p>
+    <w:p>
+      <w:pPr>
+        <w:ind w:left="1080"/>
+      </w:pPr>
+      <w:r>
+        <w:t>Here is provided a high-level representation of client-server interaction and of the submodule of the servers. Moreover is included a brief indication of the deployment.</w:t>
+      </w:r>
+      <w:r>
+        <w:t xml:space="preserve"> </w:t>
+      </w:r>
+      <w:r>
+        <w:t>The orchestrator is needed only on the client request: his role it to dispatch the request to the appropriate component based on the type of the request. After that, the component can communicate directly with the client.</w:t>
+      </w:r>
+      <w:r>
+        <w:t xml:space="preserve"> In the server, the orchestrator and all the other submodules are stales. I thought to use the elastic component architectural pattern for the components. Moreover, the orchestrator can eventually be duplicated using a fixed dimension pool whose size is configurable by the system administrator. The diagram only shows the overall interaction between client and server and the role of the orchestrator; interactions between the submodules are not shown. Further details on the submodules and the overall interactions will be provided in the following sections</w:t>
+      </w:r>
+      <w:r>
+        <w:t>.</w:t>
+      </w:r>
+      <w:r>
+        <w:t xml:space="preserve"> </w:t>
+      </w:r>
+    </w:p>
+    <w:p/>
+    <w:p>
+      <w:pPr>
+        <w:jc w:val="both"/>
+      </w:pPr>
       <w:r>
         <w:rPr>
           <w:noProof/>
         </w:rPr>
+        <w:lastRenderedPageBreak/>
         <w:drawing>
-          <wp:anchor distT="0" distB="0" distL="114300" distR="114300" simplePos="0" relativeHeight="251666432" behindDoc="0" locked="0" layoutInCell="1" allowOverlap="1" wp14:anchorId="0D3DABB1" wp14:editId="617A9280">
+          <wp:anchor distT="0" distB="0" distL="114300" distR="114300" simplePos="0" relativeHeight="251666432" behindDoc="0" locked="0" layoutInCell="1" allowOverlap="1" wp14:anchorId="20DD1CFA" wp14:editId="06D889B0">
             <wp:simplePos x="0" y="0"/>
             <wp:positionH relativeFrom="margin">
-              <wp:align>center</wp:align>
+              <wp:posOffset>-796290</wp:posOffset>
             </wp:positionH>
             <wp:positionV relativeFrom="margin">
-              <wp:posOffset>4368800</wp:posOffset>
+              <wp:align>top</wp:align>
             </wp:positionV>
-            <wp:extent cx="7171690" cy="3894455"/>
-            <wp:effectExtent l="0" t="0" r="0" b="0"/>
+            <wp:extent cx="7578090" cy="4042410"/>
+            <wp:effectExtent l="0" t="0" r="3810" b="0"/>
             <wp:wrapSquare wrapText="bothSides"/>
-            <wp:docPr id="3" name="Picture 3" descr="A screenshot of a cell phone&#10;&#10;Description automatically generated"/>
+            <wp:docPr id="2" name="Picture 2" descr="A screenshot of a cell phone&#10;&#10;Description automatically generated"/>
             <wp:cNvGraphicFramePr>
               <a:graphicFrameLocks xmlns:a="http://schemas.openxmlformats.org/drawingml/2006/main" noChangeAspect="1"/>
             </wp:cNvGraphicFramePr>
@@ -6411,7 +6441,7 @@
               <a:graphicData uri="http://schemas.openxmlformats.org/drawingml/2006/picture">
                 <pic:pic xmlns:pic="http://schemas.openxmlformats.org/drawingml/2006/picture">
                   <pic:nvPicPr>
-                    <pic:cNvPr id="3" name="high level(draft).png"/>
+                    <pic:cNvPr id="2" name="high level.png"/>
                     <pic:cNvPicPr/>
                   </pic:nvPicPr>
                   <pic:blipFill>
@@ -6429,7 +6459,7 @@
                   <pic:spPr>
                     <a:xfrm>
                       <a:off x="0" y="0"/>
-                      <a:ext cx="7171690" cy="3894455"/>
+                      <a:ext cx="7578090" cy="4042410"/>
                     </a:xfrm>
                     <a:prstGeom prst="rect">
                       <a:avLst/>
@@ -6447,30 +6477,6 @@
           </wp:anchor>
         </w:drawing>
       </w:r>
-      <w:r>
-        <w:t>Here is provided a high-level representation of client-server interaction and of the submodule of the servers. Moreover is included a brief indication of the deployment.</w:t>
-      </w:r>
-      <w:r>
-        <w:t xml:space="preserve"> </w:t>
-      </w:r>
-      <w:r>
-        <w:t>The orchestrator is needed only on the client request: his role it to dispatch the request to the appropriate component based on the type of the request. After that, the component can communicate directly with the client.</w:t>
-      </w:r>
-      <w:r>
-        <w:t xml:space="preserve"> In the server, the orchestrator and all the other submodules are stales. I thought to use the elastic component architectural pattern for the components. Moreover, the orchestrator can eventually be duplicated using a fixed dimension pool whose size is configurable by the system administrator. The diagram only shows the overall interaction between client and server and the role of the orchestrator; interactions between the submodules are not shown. Further details on the submodules and the overall interactions will be provided in the following sections</w:t>
-      </w:r>
-      <w:r>
-        <w:t>.</w:t>
-      </w:r>
-      <w:r>
-        <w:t xml:space="preserve"> </w:t>
-      </w:r>
-    </w:p>
-    <w:p/>
-    <w:p>
-      <w:pPr>
-        <w:jc w:val="both"/>
-      </w:pPr>
     </w:p>
     <w:p>
       <w:pPr>
@@ -6494,22 +6500,133 @@
       <w:pPr>
         <w:ind w:left="1080"/>
       </w:pPr>
+    </w:p>
+    <w:p>
+      <w:pPr>
+        <w:ind w:left="1080"/>
+      </w:pPr>
       <w:r>
         <w:t>This section starts with the presentation of the Entity-Relationship diagram. In some of the diagrams following the ER, is included a fictitious component, App, that will be highlighted in green and serves the purpose of representing both the mobile app and the web app (through the web server), without adding complexity to the diagrams.</w:t>
       </w:r>
-      <w:bookmarkStart w:id="24" w:name="_GoBack"/>
-      <w:bookmarkEnd w:id="24"/>
+    </w:p>
+    <w:p>
+      <w:pPr>
+        <w:ind w:left="1080"/>
+      </w:pPr>
     </w:p>
     <w:p>
       <w:pPr>
         <w:pStyle w:val="sub-21"/>
         <w:ind w:left="2160"/>
       </w:pPr>
-      <w:bookmarkStart w:id="25" w:name="_Toc25332213"/>
+      <w:bookmarkStart w:id="24" w:name="_Toc25332213"/>
       <w:r>
         <w:t>ER diagram</w:t>
       </w:r>
+      <w:bookmarkEnd w:id="24"/>
+    </w:p>
+    <w:p>
+      <w:pPr>
+        <w:ind w:left="1800"/>
+      </w:pPr>
+      <w:r>
+        <w:t xml:space="preserve">The following ER diagram represents the conceptual schema of the system database. </w:t>
+      </w:r>
+      <w:r>
+        <w:t>The violation subclass presented in the schema are only two but could be more.</w:t>
+      </w:r>
+      <w:bookmarkStart w:id="25" w:name="_GoBack"/>
       <w:bookmarkEnd w:id="25"/>
+      <w:r>
+        <w:t xml:space="preserve"> </w:t>
+      </w:r>
+    </w:p>
+    <w:p>
+      <w:pPr>
+        <w:pStyle w:val="sub-21"/>
+        <w:numPr>
+          <w:ilvl w:val="0"/>
+          <w:numId w:val="0"/>
+        </w:numPr>
+        <w:ind w:left="2160"/>
+      </w:pPr>
+    </w:p>
+    <w:p>
+      <w:pPr>
+        <w:pStyle w:val="sub-21"/>
+        <w:numPr>
+          <w:ilvl w:val="0"/>
+          <w:numId w:val="0"/>
+        </w:numPr>
+        <w:ind w:left="2160"/>
+      </w:pPr>
+      <w:r>
+        <w:rPr>
+          <w:noProof/>
+        </w:rPr>
+        <w:drawing>
+          <wp:anchor distT="0" distB="0" distL="114300" distR="114300" simplePos="0" relativeHeight="251667456" behindDoc="0" locked="0" layoutInCell="1" allowOverlap="1" wp14:anchorId="5794867F" wp14:editId="202697CC">
+            <wp:simplePos x="0" y="0"/>
+            <wp:positionH relativeFrom="margin">
+              <wp:posOffset>-571500</wp:posOffset>
+            </wp:positionH>
+            <wp:positionV relativeFrom="margin">
+              <wp:align>top</wp:align>
+            </wp:positionV>
+            <wp:extent cx="7136130" cy="5349240"/>
+            <wp:effectExtent l="0" t="0" r="7620" b="3810"/>
+            <wp:wrapSquare wrapText="bothSides"/>
+            <wp:docPr id="7" name="Picture 7" descr="A picture containing text, map&#10;&#10;Description automatically generated"/>
+            <wp:cNvGraphicFramePr>
+              <a:graphicFrameLocks xmlns:a="http://schemas.openxmlformats.org/drawingml/2006/main" noChangeAspect="1"/>
+            </wp:cNvGraphicFramePr>
+            <a:graphic xmlns:a="http://schemas.openxmlformats.org/drawingml/2006/main">
+              <a:graphicData uri="http://schemas.openxmlformats.org/drawingml/2006/picture">
+                <pic:pic xmlns:pic="http://schemas.openxmlformats.org/drawingml/2006/picture">
+                  <pic:nvPicPr>
+                    <pic:cNvPr id="7" name="ER.png"/>
+                    <pic:cNvPicPr/>
+                  </pic:nvPicPr>
+                  <pic:blipFill>
+                    <a:blip r:embed="rId13">
+                      <a:extLst>
+                        <a:ext uri="{28A0092B-C50C-407E-A947-70E740481C1C}">
+                          <a14:useLocalDpi xmlns:a14="http://schemas.microsoft.com/office/drawing/2010/main" val="0"/>
+                        </a:ext>
+                      </a:extLst>
+                    </a:blip>
+                    <a:stretch>
+                      <a:fillRect/>
+                    </a:stretch>
+                  </pic:blipFill>
+                  <pic:spPr>
+                    <a:xfrm>
+                      <a:off x="0" y="0"/>
+                      <a:ext cx="7136130" cy="5349240"/>
+                    </a:xfrm>
+                    <a:prstGeom prst="rect">
+                      <a:avLst/>
+                    </a:prstGeom>
+                  </pic:spPr>
+                </pic:pic>
+              </a:graphicData>
+            </a:graphic>
+            <wp14:sizeRelH relativeFrom="margin">
+              <wp14:pctWidth>0</wp14:pctWidth>
+            </wp14:sizeRelH>
+          </wp:anchor>
+        </w:drawing>
+      </w:r>
+    </w:p>
+    <w:p>
+      <w:pPr>
+        <w:pStyle w:val="sub-21"/>
+        <w:numPr>
+          <w:ilvl w:val="0"/>
+          <w:numId w:val="0"/>
+        </w:numPr>
+        <w:ind w:left="2160"/>
+      </w:pPr>
     </w:p>
     <w:p>
       <w:pPr>
@@ -6564,6 +6681,7 @@
       </w:pPr>
       <w:bookmarkStart w:id="31" w:name="_Toc25332218"/>
       <w:r>
+        <w:lastRenderedPageBreak/>
         <w:t>A</w:t>
       </w:r>
       <w:bookmarkEnd w:id="31"/>
@@ -6668,97 +6786,97 @@
       </w:pPr>
       <w:bookmarkStart w:id="43" w:name="_Toc25332227"/>
       <w:r>
+        <w:t>Algorithm Design</w:t>
+      </w:r>
+      <w:bookmarkEnd w:id="43"/>
+    </w:p>
+    <w:p>
+      <w:pPr>
+        <w:pStyle w:val="sub3"/>
+      </w:pPr>
+      <w:bookmarkStart w:id="44" w:name="_Toc25332228"/>
+      <w:r>
+        <w:t>Need to look</w:t>
+      </w:r>
+      <w:bookmarkEnd w:id="44"/>
+    </w:p>
+    <w:p>
+      <w:pPr>
+        <w:pStyle w:val="sub3"/>
+      </w:pPr>
+      <w:bookmarkStart w:id="45" w:name="_Toc25332229"/>
+      <w:r>
+        <w:t>Solution Calculator – How it works</w:t>
+      </w:r>
+      <w:bookmarkEnd w:id="45"/>
+    </w:p>
+    <w:p>
+      <w:pPr>
+        <w:pStyle w:val="chapters"/>
+      </w:pPr>
+      <w:bookmarkStart w:id="46" w:name="_Toc25332230"/>
+      <w:r>
+        <w:t>User Interface Design</w:t>
+      </w:r>
+      <w:bookmarkEnd w:id="46"/>
+    </w:p>
+    <w:p>
+      <w:pPr>
+        <w:pStyle w:val="sub4"/>
+      </w:pPr>
+      <w:bookmarkStart w:id="47" w:name="_Toc25332231"/>
+      <w:r>
+        <w:t>UX diagrams</w:t>
+      </w:r>
+      <w:bookmarkEnd w:id="47"/>
+    </w:p>
+    <w:p>
+      <w:pPr>
+        <w:pStyle w:val="sub4"/>
+      </w:pPr>
+      <w:bookmarkStart w:id="48" w:name="_Toc25332232"/>
+      <w:r>
+        <w:t>App Mockups</w:t>
+      </w:r>
+      <w:bookmarkEnd w:id="48"/>
+    </w:p>
+    <w:p>
+      <w:pPr>
+        <w:pStyle w:val="chapters"/>
+      </w:pPr>
+      <w:bookmarkStart w:id="49" w:name="_Toc25332233"/>
+      <w:r>
+        <w:t>Requirements Traceability</w:t>
+      </w:r>
+      <w:bookmarkEnd w:id="49"/>
+    </w:p>
+    <w:p>
+      <w:pPr>
+        <w:pStyle w:val="chapters"/>
+      </w:pPr>
+      <w:bookmarkStart w:id="50" w:name="_Toc25332234"/>
+      <w:r>
+        <w:t>Implementation, Integration and Test Plan</w:t>
+      </w:r>
+      <w:bookmarkEnd w:id="50"/>
+    </w:p>
+    <w:p>
+      <w:pPr>
+        <w:pStyle w:val="chapters"/>
+      </w:pPr>
+      <w:bookmarkStart w:id="51" w:name="_Toc25332235"/>
+      <w:r>
+        <w:t>Effort Spent</w:t>
+      </w:r>
+      <w:bookmarkEnd w:id="51"/>
+    </w:p>
+    <w:p>
+      <w:pPr>
+        <w:pStyle w:val="chapters"/>
+      </w:pPr>
+      <w:bookmarkStart w:id="52" w:name="_Toc25332236"/>
+      <w:r>
         <w:lastRenderedPageBreak/>
-        <w:t>Algorithm Design</w:t>
-      </w:r>
-      <w:bookmarkEnd w:id="43"/>
-    </w:p>
-    <w:p>
-      <w:pPr>
-        <w:pStyle w:val="sub3"/>
-      </w:pPr>
-      <w:bookmarkStart w:id="44" w:name="_Toc25332228"/>
-      <w:r>
-        <w:t>Need to look</w:t>
-      </w:r>
-      <w:bookmarkEnd w:id="44"/>
-    </w:p>
-    <w:p>
-      <w:pPr>
-        <w:pStyle w:val="sub3"/>
-      </w:pPr>
-      <w:bookmarkStart w:id="45" w:name="_Toc25332229"/>
-      <w:r>
-        <w:t>Solution Calculator – How it works</w:t>
-      </w:r>
-      <w:bookmarkEnd w:id="45"/>
-    </w:p>
-    <w:p>
-      <w:pPr>
-        <w:pStyle w:val="chapters"/>
-      </w:pPr>
-      <w:bookmarkStart w:id="46" w:name="_Toc25332230"/>
-      <w:r>
-        <w:t>User Interface Design</w:t>
-      </w:r>
-      <w:bookmarkEnd w:id="46"/>
-    </w:p>
-    <w:p>
-      <w:pPr>
-        <w:pStyle w:val="sub4"/>
-      </w:pPr>
-      <w:bookmarkStart w:id="47" w:name="_Toc25332231"/>
-      <w:r>
-        <w:t>UX diagrams</w:t>
-      </w:r>
-      <w:bookmarkEnd w:id="47"/>
-    </w:p>
-    <w:p>
-      <w:pPr>
-        <w:pStyle w:val="sub4"/>
-      </w:pPr>
-      <w:bookmarkStart w:id="48" w:name="_Toc25332232"/>
-      <w:r>
-        <w:t>App Mockups</w:t>
-      </w:r>
-      <w:bookmarkEnd w:id="48"/>
-    </w:p>
-    <w:p>
-      <w:pPr>
-        <w:pStyle w:val="chapters"/>
-      </w:pPr>
-      <w:bookmarkStart w:id="49" w:name="_Toc25332233"/>
-      <w:r>
-        <w:t>Requirements Traceability</w:t>
-      </w:r>
-      <w:bookmarkEnd w:id="49"/>
-    </w:p>
-    <w:p>
-      <w:pPr>
-        <w:pStyle w:val="chapters"/>
-      </w:pPr>
-      <w:bookmarkStart w:id="50" w:name="_Toc25332234"/>
-      <w:r>
-        <w:t>Implementation, Integration and Test Plan</w:t>
-      </w:r>
-      <w:bookmarkEnd w:id="50"/>
-    </w:p>
-    <w:p>
-      <w:pPr>
-        <w:pStyle w:val="chapters"/>
-      </w:pPr>
-      <w:bookmarkStart w:id="51" w:name="_Toc25332235"/>
-      <w:r>
-        <w:t>Effort Spent</w:t>
-      </w:r>
-      <w:bookmarkEnd w:id="51"/>
-    </w:p>
-    <w:p>
-      <w:pPr>
-        <w:pStyle w:val="chapters"/>
-      </w:pPr>
-      <w:bookmarkStart w:id="52" w:name="_Toc25332236"/>
-      <w:r>
         <w:t>References</w:t>
       </w:r>
       <w:bookmarkEnd w:id="52"/>
@@ -6784,7 +6902,7 @@
       <w:bookmarkEnd w:id="54"/>
     </w:p>
     <w:sectPr>
-      <w:footerReference w:type="default" r:id="rId13"/>
+      <w:footerReference w:type="default" r:id="rId14"/>
       <w:pgSz w:w="12240" w:h="15840"/>
       <w:pgMar w:top="1440" w:right="1440" w:bottom="1440" w:left="1440" w:header="144" w:footer="720" w:gutter="0"/>
       <w:cols w:space="720"/>
@@ -9699,7 +9817,7 @@
 </file>
 
 <file path=customXml/itemProps1.xml><?xml version="1.0" encoding="utf-8"?>
-<ds:datastoreItem xmlns:ds="http://schemas.openxmlformats.org/officeDocument/2006/customXml" ds:itemID="{1C118127-C4D1-4ED8-84B6-608C4649E23B}">
+<ds:datastoreItem xmlns:ds="http://schemas.openxmlformats.org/officeDocument/2006/customXml" ds:itemID="{5896BC11-C9FA-4ED1-A27A-A8E14A1C4B9D}">
   <ds:schemaRefs>
     <ds:schemaRef ds:uri="http://schemas.openxmlformats.org/officeDocument/2006/bibliography"/>
   </ds:schemaRefs>

</xml_diff>

<commit_message>
update the DD with the object diagrams of traffic module, Report manager and notification manager
</commit_message>
<xml_diff>
--- a/DD/DD-1.0.docx
+++ b/DD/DD-1.0.docx
@@ -5856,6 +5856,11 @@
     </w:p>
     <w:p>
       <w:pPr>
+        <w:ind w:left="1080"/>
+      </w:pPr>
+    </w:p>
+    <w:p>
+      <w:pPr>
         <w:pStyle w:val="sub1"/>
       </w:pPr>
       <w:bookmarkStart w:id="7" w:name="_Toc25332065"/>
@@ -5886,8 +5891,13 @@
         <w:t>stics derived from them. The application contains a notification system and its role is to notify users about the closing of one of their reports</w:t>
       </w:r>
       <w:r>
-        <w:t xml:space="preserve"> </w:t>
-      </w:r>
+        <w:t>.</w:t>
+      </w:r>
+    </w:p>
+    <w:p>
+      <w:pPr>
+        <w:ind w:left="1080"/>
+      </w:pPr>
       <w:r>
         <w:t xml:space="preserve"> </w:t>
       </w:r>
@@ -5907,9 +5917,19 @@
     <w:p>
       <w:pPr>
         <w:pStyle w:val="sub2"/>
+        <w:numPr>
+          <w:ilvl w:val="0"/>
+          <w:numId w:val="0"/>
+        </w:numPr>
+        <w:ind w:left="2160"/>
       </w:pPr>
       <w:bookmarkStart w:id="11" w:name="_Toc25332067"/>
       <w:bookmarkStart w:id="12" w:name="_Toc25332206"/>
+    </w:p>
+    <w:p>
+      <w:pPr>
+        <w:pStyle w:val="sub2"/>
+      </w:pPr>
       <w:r>
         <w:t>Definitions</w:t>
       </w:r>
@@ -5945,18 +5965,6 @@
     </w:p>
     <w:p>
       <w:pPr>
-        <w:pStyle w:val="sub2"/>
-      </w:pPr>
-      <w:bookmarkStart w:id="13" w:name="_Toc25332068"/>
-      <w:bookmarkStart w:id="14" w:name="_Toc25332207"/>
-      <w:r>
-        <w:t>Acronyms</w:t>
-      </w:r>
-      <w:bookmarkEnd w:id="13"/>
-      <w:bookmarkEnd w:id="14"/>
-    </w:p>
-    <w:p>
-      <w:pPr>
         <w:pStyle w:val="ListParagraph"/>
         <w:numPr>
           <w:ilvl w:val="0"/>
@@ -5968,11 +5976,36 @@
           <w:b/>
           <w:bCs/>
         </w:rPr>
-        <w:t xml:space="preserve">S2B: </w:t>
-      </w:r>
-      <w:r>
-        <w:t>System to Be</w:t>
-      </w:r>
+        <w:lastRenderedPageBreak/>
+        <w:t>Dynamically Configuration:</w:t>
+      </w:r>
+      <w:r>
+        <w:t xml:space="preserve"> </w:t>
+      </w:r>
+      <w:r>
+        <w:t>with this term</w:t>
+      </w:r>
+      <w:r>
+        <w:t xml:space="preserve"> is intended a reconfiguration that can be done without powering off the server or any physical component.</w:t>
+      </w:r>
+    </w:p>
+    <w:p>
+      <w:pPr>
+        <w:pStyle w:val="ListParagraph"/>
+        <w:ind w:left="2160"/>
+      </w:pPr>
+    </w:p>
+    <w:p>
+      <w:pPr>
+        <w:pStyle w:val="sub2"/>
+      </w:pPr>
+      <w:bookmarkStart w:id="13" w:name="_Toc25332068"/>
+      <w:bookmarkStart w:id="14" w:name="_Toc25332207"/>
+      <w:r>
+        <w:t>Acronyms</w:t>
+      </w:r>
+      <w:bookmarkEnd w:id="13"/>
+      <w:bookmarkEnd w:id="14"/>
     </w:p>
     <w:p>
       <w:pPr>
@@ -5987,10 +6020,10 @@
           <w:b/>
           <w:bCs/>
         </w:rPr>
-        <w:t xml:space="preserve">API: </w:t>
-      </w:r>
-      <w:r>
-        <w:t>Application Programming Interface</w:t>
+        <w:t xml:space="preserve">S2B: </w:t>
+      </w:r>
+      <w:r>
+        <w:t>System to Be</w:t>
       </w:r>
     </w:p>
     <w:p>
@@ -6006,6 +6039,25 @@
           <w:b/>
           <w:bCs/>
         </w:rPr>
+        <w:t xml:space="preserve">API: </w:t>
+      </w:r>
+      <w:r>
+        <w:t>Application Programming Interface</w:t>
+      </w:r>
+    </w:p>
+    <w:p>
+      <w:pPr>
+        <w:pStyle w:val="ListParagraph"/>
+        <w:numPr>
+          <w:ilvl w:val="0"/>
+          <w:numId w:val="12"/>
+        </w:numPr>
+      </w:pPr>
+      <w:r>
+        <w:rPr>
+          <w:b/>
+          <w:bCs/>
+        </w:rPr>
         <w:t>RASD:</w:t>
       </w:r>
       <w:r>
@@ -6014,6 +6066,12 @@
       <w:r>
         <w:t>Requirements Analysis and Specification Document</w:t>
       </w:r>
+    </w:p>
+    <w:p>
+      <w:pPr>
+        <w:pStyle w:val="ListParagraph"/>
+        <w:ind w:left="2160"/>
+      </w:pPr>
     </w:p>
     <w:p>
       <w:pPr>
@@ -6030,15 +6088,33 @@
     <w:p>
       <w:pPr>
         <w:pStyle w:val="sub1"/>
+        <w:numPr>
+          <w:ilvl w:val="0"/>
+          <w:numId w:val="0"/>
+        </w:numPr>
+        <w:ind w:left="1440"/>
+      </w:pPr>
+    </w:p>
+    <w:p>
+      <w:pPr>
+        <w:pStyle w:val="sub1"/>
       </w:pPr>
       <w:bookmarkStart w:id="17" w:name="_Toc25332070"/>
       <w:bookmarkStart w:id="18" w:name="_Toc25332209"/>
       <w:r>
-        <w:lastRenderedPageBreak/>
         <w:t>Document Structure</w:t>
       </w:r>
       <w:bookmarkEnd w:id="17"/>
       <w:bookmarkEnd w:id="18"/>
+    </w:p>
+    <w:p>
+      <w:pPr>
+        <w:pStyle w:val="sub1"/>
+        <w:numPr>
+          <w:ilvl w:val="0"/>
+          <w:numId w:val="0"/>
+        </w:numPr>
+      </w:pPr>
     </w:p>
     <w:p>
       <w:pPr>
@@ -6201,6 +6277,7 @@
           <w:b/>
           <w:bCs/>
         </w:rPr>
+        <w:lastRenderedPageBreak/>
         <w:t xml:space="preserve">Requirements Traceability: </w:t>
       </w:r>
       <w:r>
@@ -6355,7 +6432,6 @@
       </w:pPr>
       <w:bookmarkStart w:id="19" w:name="_Toc25332210"/>
       <w:r>
-        <w:lastRenderedPageBreak/>
         <w:t>Architectural Design</w:t>
       </w:r>
       <w:bookmarkEnd w:id="19"/>
@@ -6402,7 +6478,11 @@
         <w:t>The orchestrator is needed only on the client request: his role it to dispatch the request to the appropriate component based on the type of the request. After that, the component can communicate directly with the client.</w:t>
       </w:r>
       <w:r>
-        <w:t xml:space="preserve"> In the server, the orchestrator and all the other submodules are stales. I thought to use the elastic component architectural pattern for the components. Moreover, the orchestrator can eventually be duplicated using a fixed dimension pool whose size is configurable by the system administrator. The diagram only shows the overall interaction between client and server and the role of the orchestrator; interactions between the submodules are not shown. Further details on the submodules and the overall interactions will be provided in the following sections</w:t>
+        <w:t xml:space="preserve"> In the server, the orchestrator and all the other submodules are stales. I thought to use the elastic component architectural pattern for the components. Moreover, the orchestrator can eventually be duplicated using a fixed dimension pool whose size is configurable by the system administrator. The diagram only shows the overall interaction between client and server and the role of the orchestrator; interactions </w:t>
+      </w:r>
+      <w:r>
+        <w:lastRenderedPageBreak/>
+        <w:t>between the submodules are not shown. Further details on the submodules and the overall interactions will be provided in the following sections</w:t>
       </w:r>
       <w:r>
         <w:t>.</w:t>
@@ -6420,20 +6500,137 @@
         <w:rPr>
           <w:noProof/>
         </w:rPr>
-        <w:lastRenderedPageBreak/>
+        <mc:AlternateContent>
+          <mc:Choice Requires="wps">
+            <w:drawing>
+              <wp:anchor distT="0" distB="0" distL="114300" distR="114300" simplePos="0" relativeHeight="251672576" behindDoc="0" locked="0" layoutInCell="1" allowOverlap="1" wp14:anchorId="0B1968A8" wp14:editId="13F071AA">
+                <wp:simplePos x="0" y="0"/>
+                <wp:positionH relativeFrom="column">
+                  <wp:posOffset>-731520</wp:posOffset>
+                </wp:positionH>
+                <wp:positionV relativeFrom="paragraph">
+                  <wp:posOffset>6737985</wp:posOffset>
+                </wp:positionV>
+                <wp:extent cx="7399020" cy="635"/>
+                <wp:effectExtent l="0" t="0" r="0" b="0"/>
+                <wp:wrapSquare wrapText="bothSides"/>
+                <wp:docPr id="11" name="Text Box 11"/>
+                <wp:cNvGraphicFramePr/>
+                <a:graphic xmlns:a="http://schemas.openxmlformats.org/drawingml/2006/main">
+                  <a:graphicData uri="http://schemas.microsoft.com/office/word/2010/wordprocessingShape">
+                    <wps:wsp>
+                      <wps:cNvSpPr txBox="1"/>
+                      <wps:spPr>
+                        <a:xfrm>
+                          <a:off x="0" y="0"/>
+                          <a:ext cx="7399020" cy="635"/>
+                        </a:xfrm>
+                        <a:prstGeom prst="rect">
+                          <a:avLst/>
+                        </a:prstGeom>
+                        <a:solidFill>
+                          <a:prstClr val="white"/>
+                        </a:solidFill>
+                        <a:ln>
+                          <a:noFill/>
+                        </a:ln>
+                      </wps:spPr>
+                      <wps:txbx>
+                        <w:txbxContent>
+                          <w:p>
+                            <w:pPr>
+                              <w:pStyle w:val="Caption"/>
+                              <w:jc w:val="center"/>
+                              <w:rPr>
+                                <w:noProof/>
+                                <w:sz w:val="24"/>
+                                <w:szCs w:val="21"/>
+                              </w:rPr>
+                            </w:pPr>
+                            <w:r>
+                              <w:t xml:space="preserve">Figure </w:t>
+                            </w:r>
+                            <w:fldSimple w:instr=" SEQ Figure \* ARABIC ">
+                              <w:r>
+                                <w:rPr>
+                                  <w:noProof/>
+                                </w:rPr>
+                                <w:t>1</w:t>
+                              </w:r>
+                            </w:fldSimple>
+                            <w:r>
+                              <w:t>: High level architecture</w:t>
+                            </w:r>
+                          </w:p>
+                        </w:txbxContent>
+                      </wps:txbx>
+                      <wps:bodyPr rot="0" spcFirstLastPara="0" vertOverflow="overflow" horzOverflow="overflow" vert="horz" wrap="square" lIns="0" tIns="0" rIns="0" bIns="0" numCol="1" spcCol="0" rtlCol="0" fromWordArt="0" anchor="t" anchorCtr="0" forceAA="0" compatLnSpc="1">
+                        <a:prstTxWarp prst="textNoShape">
+                          <a:avLst/>
+                        </a:prstTxWarp>
+                        <a:spAutoFit/>
+                      </wps:bodyPr>
+                    </wps:wsp>
+                  </a:graphicData>
+                </a:graphic>
+              </wp:anchor>
+            </w:drawing>
+          </mc:Choice>
+          <mc:Fallback>
+            <w:pict>
+              <v:shape w14:anchorId="0B1968A8" id="Text Box 11" o:spid="_x0000_s1031" type="#_x0000_t202" style="position:absolute;left:0;text-align:left;margin-left:-57.6pt;margin-top:530.55pt;width:582.6pt;height:.05pt;z-index:251672576;visibility:visible;mso-wrap-style:square;mso-wrap-distance-left:9pt;mso-wrap-distance-top:0;mso-wrap-distance-right:9pt;mso-wrap-distance-bottom:0;mso-position-horizontal:absolute;mso-position-horizontal-relative:text;mso-position-vertical:absolute;mso-position-vertical-relative:text;v-text-anchor:top" o:gfxdata="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" stroked="f">
+                <v:textbox style="mso-fit-shape-to-text:t" inset="0,0,0,0">
+                  <w:txbxContent>
+                    <w:p>
+                      <w:pPr>
+                        <w:pStyle w:val="Caption"/>
+                        <w:jc w:val="center"/>
+                        <w:rPr>
+                          <w:noProof/>
+                          <w:sz w:val="24"/>
+                          <w:szCs w:val="21"/>
+                        </w:rPr>
+                      </w:pPr>
+                      <w:r>
+                        <w:t xml:space="preserve">Figure </w:t>
+                      </w:r>
+                      <w:fldSimple w:instr=" SEQ Figure \* ARABIC ">
+                        <w:r>
+                          <w:rPr>
+                            <w:noProof/>
+                          </w:rPr>
+                          <w:t>1</w:t>
+                        </w:r>
+                      </w:fldSimple>
+                      <w:r>
+                        <w:t>: High level architecture</w:t>
+                      </w:r>
+                    </w:p>
+                  </w:txbxContent>
+                </v:textbox>
+                <w10:wrap type="square"/>
+              </v:shape>
+            </w:pict>
+          </mc:Fallback>
+        </mc:AlternateContent>
+      </w:r>
+      <w:r>
+        <w:rPr>
+          <w:noProof/>
+        </w:rPr>
         <w:drawing>
-          <wp:anchor distT="0" distB="0" distL="114300" distR="114300" simplePos="0" relativeHeight="251666432" behindDoc="0" locked="0" layoutInCell="1" allowOverlap="1" wp14:anchorId="20DD1CFA" wp14:editId="06D889B0">
+          <wp:anchor distT="0" distB="0" distL="114300" distR="114300" simplePos="0" relativeHeight="251669504" behindDoc="0" locked="0" layoutInCell="1" allowOverlap="1" wp14:anchorId="566ED6AC" wp14:editId="2E770900">
             <wp:simplePos x="0" y="0"/>
             <wp:positionH relativeFrom="margin">
-              <wp:posOffset>-796290</wp:posOffset>
+              <wp:posOffset>-731520</wp:posOffset>
             </wp:positionH>
             <wp:positionV relativeFrom="margin">
-              <wp:align>top</wp:align>
+              <wp:posOffset>1413510</wp:posOffset>
             </wp:positionV>
-            <wp:extent cx="7578090" cy="4042410"/>
-            <wp:effectExtent l="0" t="0" r="3810" b="0"/>
+            <wp:extent cx="7399020" cy="6168390"/>
+            <wp:effectExtent l="0" t="0" r="0" b="3810"/>
             <wp:wrapSquare wrapText="bothSides"/>
-            <wp:docPr id="2" name="Picture 2" descr="A screenshot of a cell phone&#10;&#10;Description automatically generated"/>
+            <wp:docPr id="9" name="Picture 9" descr="A screenshot of a cell phone&#10;&#10;Description automatically generated"/>
             <wp:cNvGraphicFramePr>
               <a:graphicFrameLocks xmlns:a="http://schemas.openxmlformats.org/drawingml/2006/main" noChangeAspect="1"/>
             </wp:cNvGraphicFramePr>
@@ -6441,7 +6638,7 @@
               <a:graphicData uri="http://schemas.openxmlformats.org/drawingml/2006/picture">
                 <pic:pic xmlns:pic="http://schemas.openxmlformats.org/drawingml/2006/picture">
                   <pic:nvPicPr>
-                    <pic:cNvPr id="2" name="high level.png"/>
+                    <pic:cNvPr id="9" name="high level.png"/>
                     <pic:cNvPicPr/>
                   </pic:nvPicPr>
                   <pic:blipFill>
@@ -6459,7 +6656,7 @@
                   <pic:spPr>
                     <a:xfrm>
                       <a:off x="0" y="0"/>
-                      <a:ext cx="7578090" cy="4042410"/>
+                      <a:ext cx="7399020" cy="6168390"/>
                     </a:xfrm>
                     <a:prstGeom prst="rect">
                       <a:avLst/>
@@ -6480,6 +6677,21 @@
     </w:p>
     <w:p>
       <w:pPr>
+        <w:jc w:val="both"/>
+      </w:pPr>
+    </w:p>
+    <w:p>
+      <w:pPr>
+        <w:jc w:val="both"/>
+      </w:pPr>
+    </w:p>
+    <w:p>
+      <w:pPr>
+        <w:jc w:val="both"/>
+      </w:pPr>
+    </w:p>
+    <w:p>
+      <w:pPr>
         <w:ind w:left="1080"/>
       </w:pPr>
     </w:p>
@@ -6533,12 +6745,7 @@
         <w:t xml:space="preserve">The following ER diagram represents the conceptual schema of the system database. </w:t>
       </w:r>
       <w:r>
-        <w:t>The violation subclass presented in the schema are only two but could be more.</w:t>
-      </w:r>
-      <w:bookmarkStart w:id="25" w:name="_GoBack"/>
-      <w:bookmarkEnd w:id="25"/>
-      <w:r>
-        <w:t xml:space="preserve"> </w:t>
+        <w:t xml:space="preserve">The violation subclass presented in the schema are only two but could be more. </w:t>
       </w:r>
     </w:p>
     <w:p>
@@ -6550,33 +6757,163 @@
         </w:numPr>
         <w:ind w:left="2160"/>
       </w:pPr>
-    </w:p>
-    <w:p>
-      <w:pPr>
-        <w:pStyle w:val="sub-21"/>
-        <w:numPr>
-          <w:ilvl w:val="0"/>
-          <w:numId w:val="0"/>
-        </w:numPr>
-        <w:ind w:left="2160"/>
-      </w:pPr>
+      <w:r>
+        <w:rPr>
+          <w:noProof/>
+        </w:rPr>
+        <w:lastRenderedPageBreak/>
+        <mc:AlternateContent>
+          <mc:Choice Requires="wps">
+            <w:drawing>
+              <wp:anchor distT="0" distB="0" distL="114300" distR="114300" simplePos="0" relativeHeight="251674624" behindDoc="1" locked="0" layoutInCell="1" allowOverlap="1" wp14:anchorId="0F090106" wp14:editId="587D09A8">
+                <wp:simplePos x="0" y="0"/>
+                <wp:positionH relativeFrom="column">
+                  <wp:posOffset>-411480</wp:posOffset>
+                </wp:positionH>
+                <wp:positionV relativeFrom="paragraph">
+                  <wp:posOffset>4815840</wp:posOffset>
+                </wp:positionV>
+                <wp:extent cx="6766560" cy="635"/>
+                <wp:effectExtent l="0" t="0" r="0" b="0"/>
+                <wp:wrapTight wrapText="bothSides">
+                  <wp:wrapPolygon edited="0">
+                    <wp:start x="0" y="0"/>
+                    <wp:lineTo x="0" y="21600"/>
+                    <wp:lineTo x="21600" y="21600"/>
+                    <wp:lineTo x="21600" y="0"/>
+                  </wp:wrapPolygon>
+                </wp:wrapTight>
+                <wp:docPr id="12" name="Text Box 12"/>
+                <wp:cNvGraphicFramePr/>
+                <a:graphic xmlns:a="http://schemas.openxmlformats.org/drawingml/2006/main">
+                  <a:graphicData uri="http://schemas.microsoft.com/office/word/2010/wordprocessingShape">
+                    <wps:wsp>
+                      <wps:cNvSpPr txBox="1"/>
+                      <wps:spPr>
+                        <a:xfrm>
+                          <a:off x="0" y="0"/>
+                          <a:ext cx="6766560" cy="635"/>
+                        </a:xfrm>
+                        <a:prstGeom prst="rect">
+                          <a:avLst/>
+                        </a:prstGeom>
+                        <a:solidFill>
+                          <a:prstClr val="white"/>
+                        </a:solidFill>
+                        <a:ln>
+                          <a:noFill/>
+                        </a:ln>
+                      </wps:spPr>
+                      <wps:txbx>
+                        <w:txbxContent>
+                          <w:p>
+                            <w:pPr>
+                              <w:pStyle w:val="Caption"/>
+                              <w:jc w:val="center"/>
+                              <w:rPr>
+                                <w:rFonts w:asciiTheme="majorHAnsi" w:hAnsiTheme="majorHAnsi"/>
+                                <w:b/>
+                                <w:noProof/>
+                                <w:color w:val="8EAADB" w:themeColor="accent1" w:themeTint="99"/>
+                                <w:sz w:val="36"/>
+                                <w:szCs w:val="21"/>
+                              </w:rPr>
+                            </w:pPr>
+                            <w:r>
+                              <w:t xml:space="preserve">Figure </w:t>
+                            </w:r>
+                            <w:fldSimple w:instr=" SEQ Figure \* ARABIC ">
+                              <w:r>
+                                <w:rPr>
+                                  <w:noProof/>
+                                </w:rPr>
+                                <w:t>2</w:t>
+                              </w:r>
+                            </w:fldSimple>
+                            <w:r>
+                              <w:t>: ER diagram</w:t>
+                            </w:r>
+                          </w:p>
+                        </w:txbxContent>
+                      </wps:txbx>
+                      <wps:bodyPr rot="0" spcFirstLastPara="0" vertOverflow="overflow" horzOverflow="overflow" vert="horz" wrap="square" lIns="0" tIns="0" rIns="0" bIns="0" numCol="1" spcCol="0" rtlCol="0" fromWordArt="0" anchor="t" anchorCtr="0" forceAA="0" compatLnSpc="1">
+                        <a:prstTxWarp prst="textNoShape">
+                          <a:avLst/>
+                        </a:prstTxWarp>
+                        <a:spAutoFit/>
+                      </wps:bodyPr>
+                    </wps:wsp>
+                  </a:graphicData>
+                </a:graphic>
+              </wp:anchor>
+            </w:drawing>
+          </mc:Choice>
+          <mc:Fallback>
+            <w:pict>
+              <v:shape w14:anchorId="0F090106" id="Text Box 12" o:spid="_x0000_s1032" type="#_x0000_t202" style="position:absolute;left:0;text-align:left;margin-left:-32.4pt;margin-top:379.2pt;width:532.8pt;height:.05pt;z-index:-251641856;visibility:visible;mso-wrap-style:square;mso-wrap-distance-left:9pt;mso-wrap-distance-top:0;mso-wrap-distance-right:9pt;mso-wrap-distance-bottom:0;mso-position-horizontal:absolute;mso-position-horizontal-relative:text;mso-position-vertical:absolute;mso-position-vertical-relative:text;v-text-anchor:top" o:gfxdata="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" stroked="f">
+                <v:textbox style="mso-fit-shape-to-text:t" inset="0,0,0,0">
+                  <w:txbxContent>
+                    <w:p>
+                      <w:pPr>
+                        <w:pStyle w:val="Caption"/>
+                        <w:jc w:val="center"/>
+                        <w:rPr>
+                          <w:rFonts w:asciiTheme="majorHAnsi" w:hAnsiTheme="majorHAnsi"/>
+                          <w:b/>
+                          <w:noProof/>
+                          <w:color w:val="8EAADB" w:themeColor="accent1" w:themeTint="99"/>
+                          <w:sz w:val="36"/>
+                          <w:szCs w:val="21"/>
+                        </w:rPr>
+                      </w:pPr>
+                      <w:r>
+                        <w:t xml:space="preserve">Figure </w:t>
+                      </w:r>
+                      <w:fldSimple w:instr=" SEQ Figure \* ARABIC ">
+                        <w:r>
+                          <w:rPr>
+                            <w:noProof/>
+                          </w:rPr>
+                          <w:t>2</w:t>
+                        </w:r>
+                      </w:fldSimple>
+                      <w:r>
+                        <w:t>: ER diagram</w:t>
+                      </w:r>
+                    </w:p>
+                  </w:txbxContent>
+                </v:textbox>
+                <w10:wrap type="tight"/>
+              </v:shape>
+            </w:pict>
+          </mc:Fallback>
+        </mc:AlternateContent>
+      </w:r>
       <w:r>
         <w:rPr>
           <w:noProof/>
         </w:rPr>
         <w:drawing>
-          <wp:anchor distT="0" distB="0" distL="114300" distR="114300" simplePos="0" relativeHeight="251667456" behindDoc="0" locked="0" layoutInCell="1" allowOverlap="1" wp14:anchorId="5794867F" wp14:editId="202697CC">
+          <wp:anchor distT="0" distB="0" distL="114300" distR="114300" simplePos="0" relativeHeight="251667456" behindDoc="1" locked="0" layoutInCell="1" allowOverlap="1" wp14:anchorId="4C6F27CA" wp14:editId="41CD2F41">
             <wp:simplePos x="0" y="0"/>
             <wp:positionH relativeFrom="margin">
-              <wp:posOffset>-571500</wp:posOffset>
+              <wp:posOffset>-411480</wp:posOffset>
             </wp:positionH>
-            <wp:positionV relativeFrom="margin">
-              <wp:align>top</wp:align>
+            <wp:positionV relativeFrom="paragraph">
+              <wp:posOffset>0</wp:posOffset>
             </wp:positionV>
-            <wp:extent cx="7136130" cy="5349240"/>
-            <wp:effectExtent l="0" t="0" r="7620" b="3810"/>
-            <wp:wrapSquare wrapText="bothSides"/>
-            <wp:docPr id="7" name="Picture 7" descr="A picture containing text, map&#10;&#10;Description automatically generated"/>
+            <wp:extent cx="6766560" cy="4758690"/>
+            <wp:effectExtent l="0" t="0" r="0" b="3810"/>
+            <wp:wrapTight wrapText="bothSides">
+              <wp:wrapPolygon edited="0">
+                <wp:start x="0" y="0"/>
+                <wp:lineTo x="0" y="21531"/>
+                <wp:lineTo x="21527" y="21531"/>
+                <wp:lineTo x="21527" y="0"/>
+                <wp:lineTo x="0" y="0"/>
+              </wp:wrapPolygon>
+            </wp:wrapTight>
+            <wp:docPr id="3" name="Picture 3" descr="A picture containing text, map&#10;&#10;Description automatically generated"/>
             <wp:cNvGraphicFramePr>
               <a:graphicFrameLocks xmlns:a="http://schemas.openxmlformats.org/drawingml/2006/main" noChangeAspect="1"/>
             </wp:cNvGraphicFramePr>
@@ -6584,7 +6921,7 @@
               <a:graphicData uri="http://schemas.openxmlformats.org/drawingml/2006/picture">
                 <pic:pic xmlns:pic="http://schemas.openxmlformats.org/drawingml/2006/picture">
                   <pic:nvPicPr>
-                    <pic:cNvPr id="7" name="ER.png"/>
+                    <pic:cNvPr id="3" name="ER.png"/>
                     <pic:cNvPicPr/>
                   </pic:nvPicPr>
                   <pic:blipFill>
@@ -6602,7 +6939,417 @@
                   <pic:spPr>
                     <a:xfrm>
                       <a:off x="0" y="0"/>
-                      <a:ext cx="7136130" cy="5349240"/>
+                      <a:ext cx="6766560" cy="4758690"/>
+                    </a:xfrm>
+                    <a:prstGeom prst="rect">
+                      <a:avLst/>
+                    </a:prstGeom>
+                  </pic:spPr>
+                </pic:pic>
+              </a:graphicData>
+            </a:graphic>
+            <wp14:sizeRelH relativeFrom="margin">
+              <wp14:pctWidth>0</wp14:pctWidth>
+            </wp14:sizeRelH>
+            <wp14:sizeRelV relativeFrom="margin">
+              <wp14:pctHeight>0</wp14:pctHeight>
+            </wp14:sizeRelV>
+          </wp:anchor>
+        </w:drawing>
+      </w:r>
+    </w:p>
+    <w:p>
+      <w:pPr>
+        <w:pStyle w:val="sub-21"/>
+        <w:numPr>
+          <w:ilvl w:val="0"/>
+          <w:numId w:val="0"/>
+        </w:numPr>
+        <w:ind w:left="2160"/>
+      </w:pPr>
+    </w:p>
+    <w:p>
+      <w:pPr>
+        <w:pStyle w:val="sub-21"/>
+        <w:numPr>
+          <w:ilvl w:val="0"/>
+          <w:numId w:val="0"/>
+        </w:numPr>
+        <w:ind w:left="2160"/>
+      </w:pPr>
+    </w:p>
+    <w:p>
+      <w:pPr>
+        <w:pStyle w:val="sub-21"/>
+        <w:ind w:left="2160"/>
+      </w:pPr>
+      <w:r>
+        <w:t>Report Manager and Notification Manager</w:t>
+      </w:r>
+    </w:p>
+    <w:p>
+      <w:pPr>
+        <w:ind w:left="1800"/>
+      </w:pPr>
+    </w:p>
+    <w:p>
+      <w:pPr>
+        <w:ind w:left="1800"/>
+      </w:pPr>
+      <w:r>
+        <w:t xml:space="preserve">Here is defined the Report Manager and the Notification Manager. </w:t>
+      </w:r>
+    </w:p>
+    <w:p>
+      <w:pPr>
+        <w:ind w:left="1800"/>
+      </w:pPr>
+      <w:r>
+        <w:rPr>
+          <w:b/>
+          <w:bCs/>
+        </w:rPr>
+        <w:t xml:space="preserve">Appointment Manager </w:t>
+      </w:r>
+      <w:r>
+        <w:t>has three subcomponents</w:t>
+      </w:r>
+      <w:r>
+        <w:t>:</w:t>
+      </w:r>
+    </w:p>
+    <w:p>
+      <w:pPr>
+        <w:pStyle w:val="ListParagraph"/>
+        <w:ind w:left="2160"/>
+        <w:rPr>
+          <w:b/>
+          <w:bCs/>
+        </w:rPr>
+      </w:pPr>
+    </w:p>
+    <w:p>
+      <w:pPr>
+        <w:pStyle w:val="ListParagraph"/>
+        <w:numPr>
+          <w:ilvl w:val="0"/>
+          <w:numId w:val="12"/>
+        </w:numPr>
+        <w:rPr>
+          <w:b/>
+          <w:bCs/>
+        </w:rPr>
+      </w:pPr>
+      <w:r>
+        <w:rPr>
+          <w:i/>
+          <w:iCs/>
+        </w:rPr>
+        <w:lastRenderedPageBreak/>
+        <w:t>Report Handler</w:t>
+      </w:r>
+      <w:r>
+        <w:rPr>
+          <w:i/>
+          <w:iCs/>
+        </w:rPr>
+        <w:t>:</w:t>
+      </w:r>
+      <w:r>
+        <w:rPr>
+          <w:i/>
+          <w:iCs/>
+        </w:rPr>
+        <w:t xml:space="preserve"> </w:t>
+      </w:r>
+      <w:r>
+        <w:t>is the only subcomponent that communicates with the database; it manages all the read and the write operations related to the reports. It is responsible for the final consistency check of the report before writing it to the database. It exports an interface to let external components read reports details and an</w:t>
+      </w:r>
+      <w:r>
+        <w:t xml:space="preserve"> internal</w:t>
+      </w:r>
+      <w:r>
+        <w:t xml:space="preserve"> interface</w:t>
+      </w:r>
+      <w:r>
+        <w:t xml:space="preserve"> to let the subcomponents of Report manager read and write report`s details.</w:t>
+      </w:r>
+      <w:r>
+        <w:t xml:space="preserve"> </w:t>
+      </w:r>
+    </w:p>
+    <w:p>
+      <w:pPr>
+        <w:pStyle w:val="ListParagraph"/>
+        <w:ind w:left="2160"/>
+        <w:rPr>
+          <w:b/>
+          <w:bCs/>
+        </w:rPr>
+      </w:pPr>
+    </w:p>
+    <w:p>
+      <w:pPr>
+        <w:pStyle w:val="ListParagraph"/>
+        <w:numPr>
+          <w:ilvl w:val="0"/>
+          <w:numId w:val="12"/>
+        </w:numPr>
+        <w:ind w:left="1800"/>
+      </w:pPr>
+      <w:r>
+        <w:rPr>
+          <w:i/>
+          <w:iCs/>
+        </w:rPr>
+        <w:t>Report Editor:</w:t>
+      </w:r>
+      <w:r>
+        <w:rPr>
+          <w:i/>
+          <w:iCs/>
+        </w:rPr>
+        <w:t xml:space="preserve"> </w:t>
+      </w:r>
+      <w:r>
+        <w:t xml:space="preserve">this provides an interface to easy change report`s details and store it to database through the interface of Report Handler. </w:t>
+      </w:r>
+      <w:r>
+        <w:t xml:space="preserve">This module interacts </w:t>
+      </w:r>
+      <w:r>
+        <w:t>with an external module “solution Calculator” to compute path solutions (in this diagrams it is displayed in gray and dashed line because it will not described here). This module also interact with the internal module “Carplate Extractor”.</w:t>
+      </w:r>
+    </w:p>
+    <w:p>
+      <w:pPr>
+        <w:pStyle w:val="ListParagraph"/>
+      </w:pPr>
+    </w:p>
+    <w:p>
+      <w:pPr>
+        <w:pStyle w:val="ListParagraph"/>
+        <w:numPr>
+          <w:ilvl w:val="0"/>
+          <w:numId w:val="12"/>
+        </w:numPr>
+        <w:ind w:left="1800"/>
+      </w:pPr>
+      <w:r>
+        <w:rPr>
+          <w:i/>
+          <w:iCs/>
+        </w:rPr>
+        <w:t xml:space="preserve">Carplate Extractor: </w:t>
+      </w:r>
+      <w:r>
+        <w:t>this module run an algorithm that extract the car plate from the picture that the user sent. This module is also responsible to check if the car plate inserted by the user is equal to the one of the picture</w:t>
+      </w:r>
+      <w:r>
+        <w:t>.</w:t>
+      </w:r>
+    </w:p>
+    <w:p>
+      <w:pPr>
+        <w:pStyle w:val="ListParagraph"/>
+      </w:pPr>
+    </w:p>
+    <w:p>
+      <w:pPr>
+        <w:ind w:left="1440"/>
+      </w:pPr>
+      <w:r>
+        <w:t>Notification Manager provide an interface for the creation of new notification and it is composed of:</w:t>
+      </w:r>
+    </w:p>
+    <w:p>
+      <w:pPr>
+        <w:pStyle w:val="ListParagraph"/>
+        <w:numPr>
+          <w:ilvl w:val="0"/>
+          <w:numId w:val="12"/>
+        </w:numPr>
+      </w:pPr>
+      <w:r>
+        <w:rPr>
+          <w:i/>
+          <w:iCs/>
+        </w:rPr>
+        <w:t xml:space="preserve">Notification Dispatcher: </w:t>
+      </w:r>
+      <w:r>
+        <w:t>this module dispatch the notification to the app when a Report`s status is set to “closed”.</w:t>
+      </w:r>
+    </w:p>
+    <w:p>
+      <w:pPr>
+        <w:pStyle w:val="ListParagraph"/>
+      </w:pPr>
+    </w:p>
+    <w:p/>
+    <w:p>
+      <w:r>
+        <w:rPr>
+          <w:noProof/>
+        </w:rPr>
+        <w:lastRenderedPageBreak/>
+        <mc:AlternateContent>
+          <mc:Choice Requires="wps">
+            <w:drawing>
+              <wp:anchor distT="0" distB="0" distL="114300" distR="114300" simplePos="0" relativeHeight="251676672" behindDoc="0" locked="0" layoutInCell="1" allowOverlap="1" wp14:anchorId="5108C3F0" wp14:editId="44B19DBA">
+                <wp:simplePos x="0" y="0"/>
+                <wp:positionH relativeFrom="column">
+                  <wp:posOffset>-655320</wp:posOffset>
+                </wp:positionH>
+                <wp:positionV relativeFrom="paragraph">
+                  <wp:posOffset>5549265</wp:posOffset>
+                </wp:positionV>
+                <wp:extent cx="7239000" cy="635"/>
+                <wp:effectExtent l="0" t="0" r="0" b="0"/>
+                <wp:wrapSquare wrapText="bothSides"/>
+                <wp:docPr id="13" name="Text Box 13"/>
+                <wp:cNvGraphicFramePr/>
+                <a:graphic xmlns:a="http://schemas.openxmlformats.org/drawingml/2006/main">
+                  <a:graphicData uri="http://schemas.microsoft.com/office/word/2010/wordprocessingShape">
+                    <wps:wsp>
+                      <wps:cNvSpPr txBox="1"/>
+                      <wps:spPr>
+                        <a:xfrm>
+                          <a:off x="0" y="0"/>
+                          <a:ext cx="7239000" cy="635"/>
+                        </a:xfrm>
+                        <a:prstGeom prst="rect">
+                          <a:avLst/>
+                        </a:prstGeom>
+                        <a:solidFill>
+                          <a:prstClr val="white"/>
+                        </a:solidFill>
+                        <a:ln>
+                          <a:noFill/>
+                        </a:ln>
+                      </wps:spPr>
+                      <wps:txbx>
+                        <w:txbxContent>
+                          <w:p>
+                            <w:pPr>
+                              <w:pStyle w:val="Caption"/>
+                              <w:jc w:val="center"/>
+                              <w:rPr>
+                                <w:noProof/>
+                                <w:sz w:val="24"/>
+                                <w:szCs w:val="21"/>
+                              </w:rPr>
+                            </w:pPr>
+                            <w:r>
+                              <w:t xml:space="preserve">Figure </w:t>
+                            </w:r>
+                            <w:fldSimple w:instr=" SEQ Figure \* ARABIC ">
+                              <w:r>
+                                <w:rPr>
+                                  <w:noProof/>
+                                </w:rPr>
+                                <w:t>3</w:t>
+                              </w:r>
+                            </w:fldSimple>
+                            <w:r>
+                              <w:t>: Component Diagram - Report manager &amp; Notification manager</w:t>
+                            </w:r>
+                          </w:p>
+                        </w:txbxContent>
+                      </wps:txbx>
+                      <wps:bodyPr rot="0" spcFirstLastPara="0" vertOverflow="overflow" horzOverflow="overflow" vert="horz" wrap="square" lIns="0" tIns="0" rIns="0" bIns="0" numCol="1" spcCol="0" rtlCol="0" fromWordArt="0" anchor="t" anchorCtr="0" forceAA="0" compatLnSpc="1">
+                        <a:prstTxWarp prst="textNoShape">
+                          <a:avLst/>
+                        </a:prstTxWarp>
+                        <a:spAutoFit/>
+                      </wps:bodyPr>
+                    </wps:wsp>
+                  </a:graphicData>
+                </a:graphic>
+              </wp:anchor>
+            </w:drawing>
+          </mc:Choice>
+          <mc:Fallback>
+            <w:pict>
+              <v:shape w14:anchorId="5108C3F0" id="Text Box 13" o:spid="_x0000_s1033" type="#_x0000_t202" style="position:absolute;margin-left:-51.6pt;margin-top:436.95pt;width:570pt;height:.05pt;z-index:251676672;visibility:visible;mso-wrap-style:square;mso-wrap-distance-left:9pt;mso-wrap-distance-top:0;mso-wrap-distance-right:9pt;mso-wrap-distance-bottom:0;mso-position-horizontal:absolute;mso-position-horizontal-relative:text;mso-position-vertical:absolute;mso-position-vertical-relative:text;v-text-anchor:top" o:gfxdata="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" stroked="f">
+                <v:textbox style="mso-fit-shape-to-text:t" inset="0,0,0,0">
+                  <w:txbxContent>
+                    <w:p>
+                      <w:pPr>
+                        <w:pStyle w:val="Caption"/>
+                        <w:jc w:val="center"/>
+                        <w:rPr>
+                          <w:noProof/>
+                          <w:sz w:val="24"/>
+                          <w:szCs w:val="21"/>
+                        </w:rPr>
+                      </w:pPr>
+                      <w:r>
+                        <w:t xml:space="preserve">Figure </w:t>
+                      </w:r>
+                      <w:fldSimple w:instr=" SEQ Figure \* ARABIC ">
+                        <w:r>
+                          <w:rPr>
+                            <w:noProof/>
+                          </w:rPr>
+                          <w:t>3</w:t>
+                        </w:r>
+                      </w:fldSimple>
+                      <w:r>
+                        <w:t>: Component Diagram - Report manager &amp; Notification manager</w:t>
+                      </w:r>
+                    </w:p>
+                  </w:txbxContent>
+                </v:textbox>
+                <w10:wrap type="square"/>
+              </v:shape>
+            </w:pict>
+          </mc:Fallback>
+        </mc:AlternateContent>
+      </w:r>
+      <w:r>
+        <w:rPr>
+          <w:noProof/>
+        </w:rPr>
+        <w:drawing>
+          <wp:anchor distT="0" distB="0" distL="114300" distR="114300" simplePos="0" relativeHeight="251668480" behindDoc="0" locked="0" layoutInCell="1" allowOverlap="1" wp14:anchorId="1588D326" wp14:editId="3D87800E">
+            <wp:simplePos x="0" y="0"/>
+            <wp:positionH relativeFrom="margin">
+              <wp:posOffset>-655320</wp:posOffset>
+            </wp:positionH>
+            <wp:positionV relativeFrom="margin">
+              <wp:align>top</wp:align>
+            </wp:positionV>
+            <wp:extent cx="7239000" cy="5492115"/>
+            <wp:effectExtent l="0" t="0" r="0" b="0"/>
+            <wp:wrapSquare wrapText="bothSides"/>
+            <wp:docPr id="5" name="Picture 5" descr="A close up of a map&#10;&#10;Description automatically generated"/>
+            <wp:cNvGraphicFramePr>
+              <a:graphicFrameLocks xmlns:a="http://schemas.openxmlformats.org/drawingml/2006/main" noChangeAspect="1"/>
+            </wp:cNvGraphicFramePr>
+            <a:graphic xmlns:a="http://schemas.openxmlformats.org/drawingml/2006/main">
+              <a:graphicData uri="http://schemas.openxmlformats.org/drawingml/2006/picture">
+                <pic:pic xmlns:pic="http://schemas.openxmlformats.org/drawingml/2006/picture">
+                  <pic:nvPicPr>
+                    <pic:cNvPr id="5" name="reportManager.png"/>
+                    <pic:cNvPicPr/>
+                  </pic:nvPicPr>
+                  <pic:blipFill>
+                    <a:blip r:embed="rId14">
+                      <a:extLst>
+                        <a:ext uri="{28A0092B-C50C-407E-A947-70E740481C1C}">
+                          <a14:useLocalDpi xmlns:a14="http://schemas.microsoft.com/office/drawing/2010/main" val="0"/>
+                        </a:ext>
+                      </a:extLst>
+                    </a:blip>
+                    <a:stretch>
+                      <a:fillRect/>
+                    </a:stretch>
+                  </pic:blipFill>
+                  <pic:spPr>
+                    <a:xfrm>
+                      <a:off x="0" y="0"/>
+                      <a:ext cx="7239000" cy="5492115"/>
                     </a:xfrm>
                     <a:prstGeom prst="rect">
                       <a:avLst/>
@@ -6617,10 +7364,617 @@
           </wp:anchor>
         </w:drawing>
       </w:r>
+      <w:r>
+        <w:t xml:space="preserve"> </w:t>
+      </w:r>
     </w:p>
     <w:p>
       <w:pPr>
         <w:pStyle w:val="sub-21"/>
+        <w:ind w:left="2160"/>
+      </w:pPr>
+      <w:r>
+        <w:t>Traffic Modules</w:t>
+      </w:r>
+    </w:p>
+    <w:p/>
+    <w:p>
+      <w:pPr>
+        <w:ind w:left="1800"/>
+      </w:pPr>
+      <w:r>
+        <w:t xml:space="preserve">In the diagram, it is provided the representation of the Traffic Module. This module is needed to notify the User or the Authority of changes in traffic that can influence his/her travel or </w:t>
+      </w:r>
+      <w:r>
+        <w:t>patrol. Moreover it is used by the solution calculator to avoid bad solution like, for instance, take a street where there was an accident to go to work. With the same convention as before, is represented here Solution calculator  but it will not be detailed here.</w:t>
+      </w:r>
+    </w:p>
+    <w:p>
+      <w:pPr>
+        <w:ind w:left="1800"/>
+      </w:pPr>
+      <w:r>
+        <w:lastRenderedPageBreak/>
+        <w:t>The Traffic module has a quite articulated architecture and it will be explained here and in section 2.3 with an object diagram.</w:t>
+      </w:r>
+    </w:p>
+    <w:p>
+      <w:pPr>
+        <w:ind w:left="1800"/>
+      </w:pPr>
+      <w:r>
+        <w:t>It is composed by:</w:t>
+      </w:r>
+    </w:p>
+    <w:p>
+      <w:pPr>
+        <w:pStyle w:val="ListParagraph"/>
+        <w:numPr>
+          <w:ilvl w:val="0"/>
+          <w:numId w:val="12"/>
+        </w:numPr>
+      </w:pPr>
+      <w:r>
+        <w:rPr>
+          <w:i/>
+          <w:iCs/>
+        </w:rPr>
+        <w:t xml:space="preserve">Address Solver: </w:t>
+      </w:r>
+      <w:r>
+        <w:t>this component has a really basic functionality and it is exploited by the Traffic Manager to “understand” (see below) addresses. Provided an address as input, it decomposes it in its components and returns a hierarchy.</w:t>
+      </w:r>
+    </w:p>
+    <w:p>
+      <w:pPr>
+        <w:pStyle w:val="ListParagraph"/>
+        <w:ind w:left="2160"/>
+      </w:pPr>
+      <w:r>
+        <w:t>Example: “Italy</w:t>
+      </w:r>
+      <w:r>
+        <w:t>, Rome, via Roma 67” -&gt; transformed to:</w:t>
+      </w:r>
+    </w:p>
+    <w:p>
+      <w:pPr>
+        <w:pStyle w:val="ListParagraph"/>
+        <w:ind w:left="2160"/>
+      </w:pPr>
+      <w:r>
+        <w:t>“State:Italy”-&gt;“City:Rome”-&gt;“CityZone:NorthEast”</w:t>
+      </w:r>
+      <w:r>
+        <w:t xml:space="preserve">-&gt;“Street:Roma”  </w:t>
+      </w:r>
+    </w:p>
+    <w:p>
+      <w:pPr>
+        <w:pStyle w:val="ListParagraph"/>
+        <w:ind w:left="2160"/>
+      </w:pPr>
+      <w:r>
+        <w:t>-&gt;“Number:67”</w:t>
+      </w:r>
+      <w:r>
+        <w:t xml:space="preserve"> </w:t>
+      </w:r>
+      <w:r>
+        <w:t xml:space="preserve"> </w:t>
+      </w:r>
+    </w:p>
+    <w:p>
+      <w:pPr>
+        <w:pStyle w:val="ListParagraph"/>
+        <w:ind w:left="2160"/>
+      </w:pPr>
+    </w:p>
+    <w:p>
+      <w:pPr>
+        <w:pStyle w:val="ListParagraph"/>
+        <w:numPr>
+          <w:ilvl w:val="0"/>
+          <w:numId w:val="12"/>
+        </w:numPr>
+        <w:rPr>
+          <w:i/>
+          <w:iCs/>
+        </w:rPr>
+      </w:pPr>
+      <w:r>
+        <w:rPr>
+          <w:i/>
+          <w:iCs/>
+        </w:rPr>
+        <w:t xml:space="preserve">Traffic Manager: </w:t>
+      </w:r>
+      <w:r>
+        <w:t xml:space="preserve">this serves as a registry to support the publish-subscribe architecture between Traffic Querier and Traffic Notifier. Moreover, this component provides an external interface to let other components have information about traffic. When it receives a request of traffic information for a specific address, it asks address solver to interpret the address and then it asks the appropriate Traffic </w:t>
+      </w:r>
+      <w:r>
+        <w:t>Querier for the information.</w:t>
+      </w:r>
+    </w:p>
+    <w:p>
+      <w:pPr>
+        <w:pStyle w:val="ListParagraph"/>
+        <w:ind w:left="2160"/>
+        <w:rPr>
+          <w:i/>
+          <w:iCs/>
+        </w:rPr>
+      </w:pPr>
+    </w:p>
+    <w:p>
+      <w:pPr>
+        <w:pStyle w:val="ListParagraph"/>
+        <w:numPr>
+          <w:ilvl w:val="0"/>
+          <w:numId w:val="12"/>
+        </w:numPr>
+        <w:rPr>
+          <w:i/>
+          <w:iCs/>
+        </w:rPr>
+      </w:pPr>
+      <w:r>
+        <w:rPr>
+          <w:i/>
+          <w:iCs/>
+        </w:rPr>
+        <w:t xml:space="preserve">Traffic Querier: </w:t>
+      </w:r>
+      <w:r>
+        <w:t>it is the module responsible for retrieving the traffic information and send them to the Traffic Notifier.</w:t>
+      </w:r>
+    </w:p>
+    <w:p>
+      <w:pPr>
+        <w:pStyle w:val="ListParagraph"/>
+        <w:rPr>
+          <w:i/>
+          <w:iCs/>
+        </w:rPr>
+      </w:pPr>
+    </w:p>
+    <w:p>
+      <w:pPr>
+        <w:pStyle w:val="ListParagraph"/>
+        <w:ind w:left="2160"/>
+        <w:rPr>
+          <w:i/>
+          <w:iCs/>
+        </w:rPr>
+      </w:pPr>
+    </w:p>
+    <w:p>
+      <w:pPr>
+        <w:pStyle w:val="ListParagraph"/>
+        <w:numPr>
+          <w:ilvl w:val="0"/>
+          <w:numId w:val="12"/>
+        </w:numPr>
+      </w:pPr>
+      <w:r>
+        <w:rPr>
+          <w:i/>
+          <w:iCs/>
+        </w:rPr>
+        <w:t xml:space="preserve">Traffic Notifier: </w:t>
+      </w:r>
+      <w:r>
+        <w:t>this is the component that decides if and when a User/Authority has to be notified. It subscribes to a specific Traffic Querier and receives the information from it.</w:t>
+      </w:r>
+    </w:p>
+    <w:p>
+      <w:pPr>
+        <w:ind w:left="1800"/>
+      </w:pPr>
+    </w:p>
+    <w:p>
+      <w:pPr>
+        <w:ind w:left="1800"/>
+      </w:pPr>
+      <w:r>
+        <w:t>Both the Querier and the Notifier are instantiated by zone. The zones of the Querier are meant to be very wide, like Italy,</w:t>
+      </w:r>
+      <w:r>
+        <w:t xml:space="preserve"> </w:t>
+      </w:r>
+      <w:r>
+        <w:t>Spain,</w:t>
+      </w:r>
+      <w:r>
+        <w:t xml:space="preserve"> </w:t>
+      </w:r>
+      <w:r>
+        <w:t>France and the zone of the Notifier are meant to be more specific, for instance:  West Milan, Rome, East Venice.</w:t>
+      </w:r>
+    </w:p>
+    <w:p>
+      <w:pPr>
+        <w:ind w:left="1800"/>
+      </w:pPr>
+      <w:r>
+        <w:t xml:space="preserve">The Notifier has to execute an algorithm for each </w:t>
+      </w:r>
+      <w:r>
+        <w:t>request to</w:t>
+      </w:r>
+      <w:r>
+        <w:t xml:space="preserve"> decide if and when notify the User, so its load depends on the number of reports in that </w:t>
+      </w:r>
+      <w:r>
+        <w:lastRenderedPageBreak/>
+        <w:t>specific zone and on the day of the week and the time of the day. For this reason, a load balancing mechanism is required. When a ‘node’ is under load it can be split into two or more parts.</w:t>
+      </w:r>
+    </w:p>
+    <w:p>
+      <w:pPr>
+        <w:ind w:left="1800"/>
+      </w:pPr>
+      <w:r>
+        <w:t>The querier has a more stable load and, for this reason, no load balancing mechanism has to be implemented. By the way, the zones of the Querier can be configured by the System Administrator, even dynamically.</w:t>
+      </w:r>
+    </w:p>
+    <w:p>
+      <w:pPr>
+        <w:ind w:left="1800"/>
+      </w:pPr>
+      <w:r>
+        <w:t>The load balancing mechanism of the Notifier and the dynamically configurable Querier has to be supported by the Manager: it is not a simple registry but it registers all the active Queries and Notifiers and manages the subscriptions when are modified.</w:t>
+      </w:r>
+    </w:p>
+    <w:p>
+      <w:pPr>
+        <w:ind w:left="1800"/>
+      </w:pPr>
+      <w:r>
+        <w:rPr>
+          <w:noProof/>
+        </w:rPr>
+        <mc:AlternateContent>
+          <mc:Choice Requires="wps">
+            <w:drawing>
+              <wp:anchor distT="0" distB="0" distL="114300" distR="114300" simplePos="0" relativeHeight="251678720" behindDoc="0" locked="0" layoutInCell="1" allowOverlap="1" wp14:anchorId="60516486" wp14:editId="57D1600D">
+                <wp:simplePos x="0" y="0"/>
+                <wp:positionH relativeFrom="column">
+                  <wp:posOffset>-624840</wp:posOffset>
+                </wp:positionH>
+                <wp:positionV relativeFrom="paragraph">
+                  <wp:posOffset>5329555</wp:posOffset>
+                </wp:positionV>
+                <wp:extent cx="7226300" cy="635"/>
+                <wp:effectExtent l="0" t="0" r="0" b="0"/>
+                <wp:wrapSquare wrapText="bothSides"/>
+                <wp:docPr id="14" name="Text Box 14"/>
+                <wp:cNvGraphicFramePr/>
+                <a:graphic xmlns:a="http://schemas.openxmlformats.org/drawingml/2006/main">
+                  <a:graphicData uri="http://schemas.microsoft.com/office/word/2010/wordprocessingShape">
+                    <wps:wsp>
+                      <wps:cNvSpPr txBox="1"/>
+                      <wps:spPr>
+                        <a:xfrm>
+                          <a:off x="0" y="0"/>
+                          <a:ext cx="7226300" cy="635"/>
+                        </a:xfrm>
+                        <a:prstGeom prst="rect">
+                          <a:avLst/>
+                        </a:prstGeom>
+                        <a:solidFill>
+                          <a:prstClr val="white"/>
+                        </a:solidFill>
+                        <a:ln>
+                          <a:noFill/>
+                        </a:ln>
+                      </wps:spPr>
+                      <wps:txbx>
+                        <w:txbxContent>
+                          <w:p>
+                            <w:pPr>
+                              <w:pStyle w:val="Caption"/>
+                              <w:jc w:val="center"/>
+                              <w:rPr>
+                                <w:noProof/>
+                                <w:sz w:val="24"/>
+                                <w:szCs w:val="21"/>
+                              </w:rPr>
+                            </w:pPr>
+                            <w:r>
+                              <w:t xml:space="preserve">Figure </w:t>
+                            </w:r>
+                            <w:fldSimple w:instr=" SEQ Figure \* ARABIC ">
+                              <w:r>
+                                <w:rPr>
+                                  <w:noProof/>
+                                </w:rPr>
+                                <w:t>4</w:t>
+                              </w:r>
+                            </w:fldSimple>
+                            <w:r>
+                              <w:t>: Component Diagram - Traffic module</w:t>
+                            </w:r>
+                          </w:p>
+                        </w:txbxContent>
+                      </wps:txbx>
+                      <wps:bodyPr rot="0" spcFirstLastPara="0" vertOverflow="overflow" horzOverflow="overflow" vert="horz" wrap="square" lIns="0" tIns="0" rIns="0" bIns="0" numCol="1" spcCol="0" rtlCol="0" fromWordArt="0" anchor="t" anchorCtr="0" forceAA="0" compatLnSpc="1">
+                        <a:prstTxWarp prst="textNoShape">
+                          <a:avLst/>
+                        </a:prstTxWarp>
+                        <a:spAutoFit/>
+                      </wps:bodyPr>
+                    </wps:wsp>
+                  </a:graphicData>
+                </a:graphic>
+              </wp:anchor>
+            </w:drawing>
+          </mc:Choice>
+          <mc:Fallback>
+            <w:pict>
+              <v:shape w14:anchorId="60516486" id="Text Box 14" o:spid="_x0000_s1034" type="#_x0000_t202" style="position:absolute;left:0;text-align:left;margin-left:-49.2pt;margin-top:419.65pt;width:569pt;height:.05pt;z-index:251678720;visibility:visible;mso-wrap-style:square;mso-wrap-distance-left:9pt;mso-wrap-distance-top:0;mso-wrap-distance-right:9pt;mso-wrap-distance-bottom:0;mso-position-horizontal:absolute;mso-position-horizontal-relative:text;mso-position-vertical:absolute;mso-position-vertical-relative:text;v-text-anchor:top" o:gfxdata="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" stroked="f">
+                <v:textbox style="mso-fit-shape-to-text:t" inset="0,0,0,0">
+                  <w:txbxContent>
+                    <w:p>
+                      <w:pPr>
+                        <w:pStyle w:val="Caption"/>
+                        <w:jc w:val="center"/>
+                        <w:rPr>
+                          <w:noProof/>
+                          <w:sz w:val="24"/>
+                          <w:szCs w:val="21"/>
+                        </w:rPr>
+                      </w:pPr>
+                      <w:r>
+                        <w:t xml:space="preserve">Figure </w:t>
+                      </w:r>
+                      <w:fldSimple w:instr=" SEQ Figure \* ARABIC ">
+                        <w:r>
+                          <w:rPr>
+                            <w:noProof/>
+                          </w:rPr>
+                          <w:t>4</w:t>
+                        </w:r>
+                      </w:fldSimple>
+                      <w:r>
+                        <w:t>: Component Diagram - Traffic module</w:t>
+                      </w:r>
+                    </w:p>
+                  </w:txbxContent>
+                </v:textbox>
+                <w10:wrap type="square"/>
+              </v:shape>
+            </w:pict>
+          </mc:Fallback>
+        </mc:AlternateContent>
+      </w:r>
+      <w:r>
+        <w:rPr>
+          <w:noProof/>
+        </w:rPr>
+        <w:drawing>
+          <wp:anchor distT="0" distB="0" distL="114300" distR="114300" simplePos="0" relativeHeight="251670528" behindDoc="0" locked="0" layoutInCell="1" allowOverlap="1" wp14:anchorId="261736CC" wp14:editId="1D474044">
+            <wp:simplePos x="0" y="0"/>
+            <wp:positionH relativeFrom="margin">
+              <wp:posOffset>-624840</wp:posOffset>
+            </wp:positionH>
+            <wp:positionV relativeFrom="margin">
+              <wp:posOffset>3032760</wp:posOffset>
+            </wp:positionV>
+            <wp:extent cx="7226300" cy="4899660"/>
+            <wp:effectExtent l="0" t="0" r="0" b="0"/>
+            <wp:wrapSquare wrapText="bothSides"/>
+            <wp:docPr id="10" name="Picture 10" descr="A close up of a map&#10;&#10;Description automatically generated"/>
+            <wp:cNvGraphicFramePr>
+              <a:graphicFrameLocks xmlns:a="http://schemas.openxmlformats.org/drawingml/2006/main" noChangeAspect="1"/>
+            </wp:cNvGraphicFramePr>
+            <a:graphic xmlns:a="http://schemas.openxmlformats.org/drawingml/2006/main">
+              <a:graphicData uri="http://schemas.openxmlformats.org/drawingml/2006/picture">
+                <pic:pic xmlns:pic="http://schemas.openxmlformats.org/drawingml/2006/picture">
+                  <pic:nvPicPr>
+                    <pic:cNvPr id="10" name="TrafficModule.png"/>
+                    <pic:cNvPicPr/>
+                  </pic:nvPicPr>
+                  <pic:blipFill>
+                    <a:blip r:embed="rId15">
+                      <a:extLst>
+                        <a:ext uri="{28A0092B-C50C-407E-A947-70E740481C1C}">
+                          <a14:useLocalDpi xmlns:a14="http://schemas.microsoft.com/office/drawing/2010/main" val="0"/>
+                        </a:ext>
+                      </a:extLst>
+                    </a:blip>
+                    <a:stretch>
+                      <a:fillRect/>
+                    </a:stretch>
+                  </pic:blipFill>
+                  <pic:spPr>
+                    <a:xfrm>
+                      <a:off x="0" y="0"/>
+                      <a:ext cx="7226300" cy="4899660"/>
+                    </a:xfrm>
+                    <a:prstGeom prst="rect">
+                      <a:avLst/>
+                    </a:prstGeom>
+                  </pic:spPr>
+                </pic:pic>
+              </a:graphicData>
+            </a:graphic>
+            <wp14:sizeRelH relativeFrom="margin">
+              <wp14:pctWidth>0</wp14:pctWidth>
+            </wp14:sizeRelH>
+            <wp14:sizeRelV relativeFrom="margin">
+              <wp14:pctHeight>0</wp14:pctHeight>
+            </wp14:sizeRelV>
+          </wp:anchor>
+        </w:drawing>
+      </w:r>
+      <w:r>
+        <w:t xml:space="preserve">The process is described in more details in section 3.  </w:t>
+      </w:r>
+      <w:r>
+        <w:t xml:space="preserve"> </w:t>
+      </w:r>
+      <w:r>
+        <w:tab/>
+      </w:r>
+    </w:p>
+    <w:p>
+      <w:pPr>
+        <w:ind w:left="1800"/>
+      </w:pPr>
+    </w:p>
+    <w:p>
+      <w:pPr>
+        <w:ind w:left="1800"/>
+      </w:pPr>
+      <w:r>
+        <w:tab/>
+      </w:r>
+    </w:p>
+    <w:p>
+      <w:pPr>
+        <w:pStyle w:val="sub-2"/>
+        <w:ind w:left="1440"/>
+      </w:pPr>
+      <w:bookmarkStart w:id="25" w:name="_Toc25332073"/>
+      <w:bookmarkStart w:id="26" w:name="_Toc25332216"/>
+      <w:r>
+        <w:t>Runtime view</w:t>
+      </w:r>
+      <w:bookmarkEnd w:id="25"/>
+      <w:bookmarkEnd w:id="26"/>
+    </w:p>
+    <w:p>
+      <w:pPr>
+        <w:pStyle w:val="seb-22"/>
+        <w:ind w:left="2160"/>
+      </w:pPr>
+      <w:bookmarkStart w:id="27" w:name="_Toc25332217"/>
+      <w:r>
+        <w:t>Sequence diagrams see how many you need</w:t>
+      </w:r>
+      <w:bookmarkEnd w:id="27"/>
+    </w:p>
+    <w:p>
+      <w:pPr>
+        <w:pStyle w:val="seb-22"/>
+        <w:ind w:left="2160"/>
+      </w:pPr>
+      <w:bookmarkStart w:id="28" w:name="_Toc25332218"/>
+      <w:r>
+        <w:t>A</w:t>
+      </w:r>
+      <w:bookmarkEnd w:id="28"/>
+    </w:p>
+    <w:p>
+      <w:pPr>
+        <w:pStyle w:val="seb-22"/>
+        <w:ind w:left="2160"/>
+      </w:pPr>
+      <w:bookmarkStart w:id="29" w:name="_Toc25332219"/>
+      <w:r>
+        <w:t>S</w:t>
+      </w:r>
+      <w:bookmarkEnd w:id="29"/>
+    </w:p>
+    <w:p>
+      <w:pPr>
+        <w:pStyle w:val="sub-2"/>
+        <w:ind w:left="1440"/>
+      </w:pPr>
+      <w:bookmarkStart w:id="30" w:name="_Toc25332074"/>
+      <w:bookmarkStart w:id="31" w:name="_Toc25332220"/>
+      <w:r>
+        <w:t>Component interfaces</w:t>
+      </w:r>
+      <w:bookmarkEnd w:id="30"/>
+      <w:bookmarkEnd w:id="31"/>
+    </w:p>
+    <w:p>
+      <w:pPr>
+        <w:pStyle w:val="sub-2"/>
+        <w:ind w:left="1440"/>
+      </w:pPr>
+      <w:bookmarkStart w:id="32" w:name="_Toc25332075"/>
+      <w:bookmarkStart w:id="33" w:name="_Toc25332221"/>
+      <w:r>
+        <w:t>Selected architectural styles and patterns</w:t>
+      </w:r>
+      <w:bookmarkEnd w:id="32"/>
+      <w:bookmarkEnd w:id="33"/>
+    </w:p>
+    <w:p>
+      <w:pPr>
+        <w:pStyle w:val="sub-2"/>
+        <w:numPr>
+          <w:ilvl w:val="0"/>
+          <w:numId w:val="0"/>
+        </w:numPr>
+        <w:ind w:left="1440"/>
+      </w:pPr>
+    </w:p>
+    <w:p>
+      <w:pPr>
+        <w:ind w:left="1080"/>
+      </w:pPr>
+      <w:r>
+        <w:t xml:space="preserve">The following architecture </w:t>
+      </w:r>
+      <w:r>
+        <w:t>styles have been used:</w:t>
+      </w:r>
+    </w:p>
+    <w:p>
+      <w:pPr>
+        <w:ind w:left="1080"/>
+      </w:pPr>
+    </w:p>
+    <w:p>
+      <w:pPr>
+        <w:pStyle w:val="seb-23"/>
+        <w:ind w:left="2160"/>
+      </w:pPr>
+      <w:bookmarkStart w:id="34" w:name="_Toc25332222"/>
+      <w:r>
+        <w:t>Client-server</w:t>
+      </w:r>
+      <w:bookmarkEnd w:id="34"/>
+    </w:p>
+    <w:p>
+      <w:pPr>
+        <w:ind w:left="1800"/>
+      </w:pPr>
+      <w:r>
+        <w:t>The mobile is a client communicating directly with the application server. The browser supporting the web app is a client communicating with the web server. The application server behaves as a client querying the database server.</w:t>
+      </w:r>
+    </w:p>
+    <w:p>
+      <w:pPr>
+        <w:ind w:left="1800"/>
+      </w:pPr>
+    </w:p>
+    <w:p>
+      <w:pPr>
+        <w:pStyle w:val="seb-23"/>
+        <w:ind w:left="2160"/>
+      </w:pPr>
+      <w:bookmarkStart w:id="35" w:name="_Toc25332223"/>
+      <w:r>
+        <w:t>Service-Oriented Architecture (SOA)</w:t>
+      </w:r>
+      <w:bookmarkEnd w:id="35"/>
+    </w:p>
+    <w:p>
+      <w:pPr>
+        <w:ind w:left="1800"/>
+      </w:pPr>
+      <w:r>
+        <w:t>The way clients interact with the application server is thought to be service-oriented. The single components are analyzed from a high-level point of view depending on the service they offer. SOA allows to easily extend the system by building and adding independent modules to the core.</w:t>
+      </w:r>
+    </w:p>
+    <w:p>
+      <w:pPr>
+        <w:pStyle w:val="seb-23"/>
         <w:numPr>
           <w:ilvl w:val="0"/>
           <w:numId w:val="0"/>
@@ -6630,183 +7984,141 @@
     </w:p>
     <w:p>
       <w:pPr>
-        <w:pStyle w:val="sub-21"/>
+        <w:pStyle w:val="seb-23"/>
         <w:ind w:left="2160"/>
       </w:pPr>
-      <w:bookmarkStart w:id="26" w:name="_Toc25332214"/>
-      <w:r>
-        <w:t>To check</w:t>
-      </w:r>
-      <w:bookmarkEnd w:id="26"/>
-    </w:p>
-    <w:p>
-      <w:pPr>
-        <w:pStyle w:val="sub-21"/>
+      <w:bookmarkStart w:id="36" w:name="_Toc25332224"/>
+      <w:r>
+        <w:t>Model View-Controller (MVC)</w:t>
+      </w:r>
+      <w:bookmarkEnd w:id="36"/>
+    </w:p>
+    <w:p>
+      <w:pPr>
+        <w:ind w:left="1800"/>
+      </w:pPr>
+      <w:r>
+        <w:lastRenderedPageBreak/>
+        <w:t>MVC pattern is followed throughout the whole system design. The clients are front-end components (views) interacting with logic component (controllers) which drive the information flow and the information retrieval from the database (model).</w:t>
+      </w:r>
+    </w:p>
+    <w:p>
+      <w:pPr>
+        <w:pStyle w:val="seb-23"/>
+        <w:numPr>
+          <w:ilvl w:val="0"/>
+          <w:numId w:val="0"/>
+        </w:numPr>
         <w:ind w:left="2160"/>
       </w:pPr>
-      <w:bookmarkStart w:id="27" w:name="_Toc25332215"/>
-      <w:r>
-        <w:t>See what type of managers do you need</w:t>
-      </w:r>
-      <w:bookmarkEnd w:id="27"/>
     </w:p>
     <w:p>
       <w:pPr>
         <w:pStyle w:val="sub-2"/>
         <w:ind w:left="1440"/>
       </w:pPr>
-      <w:bookmarkStart w:id="28" w:name="_Toc25332073"/>
-      <w:bookmarkStart w:id="29" w:name="_Toc25332216"/>
-      <w:r>
-        <w:t>Runtime view</w:t>
-      </w:r>
-      <w:bookmarkEnd w:id="28"/>
-      <w:bookmarkEnd w:id="29"/>
-    </w:p>
-    <w:p>
-      <w:pPr>
-        <w:pStyle w:val="seb-22"/>
-        <w:ind w:left="2160"/>
-      </w:pPr>
-      <w:bookmarkStart w:id="30" w:name="_Toc25332217"/>
-      <w:r>
-        <w:t>Sequence diagrams see how many you need</w:t>
-      </w:r>
-      <w:bookmarkEnd w:id="30"/>
-    </w:p>
-    <w:p>
-      <w:pPr>
-        <w:pStyle w:val="seb-22"/>
-        <w:ind w:left="2160"/>
-      </w:pPr>
-      <w:bookmarkStart w:id="31" w:name="_Toc25332218"/>
-      <w:r>
-        <w:lastRenderedPageBreak/>
-        <w:t>A</w:t>
-      </w:r>
-      <w:bookmarkEnd w:id="31"/>
-    </w:p>
-    <w:p>
-      <w:pPr>
-        <w:pStyle w:val="seb-22"/>
-        <w:ind w:left="2160"/>
-      </w:pPr>
-      <w:bookmarkStart w:id="32" w:name="_Toc25332219"/>
-      <w:r>
-        <w:t>S</w:t>
-      </w:r>
-      <w:bookmarkEnd w:id="32"/>
+      <w:bookmarkStart w:id="37" w:name="_Toc25332076"/>
+      <w:bookmarkStart w:id="38" w:name="_Toc25332225"/>
+      <w:r>
+        <w:t>Other design decisions</w:t>
+      </w:r>
+      <w:bookmarkEnd w:id="37"/>
+      <w:bookmarkEnd w:id="38"/>
     </w:p>
     <w:p>
       <w:pPr>
         <w:pStyle w:val="sub-2"/>
+        <w:numPr>
+          <w:ilvl w:val="0"/>
+          <w:numId w:val="0"/>
+        </w:numPr>
         <w:ind w:left="1440"/>
       </w:pPr>
-      <w:bookmarkStart w:id="33" w:name="_Toc25332074"/>
-      <w:bookmarkStart w:id="34" w:name="_Toc25332220"/>
-      <w:r>
-        <w:t>Component interfaces</w:t>
-      </w:r>
-      <w:bookmarkEnd w:id="33"/>
-      <w:bookmarkEnd w:id="34"/>
-    </w:p>
-    <w:p>
-      <w:pPr>
-        <w:pStyle w:val="sub-2"/>
-        <w:ind w:left="1440"/>
-      </w:pPr>
-      <w:bookmarkStart w:id="35" w:name="_Toc25332075"/>
-      <w:bookmarkStart w:id="36" w:name="_Toc25332221"/>
-      <w:r>
-        <w:t>Selected architectural styles and patterns</w:t>
-      </w:r>
-      <w:bookmarkEnd w:id="35"/>
-      <w:bookmarkEnd w:id="36"/>
-    </w:p>
-    <w:p>
-      <w:pPr>
-        <w:pStyle w:val="seb-23"/>
-        <w:ind w:left="2160"/>
-      </w:pPr>
-      <w:bookmarkStart w:id="37" w:name="_Toc25332222"/>
-      <w:r>
-        <w:t>Client-server</w:t>
-      </w:r>
-      <w:bookmarkEnd w:id="37"/>
-    </w:p>
-    <w:p>
-      <w:pPr>
-        <w:pStyle w:val="seb-23"/>
-        <w:ind w:left="2160"/>
-      </w:pPr>
-      <w:bookmarkStart w:id="38" w:name="_Toc25332223"/>
-      <w:r>
-        <w:t>Service-Oriented Architecture (SOA)</w:t>
-      </w:r>
-      <w:bookmarkEnd w:id="38"/>
-    </w:p>
-    <w:p>
-      <w:pPr>
-        <w:pStyle w:val="seb-23"/>
-        <w:ind w:left="2160"/>
-      </w:pPr>
-      <w:bookmarkStart w:id="39" w:name="_Toc25332224"/>
-      <w:r>
-        <w:t>Model View-Controller (MVC)</w:t>
-      </w:r>
-      <w:bookmarkEnd w:id="39"/>
-    </w:p>
-    <w:p>
-      <w:pPr>
-        <w:pStyle w:val="sub-2"/>
-        <w:ind w:left="1440"/>
-      </w:pPr>
-      <w:bookmarkStart w:id="40" w:name="_Toc25332076"/>
-      <w:bookmarkStart w:id="41" w:name="_Toc25332225"/>
-      <w:r>
-        <w:t>Other design decisions</w:t>
-      </w:r>
-      <w:bookmarkEnd w:id="40"/>
-      <w:bookmarkEnd w:id="41"/>
     </w:p>
     <w:p>
       <w:pPr>
         <w:pStyle w:val="sub-24"/>
         <w:ind w:left="2160"/>
       </w:pPr>
-      <w:bookmarkStart w:id="42" w:name="_Toc25332226"/>
+      <w:bookmarkStart w:id="39" w:name="_Toc25332226"/>
       <w:r>
         <w:t>Password storage</w:t>
       </w:r>
+      <w:bookmarkEnd w:id="39"/>
+    </w:p>
+    <w:p>
+      <w:pPr>
+        <w:ind w:left="1800"/>
+      </w:pPr>
+      <w:r>
+        <w:t>User’s password and Authority’s password are not stored in plain text, but they are hashed and salted with strong cryptographic hash functions.</w:t>
+      </w:r>
+    </w:p>
+    <w:p>
+      <w:pPr>
+        <w:pStyle w:val="chapters"/>
+      </w:pPr>
+      <w:bookmarkStart w:id="40" w:name="_Toc25332227"/>
+      <w:r>
+        <w:t>Algorithm Design</w:t>
+      </w:r>
+      <w:bookmarkEnd w:id="40"/>
+    </w:p>
+    <w:p>
+      <w:pPr>
+        <w:pStyle w:val="sub3"/>
+      </w:pPr>
+      <w:r>
+        <w:t xml:space="preserve">Car-plate Extractor – How it works </w:t>
+      </w:r>
+    </w:p>
+    <w:p>
+      <w:pPr>
+        <w:pStyle w:val="sub3"/>
+      </w:pPr>
+      <w:r>
+        <w:t>Traffic Modules – Dynamic configuration</w:t>
+      </w:r>
+      <w:bookmarkStart w:id="41" w:name="_GoBack"/>
+      <w:bookmarkEnd w:id="41"/>
+    </w:p>
+    <w:p>
+      <w:pPr>
+        <w:pStyle w:val="sub3"/>
+      </w:pPr>
+      <w:bookmarkStart w:id="42" w:name="_Toc25332229"/>
+      <w:r>
+        <w:t>Solution Calculator – How it works</w:t>
+      </w:r>
       <w:bookmarkEnd w:id="42"/>
     </w:p>
     <w:p>
       <w:pPr>
         <w:pStyle w:val="chapters"/>
       </w:pPr>
-      <w:bookmarkStart w:id="43" w:name="_Toc25332227"/>
-      <w:r>
-        <w:t>Algorithm Design</w:t>
+      <w:bookmarkStart w:id="43" w:name="_Toc25332230"/>
+      <w:r>
+        <w:t>User Interface Design</w:t>
       </w:r>
       <w:bookmarkEnd w:id="43"/>
     </w:p>
     <w:p>
       <w:pPr>
-        <w:pStyle w:val="sub3"/>
-      </w:pPr>
-      <w:bookmarkStart w:id="44" w:name="_Toc25332228"/>
-      <w:r>
-        <w:t>Need to look</w:t>
+        <w:pStyle w:val="sub4"/>
+      </w:pPr>
+      <w:bookmarkStart w:id="44" w:name="_Toc25332231"/>
+      <w:r>
+        <w:t>UX diagrams</w:t>
       </w:r>
       <w:bookmarkEnd w:id="44"/>
     </w:p>
     <w:p>
       <w:pPr>
-        <w:pStyle w:val="sub3"/>
-      </w:pPr>
-      <w:bookmarkStart w:id="45" w:name="_Toc25332229"/>
-      <w:r>
-        <w:t>Solution Calculator – How it works</w:t>
+        <w:pStyle w:val="sub4"/>
+      </w:pPr>
+      <w:bookmarkStart w:id="45" w:name="_Toc25332232"/>
+      <w:r>
+        <w:t>App Mockups</w:t>
       </w:r>
       <w:bookmarkEnd w:id="45"/>
     </w:p>
@@ -6814,29 +8126,29 @@
       <w:pPr>
         <w:pStyle w:val="chapters"/>
       </w:pPr>
-      <w:bookmarkStart w:id="46" w:name="_Toc25332230"/>
-      <w:r>
-        <w:t>User Interface Design</w:t>
+      <w:bookmarkStart w:id="46" w:name="_Toc25332233"/>
+      <w:r>
+        <w:t>Requirements Traceability</w:t>
       </w:r>
       <w:bookmarkEnd w:id="46"/>
     </w:p>
     <w:p>
       <w:pPr>
-        <w:pStyle w:val="sub4"/>
-      </w:pPr>
-      <w:bookmarkStart w:id="47" w:name="_Toc25332231"/>
-      <w:r>
-        <w:t>UX diagrams</w:t>
+        <w:pStyle w:val="chapters"/>
+      </w:pPr>
+      <w:bookmarkStart w:id="47" w:name="_Toc25332234"/>
+      <w:r>
+        <w:t>Implementation, Integration and Test Plan</w:t>
       </w:r>
       <w:bookmarkEnd w:id="47"/>
     </w:p>
     <w:p>
       <w:pPr>
-        <w:pStyle w:val="sub4"/>
-      </w:pPr>
-      <w:bookmarkStart w:id="48" w:name="_Toc25332232"/>
-      <w:r>
-        <w:t>App Mockups</w:t>
+        <w:pStyle w:val="chapters"/>
+      </w:pPr>
+      <w:bookmarkStart w:id="48" w:name="_Toc25332235"/>
+      <w:r>
+        <w:t>Effort Spent</w:t>
       </w:r>
       <w:bookmarkEnd w:id="48"/>
     </w:p>
@@ -6844,65 +8156,35 @@
       <w:pPr>
         <w:pStyle w:val="chapters"/>
       </w:pPr>
-      <w:bookmarkStart w:id="49" w:name="_Toc25332233"/>
-      <w:r>
-        <w:t>Requirements Traceability</w:t>
-      </w:r>
-      <w:bookmarkEnd w:id="49"/>
-    </w:p>
-    <w:p>
-      <w:pPr>
-        <w:pStyle w:val="chapters"/>
-      </w:pPr>
-      <w:bookmarkStart w:id="50" w:name="_Toc25332234"/>
-      <w:r>
-        <w:t>Implementation, Integration and Test Plan</w:t>
-      </w:r>
-      <w:bookmarkEnd w:id="50"/>
-    </w:p>
-    <w:p>
-      <w:pPr>
-        <w:pStyle w:val="chapters"/>
-      </w:pPr>
-      <w:bookmarkStart w:id="51" w:name="_Toc25332235"/>
-      <w:r>
-        <w:t>Effort Spent</w:t>
-      </w:r>
-      <w:bookmarkEnd w:id="51"/>
-    </w:p>
-    <w:p>
-      <w:pPr>
-        <w:pStyle w:val="chapters"/>
-      </w:pPr>
-      <w:bookmarkStart w:id="52" w:name="_Toc25332236"/>
+      <w:bookmarkStart w:id="49" w:name="_Toc25332236"/>
       <w:r>
         <w:lastRenderedPageBreak/>
         <w:t>References</w:t>
       </w:r>
-      <w:bookmarkEnd w:id="52"/>
+      <w:bookmarkEnd w:id="49"/>
     </w:p>
     <w:p>
       <w:pPr>
         <w:pStyle w:val="sub8"/>
       </w:pPr>
-      <w:bookmarkStart w:id="53" w:name="_Toc25332237"/>
+      <w:bookmarkStart w:id="50" w:name="_Toc25332237"/>
       <w:r>
         <w:t>Software and Tools</w:t>
       </w:r>
-      <w:bookmarkEnd w:id="53"/>
+      <w:bookmarkEnd w:id="50"/>
     </w:p>
     <w:p>
       <w:pPr>
         <w:pStyle w:val="sub8"/>
       </w:pPr>
-      <w:bookmarkStart w:id="54" w:name="_Toc25332238"/>
+      <w:bookmarkStart w:id="51" w:name="_Toc25332238"/>
       <w:r>
         <w:t>Reference Documents</w:t>
       </w:r>
-      <w:bookmarkEnd w:id="54"/>
+      <w:bookmarkEnd w:id="51"/>
     </w:p>
     <w:sectPr>
-      <w:footerReference w:type="default" r:id="rId14"/>
+      <w:footerReference w:type="default" r:id="rId16"/>
       <w:pgSz w:w="12240" w:h="15840"/>
       <w:pgMar w:top="1440" w:right="1440" w:bottom="1440" w:left="1440" w:header="144" w:footer="720" w:gutter="0"/>
       <w:cols w:space="720"/>
@@ -7020,7 +8302,7 @@
   <w:abstractNum w:abstractNumId="0" w15:restartNumberingAfterBreak="0">
     <w:nsid w:val="05193D16"/>
     <w:multiLevelType w:val="hybridMultilevel"/>
-    <w:tmpl w:val="1B107C32"/>
+    <w:tmpl w:val="69A8B484"/>
     <w:lvl w:ilvl="0" w:tplc="E9E6AE58">
       <w:start w:val="8"/>
       <w:numFmt w:val="bullet"/>
@@ -9514,6 +10796,25 @@
       <w:contextualSpacing/>
     </w:pPr>
   </w:style>
+  <w:style w:type="paragraph" w:styleId="Caption">
+    <w:name w:val="caption"/>
+    <w:basedOn w:val="Normal"/>
+    <w:next w:val="Normal"/>
+    <w:uiPriority w:val="35"/>
+    <w:unhideWhenUsed/>
+    <w:qFormat/>
+    <w:rsid w:val="005F5F8E"/>
+    <w:pPr>
+      <w:spacing w:after="200" w:line="240" w:lineRule="auto"/>
+    </w:pPr>
+    <w:rPr>
+      <w:i/>
+      <w:iCs/>
+      <w:color w:val="44546A" w:themeColor="text2"/>
+      <w:sz w:val="18"/>
+      <w:szCs w:val="18"/>
+    </w:rPr>
+  </w:style>
 </w:styles>
 </file>
 
@@ -9817,7 +11118,7 @@
 </file>
 
 <file path=customXml/itemProps1.xml><?xml version="1.0" encoding="utf-8"?>
-<ds:datastoreItem xmlns:ds="http://schemas.openxmlformats.org/officeDocument/2006/customXml" ds:itemID="{5896BC11-C9FA-4ED1-A27A-A8E14A1C4B9D}">
+<ds:datastoreItem xmlns:ds="http://schemas.openxmlformats.org/officeDocument/2006/customXml" ds:itemID="{3F76C3F8-18B1-4CAE-BB04-F8ECD5ABE837}">
   <ds:schemaRefs>
     <ds:schemaRef ds:uri="http://schemas.openxmlformats.org/officeDocument/2006/bibliography"/>
   </ds:schemaRefs>

</xml_diff>

<commit_message>
updated DD inserting sign up sequence diagram
</commit_message>
<xml_diff>
--- a/DD/DD-1.0.docx
+++ b/DD/DD-1.0.docx
@@ -6550,14 +6550,27 @@
                             <w:r>
                               <w:t xml:space="preserve">Figure </w:t>
                             </w:r>
-                            <w:fldSimple w:instr=" SEQ Figure \* ARABIC ">
-                              <w:r>
-                                <w:rPr>
-                                  <w:noProof/>
-                                </w:rPr>
-                                <w:t>1</w:t>
-                              </w:r>
-                            </w:fldSimple>
+                            <w:r>
+                              <w:fldChar w:fldCharType="begin"/>
+                            </w:r>
+                            <w:r>
+                              <w:instrText xml:space="preserve"> SEQ Figure \* ARABIC </w:instrText>
+                            </w:r>
+                            <w:r>
+                              <w:fldChar w:fldCharType="separate"/>
+                            </w:r>
+                            <w:r>
+                              <w:rPr>
+                                <w:noProof/>
+                              </w:rPr>
+                              <w:t>1</w:t>
+                            </w:r>
+                            <w:r>
+                              <w:rPr>
+                                <w:noProof/>
+                              </w:rPr>
+                              <w:fldChar w:fldCharType="end"/>
+                            </w:r>
                             <w:r>
                               <w:t>: High level architecture</w:t>
                             </w:r>
@@ -6594,14 +6607,27 @@
                       <w:r>
                         <w:t xml:space="preserve">Figure </w:t>
                       </w:r>
-                      <w:fldSimple w:instr=" SEQ Figure \* ARABIC ">
-                        <w:r>
-                          <w:rPr>
-                            <w:noProof/>
-                          </w:rPr>
-                          <w:t>1</w:t>
-                        </w:r>
-                      </w:fldSimple>
+                      <w:r>
+                        <w:fldChar w:fldCharType="begin"/>
+                      </w:r>
+                      <w:r>
+                        <w:instrText xml:space="preserve"> SEQ Figure \* ARABIC </w:instrText>
+                      </w:r>
+                      <w:r>
+                        <w:fldChar w:fldCharType="separate"/>
+                      </w:r>
+                      <w:r>
+                        <w:rPr>
+                          <w:noProof/>
+                        </w:rPr>
+                        <w:t>1</w:t>
+                      </w:r>
+                      <w:r>
+                        <w:rPr>
+                          <w:noProof/>
+                        </w:rPr>
+                        <w:fldChar w:fldCharType="end"/>
+                      </w:r>
                       <w:r>
                         <w:t>: High level architecture</w:t>
                       </w:r>
@@ -6822,14 +6848,27 @@
                             <w:r>
                               <w:t xml:space="preserve">Figure </w:t>
                             </w:r>
-                            <w:fldSimple w:instr=" SEQ Figure \* ARABIC ">
-                              <w:r>
-                                <w:rPr>
-                                  <w:noProof/>
-                                </w:rPr>
-                                <w:t>2</w:t>
-                              </w:r>
-                            </w:fldSimple>
+                            <w:r>
+                              <w:fldChar w:fldCharType="begin"/>
+                            </w:r>
+                            <w:r>
+                              <w:instrText xml:space="preserve"> SEQ Figure \* ARABIC </w:instrText>
+                            </w:r>
+                            <w:r>
+                              <w:fldChar w:fldCharType="separate"/>
+                            </w:r>
+                            <w:r>
+                              <w:rPr>
+                                <w:noProof/>
+                              </w:rPr>
+                              <w:t>2</w:t>
+                            </w:r>
+                            <w:r>
+                              <w:rPr>
+                                <w:noProof/>
+                              </w:rPr>
+                              <w:fldChar w:fldCharType="end"/>
+                            </w:r>
                             <w:r>
                               <w:t>: ER diagram</w:t>
                             </w:r>
@@ -6869,14 +6908,27 @@
                       <w:r>
                         <w:t xml:space="preserve">Figure </w:t>
                       </w:r>
-                      <w:fldSimple w:instr=" SEQ Figure \* ARABIC ">
-                        <w:r>
-                          <w:rPr>
-                            <w:noProof/>
-                          </w:rPr>
-                          <w:t>2</w:t>
-                        </w:r>
-                      </w:fldSimple>
+                      <w:r>
+                        <w:fldChar w:fldCharType="begin"/>
+                      </w:r>
+                      <w:r>
+                        <w:instrText xml:space="preserve"> SEQ Figure \* ARABIC </w:instrText>
+                      </w:r>
+                      <w:r>
+                        <w:fldChar w:fldCharType="separate"/>
+                      </w:r>
+                      <w:r>
+                        <w:rPr>
+                          <w:noProof/>
+                        </w:rPr>
+                        <w:t>2</w:t>
+                      </w:r>
+                      <w:r>
+                        <w:rPr>
+                          <w:noProof/>
+                        </w:rPr>
+                        <w:fldChar w:fldCharType="end"/>
+                      </w:r>
                       <w:r>
                         <w:t>: ER diagram</w:t>
                       </w:r>
@@ -7118,7 +7170,15 @@
         <w:t xml:space="preserve">This module interacts </w:t>
       </w:r>
       <w:r>
-        <w:t>with an external module “solution Calculator” to compute path solutions (in this diagrams it is displayed in gray and dashed line because it will not described here). This module also interact with the internal module “Carplate Extractor”.</w:t>
+        <w:t>with an external module “solution Calculator” to compute path solutions (in this diagrams it is displayed in gray and dashed line because it will not described here). This module also interact with the internal module “</w:t>
+      </w:r>
+      <w:proofErr w:type="spellStart"/>
+      <w:r>
+        <w:t>Carplate</w:t>
+      </w:r>
+      <w:proofErr w:type="spellEnd"/>
+      <w:r>
+        <w:t xml:space="preserve"> Extractor”.</w:t>
       </w:r>
     </w:p>
     <w:p>
@@ -7135,12 +7195,21 @@
         </w:numPr>
         <w:ind w:left="1800"/>
       </w:pPr>
+      <w:proofErr w:type="spellStart"/>
       <w:r>
         <w:rPr>
           <w:i/>
           <w:iCs/>
         </w:rPr>
-        <w:t xml:space="preserve">Carplate Extractor: </w:t>
+        <w:t>Carplate</w:t>
+      </w:r>
+      <w:proofErr w:type="spellEnd"/>
+      <w:r>
+        <w:rPr>
+          <w:i/>
+          <w:iCs/>
+        </w:rPr>
+        <w:t xml:space="preserve"> Extractor: </w:t>
       </w:r>
       <w:r>
         <w:t>this module run an algorithm that extract the car plate from the picture that the user sent. This module is also responsible to check if the car plate inserted by the user is equal to the one of the picture</w:t>
@@ -7243,14 +7312,27 @@
                             <w:r>
                               <w:t xml:space="preserve">Figure </w:t>
                             </w:r>
-                            <w:fldSimple w:instr=" SEQ Figure \* ARABIC ">
-                              <w:r>
-                                <w:rPr>
-                                  <w:noProof/>
-                                </w:rPr>
-                                <w:t>3</w:t>
-                              </w:r>
-                            </w:fldSimple>
+                            <w:r>
+                              <w:fldChar w:fldCharType="begin"/>
+                            </w:r>
+                            <w:r>
+                              <w:instrText xml:space="preserve"> SEQ Figure \* ARABIC </w:instrText>
+                            </w:r>
+                            <w:r>
+                              <w:fldChar w:fldCharType="separate"/>
+                            </w:r>
+                            <w:r>
+                              <w:rPr>
+                                <w:noProof/>
+                              </w:rPr>
+                              <w:t>3</w:t>
+                            </w:r>
+                            <w:r>
+                              <w:rPr>
+                                <w:noProof/>
+                              </w:rPr>
+                              <w:fldChar w:fldCharType="end"/>
+                            </w:r>
                             <w:r>
                               <w:t>: Component Diagram - Report manager &amp; Notification manager</w:t>
                             </w:r>
@@ -7287,14 +7369,27 @@
                       <w:r>
                         <w:t xml:space="preserve">Figure </w:t>
                       </w:r>
-                      <w:fldSimple w:instr=" SEQ Figure \* ARABIC ">
-                        <w:r>
-                          <w:rPr>
-                            <w:noProof/>
-                          </w:rPr>
-                          <w:t>3</w:t>
-                        </w:r>
-                      </w:fldSimple>
+                      <w:r>
+                        <w:fldChar w:fldCharType="begin"/>
+                      </w:r>
+                      <w:r>
+                        <w:instrText xml:space="preserve"> SEQ Figure \* ARABIC </w:instrText>
+                      </w:r>
+                      <w:r>
+                        <w:fldChar w:fldCharType="separate"/>
+                      </w:r>
+                      <w:r>
+                        <w:rPr>
+                          <w:noProof/>
+                        </w:rPr>
+                        <w:t>3</w:t>
+                      </w:r>
+                      <w:r>
+                        <w:rPr>
+                          <w:noProof/>
+                        </w:rPr>
+                        <w:fldChar w:fldCharType="end"/>
+                      </w:r>
                       <w:r>
                         <w:t>: Component Diagram - Report manager &amp; Notification manager</w:t>
                       </w:r>
@@ -7443,10 +7538,42 @@
         <w:ind w:left="2160"/>
       </w:pPr>
       <w:r>
-        <w:t>“State:Italy”-&gt;“City:Rome”-&gt;“CityZone:NorthEast”</w:t>
-      </w:r>
-      <w:r>
-        <w:t xml:space="preserve">-&gt;“Street:Roma”  </w:t>
+        <w:t>“</w:t>
+      </w:r>
+      <w:proofErr w:type="spellStart"/>
+      <w:r>
+        <w:t>State:Italy</w:t>
+      </w:r>
+      <w:proofErr w:type="spellEnd"/>
+      <w:r>
+        <w:t>”-&gt;“</w:t>
+      </w:r>
+      <w:proofErr w:type="spellStart"/>
+      <w:r>
+        <w:t>City:Rome</w:t>
+      </w:r>
+      <w:proofErr w:type="spellEnd"/>
+      <w:r>
+        <w:t>”-&gt;“</w:t>
+      </w:r>
+      <w:proofErr w:type="spellStart"/>
+      <w:r>
+        <w:t>CityZone:NorthEast</w:t>
+      </w:r>
+      <w:proofErr w:type="spellEnd"/>
+      <w:r>
+        <w:t>”</w:t>
+      </w:r>
+      <w:r>
+        <w:t>-&gt;“</w:t>
+      </w:r>
+      <w:proofErr w:type="spellStart"/>
+      <w:r>
+        <w:t>Street:Roma</w:t>
+      </w:r>
+      <w:proofErr w:type="spellEnd"/>
+      <w:r>
+        <w:t xml:space="preserve">”  </w:t>
       </w:r>
     </w:p>
     <w:p>
@@ -7684,14 +7811,30 @@
                             <w:r>
                               <w:t xml:space="preserve">Figure </w:t>
                             </w:r>
-                            <w:fldSimple w:instr=" SEQ Figure \* ARABIC ">
-                              <w:r>
-                                <w:rPr>
-                                  <w:noProof/>
-                                </w:rPr>
-                                <w:t>4</w:t>
-                              </w:r>
-                            </w:fldSimple>
+                            <w:r>
+                              <w:fldChar w:fldCharType="begin"/>
+                            </w:r>
+                            <w:r>
+                              <w:instrText xml:space="preserve"> SEQ Figure \* </w:instrText>
+                            </w:r>
+                            <w:r>
+                              <w:instrText xml:space="preserve">ARABIC </w:instrText>
+                            </w:r>
+                            <w:r>
+                              <w:fldChar w:fldCharType="separate"/>
+                            </w:r>
+                            <w:r>
+                              <w:rPr>
+                                <w:noProof/>
+                              </w:rPr>
+                              <w:t>4</w:t>
+                            </w:r>
+                            <w:r>
+                              <w:rPr>
+                                <w:noProof/>
+                              </w:rPr>
+                              <w:fldChar w:fldCharType="end"/>
+                            </w:r>
                             <w:r>
                               <w:t>: Component Diagram - Traffic module</w:t>
                             </w:r>
@@ -7728,14 +7871,30 @@
                       <w:r>
                         <w:t xml:space="preserve">Figure </w:t>
                       </w:r>
-                      <w:fldSimple w:instr=" SEQ Figure \* ARABIC ">
-                        <w:r>
-                          <w:rPr>
-                            <w:noProof/>
-                          </w:rPr>
-                          <w:t>4</w:t>
-                        </w:r>
-                      </w:fldSimple>
+                      <w:r>
+                        <w:fldChar w:fldCharType="begin"/>
+                      </w:r>
+                      <w:r>
+                        <w:instrText xml:space="preserve"> SEQ Figure \* </w:instrText>
+                      </w:r>
+                      <w:r>
+                        <w:instrText xml:space="preserve">ARABIC </w:instrText>
+                      </w:r>
+                      <w:r>
+                        <w:fldChar w:fldCharType="separate"/>
+                      </w:r>
+                      <w:r>
+                        <w:rPr>
+                          <w:noProof/>
+                        </w:rPr>
+                        <w:t>4</w:t>
+                      </w:r>
+                      <w:r>
+                        <w:rPr>
+                          <w:noProof/>
+                        </w:rPr>
+                        <w:fldChar w:fldCharType="end"/>
+                      </w:r>
                       <w:r>
                         <w:t>: Component Diagram - Traffic module</w:t>
                       </w:r>
@@ -7846,62 +8005,520 @@
     </w:p>
     <w:p>
       <w:pPr>
+        <w:ind w:left="1080"/>
+      </w:pPr>
+      <w:r>
+        <w:t>In this section is provided a dynamic view of the system, illustrating the main interactions among components.</w:t>
+      </w:r>
+    </w:p>
+    <w:p>
+      <w:pPr>
+        <w:ind w:left="1080"/>
+      </w:pPr>
+      <w:r>
+        <w:t xml:space="preserve">Five sequence diagrams are provided: Sign Up, Send Report, Resolve Report, </w:t>
+      </w:r>
+      <w:r>
+        <w:t xml:space="preserve">Select TravelPlan, Show Statistics. These diagrams cover all the interesting interaction. Moreover, after that it is provided an Object Diagram of Traffic Modules, as an explicative example of how instances of their components are related. </w:t>
+      </w:r>
+      <w:r>
+        <w:t xml:space="preserve"> </w:t>
+      </w:r>
+    </w:p>
+    <w:p>
+      <w:pPr>
+        <w:ind w:left="1080"/>
+      </w:pPr>
+    </w:p>
+    <w:p>
+      <w:pPr>
         <w:pStyle w:val="seb-22"/>
         <w:ind w:left="2160"/>
       </w:pPr>
       <w:bookmarkStart w:id="27" w:name="_Toc25332217"/>
       <w:r>
-        <w:t>Sequence diagrams see how many you need</w:t>
+        <w:t xml:space="preserve">Sequence diagrams </w:t>
       </w:r>
       <w:bookmarkEnd w:id="27"/>
+      <w:r>
+        <w:t>– Sign Up</w:t>
+      </w:r>
+    </w:p>
+    <w:p>
+      <w:pPr>
+        <w:ind w:left="1800"/>
+      </w:pPr>
+      <w:r>
+        <w:rPr>
+          <w:noProof/>
+        </w:rPr>
+        <w:drawing>
+          <wp:anchor distT="0" distB="0" distL="114300" distR="114300" simplePos="0" relativeHeight="251680768" behindDoc="0" locked="0" layoutInCell="1" allowOverlap="1" wp14:anchorId="6E091AC8" wp14:editId="15A08F0E">
+            <wp:simplePos x="0" y="0"/>
+            <wp:positionH relativeFrom="margin">
+              <wp:posOffset>-419100</wp:posOffset>
+            </wp:positionH>
+            <wp:positionV relativeFrom="margin">
+              <wp:posOffset>4145280</wp:posOffset>
+            </wp:positionV>
+            <wp:extent cx="6930390" cy="3802380"/>
+            <wp:effectExtent l="0" t="0" r="3810" b="7620"/>
+            <wp:wrapSquare wrapText="bothSides"/>
+            <wp:docPr id="8" name="Picture 8" descr="A screenshot of a social media post&#10;&#10;Description automatically generated"/>
+            <wp:cNvGraphicFramePr>
+              <a:graphicFrameLocks xmlns:a="http://schemas.openxmlformats.org/drawingml/2006/main" noChangeAspect="1"/>
+            </wp:cNvGraphicFramePr>
+            <a:graphic xmlns:a="http://schemas.openxmlformats.org/drawingml/2006/main">
+              <a:graphicData uri="http://schemas.openxmlformats.org/drawingml/2006/picture">
+                <pic:pic xmlns:pic="http://schemas.openxmlformats.org/drawingml/2006/picture">
+                  <pic:nvPicPr>
+                    <pic:cNvPr id="8" name="AuthoritySignUp.png"/>
+                    <pic:cNvPicPr/>
+                  </pic:nvPicPr>
+                  <pic:blipFill>
+                    <a:blip r:embed="rId16">
+                      <a:extLst>
+                        <a:ext uri="{28A0092B-C50C-407E-A947-70E740481C1C}">
+                          <a14:useLocalDpi xmlns:a14="http://schemas.microsoft.com/office/drawing/2010/main" val="0"/>
+                        </a:ext>
+                      </a:extLst>
+                    </a:blip>
+                    <a:stretch>
+                      <a:fillRect/>
+                    </a:stretch>
+                  </pic:blipFill>
+                  <pic:spPr>
+                    <a:xfrm>
+                      <a:off x="0" y="0"/>
+                      <a:ext cx="6930390" cy="3802380"/>
+                    </a:xfrm>
+                    <a:prstGeom prst="rect">
+                      <a:avLst/>
+                    </a:prstGeom>
+                  </pic:spPr>
+                </pic:pic>
+              </a:graphicData>
+            </a:graphic>
+            <wp14:sizeRelH relativeFrom="margin">
+              <wp14:pctWidth>0</wp14:pctWidth>
+            </wp14:sizeRelH>
+            <wp14:sizeRelV relativeFrom="margin">
+              <wp14:pctHeight>0</wp14:pctHeight>
+            </wp14:sizeRelV>
+          </wp:anchor>
+        </w:drawing>
+      </w:r>
+      <w:r>
+        <w:rPr>
+          <w:noProof/>
+        </w:rPr>
+        <mc:AlternateContent>
+          <mc:Choice Requires="wps">
+            <w:drawing>
+              <wp:anchor distT="0" distB="0" distL="114300" distR="114300" simplePos="0" relativeHeight="251682816" behindDoc="0" locked="0" layoutInCell="1" allowOverlap="1" wp14:anchorId="17D44676" wp14:editId="4FF6F0D0">
+                <wp:simplePos x="0" y="0"/>
+                <wp:positionH relativeFrom="margin">
+                  <wp:align>center</wp:align>
+                </wp:positionH>
+                <wp:positionV relativeFrom="paragraph">
+                  <wp:posOffset>4597400</wp:posOffset>
+                </wp:positionV>
+                <wp:extent cx="6930390" cy="635"/>
+                <wp:effectExtent l="0" t="0" r="3810" b="0"/>
+                <wp:wrapSquare wrapText="bothSides"/>
+                <wp:docPr id="15" name="Text Box 15"/>
+                <wp:cNvGraphicFramePr/>
+                <a:graphic xmlns:a="http://schemas.openxmlformats.org/drawingml/2006/main">
+                  <a:graphicData uri="http://schemas.microsoft.com/office/word/2010/wordprocessingShape">
+                    <wps:wsp>
+                      <wps:cNvSpPr txBox="1"/>
+                      <wps:spPr>
+                        <a:xfrm>
+                          <a:off x="0" y="0"/>
+                          <a:ext cx="6930390" cy="635"/>
+                        </a:xfrm>
+                        <a:prstGeom prst="rect">
+                          <a:avLst/>
+                        </a:prstGeom>
+                        <a:solidFill>
+                          <a:prstClr val="white"/>
+                        </a:solidFill>
+                        <a:ln>
+                          <a:noFill/>
+                        </a:ln>
+                      </wps:spPr>
+                      <wps:txbx>
+                        <w:txbxContent>
+                          <w:p>
+                            <w:pPr>
+                              <w:pStyle w:val="Caption"/>
+                              <w:jc w:val="center"/>
+                              <w:rPr>
+                                <w:noProof/>
+                                <w:sz w:val="24"/>
+                                <w:szCs w:val="21"/>
+                              </w:rPr>
+                            </w:pPr>
+                            <w:r>
+                              <w:t xml:space="preserve">Figure </w:t>
+                            </w:r>
+                            <w:fldSimple w:instr=" SEQ Figure \* ARABIC ">
+                              <w:r>
+                                <w:rPr>
+                                  <w:noProof/>
+                                </w:rPr>
+                                <w:t>5</w:t>
+                              </w:r>
+                            </w:fldSimple>
+                            <w:r>
+                              <w:t>: success Frame - Authority Sign Up</w:t>
+                            </w:r>
+                          </w:p>
+                        </w:txbxContent>
+                      </wps:txbx>
+                      <wps:bodyPr rot="0" spcFirstLastPara="0" vertOverflow="overflow" horzOverflow="overflow" vert="horz" wrap="square" lIns="0" tIns="0" rIns="0" bIns="0" numCol="1" spcCol="0" rtlCol="0" fromWordArt="0" anchor="t" anchorCtr="0" forceAA="0" compatLnSpc="1">
+                        <a:prstTxWarp prst="textNoShape">
+                          <a:avLst/>
+                        </a:prstTxWarp>
+                        <a:spAutoFit/>
+                      </wps:bodyPr>
+                    </wps:wsp>
+                  </a:graphicData>
+                </a:graphic>
+              </wp:anchor>
+            </w:drawing>
+          </mc:Choice>
+          <mc:Fallback>
+            <w:pict>
+              <v:shape w14:anchorId="17D44676" id="Text Box 15" o:spid="_x0000_s1035" type="#_x0000_t202" style="position:absolute;left:0;text-align:left;margin-left:0;margin-top:362pt;width:545.7pt;height:.05pt;z-index:251682816;visibility:visible;mso-wrap-style:square;mso-wrap-distance-left:9pt;mso-wrap-distance-top:0;mso-wrap-distance-right:9pt;mso-wrap-distance-bottom:0;mso-position-horizontal:center;mso-position-horizontal-relative:margin;mso-position-vertical:absolute;mso-position-vertical-relative:text;v-text-anchor:top" o:gfxdata="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" stroked="f">
+                <v:textbox style="mso-fit-shape-to-text:t" inset="0,0,0,0">
+                  <w:txbxContent>
+                    <w:p>
+                      <w:pPr>
+                        <w:pStyle w:val="Caption"/>
+                        <w:jc w:val="center"/>
+                        <w:rPr>
+                          <w:noProof/>
+                          <w:sz w:val="24"/>
+                          <w:szCs w:val="21"/>
+                        </w:rPr>
+                      </w:pPr>
+                      <w:r>
+                        <w:t xml:space="preserve">Figure </w:t>
+                      </w:r>
+                      <w:fldSimple w:instr=" SEQ Figure \* ARABIC ">
+                        <w:r>
+                          <w:rPr>
+                            <w:noProof/>
+                          </w:rPr>
+                          <w:t>5</w:t>
+                        </w:r>
+                      </w:fldSimple>
+                      <w:r>
+                        <w:t>: success Frame - Authority Sign Up</w:t>
+                      </w:r>
+                    </w:p>
+                  </w:txbxContent>
+                </v:textbox>
+                <w10:wrap type="square" anchorx="margin"/>
+              </v:shape>
+            </w:pict>
+          </mc:Fallback>
+        </mc:AlternateContent>
+      </w:r>
+      <w:r>
+        <w:t>The sign Up operation is similar for both User and Authority so in this section is reported the complete sequence diagram for the user  and only the success frame for the authority.</w:t>
+      </w:r>
+    </w:p>
+    <w:p>
+      <w:pPr>
+        <w:ind w:left="1800"/>
+      </w:pPr>
+      <w:bookmarkStart w:id="28" w:name="_GoBack"/>
+      <w:bookmarkEnd w:id="28"/>
+      <w:r>
+        <w:rPr>
+          <w:noProof/>
+        </w:rPr>
+        <w:lastRenderedPageBreak/>
+        <mc:AlternateContent>
+          <mc:Choice Requires="wps">
+            <w:drawing>
+              <wp:anchor distT="0" distB="0" distL="114300" distR="114300" simplePos="0" relativeHeight="251684864" behindDoc="0" locked="0" layoutInCell="1" allowOverlap="1" wp14:anchorId="7184E71D" wp14:editId="38CA5626">
+                <wp:simplePos x="0" y="0"/>
+                <wp:positionH relativeFrom="column">
+                  <wp:posOffset>-581025</wp:posOffset>
+                </wp:positionH>
+                <wp:positionV relativeFrom="paragraph">
+                  <wp:posOffset>7940040</wp:posOffset>
+                </wp:positionV>
+                <wp:extent cx="7101840" cy="635"/>
+                <wp:effectExtent l="0" t="0" r="0" b="0"/>
+                <wp:wrapSquare wrapText="bothSides"/>
+                <wp:docPr id="16" name="Text Box 16"/>
+                <wp:cNvGraphicFramePr/>
+                <a:graphic xmlns:a="http://schemas.openxmlformats.org/drawingml/2006/main">
+                  <a:graphicData uri="http://schemas.microsoft.com/office/word/2010/wordprocessingShape">
+                    <wps:wsp>
+                      <wps:cNvSpPr txBox="1"/>
+                      <wps:spPr>
+                        <a:xfrm>
+                          <a:off x="0" y="0"/>
+                          <a:ext cx="7101840" cy="635"/>
+                        </a:xfrm>
+                        <a:prstGeom prst="rect">
+                          <a:avLst/>
+                        </a:prstGeom>
+                        <a:solidFill>
+                          <a:prstClr val="white"/>
+                        </a:solidFill>
+                        <a:ln>
+                          <a:noFill/>
+                        </a:ln>
+                      </wps:spPr>
+                      <wps:txbx>
+                        <w:txbxContent>
+                          <w:p>
+                            <w:pPr>
+                              <w:pStyle w:val="Caption"/>
+                              <w:jc w:val="center"/>
+                              <w:rPr>
+                                <w:noProof/>
+                                <w:sz w:val="24"/>
+                                <w:szCs w:val="21"/>
+                              </w:rPr>
+                            </w:pPr>
+                            <w:r>
+                              <w:t xml:space="preserve">Figure </w:t>
+                            </w:r>
+                            <w:fldSimple w:instr=" SEQ Figure \* ARABIC ">
+                              <w:r>
+                                <w:rPr>
+                                  <w:noProof/>
+                                </w:rPr>
+                                <w:t>6</w:t>
+                              </w:r>
+                            </w:fldSimple>
+                            <w:r>
+                              <w:t>: Sequence Diagram- User Sign Up</w:t>
+                            </w:r>
+                          </w:p>
+                        </w:txbxContent>
+                      </wps:txbx>
+                      <wps:bodyPr rot="0" spcFirstLastPara="0" vertOverflow="overflow" horzOverflow="overflow" vert="horz" wrap="square" lIns="0" tIns="0" rIns="0" bIns="0" numCol="1" spcCol="0" rtlCol="0" fromWordArt="0" anchor="t" anchorCtr="0" forceAA="0" compatLnSpc="1">
+                        <a:prstTxWarp prst="textNoShape">
+                          <a:avLst/>
+                        </a:prstTxWarp>
+                        <a:spAutoFit/>
+                      </wps:bodyPr>
+                    </wps:wsp>
+                  </a:graphicData>
+                </a:graphic>
+              </wp:anchor>
+            </w:drawing>
+          </mc:Choice>
+          <mc:Fallback>
+            <w:pict>
+              <v:shape w14:anchorId="7184E71D" id="Text Box 16" o:spid="_x0000_s1036" type="#_x0000_t202" style="position:absolute;left:0;text-align:left;margin-left:-45.75pt;margin-top:625.2pt;width:559.2pt;height:.05pt;z-index:251684864;visibility:visible;mso-wrap-style:square;mso-wrap-distance-left:9pt;mso-wrap-distance-top:0;mso-wrap-distance-right:9pt;mso-wrap-distance-bottom:0;mso-position-horizontal:absolute;mso-position-horizontal-relative:text;mso-position-vertical:absolute;mso-position-vertical-relative:text;v-text-anchor:top" o:gfxdata="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" stroked="f">
+                <v:textbox style="mso-fit-shape-to-text:t" inset="0,0,0,0">
+                  <w:txbxContent>
+                    <w:p>
+                      <w:pPr>
+                        <w:pStyle w:val="Caption"/>
+                        <w:jc w:val="center"/>
+                        <w:rPr>
+                          <w:noProof/>
+                          <w:sz w:val="24"/>
+                          <w:szCs w:val="21"/>
+                        </w:rPr>
+                      </w:pPr>
+                      <w:r>
+                        <w:t xml:space="preserve">Figure </w:t>
+                      </w:r>
+                      <w:fldSimple w:instr=" SEQ Figure \* ARABIC ">
+                        <w:r>
+                          <w:rPr>
+                            <w:noProof/>
+                          </w:rPr>
+                          <w:t>6</w:t>
+                        </w:r>
+                      </w:fldSimple>
+                      <w:r>
+                        <w:t>: Sequence Diagram- User Sign Up</w:t>
+                      </w:r>
+                    </w:p>
+                  </w:txbxContent>
+                </v:textbox>
+                <w10:wrap type="square"/>
+              </v:shape>
+            </w:pict>
+          </mc:Fallback>
+        </mc:AlternateContent>
+      </w:r>
+      <w:r>
+        <w:rPr>
+          <w:noProof/>
+        </w:rPr>
+        <w:drawing>
+          <wp:anchor distT="0" distB="0" distL="114300" distR="114300" simplePos="0" relativeHeight="251679744" behindDoc="0" locked="0" layoutInCell="1" allowOverlap="1" wp14:anchorId="63D4051A" wp14:editId="55E4E99D">
+            <wp:simplePos x="0" y="0"/>
+            <wp:positionH relativeFrom="margin">
+              <wp:align>center</wp:align>
+            </wp:positionH>
+            <wp:positionV relativeFrom="margin">
+              <wp:posOffset>-240030</wp:posOffset>
+            </wp:positionV>
+            <wp:extent cx="7101840" cy="8122920"/>
+            <wp:effectExtent l="0" t="0" r="3810" b="0"/>
+            <wp:wrapSquare wrapText="bothSides"/>
+            <wp:docPr id="7" name="Picture 7" descr="A screenshot of a social media post&#10;&#10;Description automatically generated"/>
+            <wp:cNvGraphicFramePr>
+              <a:graphicFrameLocks xmlns:a="http://schemas.openxmlformats.org/drawingml/2006/main" noChangeAspect="1"/>
+            </wp:cNvGraphicFramePr>
+            <a:graphic xmlns:a="http://schemas.openxmlformats.org/drawingml/2006/main">
+              <a:graphicData uri="http://schemas.openxmlformats.org/drawingml/2006/picture">
+                <pic:pic xmlns:pic="http://schemas.openxmlformats.org/drawingml/2006/picture">
+                  <pic:nvPicPr>
+                    <pic:cNvPr id="7" name="SignUp.png"/>
+                    <pic:cNvPicPr/>
+                  </pic:nvPicPr>
+                  <pic:blipFill>
+                    <a:blip r:embed="rId17">
+                      <a:extLst>
+                        <a:ext uri="{28A0092B-C50C-407E-A947-70E740481C1C}">
+                          <a14:useLocalDpi xmlns:a14="http://schemas.microsoft.com/office/drawing/2010/main" val="0"/>
+                        </a:ext>
+                      </a:extLst>
+                    </a:blip>
+                    <a:stretch>
+                      <a:fillRect/>
+                    </a:stretch>
+                  </pic:blipFill>
+                  <pic:spPr>
+                    <a:xfrm>
+                      <a:off x="0" y="0"/>
+                      <a:ext cx="7101840" cy="8122920"/>
+                    </a:xfrm>
+                    <a:prstGeom prst="rect">
+                      <a:avLst/>
+                    </a:prstGeom>
+                  </pic:spPr>
+                </pic:pic>
+              </a:graphicData>
+            </a:graphic>
+            <wp14:sizeRelH relativeFrom="margin">
+              <wp14:pctWidth>0</wp14:pctWidth>
+            </wp14:sizeRelH>
+            <wp14:sizeRelV relativeFrom="margin">
+              <wp14:pctHeight>0</wp14:pctHeight>
+            </wp14:sizeRelV>
+          </wp:anchor>
+        </w:drawing>
+      </w:r>
+    </w:p>
+    <w:p>
+      <w:pPr>
+        <w:ind w:left="1800"/>
+      </w:pPr>
+    </w:p>
+    <w:p>
+      <w:pPr>
+        <w:ind w:left="1800"/>
+      </w:pPr>
+    </w:p>
+    <w:p>
+      <w:pPr>
+        <w:ind w:left="1800"/>
+      </w:pPr>
     </w:p>
     <w:p>
       <w:pPr>
         <w:pStyle w:val="seb-22"/>
         <w:ind w:left="2160"/>
       </w:pPr>
-      <w:bookmarkStart w:id="28" w:name="_Toc25332218"/>
-      <w:r>
-        <w:t>A</w:t>
-      </w:r>
-      <w:bookmarkEnd w:id="28"/>
+      <w:r>
+        <w:t xml:space="preserve">Sequence diagrams </w:t>
+      </w:r>
+      <w:r>
+        <w:t>– Send Report</w:t>
+      </w:r>
     </w:p>
     <w:p>
       <w:pPr>
         <w:pStyle w:val="seb-22"/>
         <w:ind w:left="2160"/>
       </w:pPr>
-      <w:bookmarkStart w:id="29" w:name="_Toc25332219"/>
-      <w:r>
-        <w:t>S</w:t>
-      </w:r>
-      <w:bookmarkEnd w:id="29"/>
+      <w:r>
+        <w:t xml:space="preserve">Sequence diagrams </w:t>
+      </w:r>
+      <w:r>
+        <w:t>– Resolve Report</w:t>
+      </w:r>
+    </w:p>
+    <w:p>
+      <w:pPr>
+        <w:pStyle w:val="seb-22"/>
+        <w:ind w:left="2160"/>
+      </w:pPr>
+      <w:r>
+        <w:t xml:space="preserve">Sequence diagrams </w:t>
+      </w:r>
+      <w:r>
+        <w:t>– Select TravelPlan</w:t>
+      </w:r>
+    </w:p>
+    <w:p>
+      <w:pPr>
+        <w:pStyle w:val="seb-22"/>
+        <w:ind w:left="2160"/>
+      </w:pPr>
+      <w:r>
+        <w:t xml:space="preserve">Sequence diagrams </w:t>
+      </w:r>
+      <w:r>
+        <w:t xml:space="preserve">– Show </w:t>
+      </w:r>
+      <w:proofErr w:type="spellStart"/>
+      <w:r>
+        <w:t>Statistcs</w:t>
+      </w:r>
+      <w:proofErr w:type="spellEnd"/>
+    </w:p>
+    <w:p>
+      <w:pPr>
+        <w:pStyle w:val="seb-22"/>
+        <w:numPr>
+          <w:ilvl w:val="0"/>
+          <w:numId w:val="0"/>
+        </w:numPr>
+        <w:ind w:left="2160"/>
+      </w:pPr>
     </w:p>
     <w:p>
       <w:pPr>
         <w:pStyle w:val="sub-2"/>
         <w:ind w:left="1440"/>
       </w:pPr>
-      <w:bookmarkStart w:id="30" w:name="_Toc25332074"/>
-      <w:bookmarkStart w:id="31" w:name="_Toc25332220"/>
+      <w:bookmarkStart w:id="29" w:name="_Toc25332074"/>
+      <w:bookmarkStart w:id="30" w:name="_Toc25332220"/>
       <w:r>
         <w:t>Component interfaces</w:t>
       </w:r>
+      <w:bookmarkEnd w:id="29"/>
       <w:bookmarkEnd w:id="30"/>
-      <w:bookmarkEnd w:id="31"/>
     </w:p>
     <w:p>
       <w:pPr>
         <w:pStyle w:val="sub-2"/>
         <w:ind w:left="1440"/>
       </w:pPr>
-      <w:bookmarkStart w:id="32" w:name="_Toc25332075"/>
-      <w:bookmarkStart w:id="33" w:name="_Toc25332221"/>
+      <w:bookmarkStart w:id="31" w:name="_Toc25332075"/>
+      <w:bookmarkStart w:id="32" w:name="_Toc25332221"/>
       <w:r>
         <w:t>Selected architectural styles and patterns</w:t>
       </w:r>
+      <w:bookmarkEnd w:id="31"/>
       <w:bookmarkEnd w:id="32"/>
-      <w:bookmarkEnd w:id="33"/>
     </w:p>
     <w:p>
       <w:pPr>
@@ -7934,11 +8551,11 @@
         <w:pStyle w:val="seb-23"/>
         <w:ind w:left="2160"/>
       </w:pPr>
-      <w:bookmarkStart w:id="34" w:name="_Toc25332222"/>
+      <w:bookmarkStart w:id="33" w:name="_Toc25332222"/>
       <w:r>
         <w:t>Client-server</w:t>
       </w:r>
-      <w:bookmarkEnd w:id="34"/>
+      <w:bookmarkEnd w:id="33"/>
     </w:p>
     <w:p>
       <w:pPr>
@@ -7958,11 +8575,11 @@
         <w:pStyle w:val="seb-23"/>
         <w:ind w:left="2160"/>
       </w:pPr>
-      <w:bookmarkStart w:id="35" w:name="_Toc25332223"/>
+      <w:bookmarkStart w:id="34" w:name="_Toc25332223"/>
       <w:r>
         <w:t>Service-Oriented Architecture (SOA)</w:t>
       </w:r>
-      <w:bookmarkEnd w:id="35"/>
+      <w:bookmarkEnd w:id="34"/>
     </w:p>
     <w:p>
       <w:pPr>
@@ -7987,18 +8604,18 @@
         <w:pStyle w:val="seb-23"/>
         <w:ind w:left="2160"/>
       </w:pPr>
-      <w:bookmarkStart w:id="36" w:name="_Toc25332224"/>
-      <w:r>
+      <w:bookmarkStart w:id="35" w:name="_Toc25332224"/>
+      <w:r>
+        <w:lastRenderedPageBreak/>
         <w:t>Model View-Controller (MVC)</w:t>
       </w:r>
-      <w:bookmarkEnd w:id="36"/>
+      <w:bookmarkEnd w:id="35"/>
     </w:p>
     <w:p>
       <w:pPr>
         <w:ind w:left="1800"/>
       </w:pPr>
       <w:r>
-        <w:lastRenderedPageBreak/>
         <w:t>MVC pattern is followed throughout the whole system design. The clients are front-end components (views) interacting with logic component (controllers) which drive the information flow and the information retrieval from the database (model).</w:t>
       </w:r>
     </w:p>
@@ -8017,13 +8634,13 @@
         <w:pStyle w:val="sub-2"/>
         <w:ind w:left="1440"/>
       </w:pPr>
-      <w:bookmarkStart w:id="37" w:name="_Toc25332076"/>
-      <w:bookmarkStart w:id="38" w:name="_Toc25332225"/>
+      <w:bookmarkStart w:id="36" w:name="_Toc25332076"/>
+      <w:bookmarkStart w:id="37" w:name="_Toc25332225"/>
       <w:r>
         <w:t>Other design decisions</w:t>
       </w:r>
+      <w:bookmarkEnd w:id="36"/>
       <w:bookmarkEnd w:id="37"/>
-      <w:bookmarkEnd w:id="38"/>
     </w:p>
     <w:p>
       <w:pPr>
@@ -8040,85 +8657,103 @@
         <w:pStyle w:val="sub-24"/>
         <w:ind w:left="2160"/>
       </w:pPr>
-      <w:bookmarkStart w:id="39" w:name="_Toc25332226"/>
+      <w:bookmarkStart w:id="38" w:name="_Toc25332226"/>
       <w:r>
         <w:t>Password storage</w:t>
       </w:r>
+      <w:bookmarkEnd w:id="38"/>
+    </w:p>
+    <w:p>
+      <w:pPr>
+        <w:ind w:left="1800"/>
+      </w:pPr>
+      <w:r>
+        <w:t>User’s password and Authority’s password are not stored in plain text, but they are hashed and salted with strong cryptographic hash functions.</w:t>
+      </w:r>
+    </w:p>
+    <w:p>
+      <w:pPr>
+        <w:pStyle w:val="chapters"/>
+      </w:pPr>
+      <w:bookmarkStart w:id="39" w:name="_Toc25332227"/>
+      <w:r>
+        <w:t>Algorithm Design</w:t>
+      </w:r>
       <w:bookmarkEnd w:id="39"/>
     </w:p>
     <w:p>
       <w:pPr>
-        <w:ind w:left="1800"/>
-      </w:pPr>
-      <w:r>
-        <w:t>User’s password and Authority’s password are not stored in plain text, but they are hashed and salted with strong cryptographic hash functions.</w:t>
-      </w:r>
+        <w:pStyle w:val="sub3"/>
+      </w:pPr>
+      <w:r>
+        <w:t xml:space="preserve">Car-plate Extractor – How it works </w:t>
+      </w:r>
+    </w:p>
+    <w:p>
+      <w:pPr>
+        <w:pStyle w:val="sub3"/>
+      </w:pPr>
+      <w:r>
+        <w:t>Traffic Modules – Dynamic configuration</w:t>
+      </w:r>
+    </w:p>
+    <w:p>
+      <w:pPr>
+        <w:pStyle w:val="sub3"/>
+      </w:pPr>
+      <w:bookmarkStart w:id="40" w:name="_Toc25332229"/>
+      <w:r>
+        <w:t>Solution Calculator – How it works</w:t>
+      </w:r>
+      <w:bookmarkEnd w:id="40"/>
     </w:p>
     <w:p>
       <w:pPr>
         <w:pStyle w:val="chapters"/>
       </w:pPr>
-      <w:bookmarkStart w:id="40" w:name="_Toc25332227"/>
-      <w:r>
-        <w:t>Algorithm Design</w:t>
-      </w:r>
-      <w:bookmarkEnd w:id="40"/>
-    </w:p>
-    <w:p>
-      <w:pPr>
-        <w:pStyle w:val="sub3"/>
-      </w:pPr>
-      <w:r>
-        <w:t xml:space="preserve">Car-plate Extractor – How it works </w:t>
-      </w:r>
-    </w:p>
-    <w:p>
-      <w:pPr>
-        <w:pStyle w:val="sub3"/>
-      </w:pPr>
-      <w:r>
-        <w:t>Traffic Modules – Dynamic configuration</w:t>
-      </w:r>
-      <w:bookmarkStart w:id="41" w:name="_GoBack"/>
+      <w:bookmarkStart w:id="41" w:name="_Toc25332230"/>
+      <w:r>
+        <w:t>User Interface Design</w:t>
+      </w:r>
       <w:bookmarkEnd w:id="41"/>
     </w:p>
     <w:p>
       <w:pPr>
-        <w:pStyle w:val="sub3"/>
-      </w:pPr>
-      <w:bookmarkStart w:id="42" w:name="_Toc25332229"/>
-      <w:r>
-        <w:t>Solution Calculator – How it works</w:t>
+        <w:pStyle w:val="sub4"/>
+      </w:pPr>
+      <w:bookmarkStart w:id="42" w:name="_Toc25332231"/>
+      <w:r>
+        <w:t>UX diagrams</w:t>
       </w:r>
       <w:bookmarkEnd w:id="42"/>
     </w:p>
     <w:p>
       <w:pPr>
+        <w:pStyle w:val="sub4"/>
+      </w:pPr>
+      <w:bookmarkStart w:id="43" w:name="_Toc25332232"/>
+      <w:r>
+        <w:t>App Mockups</w:t>
+      </w:r>
+      <w:bookmarkEnd w:id="43"/>
+    </w:p>
+    <w:p>
+      <w:pPr>
         <w:pStyle w:val="chapters"/>
       </w:pPr>
-      <w:bookmarkStart w:id="43" w:name="_Toc25332230"/>
-      <w:r>
-        <w:t>User Interface Design</w:t>
-      </w:r>
-      <w:bookmarkEnd w:id="43"/>
-    </w:p>
-    <w:p>
-      <w:pPr>
-        <w:pStyle w:val="sub4"/>
-      </w:pPr>
-      <w:bookmarkStart w:id="44" w:name="_Toc25332231"/>
-      <w:r>
-        <w:t>UX diagrams</w:t>
+      <w:bookmarkStart w:id="44" w:name="_Toc25332233"/>
+      <w:r>
+        <w:t>Requirements Traceability</w:t>
       </w:r>
       <w:bookmarkEnd w:id="44"/>
     </w:p>
     <w:p>
       <w:pPr>
-        <w:pStyle w:val="sub4"/>
-      </w:pPr>
-      <w:bookmarkStart w:id="45" w:name="_Toc25332232"/>
-      <w:r>
-        <w:t>App Mockups</w:t>
+        <w:pStyle w:val="chapters"/>
+      </w:pPr>
+      <w:bookmarkStart w:id="45" w:name="_Toc25332234"/>
+      <w:r>
+        <w:t>Implementation, Integration and Test Plan</w:t>
       </w:r>
       <w:bookmarkEnd w:id="45"/>
     </w:p>
@@ -8126,9 +8761,10 @@
       <w:pPr>
         <w:pStyle w:val="chapters"/>
       </w:pPr>
-      <w:bookmarkStart w:id="46" w:name="_Toc25332233"/>
-      <w:r>
-        <w:t>Requirements Traceability</w:t>
+      <w:bookmarkStart w:id="46" w:name="_Toc25332235"/>
+      <w:r>
+        <w:lastRenderedPageBreak/>
+        <w:t>Effort Spent</w:t>
       </w:r>
       <w:bookmarkEnd w:id="46"/>
     </w:p>
@@ -8136,55 +8772,34 @@
       <w:pPr>
         <w:pStyle w:val="chapters"/>
       </w:pPr>
-      <w:bookmarkStart w:id="47" w:name="_Toc25332234"/>
-      <w:r>
-        <w:t>Implementation, Integration and Test Plan</w:t>
+      <w:bookmarkStart w:id="47" w:name="_Toc25332236"/>
+      <w:r>
+        <w:t>References</w:t>
       </w:r>
       <w:bookmarkEnd w:id="47"/>
     </w:p>
     <w:p>
       <w:pPr>
-        <w:pStyle w:val="chapters"/>
-      </w:pPr>
-      <w:bookmarkStart w:id="48" w:name="_Toc25332235"/>
-      <w:r>
-        <w:t>Effort Spent</w:t>
+        <w:pStyle w:val="sub8"/>
+      </w:pPr>
+      <w:bookmarkStart w:id="48" w:name="_Toc25332237"/>
+      <w:r>
+        <w:t>Software and Tools</w:t>
       </w:r>
       <w:bookmarkEnd w:id="48"/>
     </w:p>
     <w:p>
       <w:pPr>
-        <w:pStyle w:val="chapters"/>
-      </w:pPr>
-      <w:bookmarkStart w:id="49" w:name="_Toc25332236"/>
-      <w:r>
-        <w:lastRenderedPageBreak/>
-        <w:t>References</w:t>
+        <w:pStyle w:val="sub8"/>
+      </w:pPr>
+      <w:bookmarkStart w:id="49" w:name="_Toc25332238"/>
+      <w:r>
+        <w:t>Reference Documents</w:t>
       </w:r>
       <w:bookmarkEnd w:id="49"/>
     </w:p>
-    <w:p>
-      <w:pPr>
-        <w:pStyle w:val="sub8"/>
-      </w:pPr>
-      <w:bookmarkStart w:id="50" w:name="_Toc25332237"/>
-      <w:r>
-        <w:t>Software and Tools</w:t>
-      </w:r>
-      <w:bookmarkEnd w:id="50"/>
-    </w:p>
-    <w:p>
-      <w:pPr>
-        <w:pStyle w:val="sub8"/>
-      </w:pPr>
-      <w:bookmarkStart w:id="51" w:name="_Toc25332238"/>
-      <w:r>
-        <w:t>Reference Documents</w:t>
-      </w:r>
-      <w:bookmarkEnd w:id="51"/>
-    </w:p>
     <w:sectPr>
-      <w:footerReference w:type="default" r:id="rId16"/>
+      <w:footerReference w:type="default" r:id="rId18"/>
       <w:pgSz w:w="12240" w:h="15840"/>
       <w:pgMar w:top="1440" w:right="1440" w:bottom="1440" w:left="1440" w:header="144" w:footer="720" w:gutter="0"/>
       <w:cols w:space="720"/>
@@ -11118,7 +11733,7 @@
 </file>
 
 <file path=customXml/itemProps1.xml><?xml version="1.0" encoding="utf-8"?>
-<ds:datastoreItem xmlns:ds="http://schemas.openxmlformats.org/officeDocument/2006/customXml" ds:itemID="{3F76C3F8-18B1-4CAE-BB04-F8ECD5ABE837}">
+<ds:datastoreItem xmlns:ds="http://schemas.openxmlformats.org/officeDocument/2006/customXml" ds:itemID="{27755B1B-8C40-41BF-9643-46D445EB1D98}">
   <ds:schemaRefs>
     <ds:schemaRef ds:uri="http://schemas.openxmlformats.org/officeDocument/2006/bibliography"/>
   </ds:schemaRefs>

</xml_diff>

<commit_message>
update DD added sequence diagrams and  component interfaces
</commit_message>
<xml_diff>
--- a/DD/DD-1.0.docx
+++ b/DD/DD-1.0.docx
@@ -6550,27 +6550,14 @@
                             <w:r>
                               <w:t xml:space="preserve">Figure </w:t>
                             </w:r>
-                            <w:r>
-                              <w:fldChar w:fldCharType="begin"/>
-                            </w:r>
-                            <w:r>
-                              <w:instrText xml:space="preserve"> SEQ Figure \* ARABIC </w:instrText>
-                            </w:r>
-                            <w:r>
-                              <w:fldChar w:fldCharType="separate"/>
-                            </w:r>
-                            <w:r>
-                              <w:rPr>
-                                <w:noProof/>
-                              </w:rPr>
-                              <w:t>1</w:t>
-                            </w:r>
-                            <w:r>
-                              <w:rPr>
-                                <w:noProof/>
-                              </w:rPr>
-                              <w:fldChar w:fldCharType="end"/>
-                            </w:r>
+                            <w:fldSimple w:instr=" SEQ Figure \* ARABIC ">
+                              <w:r>
+                                <w:rPr>
+                                  <w:noProof/>
+                                </w:rPr>
+                                <w:t>1</w:t>
+                              </w:r>
+                            </w:fldSimple>
                             <w:r>
                               <w:t>: High level architecture</w:t>
                             </w:r>
@@ -6607,27 +6594,14 @@
                       <w:r>
                         <w:t xml:space="preserve">Figure </w:t>
                       </w:r>
-                      <w:r>
-                        <w:fldChar w:fldCharType="begin"/>
-                      </w:r>
-                      <w:r>
-                        <w:instrText xml:space="preserve"> SEQ Figure \* ARABIC </w:instrText>
-                      </w:r>
-                      <w:r>
-                        <w:fldChar w:fldCharType="separate"/>
-                      </w:r>
-                      <w:r>
-                        <w:rPr>
-                          <w:noProof/>
-                        </w:rPr>
-                        <w:t>1</w:t>
-                      </w:r>
-                      <w:r>
-                        <w:rPr>
-                          <w:noProof/>
-                        </w:rPr>
-                        <w:fldChar w:fldCharType="end"/>
-                      </w:r>
+                      <w:fldSimple w:instr=" SEQ Figure \* ARABIC ">
+                        <w:r>
+                          <w:rPr>
+                            <w:noProof/>
+                          </w:rPr>
+                          <w:t>1</w:t>
+                        </w:r>
+                      </w:fldSimple>
                       <w:r>
                         <w:t>: High level architecture</w:t>
                       </w:r>
@@ -6848,27 +6822,14 @@
                             <w:r>
                               <w:t xml:space="preserve">Figure </w:t>
                             </w:r>
-                            <w:r>
-                              <w:fldChar w:fldCharType="begin"/>
-                            </w:r>
-                            <w:r>
-                              <w:instrText xml:space="preserve"> SEQ Figure \* ARABIC </w:instrText>
-                            </w:r>
-                            <w:r>
-                              <w:fldChar w:fldCharType="separate"/>
-                            </w:r>
-                            <w:r>
-                              <w:rPr>
-                                <w:noProof/>
-                              </w:rPr>
-                              <w:t>2</w:t>
-                            </w:r>
-                            <w:r>
-                              <w:rPr>
-                                <w:noProof/>
-                              </w:rPr>
-                              <w:fldChar w:fldCharType="end"/>
-                            </w:r>
+                            <w:fldSimple w:instr=" SEQ Figure \* ARABIC ">
+                              <w:r>
+                                <w:rPr>
+                                  <w:noProof/>
+                                </w:rPr>
+                                <w:t>2</w:t>
+                              </w:r>
+                            </w:fldSimple>
                             <w:r>
                               <w:t>: ER diagram</w:t>
                             </w:r>
@@ -6908,27 +6869,14 @@
                       <w:r>
                         <w:t xml:space="preserve">Figure </w:t>
                       </w:r>
-                      <w:r>
-                        <w:fldChar w:fldCharType="begin"/>
-                      </w:r>
-                      <w:r>
-                        <w:instrText xml:space="preserve"> SEQ Figure \* ARABIC </w:instrText>
-                      </w:r>
-                      <w:r>
-                        <w:fldChar w:fldCharType="separate"/>
-                      </w:r>
-                      <w:r>
-                        <w:rPr>
-                          <w:noProof/>
-                        </w:rPr>
-                        <w:t>2</w:t>
-                      </w:r>
-                      <w:r>
-                        <w:rPr>
-                          <w:noProof/>
-                        </w:rPr>
-                        <w:fldChar w:fldCharType="end"/>
-                      </w:r>
+                      <w:fldSimple w:instr=" SEQ Figure \* ARABIC ">
+                        <w:r>
+                          <w:rPr>
+                            <w:noProof/>
+                          </w:rPr>
+                          <w:t>2</w:t>
+                        </w:r>
+                      </w:fldSimple>
                       <w:r>
                         <w:t>: ER diagram</w:t>
                       </w:r>
@@ -7312,27 +7260,14 @@
                             <w:r>
                               <w:t xml:space="preserve">Figure </w:t>
                             </w:r>
-                            <w:r>
-                              <w:fldChar w:fldCharType="begin"/>
-                            </w:r>
-                            <w:r>
-                              <w:instrText xml:space="preserve"> SEQ Figure \* ARABIC </w:instrText>
-                            </w:r>
-                            <w:r>
-                              <w:fldChar w:fldCharType="separate"/>
-                            </w:r>
-                            <w:r>
-                              <w:rPr>
-                                <w:noProof/>
-                              </w:rPr>
-                              <w:t>3</w:t>
-                            </w:r>
-                            <w:r>
-                              <w:rPr>
-                                <w:noProof/>
-                              </w:rPr>
-                              <w:fldChar w:fldCharType="end"/>
-                            </w:r>
+                            <w:fldSimple w:instr=" SEQ Figure \* ARABIC ">
+                              <w:r>
+                                <w:rPr>
+                                  <w:noProof/>
+                                </w:rPr>
+                                <w:t>3</w:t>
+                              </w:r>
+                            </w:fldSimple>
                             <w:r>
                               <w:t>: Component Diagram - Report manager &amp; Notification manager</w:t>
                             </w:r>
@@ -7369,27 +7304,14 @@
                       <w:r>
                         <w:t xml:space="preserve">Figure </w:t>
                       </w:r>
-                      <w:r>
-                        <w:fldChar w:fldCharType="begin"/>
-                      </w:r>
-                      <w:r>
-                        <w:instrText xml:space="preserve"> SEQ Figure \* ARABIC </w:instrText>
-                      </w:r>
-                      <w:r>
-                        <w:fldChar w:fldCharType="separate"/>
-                      </w:r>
-                      <w:r>
-                        <w:rPr>
-                          <w:noProof/>
-                        </w:rPr>
-                        <w:t>3</w:t>
-                      </w:r>
-                      <w:r>
-                        <w:rPr>
-                          <w:noProof/>
-                        </w:rPr>
-                        <w:fldChar w:fldCharType="end"/>
-                      </w:r>
+                      <w:fldSimple w:instr=" SEQ Figure \* ARABIC ">
+                        <w:r>
+                          <w:rPr>
+                            <w:noProof/>
+                          </w:rPr>
+                          <w:t>3</w:t>
+                        </w:r>
+                      </w:fldSimple>
                       <w:r>
                         <w:t>: Component Diagram - Report manager &amp; Notification manager</w:t>
                       </w:r>
@@ -7811,30 +7733,14 @@
                             <w:r>
                               <w:t xml:space="preserve">Figure </w:t>
                             </w:r>
-                            <w:r>
-                              <w:fldChar w:fldCharType="begin"/>
-                            </w:r>
-                            <w:r>
-                              <w:instrText xml:space="preserve"> SEQ Figure \* </w:instrText>
-                            </w:r>
-                            <w:r>
-                              <w:instrText xml:space="preserve">ARABIC </w:instrText>
-                            </w:r>
-                            <w:r>
-                              <w:fldChar w:fldCharType="separate"/>
-                            </w:r>
-                            <w:r>
-                              <w:rPr>
-                                <w:noProof/>
-                              </w:rPr>
-                              <w:t>4</w:t>
-                            </w:r>
-                            <w:r>
-                              <w:rPr>
-                                <w:noProof/>
-                              </w:rPr>
-                              <w:fldChar w:fldCharType="end"/>
-                            </w:r>
+                            <w:fldSimple w:instr=" SEQ Figure \* ARABIC ">
+                              <w:r>
+                                <w:rPr>
+                                  <w:noProof/>
+                                </w:rPr>
+                                <w:t>4</w:t>
+                              </w:r>
+                            </w:fldSimple>
                             <w:r>
                               <w:t>: Component Diagram - Traffic module</w:t>
                             </w:r>
@@ -7871,30 +7777,14 @@
                       <w:r>
                         <w:t xml:space="preserve">Figure </w:t>
                       </w:r>
-                      <w:r>
-                        <w:fldChar w:fldCharType="begin"/>
-                      </w:r>
-                      <w:r>
-                        <w:instrText xml:space="preserve"> SEQ Figure \* </w:instrText>
-                      </w:r>
-                      <w:r>
-                        <w:instrText xml:space="preserve">ARABIC </w:instrText>
-                      </w:r>
-                      <w:r>
-                        <w:fldChar w:fldCharType="separate"/>
-                      </w:r>
-                      <w:r>
-                        <w:rPr>
-                          <w:noProof/>
-                        </w:rPr>
-                        <w:t>4</w:t>
-                      </w:r>
-                      <w:r>
-                        <w:rPr>
-                          <w:noProof/>
-                        </w:rPr>
-                        <w:fldChar w:fldCharType="end"/>
-                      </w:r>
+                      <w:fldSimple w:instr=" SEQ Figure \* ARABIC ">
+                        <w:r>
+                          <w:rPr>
+                            <w:noProof/>
+                          </w:rPr>
+                          <w:t>4</w:t>
+                        </w:r>
+                      </w:fldSimple>
                       <w:r>
                         <w:t>: Component Diagram - Traffic module</w:t>
                       </w:r>
@@ -8052,16 +7942,82 @@
         <w:rPr>
           <w:noProof/>
         </w:rPr>
+        <mc:AlternateContent>
+          <mc:Choice Requires="wps">
+            <w:drawing>
+              <wp:anchor distT="0" distB="0" distL="114300" distR="114300" simplePos="0" relativeHeight="251685888" behindDoc="0" locked="0" layoutInCell="1" allowOverlap="1" wp14:anchorId="080AA492" wp14:editId="15BB86AD">
+                <wp:simplePos x="0" y="0"/>
+                <wp:positionH relativeFrom="column">
+                  <wp:posOffset>110490</wp:posOffset>
+                </wp:positionH>
+                <wp:positionV relativeFrom="paragraph">
+                  <wp:posOffset>2573655</wp:posOffset>
+                </wp:positionV>
+                <wp:extent cx="99060" cy="598170"/>
+                <wp:effectExtent l="0" t="0" r="15240" b="11430"/>
+                <wp:wrapNone/>
+                <wp:docPr id="2" name="Rectangle 2"/>
+                <wp:cNvGraphicFramePr/>
+                <a:graphic xmlns:a="http://schemas.openxmlformats.org/drawingml/2006/main">
+                  <a:graphicData uri="http://schemas.microsoft.com/office/word/2010/wordprocessingShape">
+                    <wps:wsp>
+                      <wps:cNvSpPr/>
+                      <wps:spPr>
+                        <a:xfrm>
+                          <a:off x="0" y="0"/>
+                          <a:ext cx="99060" cy="598170"/>
+                        </a:xfrm>
+                        <a:prstGeom prst="rect">
+                          <a:avLst/>
+                        </a:prstGeom>
+                      </wps:spPr>
+                      <wps:style>
+                        <a:lnRef idx="2">
+                          <a:schemeClr val="dk1"/>
+                        </a:lnRef>
+                        <a:fillRef idx="1">
+                          <a:schemeClr val="lt1"/>
+                        </a:fillRef>
+                        <a:effectRef idx="0">
+                          <a:schemeClr val="dk1"/>
+                        </a:effectRef>
+                        <a:fontRef idx="minor">
+                          <a:schemeClr val="dk1"/>
+                        </a:fontRef>
+                      </wps:style>
+                      <wps:bodyPr rot="0" spcFirstLastPara="0" vertOverflow="overflow" horzOverflow="overflow" vert="horz" wrap="square" lIns="91440" tIns="45720" rIns="91440" bIns="45720" numCol="1" spcCol="0" rtlCol="0" fromWordArt="0" anchor="ctr" anchorCtr="0" forceAA="0" compatLnSpc="1">
+                        <a:prstTxWarp prst="textNoShape">
+                          <a:avLst/>
+                        </a:prstTxWarp>
+                        <a:noAutofit/>
+                      </wps:bodyPr>
+                    </wps:wsp>
+                  </a:graphicData>
+                </a:graphic>
+              </wp:anchor>
+            </w:drawing>
+          </mc:Choice>
+          <mc:Fallback>
+            <w:pict>
+              <v:rect w14:anchorId="49EB7681" id="Rectangle 2" o:spid="_x0000_s1026" style="position:absolute;margin-left:8.7pt;margin-top:202.65pt;width:7.8pt;height:47.1pt;z-index:251685888;visibility:visible;mso-wrap-style:square;mso-wrap-distance-left:9pt;mso-wrap-distance-top:0;mso-wrap-distance-right:9pt;mso-wrap-distance-bottom:0;mso-position-horizontal:absolute;mso-position-horizontal-relative:text;mso-position-vertical:absolute;mso-position-vertical-relative:text;v-text-anchor:middle" o:gfxdata="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" fillcolor="white [3201]" strokecolor="black [3200]" strokeweight="1pt"/>
+            </w:pict>
+          </mc:Fallback>
+        </mc:AlternateContent>
+      </w:r>
+      <w:r>
+        <w:rPr>
+          <w:noProof/>
+        </w:rPr>
         <w:drawing>
-          <wp:anchor distT="0" distB="0" distL="114300" distR="114300" simplePos="0" relativeHeight="251680768" behindDoc="0" locked="0" layoutInCell="1" allowOverlap="1" wp14:anchorId="6E091AC8" wp14:editId="15A08F0E">
+          <wp:anchor distT="0" distB="0" distL="114300" distR="114300" simplePos="0" relativeHeight="251680768" behindDoc="0" locked="0" layoutInCell="1" allowOverlap="1" wp14:anchorId="6E091AC8" wp14:editId="517C25C2">
             <wp:simplePos x="0" y="0"/>
             <wp:positionH relativeFrom="margin">
               <wp:posOffset>-419100</wp:posOffset>
             </wp:positionH>
             <wp:positionV relativeFrom="margin">
-              <wp:posOffset>4145280</wp:posOffset>
+              <wp:posOffset>4339590</wp:posOffset>
             </wp:positionV>
-            <wp:extent cx="6930390" cy="3802380"/>
+            <wp:extent cx="6930390" cy="3630930"/>
             <wp:effectExtent l="0" t="0" r="3810" b="7620"/>
             <wp:wrapSquare wrapText="bothSides"/>
             <wp:docPr id="8" name="Picture 8" descr="A screenshot of a social media post&#10;&#10;Description automatically generated"/>
@@ -8090,7 +8046,7 @@
                   <pic:spPr>
                     <a:xfrm>
                       <a:off x="0" y="0"/>
-                      <a:ext cx="6930390" cy="3802380"/>
+                      <a:ext cx="6930390" cy="3630930"/>
                     </a:xfrm>
                     <a:prstGeom prst="rect">
                       <a:avLst/>
@@ -8115,7 +8071,7 @@
         <mc:AlternateContent>
           <mc:Choice Requires="wps">
             <w:drawing>
-              <wp:anchor distT="0" distB="0" distL="114300" distR="114300" simplePos="0" relativeHeight="251682816" behindDoc="0" locked="0" layoutInCell="1" allowOverlap="1" wp14:anchorId="17D44676" wp14:editId="4FF6F0D0">
+              <wp:anchor distT="0" distB="0" distL="114300" distR="114300" simplePos="0" relativeHeight="251682816" behindDoc="0" locked="0" layoutInCell="1" allowOverlap="1" wp14:anchorId="17D44676" wp14:editId="5D9444C7">
                 <wp:simplePos x="0" y="0"/>
                 <wp:positionH relativeFrom="margin">
                   <wp:align>center</wp:align>
@@ -8162,14 +8118,27 @@
                             <w:r>
                               <w:t xml:space="preserve">Figure </w:t>
                             </w:r>
-                            <w:fldSimple w:instr=" SEQ Figure \* ARABIC ">
-                              <w:r>
-                                <w:rPr>
-                                  <w:noProof/>
-                                </w:rPr>
-                                <w:t>5</w:t>
-                              </w:r>
-                            </w:fldSimple>
+                            <w:r>
+                              <w:fldChar w:fldCharType="begin"/>
+                            </w:r>
+                            <w:r>
+                              <w:instrText xml:space="preserve"> SEQ Figure \* ARABIC </w:instrText>
+                            </w:r>
+                            <w:r>
+                              <w:fldChar w:fldCharType="separate"/>
+                            </w:r>
+                            <w:r>
+                              <w:rPr>
+                                <w:noProof/>
+                              </w:rPr>
+                              <w:t>5</w:t>
+                            </w:r>
+                            <w:r>
+                              <w:rPr>
+                                <w:noProof/>
+                              </w:rPr>
+                              <w:fldChar w:fldCharType="end"/>
+                            </w:r>
                             <w:r>
                               <w:t>: success Frame - Authority Sign Up</w:t>
                             </w:r>
@@ -8206,14 +8175,27 @@
                       <w:r>
                         <w:t xml:space="preserve">Figure </w:t>
                       </w:r>
-                      <w:fldSimple w:instr=" SEQ Figure \* ARABIC ">
-                        <w:r>
-                          <w:rPr>
-                            <w:noProof/>
-                          </w:rPr>
-                          <w:t>5</w:t>
-                        </w:r>
-                      </w:fldSimple>
+                      <w:r>
+                        <w:fldChar w:fldCharType="begin"/>
+                      </w:r>
+                      <w:r>
+                        <w:instrText xml:space="preserve"> SEQ Figure \* ARABIC </w:instrText>
+                      </w:r>
+                      <w:r>
+                        <w:fldChar w:fldCharType="separate"/>
+                      </w:r>
+                      <w:r>
+                        <w:rPr>
+                          <w:noProof/>
+                        </w:rPr>
+                        <w:t>5</w:t>
+                      </w:r>
+                      <w:r>
+                        <w:rPr>
+                          <w:noProof/>
+                        </w:rPr>
+                        <w:fldChar w:fldCharType="end"/>
+                      </w:r>
                       <w:r>
                         <w:t>: success Frame - Authority Sign Up</w:t>
                       </w:r>
@@ -8227,15 +8209,27 @@
         </mc:AlternateContent>
       </w:r>
       <w:r>
-        <w:t>The sign Up operation is similar for both User and Authority so in this section is reported the complete sequence diagram for the user  and only the success frame for the authority.</w:t>
+        <w:t>The sign Up operation is similar for both User and Authority so in this section is reported the complete sequence diagram for the user  and only the success frame for the authority</w:t>
+      </w:r>
+      <w:r>
+        <w:t xml:space="preserve"> because the first </w:t>
+      </w:r>
+      <w:proofErr w:type="spellStart"/>
+      <w:r>
+        <w:t>parte</w:t>
+      </w:r>
+      <w:proofErr w:type="spellEnd"/>
+      <w:r>
+        <w:t xml:space="preserve"> and the failure frame are the same</w:t>
+      </w:r>
+      <w:r>
+        <w:t>.</w:t>
       </w:r>
     </w:p>
     <w:p>
       <w:pPr>
         <w:ind w:left="1800"/>
       </w:pPr>
-      <w:bookmarkStart w:id="28" w:name="_GoBack"/>
-      <w:bookmarkEnd w:id="28"/>
       <w:r>
         <w:rPr>
           <w:noProof/>
@@ -8291,14 +8285,27 @@
                             <w:r>
                               <w:t xml:space="preserve">Figure </w:t>
                             </w:r>
-                            <w:fldSimple w:instr=" SEQ Figure \* ARABIC ">
-                              <w:r>
-                                <w:rPr>
-                                  <w:noProof/>
-                                </w:rPr>
-                                <w:t>6</w:t>
-                              </w:r>
-                            </w:fldSimple>
+                            <w:r>
+                              <w:fldChar w:fldCharType="begin"/>
+                            </w:r>
+                            <w:r>
+                              <w:instrText xml:space="preserve"> SEQ Figure \* ARABIC </w:instrText>
+                            </w:r>
+                            <w:r>
+                              <w:fldChar w:fldCharType="separate"/>
+                            </w:r>
+                            <w:r>
+                              <w:rPr>
+                                <w:noProof/>
+                              </w:rPr>
+                              <w:t>6</w:t>
+                            </w:r>
+                            <w:r>
+                              <w:rPr>
+                                <w:noProof/>
+                              </w:rPr>
+                              <w:fldChar w:fldCharType="end"/>
+                            </w:r>
                             <w:r>
                               <w:t>: Sequence Diagram- User Sign Up</w:t>
                             </w:r>
@@ -8335,14 +8342,27 @@
                       <w:r>
                         <w:t xml:space="preserve">Figure </w:t>
                       </w:r>
-                      <w:fldSimple w:instr=" SEQ Figure \* ARABIC ">
-                        <w:r>
-                          <w:rPr>
-                            <w:noProof/>
-                          </w:rPr>
-                          <w:t>6</w:t>
-                        </w:r>
-                      </w:fldSimple>
+                      <w:r>
+                        <w:fldChar w:fldCharType="begin"/>
+                      </w:r>
+                      <w:r>
+                        <w:instrText xml:space="preserve"> SEQ Figure \* ARABIC </w:instrText>
+                      </w:r>
+                      <w:r>
+                        <w:fldChar w:fldCharType="separate"/>
+                      </w:r>
+                      <w:r>
+                        <w:rPr>
+                          <w:noProof/>
+                        </w:rPr>
+                        <w:t>6</w:t>
+                      </w:r>
+                      <w:r>
+                        <w:rPr>
+                          <w:noProof/>
+                        </w:rPr>
+                        <w:fldChar w:fldCharType="end"/>
+                      </w:r>
                       <w:r>
                         <w:t>: Sequence Diagram- User Sign Up</w:t>
                       </w:r>
@@ -8418,71 +8438,197 @@
     </w:p>
     <w:p>
       <w:pPr>
-        <w:ind w:left="1800"/>
-      </w:pPr>
-    </w:p>
-    <w:p>
-      <w:pPr>
-        <w:ind w:left="1800"/>
-      </w:pPr>
-    </w:p>
-    <w:p>
-      <w:pPr>
-        <w:ind w:left="1800"/>
-      </w:pPr>
-    </w:p>
-    <w:p>
-      <w:pPr>
         <w:pStyle w:val="seb-22"/>
         <w:ind w:left="2160"/>
       </w:pPr>
       <w:r>
-        <w:t xml:space="preserve">Sequence diagrams </w:t>
-      </w:r>
-      <w:r>
-        <w:t>– Send Report</w:t>
-      </w:r>
-    </w:p>
-    <w:p>
-      <w:pPr>
-        <w:pStyle w:val="seb-22"/>
-        <w:ind w:left="2160"/>
-      </w:pPr>
-      <w:r>
-        <w:t xml:space="preserve">Sequence diagrams </w:t>
-      </w:r>
-      <w:r>
-        <w:t>– Resolve Report</w:t>
-      </w:r>
-    </w:p>
-    <w:p>
-      <w:pPr>
-        <w:pStyle w:val="seb-22"/>
-        <w:ind w:left="2160"/>
-      </w:pPr>
-      <w:r>
-        <w:t xml:space="preserve">Sequence diagrams </w:t>
-      </w:r>
-      <w:r>
-        <w:t>– Select TravelPlan</w:t>
-      </w:r>
-    </w:p>
-    <w:p>
-      <w:pPr>
-        <w:pStyle w:val="seb-22"/>
-        <w:ind w:left="2160"/>
-      </w:pPr>
-      <w:r>
-        <w:t xml:space="preserve">Sequence diagrams </w:t>
-      </w:r>
-      <w:r>
-        <w:t xml:space="preserve">– Show </w:t>
-      </w:r>
-      <w:proofErr w:type="spellStart"/>
-      <w:r>
-        <w:t>Statistcs</w:t>
-      </w:r>
-      <w:proofErr w:type="spellEnd"/>
+        <w:rPr>
+          <w:noProof/>
+        </w:rPr>
+        <w:lastRenderedPageBreak/>
+        <mc:AlternateContent>
+          <mc:Choice Requires="wps">
+            <w:drawing>
+              <wp:anchor distT="0" distB="0" distL="114300" distR="114300" simplePos="0" relativeHeight="251688960" behindDoc="0" locked="0" layoutInCell="1" allowOverlap="1" wp14:anchorId="0E462AE4" wp14:editId="1F4BA54E">
+                <wp:simplePos x="0" y="0"/>
+                <wp:positionH relativeFrom="column">
+                  <wp:posOffset>-598170</wp:posOffset>
+                </wp:positionH>
+                <wp:positionV relativeFrom="paragraph">
+                  <wp:posOffset>7532370</wp:posOffset>
+                </wp:positionV>
+                <wp:extent cx="7063740" cy="635"/>
+                <wp:effectExtent l="0" t="0" r="0" b="0"/>
+                <wp:wrapSquare wrapText="bothSides"/>
+                <wp:docPr id="18" name="Text Box 18"/>
+                <wp:cNvGraphicFramePr/>
+                <a:graphic xmlns:a="http://schemas.openxmlformats.org/drawingml/2006/main">
+                  <a:graphicData uri="http://schemas.microsoft.com/office/word/2010/wordprocessingShape">
+                    <wps:wsp>
+                      <wps:cNvSpPr txBox="1"/>
+                      <wps:spPr>
+                        <a:xfrm>
+                          <a:off x="0" y="0"/>
+                          <a:ext cx="7063740" cy="635"/>
+                        </a:xfrm>
+                        <a:prstGeom prst="rect">
+                          <a:avLst/>
+                        </a:prstGeom>
+                        <a:solidFill>
+                          <a:prstClr val="white"/>
+                        </a:solidFill>
+                        <a:ln>
+                          <a:noFill/>
+                        </a:ln>
+                      </wps:spPr>
+                      <wps:txbx>
+                        <w:txbxContent>
+                          <w:p>
+                            <w:pPr>
+                              <w:pStyle w:val="Caption"/>
+                              <w:jc w:val="center"/>
+                              <w:rPr>
+                                <w:rFonts w:asciiTheme="majorHAnsi" w:hAnsiTheme="majorHAnsi"/>
+                                <w:b/>
+                                <w:noProof/>
+                                <w:color w:val="8EAADB" w:themeColor="accent1" w:themeTint="99"/>
+                                <w:sz w:val="36"/>
+                                <w:szCs w:val="21"/>
+                              </w:rPr>
+                            </w:pPr>
+                            <w:r>
+                              <w:t xml:space="preserve">Figure </w:t>
+                            </w:r>
+                            <w:fldSimple w:instr=" SEQ Figure \* ARABIC ">
+                              <w:r>
+                                <w:rPr>
+                                  <w:noProof/>
+                                </w:rPr>
+                                <w:t>7</w:t>
+                              </w:r>
+                            </w:fldSimple>
+                            <w:r>
+                              <w:t>: Sequence Diagrams - New Report</w:t>
+                            </w:r>
+                          </w:p>
+                        </w:txbxContent>
+                      </wps:txbx>
+                      <wps:bodyPr rot="0" spcFirstLastPara="0" vertOverflow="overflow" horzOverflow="overflow" vert="horz" wrap="square" lIns="0" tIns="0" rIns="0" bIns="0" numCol="1" spcCol="0" rtlCol="0" fromWordArt="0" anchor="t" anchorCtr="0" forceAA="0" compatLnSpc="1">
+                        <a:prstTxWarp prst="textNoShape">
+                          <a:avLst/>
+                        </a:prstTxWarp>
+                        <a:spAutoFit/>
+                      </wps:bodyPr>
+                    </wps:wsp>
+                  </a:graphicData>
+                </a:graphic>
+              </wp:anchor>
+            </w:drawing>
+          </mc:Choice>
+          <mc:Fallback>
+            <w:pict>
+              <v:shape w14:anchorId="0E462AE4" id="Text Box 18" o:spid="_x0000_s1037" type="#_x0000_t202" style="position:absolute;left:0;text-align:left;margin-left:-47.1pt;margin-top:593.1pt;width:556.2pt;height:.05pt;z-index:251688960;visibility:visible;mso-wrap-style:square;mso-wrap-distance-left:9pt;mso-wrap-distance-top:0;mso-wrap-distance-right:9pt;mso-wrap-distance-bottom:0;mso-position-horizontal:absolute;mso-position-horizontal-relative:text;mso-position-vertical:absolute;mso-position-vertical-relative:text;v-text-anchor:top" o:gfxdata="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" stroked="f">
+                <v:textbox style="mso-fit-shape-to-text:t" inset="0,0,0,0">
+                  <w:txbxContent>
+                    <w:p>
+                      <w:pPr>
+                        <w:pStyle w:val="Caption"/>
+                        <w:jc w:val="center"/>
+                        <w:rPr>
+                          <w:rFonts w:asciiTheme="majorHAnsi" w:hAnsiTheme="majorHAnsi"/>
+                          <w:b/>
+                          <w:noProof/>
+                          <w:color w:val="8EAADB" w:themeColor="accent1" w:themeTint="99"/>
+                          <w:sz w:val="36"/>
+                          <w:szCs w:val="21"/>
+                        </w:rPr>
+                      </w:pPr>
+                      <w:r>
+                        <w:t xml:space="preserve">Figure </w:t>
+                      </w:r>
+                      <w:fldSimple w:instr=" SEQ Figure \* ARABIC ">
+                        <w:r>
+                          <w:rPr>
+                            <w:noProof/>
+                          </w:rPr>
+                          <w:t>7</w:t>
+                        </w:r>
+                      </w:fldSimple>
+                      <w:r>
+                        <w:t>: Sequence Diagrams - New Report</w:t>
+                      </w:r>
+                    </w:p>
+                  </w:txbxContent>
+                </v:textbox>
+                <w10:wrap type="square"/>
+              </v:shape>
+            </w:pict>
+          </mc:Fallback>
+        </mc:AlternateContent>
+      </w:r>
+      <w:r>
+        <w:rPr>
+          <w:noProof/>
+        </w:rPr>
+        <w:drawing>
+          <wp:anchor distT="0" distB="0" distL="114300" distR="114300" simplePos="0" relativeHeight="251686912" behindDoc="0" locked="0" layoutInCell="1" allowOverlap="1" wp14:anchorId="1D5CB2F0" wp14:editId="30EC267F">
+            <wp:simplePos x="0" y="0"/>
+            <wp:positionH relativeFrom="margin">
+              <wp:posOffset>-579120</wp:posOffset>
+            </wp:positionH>
+            <wp:positionV relativeFrom="margin">
+              <wp:posOffset>441960</wp:posOffset>
+            </wp:positionV>
+            <wp:extent cx="7063740" cy="6899910"/>
+            <wp:effectExtent l="0" t="0" r="3810" b="0"/>
+            <wp:wrapSquare wrapText="bothSides"/>
+            <wp:docPr id="17" name="Picture 17" descr="A close up of a map&#10;&#10;Description automatically generated"/>
+            <wp:cNvGraphicFramePr>
+              <a:graphicFrameLocks xmlns:a="http://schemas.openxmlformats.org/drawingml/2006/main" noChangeAspect="1"/>
+            </wp:cNvGraphicFramePr>
+            <a:graphic xmlns:a="http://schemas.openxmlformats.org/drawingml/2006/main">
+              <a:graphicData uri="http://schemas.openxmlformats.org/drawingml/2006/picture">
+                <pic:pic xmlns:pic="http://schemas.openxmlformats.org/drawingml/2006/picture">
+                  <pic:nvPicPr>
+                    <pic:cNvPr id="17" name="newReport.png"/>
+                    <pic:cNvPicPr/>
+                  </pic:nvPicPr>
+                  <pic:blipFill>
+                    <a:blip r:embed="rId18">
+                      <a:extLst>
+                        <a:ext uri="{28A0092B-C50C-407E-A947-70E740481C1C}">
+                          <a14:useLocalDpi xmlns:a14="http://schemas.microsoft.com/office/drawing/2010/main" val="0"/>
+                        </a:ext>
+                      </a:extLst>
+                    </a:blip>
+                    <a:stretch>
+                      <a:fillRect/>
+                    </a:stretch>
+                  </pic:blipFill>
+                  <pic:spPr>
+                    <a:xfrm>
+                      <a:off x="0" y="0"/>
+                      <a:ext cx="7063740" cy="6899910"/>
+                    </a:xfrm>
+                    <a:prstGeom prst="rect">
+                      <a:avLst/>
+                    </a:prstGeom>
+                  </pic:spPr>
+                </pic:pic>
+              </a:graphicData>
+            </a:graphic>
+            <wp14:sizeRelH relativeFrom="margin">
+              <wp14:pctWidth>0</wp14:pctWidth>
+            </wp14:sizeRelH>
+            <wp14:sizeRelV relativeFrom="margin">
+              <wp14:pctHeight>0</wp14:pctHeight>
+            </wp14:sizeRelV>
+          </wp:anchor>
+        </w:drawing>
+      </w:r>
+      <w:r>
+        <w:t>Sequence diagrams – Send Report</w:t>
+      </w:r>
     </w:p>
     <w:p>
       <w:pPr>
@@ -8496,29 +8642,1769 @@
     </w:p>
     <w:p>
       <w:pPr>
+        <w:pStyle w:val="seb-22"/>
+        <w:numPr>
+          <w:ilvl w:val="0"/>
+          <w:numId w:val="0"/>
+        </w:numPr>
+        <w:ind w:left="2160"/>
+      </w:pPr>
+    </w:p>
+    <w:p>
+      <w:pPr>
+        <w:pStyle w:val="seb-22"/>
+        <w:ind w:left="2160"/>
+      </w:pPr>
+      <w:r>
+        <w:rPr>
+          <w:noProof/>
+        </w:rPr>
+        <mc:AlternateContent>
+          <mc:Choice Requires="wps">
+            <w:drawing>
+              <wp:anchor distT="0" distB="0" distL="114300" distR="114300" simplePos="0" relativeHeight="251692032" behindDoc="0" locked="0" layoutInCell="1" allowOverlap="1" wp14:anchorId="77679B8E" wp14:editId="708FBF19">
+                <wp:simplePos x="0" y="0"/>
+                <wp:positionH relativeFrom="column">
+                  <wp:posOffset>-571500</wp:posOffset>
+                </wp:positionH>
+                <wp:positionV relativeFrom="paragraph">
+                  <wp:posOffset>7022465</wp:posOffset>
+                </wp:positionV>
+                <wp:extent cx="7151370" cy="635"/>
+                <wp:effectExtent l="0" t="0" r="0" b="0"/>
+                <wp:wrapSquare wrapText="bothSides"/>
+                <wp:docPr id="20" name="Text Box 20"/>
+                <wp:cNvGraphicFramePr/>
+                <a:graphic xmlns:a="http://schemas.openxmlformats.org/drawingml/2006/main">
+                  <a:graphicData uri="http://schemas.microsoft.com/office/word/2010/wordprocessingShape">
+                    <wps:wsp>
+                      <wps:cNvSpPr txBox="1"/>
+                      <wps:spPr>
+                        <a:xfrm>
+                          <a:off x="0" y="0"/>
+                          <a:ext cx="7151370" cy="635"/>
+                        </a:xfrm>
+                        <a:prstGeom prst="rect">
+                          <a:avLst/>
+                        </a:prstGeom>
+                        <a:solidFill>
+                          <a:prstClr val="white"/>
+                        </a:solidFill>
+                        <a:ln>
+                          <a:noFill/>
+                        </a:ln>
+                      </wps:spPr>
+                      <wps:txbx>
+                        <w:txbxContent>
+                          <w:p>
+                            <w:pPr>
+                              <w:pStyle w:val="Caption"/>
+                              <w:jc w:val="center"/>
+                              <w:rPr>
+                                <w:rFonts w:asciiTheme="majorHAnsi" w:hAnsiTheme="majorHAnsi"/>
+                                <w:b/>
+                                <w:noProof/>
+                                <w:color w:val="8EAADB" w:themeColor="accent1" w:themeTint="99"/>
+                                <w:sz w:val="36"/>
+                                <w:szCs w:val="21"/>
+                              </w:rPr>
+                            </w:pPr>
+                            <w:r>
+                              <w:t xml:space="preserve">Figure </w:t>
+                            </w:r>
+                            <w:fldSimple w:instr=" SEQ Figure \* ARABIC ">
+                              <w:r>
+                                <w:rPr>
+                                  <w:noProof/>
+                                </w:rPr>
+                                <w:t>8</w:t>
+                              </w:r>
+                            </w:fldSimple>
+                            <w:r>
+                              <w:t>: Sequence Diagram - Resolve Report</w:t>
+                            </w:r>
+                          </w:p>
+                        </w:txbxContent>
+                      </wps:txbx>
+                      <wps:bodyPr rot="0" spcFirstLastPara="0" vertOverflow="overflow" horzOverflow="overflow" vert="horz" wrap="square" lIns="0" tIns="0" rIns="0" bIns="0" numCol="1" spcCol="0" rtlCol="0" fromWordArt="0" anchor="t" anchorCtr="0" forceAA="0" compatLnSpc="1">
+                        <a:prstTxWarp prst="textNoShape">
+                          <a:avLst/>
+                        </a:prstTxWarp>
+                        <a:spAutoFit/>
+                      </wps:bodyPr>
+                    </wps:wsp>
+                  </a:graphicData>
+                </a:graphic>
+              </wp:anchor>
+            </w:drawing>
+          </mc:Choice>
+          <mc:Fallback>
+            <w:pict>
+              <v:shape w14:anchorId="77679B8E" id="Text Box 20" o:spid="_x0000_s1038" type="#_x0000_t202" style="position:absolute;left:0;text-align:left;margin-left:-45pt;margin-top:552.95pt;width:563.1pt;height:.05pt;z-index:251692032;visibility:visible;mso-wrap-style:square;mso-wrap-distance-left:9pt;mso-wrap-distance-top:0;mso-wrap-distance-right:9pt;mso-wrap-distance-bottom:0;mso-position-horizontal:absolute;mso-position-horizontal-relative:text;mso-position-vertical:absolute;mso-position-vertical-relative:text;v-text-anchor:top" o:gfxdata="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" stroked="f">
+                <v:textbox style="mso-fit-shape-to-text:t" inset="0,0,0,0">
+                  <w:txbxContent>
+                    <w:p>
+                      <w:pPr>
+                        <w:pStyle w:val="Caption"/>
+                        <w:jc w:val="center"/>
+                        <w:rPr>
+                          <w:rFonts w:asciiTheme="majorHAnsi" w:hAnsiTheme="majorHAnsi"/>
+                          <w:b/>
+                          <w:noProof/>
+                          <w:color w:val="8EAADB" w:themeColor="accent1" w:themeTint="99"/>
+                          <w:sz w:val="36"/>
+                          <w:szCs w:val="21"/>
+                        </w:rPr>
+                      </w:pPr>
+                      <w:r>
+                        <w:t xml:space="preserve">Figure </w:t>
+                      </w:r>
+                      <w:fldSimple w:instr=" SEQ Figure \* ARABIC ">
+                        <w:r>
+                          <w:rPr>
+                            <w:noProof/>
+                          </w:rPr>
+                          <w:t>8</w:t>
+                        </w:r>
+                      </w:fldSimple>
+                      <w:r>
+                        <w:t>: Sequence Diagram - Resolve Report</w:t>
+                      </w:r>
+                    </w:p>
+                  </w:txbxContent>
+                </v:textbox>
+                <w10:wrap type="square"/>
+              </v:shape>
+            </w:pict>
+          </mc:Fallback>
+        </mc:AlternateContent>
+      </w:r>
+      <w:r>
+        <w:rPr>
+          <w:noProof/>
+        </w:rPr>
+        <w:drawing>
+          <wp:anchor distT="0" distB="0" distL="114300" distR="114300" simplePos="0" relativeHeight="251689984" behindDoc="0" locked="0" layoutInCell="1" allowOverlap="1" wp14:anchorId="01B127C9" wp14:editId="65A099DA">
+            <wp:simplePos x="0" y="0"/>
+            <wp:positionH relativeFrom="margin">
+              <wp:posOffset>-571500</wp:posOffset>
+            </wp:positionH>
+            <wp:positionV relativeFrom="margin">
+              <wp:posOffset>998220</wp:posOffset>
+            </wp:positionV>
+            <wp:extent cx="7151370" cy="6172200"/>
+            <wp:effectExtent l="0" t="0" r="0" b="0"/>
+            <wp:wrapSquare wrapText="bothSides"/>
+            <wp:docPr id="19" name="Picture 19" descr="A close up of a map&#10;&#10;Description automatically generated"/>
+            <wp:cNvGraphicFramePr>
+              <a:graphicFrameLocks xmlns:a="http://schemas.openxmlformats.org/drawingml/2006/main" noChangeAspect="1"/>
+            </wp:cNvGraphicFramePr>
+            <a:graphic xmlns:a="http://schemas.openxmlformats.org/drawingml/2006/main">
+              <a:graphicData uri="http://schemas.openxmlformats.org/drawingml/2006/picture">
+                <pic:pic xmlns:pic="http://schemas.openxmlformats.org/drawingml/2006/picture">
+                  <pic:nvPicPr>
+                    <pic:cNvPr id="19" name="ResolveReport.png"/>
+                    <pic:cNvPicPr/>
+                  </pic:nvPicPr>
+                  <pic:blipFill>
+                    <a:blip r:embed="rId19">
+                      <a:extLst>
+                        <a:ext uri="{28A0092B-C50C-407E-A947-70E740481C1C}">
+                          <a14:useLocalDpi xmlns:a14="http://schemas.microsoft.com/office/drawing/2010/main" val="0"/>
+                        </a:ext>
+                      </a:extLst>
+                    </a:blip>
+                    <a:stretch>
+                      <a:fillRect/>
+                    </a:stretch>
+                  </pic:blipFill>
+                  <pic:spPr>
+                    <a:xfrm>
+                      <a:off x="0" y="0"/>
+                      <a:ext cx="7151370" cy="6172200"/>
+                    </a:xfrm>
+                    <a:prstGeom prst="rect">
+                      <a:avLst/>
+                    </a:prstGeom>
+                  </pic:spPr>
+                </pic:pic>
+              </a:graphicData>
+            </a:graphic>
+            <wp14:sizeRelH relativeFrom="margin">
+              <wp14:pctWidth>0</wp14:pctWidth>
+            </wp14:sizeRelH>
+            <wp14:sizeRelV relativeFrom="margin">
+              <wp14:pctHeight>0</wp14:pctHeight>
+            </wp14:sizeRelV>
+          </wp:anchor>
+        </w:drawing>
+      </w:r>
+      <w:r>
+        <w:t>Sequence diagrams – Resolve Report</w:t>
+      </w:r>
+    </w:p>
+    <w:p>
+      <w:pPr>
+        <w:pStyle w:val="seb-22"/>
+        <w:numPr>
+          <w:ilvl w:val="0"/>
+          <w:numId w:val="0"/>
+        </w:numPr>
+      </w:pPr>
+    </w:p>
+    <w:p>
+      <w:pPr>
+        <w:pStyle w:val="seb-22"/>
+        <w:ind w:left="2160"/>
+      </w:pPr>
+      <w:r>
+        <w:rPr>
+          <w:noProof/>
+        </w:rPr>
+        <w:lastRenderedPageBreak/>
+        <w:drawing>
+          <wp:anchor distT="0" distB="0" distL="114300" distR="114300" simplePos="0" relativeHeight="251693056" behindDoc="0" locked="0" layoutInCell="1" allowOverlap="1" wp14:anchorId="6ABC32C5" wp14:editId="22BD4E46">
+            <wp:simplePos x="0" y="0"/>
+            <wp:positionH relativeFrom="margin">
+              <wp:posOffset>-754380</wp:posOffset>
+            </wp:positionH>
+            <wp:positionV relativeFrom="margin">
+              <wp:posOffset>514350</wp:posOffset>
+            </wp:positionV>
+            <wp:extent cx="7505700" cy="6755130"/>
+            <wp:effectExtent l="0" t="0" r="0" b="7620"/>
+            <wp:wrapSquare wrapText="bothSides"/>
+            <wp:docPr id="21" name="Picture 21" descr="A close up of a map&#10;&#10;Description automatically generated"/>
+            <wp:cNvGraphicFramePr>
+              <a:graphicFrameLocks xmlns:a="http://schemas.openxmlformats.org/drawingml/2006/main" noChangeAspect="1"/>
+            </wp:cNvGraphicFramePr>
+            <a:graphic xmlns:a="http://schemas.openxmlformats.org/drawingml/2006/main">
+              <a:graphicData uri="http://schemas.openxmlformats.org/drawingml/2006/picture">
+                <pic:pic xmlns:pic="http://schemas.openxmlformats.org/drawingml/2006/picture">
+                  <pic:nvPicPr>
+                    <pic:cNvPr id="21" name="SelectTravelPlan.png"/>
+                    <pic:cNvPicPr/>
+                  </pic:nvPicPr>
+                  <pic:blipFill>
+                    <a:blip r:embed="rId20">
+                      <a:extLst>
+                        <a:ext uri="{28A0092B-C50C-407E-A947-70E740481C1C}">
+                          <a14:useLocalDpi xmlns:a14="http://schemas.microsoft.com/office/drawing/2010/main" val="0"/>
+                        </a:ext>
+                      </a:extLst>
+                    </a:blip>
+                    <a:stretch>
+                      <a:fillRect/>
+                    </a:stretch>
+                  </pic:blipFill>
+                  <pic:spPr>
+                    <a:xfrm>
+                      <a:off x="0" y="0"/>
+                      <a:ext cx="7505700" cy="6755130"/>
+                    </a:xfrm>
+                    <a:prstGeom prst="rect">
+                      <a:avLst/>
+                    </a:prstGeom>
+                  </pic:spPr>
+                </pic:pic>
+              </a:graphicData>
+            </a:graphic>
+            <wp14:sizeRelH relativeFrom="margin">
+              <wp14:pctWidth>0</wp14:pctWidth>
+            </wp14:sizeRelH>
+            <wp14:sizeRelV relativeFrom="margin">
+              <wp14:pctHeight>0</wp14:pctHeight>
+            </wp14:sizeRelV>
+          </wp:anchor>
+        </w:drawing>
+      </w:r>
+      <w:r>
+        <w:t>Sequence diagrams – Select TravelPlan</w:t>
+      </w:r>
+    </w:p>
+    <w:p>
+      <w:pPr>
+        <w:pStyle w:val="ListParagraph"/>
+      </w:pPr>
+      <w:r>
+        <w:rPr>
+          <w:noProof/>
+        </w:rPr>
+        <mc:AlternateContent>
+          <mc:Choice Requires="wps">
+            <w:drawing>
+              <wp:anchor distT="0" distB="0" distL="114300" distR="114300" simplePos="0" relativeHeight="251695104" behindDoc="0" locked="0" layoutInCell="1" allowOverlap="1" wp14:anchorId="4438C51A" wp14:editId="0F202CE8">
+                <wp:simplePos x="0" y="0"/>
+                <wp:positionH relativeFrom="column">
+                  <wp:posOffset>-575310</wp:posOffset>
+                </wp:positionH>
+                <wp:positionV relativeFrom="paragraph">
+                  <wp:posOffset>7110095</wp:posOffset>
+                </wp:positionV>
+                <wp:extent cx="7189470" cy="635"/>
+                <wp:effectExtent l="0" t="0" r="0" b="0"/>
+                <wp:wrapSquare wrapText="bothSides"/>
+                <wp:docPr id="22" name="Text Box 22"/>
+                <wp:cNvGraphicFramePr/>
+                <a:graphic xmlns:a="http://schemas.openxmlformats.org/drawingml/2006/main">
+                  <a:graphicData uri="http://schemas.microsoft.com/office/word/2010/wordprocessingShape">
+                    <wps:wsp>
+                      <wps:cNvSpPr txBox="1"/>
+                      <wps:spPr>
+                        <a:xfrm>
+                          <a:off x="0" y="0"/>
+                          <a:ext cx="7189470" cy="635"/>
+                        </a:xfrm>
+                        <a:prstGeom prst="rect">
+                          <a:avLst/>
+                        </a:prstGeom>
+                        <a:solidFill>
+                          <a:prstClr val="white"/>
+                        </a:solidFill>
+                        <a:ln>
+                          <a:noFill/>
+                        </a:ln>
+                      </wps:spPr>
+                      <wps:txbx>
+                        <w:txbxContent>
+                          <w:p>
+                            <w:pPr>
+                              <w:pStyle w:val="Caption"/>
+                              <w:jc w:val="center"/>
+                              <w:rPr>
+                                <w:rFonts w:asciiTheme="majorHAnsi" w:hAnsiTheme="majorHAnsi"/>
+                                <w:b/>
+                                <w:noProof/>
+                                <w:color w:val="8EAADB" w:themeColor="accent1" w:themeTint="99"/>
+                                <w:sz w:val="36"/>
+                                <w:szCs w:val="21"/>
+                              </w:rPr>
+                            </w:pPr>
+                            <w:r>
+                              <w:t xml:space="preserve">Figure </w:t>
+                            </w:r>
+                            <w:fldSimple w:instr=" SEQ Figure \* ARABIC ">
+                              <w:r>
+                                <w:rPr>
+                                  <w:noProof/>
+                                </w:rPr>
+                                <w:t>9</w:t>
+                              </w:r>
+                            </w:fldSimple>
+                            <w:r>
+                              <w:t>: Sequence Diagrams - Select Travel Plan</w:t>
+                            </w:r>
+                          </w:p>
+                        </w:txbxContent>
+                      </wps:txbx>
+                      <wps:bodyPr rot="0" spcFirstLastPara="0" vertOverflow="overflow" horzOverflow="overflow" vert="horz" wrap="square" lIns="0" tIns="0" rIns="0" bIns="0" numCol="1" spcCol="0" rtlCol="0" fromWordArt="0" anchor="t" anchorCtr="0" forceAA="0" compatLnSpc="1">
+                        <a:prstTxWarp prst="textNoShape">
+                          <a:avLst/>
+                        </a:prstTxWarp>
+                        <a:spAutoFit/>
+                      </wps:bodyPr>
+                    </wps:wsp>
+                  </a:graphicData>
+                </a:graphic>
+              </wp:anchor>
+            </w:drawing>
+          </mc:Choice>
+          <mc:Fallback>
+            <w:pict>
+              <v:shape w14:anchorId="4438C51A" id="Text Box 22" o:spid="_x0000_s1039" type="#_x0000_t202" style="position:absolute;left:0;text-align:left;margin-left:-45.3pt;margin-top:559.85pt;width:566.1pt;height:.05pt;z-index:251695104;visibility:visible;mso-wrap-style:square;mso-wrap-distance-left:9pt;mso-wrap-distance-top:0;mso-wrap-distance-right:9pt;mso-wrap-distance-bottom:0;mso-position-horizontal:absolute;mso-position-horizontal-relative:text;mso-position-vertical:absolute;mso-position-vertical-relative:text;v-text-anchor:top" o:gfxdata="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" stroked="f">
+                <v:textbox style="mso-fit-shape-to-text:t" inset="0,0,0,0">
+                  <w:txbxContent>
+                    <w:p>
+                      <w:pPr>
+                        <w:pStyle w:val="Caption"/>
+                        <w:jc w:val="center"/>
+                        <w:rPr>
+                          <w:rFonts w:asciiTheme="majorHAnsi" w:hAnsiTheme="majorHAnsi"/>
+                          <w:b/>
+                          <w:noProof/>
+                          <w:color w:val="8EAADB" w:themeColor="accent1" w:themeTint="99"/>
+                          <w:sz w:val="36"/>
+                          <w:szCs w:val="21"/>
+                        </w:rPr>
+                      </w:pPr>
+                      <w:r>
+                        <w:t xml:space="preserve">Figure </w:t>
+                      </w:r>
+                      <w:fldSimple w:instr=" SEQ Figure \* ARABIC ">
+                        <w:r>
+                          <w:rPr>
+                            <w:noProof/>
+                          </w:rPr>
+                          <w:t>9</w:t>
+                        </w:r>
+                      </w:fldSimple>
+                      <w:r>
+                        <w:t>: Sequence Diagrams - Select Travel Plan</w:t>
+                      </w:r>
+                    </w:p>
+                  </w:txbxContent>
+                </v:textbox>
+                <w10:wrap type="square"/>
+              </v:shape>
+            </w:pict>
+          </mc:Fallback>
+        </mc:AlternateContent>
+      </w:r>
+    </w:p>
+    <w:p>
+      <w:pPr>
+        <w:pStyle w:val="seb-22"/>
+        <w:numPr>
+          <w:ilvl w:val="0"/>
+          <w:numId w:val="0"/>
+        </w:numPr>
+        <w:ind w:left="2160"/>
+      </w:pPr>
+    </w:p>
+    <w:p>
+      <w:pPr>
+        <w:pStyle w:val="seb-22"/>
+        <w:ind w:left="2160"/>
+      </w:pPr>
+      <w:r>
+        <w:rPr>
+          <w:noProof/>
+        </w:rPr>
+        <w:lastRenderedPageBreak/>
+        <w:drawing>
+          <wp:anchor distT="0" distB="0" distL="114300" distR="114300" simplePos="0" relativeHeight="251696128" behindDoc="0" locked="0" layoutInCell="1" allowOverlap="1" wp14:anchorId="4652EBF8" wp14:editId="050A1532">
+            <wp:simplePos x="0" y="0"/>
+            <wp:positionH relativeFrom="margin">
+              <wp:posOffset>-560070</wp:posOffset>
+            </wp:positionH>
+            <wp:positionV relativeFrom="margin">
+              <wp:posOffset>601980</wp:posOffset>
+            </wp:positionV>
+            <wp:extent cx="7136130" cy="5452110"/>
+            <wp:effectExtent l="0" t="0" r="7620" b="0"/>
+            <wp:wrapSquare wrapText="bothSides"/>
+            <wp:docPr id="23" name="Picture 23" descr="A close up of a map&#10;&#10;Description automatically generated"/>
+            <wp:cNvGraphicFramePr>
+              <a:graphicFrameLocks xmlns:a="http://schemas.openxmlformats.org/drawingml/2006/main" noChangeAspect="1"/>
+            </wp:cNvGraphicFramePr>
+            <a:graphic xmlns:a="http://schemas.openxmlformats.org/drawingml/2006/main">
+              <a:graphicData uri="http://schemas.openxmlformats.org/drawingml/2006/picture">
+                <pic:pic xmlns:pic="http://schemas.openxmlformats.org/drawingml/2006/picture">
+                  <pic:nvPicPr>
+                    <pic:cNvPr id="23" name="Statistics.png"/>
+                    <pic:cNvPicPr/>
+                  </pic:nvPicPr>
+                  <pic:blipFill>
+                    <a:blip r:embed="rId21">
+                      <a:extLst>
+                        <a:ext uri="{28A0092B-C50C-407E-A947-70E740481C1C}">
+                          <a14:useLocalDpi xmlns:a14="http://schemas.microsoft.com/office/drawing/2010/main" val="0"/>
+                        </a:ext>
+                      </a:extLst>
+                    </a:blip>
+                    <a:stretch>
+                      <a:fillRect/>
+                    </a:stretch>
+                  </pic:blipFill>
+                  <pic:spPr>
+                    <a:xfrm>
+                      <a:off x="0" y="0"/>
+                      <a:ext cx="7136130" cy="5452110"/>
+                    </a:xfrm>
+                    <a:prstGeom prst="rect">
+                      <a:avLst/>
+                    </a:prstGeom>
+                  </pic:spPr>
+                </pic:pic>
+              </a:graphicData>
+            </a:graphic>
+            <wp14:sizeRelH relativeFrom="margin">
+              <wp14:pctWidth>0</wp14:pctWidth>
+            </wp14:sizeRelH>
+            <wp14:sizeRelV relativeFrom="margin">
+              <wp14:pctHeight>0</wp14:pctHeight>
+            </wp14:sizeRelV>
+          </wp:anchor>
+        </w:drawing>
+      </w:r>
+      <w:r>
+        <w:rPr>
+          <w:noProof/>
+        </w:rPr>
+        <mc:AlternateContent>
+          <mc:Choice Requires="wps">
+            <w:drawing>
+              <wp:anchor distT="0" distB="0" distL="114300" distR="114300" simplePos="0" relativeHeight="251698176" behindDoc="0" locked="0" layoutInCell="1" allowOverlap="1" wp14:anchorId="695B47BE" wp14:editId="4C69BA5A">
+                <wp:simplePos x="0" y="0"/>
+                <wp:positionH relativeFrom="column">
+                  <wp:posOffset>-586740</wp:posOffset>
+                </wp:positionH>
+                <wp:positionV relativeFrom="paragraph">
+                  <wp:posOffset>6076950</wp:posOffset>
+                </wp:positionV>
+                <wp:extent cx="7136130" cy="635"/>
+                <wp:effectExtent l="0" t="0" r="0" b="0"/>
+                <wp:wrapSquare wrapText="bothSides"/>
+                <wp:docPr id="24" name="Text Box 24"/>
+                <wp:cNvGraphicFramePr/>
+                <a:graphic xmlns:a="http://schemas.openxmlformats.org/drawingml/2006/main">
+                  <a:graphicData uri="http://schemas.microsoft.com/office/word/2010/wordprocessingShape">
+                    <wps:wsp>
+                      <wps:cNvSpPr txBox="1"/>
+                      <wps:spPr>
+                        <a:xfrm>
+                          <a:off x="0" y="0"/>
+                          <a:ext cx="7136130" cy="635"/>
+                        </a:xfrm>
+                        <a:prstGeom prst="rect">
+                          <a:avLst/>
+                        </a:prstGeom>
+                        <a:solidFill>
+                          <a:prstClr val="white"/>
+                        </a:solidFill>
+                        <a:ln>
+                          <a:noFill/>
+                        </a:ln>
+                      </wps:spPr>
+                      <wps:txbx>
+                        <w:txbxContent>
+                          <w:p>
+                            <w:pPr>
+                              <w:pStyle w:val="Caption"/>
+                              <w:jc w:val="center"/>
+                              <w:rPr>
+                                <w:rFonts w:asciiTheme="majorHAnsi" w:hAnsiTheme="majorHAnsi"/>
+                                <w:b/>
+                                <w:noProof/>
+                                <w:color w:val="8EAADB" w:themeColor="accent1" w:themeTint="99"/>
+                                <w:sz w:val="36"/>
+                                <w:szCs w:val="21"/>
+                              </w:rPr>
+                            </w:pPr>
+                            <w:r>
+                              <w:t xml:space="preserve">Figure </w:t>
+                            </w:r>
+                            <w:fldSimple w:instr=" SEQ Figure \* ARABIC ">
+                              <w:r>
+                                <w:rPr>
+                                  <w:noProof/>
+                                </w:rPr>
+                                <w:t>10</w:t>
+                              </w:r>
+                            </w:fldSimple>
+                            <w:r>
+                              <w:t>: Sequence Diagrams - Statistics</w:t>
+                            </w:r>
+                          </w:p>
+                        </w:txbxContent>
+                      </wps:txbx>
+                      <wps:bodyPr rot="0" spcFirstLastPara="0" vertOverflow="overflow" horzOverflow="overflow" vert="horz" wrap="square" lIns="0" tIns="0" rIns="0" bIns="0" numCol="1" spcCol="0" rtlCol="0" fromWordArt="0" anchor="t" anchorCtr="0" forceAA="0" compatLnSpc="1">
+                        <a:prstTxWarp prst="textNoShape">
+                          <a:avLst/>
+                        </a:prstTxWarp>
+                        <a:spAutoFit/>
+                      </wps:bodyPr>
+                    </wps:wsp>
+                  </a:graphicData>
+                </a:graphic>
+              </wp:anchor>
+            </w:drawing>
+          </mc:Choice>
+          <mc:Fallback>
+            <w:pict>
+              <v:shape w14:anchorId="695B47BE" id="Text Box 24" o:spid="_x0000_s1040" type="#_x0000_t202" style="position:absolute;left:0;text-align:left;margin-left:-46.2pt;margin-top:478.5pt;width:561.9pt;height:.05pt;z-index:251698176;visibility:visible;mso-wrap-style:square;mso-wrap-distance-left:9pt;mso-wrap-distance-top:0;mso-wrap-distance-right:9pt;mso-wrap-distance-bottom:0;mso-position-horizontal:absolute;mso-position-horizontal-relative:text;mso-position-vertical:absolute;mso-position-vertical-relative:text;v-text-anchor:top" o:gfxdata="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" stroked="f">
+                <v:textbox style="mso-fit-shape-to-text:t" inset="0,0,0,0">
+                  <w:txbxContent>
+                    <w:p>
+                      <w:pPr>
+                        <w:pStyle w:val="Caption"/>
+                        <w:jc w:val="center"/>
+                        <w:rPr>
+                          <w:rFonts w:asciiTheme="majorHAnsi" w:hAnsiTheme="majorHAnsi"/>
+                          <w:b/>
+                          <w:noProof/>
+                          <w:color w:val="8EAADB" w:themeColor="accent1" w:themeTint="99"/>
+                          <w:sz w:val="36"/>
+                          <w:szCs w:val="21"/>
+                        </w:rPr>
+                      </w:pPr>
+                      <w:r>
+                        <w:t xml:space="preserve">Figure </w:t>
+                      </w:r>
+                      <w:fldSimple w:instr=" SEQ Figure \* ARABIC ">
+                        <w:r>
+                          <w:rPr>
+                            <w:noProof/>
+                          </w:rPr>
+                          <w:t>10</w:t>
+                        </w:r>
+                      </w:fldSimple>
+                      <w:r>
+                        <w:t>: Sequence Diagrams - Statistics</w:t>
+                      </w:r>
+                    </w:p>
+                  </w:txbxContent>
+                </v:textbox>
+                <w10:wrap type="square"/>
+              </v:shape>
+            </w:pict>
+          </mc:Fallback>
+        </mc:AlternateContent>
+      </w:r>
+      <w:r>
+        <w:t xml:space="preserve">Sequence diagrams – Show </w:t>
+      </w:r>
+      <w:r>
+        <w:t>Statistics</w:t>
+      </w:r>
+    </w:p>
+    <w:p>
+      <w:pPr>
+        <w:pStyle w:val="seb-22"/>
+        <w:numPr>
+          <w:ilvl w:val="0"/>
+          <w:numId w:val="0"/>
+        </w:numPr>
+        <w:ind w:left="2160"/>
+      </w:pPr>
+    </w:p>
+    <w:p>
+      <w:pPr>
+        <w:pStyle w:val="seb-22"/>
+        <w:numPr>
+          <w:ilvl w:val="0"/>
+          <w:numId w:val="0"/>
+        </w:numPr>
+        <w:ind w:left="2160"/>
+      </w:pPr>
+    </w:p>
+    <w:p>
+      <w:pPr>
+        <w:pStyle w:val="seb-22"/>
+        <w:numPr>
+          <w:ilvl w:val="0"/>
+          <w:numId w:val="0"/>
+        </w:numPr>
+        <w:ind w:left="2160"/>
+      </w:pPr>
+    </w:p>
+    <w:p>
+      <w:pPr>
+        <w:pStyle w:val="seb-22"/>
+        <w:numPr>
+          <w:ilvl w:val="0"/>
+          <w:numId w:val="0"/>
+        </w:numPr>
+        <w:ind w:left="2160"/>
+      </w:pPr>
+    </w:p>
+    <w:p>
+      <w:pPr>
+        <w:pStyle w:val="seb-22"/>
+        <w:numPr>
+          <w:ilvl w:val="0"/>
+          <w:numId w:val="0"/>
+        </w:numPr>
+        <w:ind w:left="2160"/>
+      </w:pPr>
+    </w:p>
+    <w:p>
+      <w:pPr>
+        <w:pStyle w:val="seb-22"/>
+        <w:ind w:left="2160"/>
+      </w:pPr>
+      <w:r>
+        <w:lastRenderedPageBreak/>
+        <w:t>Object Diagram – Traffic Module</w:t>
+      </w:r>
+    </w:p>
+    <w:p>
+      <w:pPr>
+        <w:ind w:left="1800"/>
+      </w:pPr>
+      <w:r>
+        <w:t xml:space="preserve">Here is provided the object diagram of the traffic module. </w:t>
+      </w:r>
+    </w:p>
+    <w:p>
+      <w:pPr>
+        <w:ind w:left="1800"/>
+      </w:pPr>
+      <w:r>
+        <w:t xml:space="preserve">The following two diagrams illustrate an evolution in the instances caused by a load balancing operation and an unexpected crash. Both diagrams are not complete of all instances and it is used a dashed line to represent the fact that some instances have been cut, to have a simpler and easier understanding of the diagrams. </w:t>
+      </w:r>
+    </w:p>
+    <w:p>
+      <w:pPr>
+        <w:ind w:left="1800"/>
+      </w:pPr>
+      <w:r>
+        <w:rPr>
+          <w:noProof/>
+        </w:rPr>
+        <mc:AlternateContent>
+          <mc:Choice Requires="wps">
+            <w:drawing>
+              <wp:anchor distT="0" distB="0" distL="114300" distR="114300" simplePos="0" relativeHeight="251702272" behindDoc="0" locked="0" layoutInCell="1" allowOverlap="1" wp14:anchorId="4DB48ED3" wp14:editId="1527DAF1">
+                <wp:simplePos x="0" y="0"/>
+                <wp:positionH relativeFrom="column">
+                  <wp:posOffset>-556260</wp:posOffset>
+                </wp:positionH>
+                <wp:positionV relativeFrom="paragraph">
+                  <wp:posOffset>4612005</wp:posOffset>
+                </wp:positionV>
+                <wp:extent cx="7075170" cy="635"/>
+                <wp:effectExtent l="0" t="0" r="0" b="0"/>
+                <wp:wrapSquare wrapText="bothSides"/>
+                <wp:docPr id="29" name="Text Box 29"/>
+                <wp:cNvGraphicFramePr/>
+                <a:graphic xmlns:a="http://schemas.openxmlformats.org/drawingml/2006/main">
+                  <a:graphicData uri="http://schemas.microsoft.com/office/word/2010/wordprocessingShape">
+                    <wps:wsp>
+                      <wps:cNvSpPr txBox="1"/>
+                      <wps:spPr>
+                        <a:xfrm>
+                          <a:off x="0" y="0"/>
+                          <a:ext cx="7075170" cy="635"/>
+                        </a:xfrm>
+                        <a:prstGeom prst="rect">
+                          <a:avLst/>
+                        </a:prstGeom>
+                        <a:solidFill>
+                          <a:prstClr val="white"/>
+                        </a:solidFill>
+                        <a:ln>
+                          <a:noFill/>
+                        </a:ln>
+                      </wps:spPr>
+                      <wps:txbx>
+                        <w:txbxContent>
+                          <w:p>
+                            <w:pPr>
+                              <w:pStyle w:val="Caption"/>
+                              <w:jc w:val="center"/>
+                              <w:rPr>
+                                <w:noProof/>
+                                <w:sz w:val="24"/>
+                                <w:szCs w:val="21"/>
+                              </w:rPr>
+                            </w:pPr>
+                            <w:r>
+                              <w:t xml:space="preserve">Figure </w:t>
+                            </w:r>
+                            <w:fldSimple w:instr=" SEQ Figure \* ARABIC ">
+                              <w:r>
+                                <w:rPr>
+                                  <w:noProof/>
+                                </w:rPr>
+                                <w:t>11</w:t>
+                              </w:r>
+                            </w:fldSimple>
+                            <w:r>
+                              <w:t>: Object Diagram -Traffic manager original state</w:t>
+                            </w:r>
+                          </w:p>
+                        </w:txbxContent>
+                      </wps:txbx>
+                      <wps:bodyPr rot="0" spcFirstLastPara="0" vertOverflow="overflow" horzOverflow="overflow" vert="horz" wrap="square" lIns="0" tIns="0" rIns="0" bIns="0" numCol="1" spcCol="0" rtlCol="0" fromWordArt="0" anchor="t" anchorCtr="0" forceAA="0" compatLnSpc="1">
+                        <a:prstTxWarp prst="textNoShape">
+                          <a:avLst/>
+                        </a:prstTxWarp>
+                        <a:spAutoFit/>
+                      </wps:bodyPr>
+                    </wps:wsp>
+                  </a:graphicData>
+                </a:graphic>
+              </wp:anchor>
+            </w:drawing>
+          </mc:Choice>
+          <mc:Fallback>
+            <w:pict>
+              <v:shape w14:anchorId="4DB48ED3" id="Text Box 29" o:spid="_x0000_s1041" type="#_x0000_t202" style="position:absolute;left:0;text-align:left;margin-left:-43.8pt;margin-top:363.15pt;width:557.1pt;height:.05pt;z-index:251702272;visibility:visible;mso-wrap-style:square;mso-wrap-distance-left:9pt;mso-wrap-distance-top:0;mso-wrap-distance-right:9pt;mso-wrap-distance-bottom:0;mso-position-horizontal:absolute;mso-position-horizontal-relative:text;mso-position-vertical:absolute;mso-position-vertical-relative:text;v-text-anchor:top" o:gfxdata="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" stroked="f">
+                <v:textbox style="mso-fit-shape-to-text:t" inset="0,0,0,0">
+                  <w:txbxContent>
+                    <w:p>
+                      <w:pPr>
+                        <w:pStyle w:val="Caption"/>
+                        <w:jc w:val="center"/>
+                        <w:rPr>
+                          <w:noProof/>
+                          <w:sz w:val="24"/>
+                          <w:szCs w:val="21"/>
+                        </w:rPr>
+                      </w:pPr>
+                      <w:r>
+                        <w:t xml:space="preserve">Figure </w:t>
+                      </w:r>
+                      <w:fldSimple w:instr=" SEQ Figure \* ARABIC ">
+                        <w:r>
+                          <w:rPr>
+                            <w:noProof/>
+                          </w:rPr>
+                          <w:t>11</w:t>
+                        </w:r>
+                      </w:fldSimple>
+                      <w:r>
+                        <w:t>: Object Diagram -Traffic manager original state</w:t>
+                      </w:r>
+                    </w:p>
+                  </w:txbxContent>
+                </v:textbox>
+                <w10:wrap type="square"/>
+              </v:shape>
+            </w:pict>
+          </mc:Fallback>
+        </mc:AlternateContent>
+      </w:r>
+      <w:r>
+        <w:rPr>
+          <w:noProof/>
+        </w:rPr>
+        <w:drawing>
+          <wp:anchor distT="0" distB="0" distL="114300" distR="114300" simplePos="0" relativeHeight="251699200" behindDoc="0" locked="0" layoutInCell="1" allowOverlap="1" wp14:anchorId="26EE8B47" wp14:editId="09F22D92">
+            <wp:simplePos x="0" y="0"/>
+            <wp:positionH relativeFrom="margin">
+              <wp:posOffset>-556260</wp:posOffset>
+            </wp:positionH>
+            <wp:positionV relativeFrom="margin">
+              <wp:posOffset>3173730</wp:posOffset>
+            </wp:positionV>
+            <wp:extent cx="7075170" cy="3360420"/>
+            <wp:effectExtent l="0" t="0" r="0" b="0"/>
+            <wp:wrapSquare wrapText="bothSides"/>
+            <wp:docPr id="25" name="Picture 25" descr="A screenshot of a cell phone&#10;&#10;Description automatically generated"/>
+            <wp:cNvGraphicFramePr>
+              <a:graphicFrameLocks xmlns:a="http://schemas.openxmlformats.org/drawingml/2006/main" noChangeAspect="1"/>
+            </wp:cNvGraphicFramePr>
+            <a:graphic xmlns:a="http://schemas.openxmlformats.org/drawingml/2006/main">
+              <a:graphicData uri="http://schemas.openxmlformats.org/drawingml/2006/picture">
+                <pic:pic xmlns:pic="http://schemas.openxmlformats.org/drawingml/2006/picture">
+                  <pic:nvPicPr>
+                    <pic:cNvPr id="25" name="trafficOD.png"/>
+                    <pic:cNvPicPr/>
+                  </pic:nvPicPr>
+                  <pic:blipFill>
+                    <a:blip r:embed="rId22">
+                      <a:extLst>
+                        <a:ext uri="{28A0092B-C50C-407E-A947-70E740481C1C}">
+                          <a14:useLocalDpi xmlns:a14="http://schemas.microsoft.com/office/drawing/2010/main" val="0"/>
+                        </a:ext>
+                      </a:extLst>
+                    </a:blip>
+                    <a:stretch>
+                      <a:fillRect/>
+                    </a:stretch>
+                  </pic:blipFill>
+                  <pic:spPr>
+                    <a:xfrm>
+                      <a:off x="0" y="0"/>
+                      <a:ext cx="7075170" cy="3360420"/>
+                    </a:xfrm>
+                    <a:prstGeom prst="rect">
+                      <a:avLst/>
+                    </a:prstGeom>
+                  </pic:spPr>
+                </pic:pic>
+              </a:graphicData>
+            </a:graphic>
+            <wp14:sizeRelH relativeFrom="margin">
+              <wp14:pctWidth>0</wp14:pctWidth>
+            </wp14:sizeRelH>
+            <wp14:sizeRelV relativeFrom="margin">
+              <wp14:pctHeight>0</wp14:pctHeight>
+            </wp14:sizeRelV>
+          </wp:anchor>
+        </w:drawing>
+      </w:r>
+      <w:r>
+        <w:t>In the first diagram,  are shown two Querier, one for Italy and one for France. This partition of the region has been chosen by system administrator.  The queriers are linked to the related Notifiers and to the Manager. The Manager keeps track of the Queriers, the active Notifiers and the Notifiers in the standby list.</w:t>
+      </w:r>
+    </w:p>
+    <w:p>
+      <w:pPr>
+        <w:ind w:left="1800"/>
+      </w:pPr>
+    </w:p>
+    <w:p>
+      <w:pPr>
+        <w:ind w:left="1800"/>
+      </w:pPr>
+      <w:r>
+        <w:t xml:space="preserve">At some point, the Notifier related to Lombardy is under load and the load balancer split it into two Notifiers, respectively related to North Lombardy and South Lombardy. Their subscription to the Querier </w:t>
+      </w:r>
+      <w:proofErr w:type="spellStart"/>
+      <w:r>
+        <w:t>italyTQ</w:t>
+      </w:r>
+      <w:proofErr w:type="spellEnd"/>
+      <w:r>
+        <w:t xml:space="preserve"> is managed directly by the Manager as described in algorithm section (3.1).</w:t>
+      </w:r>
+    </w:p>
+    <w:p>
+      <w:pPr>
+        <w:ind w:left="1800"/>
+      </w:pPr>
+      <w:r>
+        <w:lastRenderedPageBreak/>
+        <w:t xml:space="preserve">The </w:t>
+      </w:r>
+      <w:proofErr w:type="spellStart"/>
+      <w:r>
+        <w:t>franceTQ</w:t>
+      </w:r>
+      <w:proofErr w:type="spellEnd"/>
+      <w:r>
+        <w:t xml:space="preserve"> Querier unexpectedly crashes and the Notifier that were subscribed to it are put in standby list by the manager.</w:t>
+      </w:r>
+    </w:p>
+    <w:p>
+      <w:pPr>
+        <w:ind w:left="1800"/>
+      </w:pPr>
+      <w:r>
+        <w:rPr>
+          <w:noProof/>
+        </w:rPr>
+        <mc:AlternateContent>
+          <mc:Choice Requires="wps">
+            <w:drawing>
+              <wp:anchor distT="0" distB="0" distL="114300" distR="114300" simplePos="0" relativeHeight="251704320" behindDoc="0" locked="0" layoutInCell="1" allowOverlap="1" wp14:anchorId="6942CDAC" wp14:editId="42BB8552">
+                <wp:simplePos x="0" y="0"/>
+                <wp:positionH relativeFrom="column">
+                  <wp:posOffset>-601980</wp:posOffset>
+                </wp:positionH>
+                <wp:positionV relativeFrom="paragraph">
+                  <wp:posOffset>3944620</wp:posOffset>
+                </wp:positionV>
+                <wp:extent cx="7139940" cy="635"/>
+                <wp:effectExtent l="0" t="0" r="0" b="0"/>
+                <wp:wrapSquare wrapText="bothSides"/>
+                <wp:docPr id="30" name="Text Box 30"/>
+                <wp:cNvGraphicFramePr/>
+                <a:graphic xmlns:a="http://schemas.openxmlformats.org/drawingml/2006/main">
+                  <a:graphicData uri="http://schemas.microsoft.com/office/word/2010/wordprocessingShape">
+                    <wps:wsp>
+                      <wps:cNvSpPr txBox="1"/>
+                      <wps:spPr>
+                        <a:xfrm>
+                          <a:off x="0" y="0"/>
+                          <a:ext cx="7139940" cy="635"/>
+                        </a:xfrm>
+                        <a:prstGeom prst="rect">
+                          <a:avLst/>
+                        </a:prstGeom>
+                        <a:solidFill>
+                          <a:prstClr val="white"/>
+                        </a:solidFill>
+                        <a:ln>
+                          <a:noFill/>
+                        </a:ln>
+                      </wps:spPr>
+                      <wps:txbx>
+                        <w:txbxContent>
+                          <w:p>
+                            <w:pPr>
+                              <w:pStyle w:val="Caption"/>
+                              <w:jc w:val="center"/>
+                              <w:rPr>
+                                <w:noProof/>
+                                <w:sz w:val="24"/>
+                                <w:szCs w:val="21"/>
+                              </w:rPr>
+                            </w:pPr>
+                            <w:r>
+                              <w:t xml:space="preserve">Figure </w:t>
+                            </w:r>
+                            <w:fldSimple w:instr=" SEQ Figure \* ARABIC ">
+                              <w:r>
+                                <w:rPr>
+                                  <w:noProof/>
+                                </w:rPr>
+                                <w:t>12</w:t>
+                              </w:r>
+                            </w:fldSimple>
+                            <w:r>
+                              <w:t>: Object Diagram - Traffic module after balancing and reconfiguration</w:t>
+                            </w:r>
+                          </w:p>
+                        </w:txbxContent>
+                      </wps:txbx>
+                      <wps:bodyPr rot="0" spcFirstLastPara="0" vertOverflow="overflow" horzOverflow="overflow" vert="horz" wrap="square" lIns="0" tIns="0" rIns="0" bIns="0" numCol="1" spcCol="0" rtlCol="0" fromWordArt="0" anchor="t" anchorCtr="0" forceAA="0" compatLnSpc="1">
+                        <a:prstTxWarp prst="textNoShape">
+                          <a:avLst/>
+                        </a:prstTxWarp>
+                        <a:spAutoFit/>
+                      </wps:bodyPr>
+                    </wps:wsp>
+                  </a:graphicData>
+                </a:graphic>
+              </wp:anchor>
+            </w:drawing>
+          </mc:Choice>
+          <mc:Fallback>
+            <w:pict>
+              <v:shape w14:anchorId="6942CDAC" id="Text Box 30" o:spid="_x0000_s1042" type="#_x0000_t202" style="position:absolute;left:0;text-align:left;margin-left:-47.4pt;margin-top:310.6pt;width:562.2pt;height:.05pt;z-index:251704320;visibility:visible;mso-wrap-style:square;mso-wrap-distance-left:9pt;mso-wrap-distance-top:0;mso-wrap-distance-right:9pt;mso-wrap-distance-bottom:0;mso-position-horizontal:absolute;mso-position-horizontal-relative:text;mso-position-vertical:absolute;mso-position-vertical-relative:text;v-text-anchor:top" o:gfxdata="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" stroked="f">
+                <v:textbox style="mso-fit-shape-to-text:t" inset="0,0,0,0">
+                  <w:txbxContent>
+                    <w:p>
+                      <w:pPr>
+                        <w:pStyle w:val="Caption"/>
+                        <w:jc w:val="center"/>
+                        <w:rPr>
+                          <w:noProof/>
+                          <w:sz w:val="24"/>
+                          <w:szCs w:val="21"/>
+                        </w:rPr>
+                      </w:pPr>
+                      <w:r>
+                        <w:t xml:space="preserve">Figure </w:t>
+                      </w:r>
+                      <w:fldSimple w:instr=" SEQ Figure \* ARABIC ">
+                        <w:r>
+                          <w:rPr>
+                            <w:noProof/>
+                          </w:rPr>
+                          <w:t>12</w:t>
+                        </w:r>
+                      </w:fldSimple>
+                      <w:r>
+                        <w:t>: Object Diagram - Traffic module after balancing and reconfiguration</w:t>
+                      </w:r>
+                    </w:p>
+                  </w:txbxContent>
+                </v:textbox>
+                <w10:wrap type="square"/>
+              </v:shape>
+            </w:pict>
+          </mc:Fallback>
+        </mc:AlternateContent>
+      </w:r>
+      <w:r>
+        <w:rPr>
+          <w:noProof/>
+        </w:rPr>
+        <w:drawing>
+          <wp:anchor distT="0" distB="0" distL="114300" distR="114300" simplePos="0" relativeHeight="251700224" behindDoc="0" locked="0" layoutInCell="1" allowOverlap="1" wp14:anchorId="677EEE34" wp14:editId="1EE55A2D">
+            <wp:simplePos x="0" y="0"/>
+            <wp:positionH relativeFrom="margin">
+              <wp:posOffset>-601980</wp:posOffset>
+            </wp:positionH>
+            <wp:positionV relativeFrom="margin">
+              <wp:posOffset>883920</wp:posOffset>
+            </wp:positionV>
+            <wp:extent cx="7139940" cy="3569970"/>
+            <wp:effectExtent l="0" t="0" r="3810" b="0"/>
+            <wp:wrapSquare wrapText="bothSides"/>
+            <wp:docPr id="28" name="Picture 28" descr="A screenshot of a cell phone&#10;&#10;Description automatically generated"/>
+            <wp:cNvGraphicFramePr>
+              <a:graphicFrameLocks xmlns:a="http://schemas.openxmlformats.org/drawingml/2006/main" noChangeAspect="1"/>
+            </wp:cNvGraphicFramePr>
+            <a:graphic xmlns:a="http://schemas.openxmlformats.org/drawingml/2006/main">
+              <a:graphicData uri="http://schemas.openxmlformats.org/drawingml/2006/picture">
+                <pic:pic xmlns:pic="http://schemas.openxmlformats.org/drawingml/2006/picture">
+                  <pic:nvPicPr>
+                    <pic:cNvPr id="28" name="trafficOD2.png"/>
+                    <pic:cNvPicPr/>
+                  </pic:nvPicPr>
+                  <pic:blipFill>
+                    <a:blip r:embed="rId23">
+                      <a:extLst>
+                        <a:ext uri="{28A0092B-C50C-407E-A947-70E740481C1C}">
+                          <a14:useLocalDpi xmlns:a14="http://schemas.microsoft.com/office/drawing/2010/main" val="0"/>
+                        </a:ext>
+                      </a:extLst>
+                    </a:blip>
+                    <a:stretch>
+                      <a:fillRect/>
+                    </a:stretch>
+                  </pic:blipFill>
+                  <pic:spPr>
+                    <a:xfrm>
+                      <a:off x="0" y="0"/>
+                      <a:ext cx="7139940" cy="3569970"/>
+                    </a:xfrm>
+                    <a:prstGeom prst="rect">
+                      <a:avLst/>
+                    </a:prstGeom>
+                  </pic:spPr>
+                </pic:pic>
+              </a:graphicData>
+            </a:graphic>
+            <wp14:sizeRelH relativeFrom="margin">
+              <wp14:pctWidth>0</wp14:pctWidth>
+            </wp14:sizeRelH>
+            <wp14:sizeRelV relativeFrom="margin">
+              <wp14:pctHeight>0</wp14:pctHeight>
+            </wp14:sizeRelV>
+          </wp:anchor>
+        </w:drawing>
+      </w:r>
+      <w:r>
+        <w:t>The next diagram represent the final situation</w:t>
+      </w:r>
+    </w:p>
+    <w:p>
+      <w:pPr>
+        <w:ind w:left="1800"/>
+      </w:pPr>
+    </w:p>
+    <w:p>
+      <w:pPr>
+        <w:pStyle w:val="seb-22"/>
+        <w:numPr>
+          <w:ilvl w:val="0"/>
+          <w:numId w:val="0"/>
+        </w:numPr>
+      </w:pPr>
+    </w:p>
+    <w:p>
+      <w:pPr>
+        <w:pStyle w:val="seb-22"/>
+        <w:numPr>
+          <w:ilvl w:val="0"/>
+          <w:numId w:val="0"/>
+        </w:numPr>
+        <w:ind w:left="2160"/>
+      </w:pPr>
+    </w:p>
+    <w:p>
+      <w:pPr>
         <w:pStyle w:val="sub-2"/>
         <w:ind w:left="1440"/>
       </w:pPr>
-      <w:bookmarkStart w:id="29" w:name="_Toc25332074"/>
-      <w:bookmarkStart w:id="30" w:name="_Toc25332220"/>
+      <w:bookmarkStart w:id="28" w:name="_Toc25332074"/>
+      <w:bookmarkStart w:id="29" w:name="_Toc25332220"/>
       <w:r>
         <w:t>Component interfaces</w:t>
       </w:r>
+      <w:bookmarkEnd w:id="28"/>
       <w:bookmarkEnd w:id="29"/>
-      <w:bookmarkEnd w:id="30"/>
-    </w:p>
-    <w:p>
-      <w:pPr>
-        <w:pStyle w:val="sub-2"/>
+    </w:p>
+    <w:p>
+      <w:pPr>
+        <w:ind w:left="1080"/>
+      </w:pPr>
+      <w:r>
+        <w:t>Here are described most of the interfaces used and provided by the components defined in this section. The interfaces are not described here as are considered as trivial and as so, assumed to not need any description. An example of interfaces not described is the one used in Traffic Module, where they are mainly the standard interfaces of any publish subscribe system.</w:t>
+      </w:r>
+    </w:p>
+    <w:p>
+      <w:pPr>
+        <w:ind w:left="1080"/>
+      </w:pPr>
+      <w:r>
+        <w:t>The User or the Authority that asks for the services are never passed as parameter because it is meant to be retrieved as a session parameter.</w:t>
+      </w:r>
+    </w:p>
+    <w:p>
+      <w:pPr>
+        <w:ind w:left="1080"/>
+        <w:rPr>
+          <w:b/>
+          <w:bCs/>
+        </w:rPr>
+      </w:pPr>
+      <w:r>
+        <w:lastRenderedPageBreak/>
+        <w:t xml:space="preserve"> </w:t>
+      </w:r>
+      <w:r>
+        <w:rPr>
+          <w:b/>
+          <w:bCs/>
+        </w:rPr>
+        <w:t>Report Manager</w:t>
+      </w:r>
+    </w:p>
+    <w:p>
+      <w:pPr>
+        <w:ind w:left="1080"/>
+        <w:rPr>
+          <w:b/>
+          <w:bCs/>
+          <w:i/>
+          <w:iCs/>
+        </w:rPr>
+      </w:pPr>
+      <w:r>
+        <w:rPr>
+          <w:b/>
+          <w:bCs/>
+        </w:rPr>
+        <w:tab/>
+      </w:r>
+      <w:proofErr w:type="spellStart"/>
+      <w:r>
+        <w:rPr>
+          <w:b/>
+          <w:bCs/>
+          <w:i/>
+          <w:iCs/>
+        </w:rPr>
+        <w:t>ReportEditorInterface</w:t>
+      </w:r>
+      <w:proofErr w:type="spellEnd"/>
+    </w:p>
+    <w:p>
+      <w:pPr>
+        <w:pStyle w:val="ListParagraph"/>
+        <w:numPr>
+          <w:ilvl w:val="0"/>
+          <w:numId w:val="16"/>
+        </w:numPr>
+        <w:rPr>
+          <w:b/>
+          <w:bCs/>
+        </w:rPr>
+      </w:pPr>
+      <w:r>
+        <w:t xml:space="preserve">Void </w:t>
+      </w:r>
+      <w:proofErr w:type="spellStart"/>
+      <w:r>
+        <w:t>newReport</w:t>
+      </w:r>
+      <w:proofErr w:type="spellEnd"/>
+      <w:r>
+        <w:t xml:space="preserve">(String description, Date, Time, Location, String </w:t>
+      </w:r>
+      <w:proofErr w:type="spellStart"/>
+      <w:r>
+        <w:t>carModel</w:t>
+      </w:r>
+      <w:proofErr w:type="spellEnd"/>
+      <w:r>
+        <w:t>)</w:t>
+      </w:r>
+    </w:p>
+    <w:p>
+      <w:pPr>
+        <w:pStyle w:val="ListParagraph"/>
+        <w:numPr>
+          <w:ilvl w:val="0"/>
+          <w:numId w:val="16"/>
+        </w:numPr>
+        <w:rPr>
+          <w:b/>
+          <w:bCs/>
+        </w:rPr>
+      </w:pPr>
+      <w:r>
+        <w:t xml:space="preserve">Void </w:t>
+      </w:r>
+      <w:proofErr w:type="spellStart"/>
+      <w:r>
+        <w:t>deleteReport</w:t>
+      </w:r>
+      <w:proofErr w:type="spellEnd"/>
+      <w:r>
+        <w:t>(</w:t>
+      </w:r>
+      <w:proofErr w:type="spellStart"/>
+      <w:r>
+        <w:t>reportId</w:t>
+      </w:r>
+      <w:proofErr w:type="spellEnd"/>
+      <w:r>
+        <w:t>)</w:t>
+      </w:r>
+    </w:p>
+    <w:p>
+      <w:pPr>
+        <w:pStyle w:val="ListParagraph"/>
+        <w:numPr>
+          <w:ilvl w:val="0"/>
+          <w:numId w:val="16"/>
+        </w:numPr>
+        <w:rPr>
+          <w:b/>
+          <w:bCs/>
+        </w:rPr>
+      </w:pPr>
+      <w:r>
+        <w:t xml:space="preserve">Void </w:t>
+      </w:r>
+      <w:proofErr w:type="spellStart"/>
+      <w:r>
+        <w:t>updateDescription</w:t>
+      </w:r>
+      <w:proofErr w:type="spellEnd"/>
+      <w:r>
+        <w:t>(</w:t>
+      </w:r>
+      <w:proofErr w:type="spellStart"/>
+      <w:r>
+        <w:t>reportId</w:t>
+      </w:r>
+      <w:proofErr w:type="spellEnd"/>
+      <w:r>
+        <w:t>, String description)</w:t>
+      </w:r>
+    </w:p>
+    <w:p>
+      <w:pPr>
+        <w:pStyle w:val="ListParagraph"/>
+        <w:numPr>
+          <w:ilvl w:val="0"/>
+          <w:numId w:val="16"/>
+        </w:numPr>
+        <w:rPr>
+          <w:b/>
+          <w:bCs/>
+        </w:rPr>
+      </w:pPr>
+      <w:r>
+        <w:t xml:space="preserve">Void </w:t>
+      </w:r>
+      <w:proofErr w:type="spellStart"/>
+      <w:r>
+        <w:t>updateDate</w:t>
+      </w:r>
+      <w:proofErr w:type="spellEnd"/>
+      <w:r>
+        <w:t>(</w:t>
+      </w:r>
+      <w:proofErr w:type="spellStart"/>
+      <w:r>
+        <w:t>reportI</w:t>
+      </w:r>
+      <w:r>
+        <w:t>d</w:t>
+      </w:r>
+      <w:proofErr w:type="spellEnd"/>
+      <w:r>
+        <w:t>, Date)</w:t>
+      </w:r>
+    </w:p>
+    <w:p>
+      <w:pPr>
+        <w:pStyle w:val="ListParagraph"/>
+        <w:numPr>
+          <w:ilvl w:val="0"/>
+          <w:numId w:val="16"/>
+        </w:numPr>
+        <w:rPr>
+          <w:b/>
+          <w:bCs/>
+        </w:rPr>
+      </w:pPr>
+      <w:r>
+        <w:t xml:space="preserve">Void </w:t>
+      </w:r>
+      <w:proofErr w:type="spellStart"/>
+      <w:r>
+        <w:t>updateTime</w:t>
+      </w:r>
+      <w:proofErr w:type="spellEnd"/>
+      <w:r>
+        <w:t>(</w:t>
+      </w:r>
+      <w:proofErr w:type="spellStart"/>
+      <w:r>
+        <w:t>reportId</w:t>
+      </w:r>
+      <w:proofErr w:type="spellEnd"/>
+      <w:r>
+        <w:t>, Time)</w:t>
+      </w:r>
+    </w:p>
+    <w:p>
+      <w:pPr>
+        <w:pStyle w:val="ListParagraph"/>
+        <w:numPr>
+          <w:ilvl w:val="0"/>
+          <w:numId w:val="16"/>
+        </w:numPr>
+        <w:rPr>
+          <w:b/>
+          <w:bCs/>
+        </w:rPr>
+      </w:pPr>
+      <w:r>
+        <w:t xml:space="preserve">Void </w:t>
+      </w:r>
+      <w:proofErr w:type="spellStart"/>
+      <w:r>
+        <w:t>udateLocation</w:t>
+      </w:r>
+      <w:proofErr w:type="spellEnd"/>
+      <w:r>
+        <w:t>(</w:t>
+      </w:r>
+      <w:proofErr w:type="spellStart"/>
+      <w:r>
+        <w:t>reportI</w:t>
+      </w:r>
+      <w:r>
+        <w:t>d</w:t>
+      </w:r>
+      <w:proofErr w:type="spellEnd"/>
+      <w:r>
+        <w:t>, Location)</w:t>
+      </w:r>
+    </w:p>
+    <w:p>
+      <w:pPr>
+        <w:pStyle w:val="ListParagraph"/>
+        <w:numPr>
+          <w:ilvl w:val="0"/>
+          <w:numId w:val="16"/>
+        </w:numPr>
+        <w:rPr>
+          <w:b/>
+          <w:bCs/>
+        </w:rPr>
+      </w:pPr>
+      <w:r>
+        <w:t xml:space="preserve">Void </w:t>
+      </w:r>
+      <w:proofErr w:type="spellStart"/>
+      <w:r>
+        <w:t>setStatusToClosed</w:t>
+      </w:r>
+      <w:proofErr w:type="spellEnd"/>
+      <w:r>
+        <w:t>(</w:t>
+      </w:r>
+      <w:proofErr w:type="spellStart"/>
+      <w:r>
+        <w:t>reportId</w:t>
+      </w:r>
+      <w:proofErr w:type="spellEnd"/>
+      <w:r>
+        <w:t>)</w:t>
+      </w:r>
+    </w:p>
+    <w:p>
+      <w:pPr>
         <w:ind w:left="1440"/>
-      </w:pPr>
-      <w:bookmarkStart w:id="31" w:name="_Toc25332075"/>
-      <w:bookmarkStart w:id="32" w:name="_Toc25332221"/>
-      <w:r>
-        <w:t>Selected architectural styles and patterns</w:t>
-      </w:r>
-      <w:bookmarkEnd w:id="31"/>
-      <w:bookmarkEnd w:id="32"/>
+        <w:rPr>
+          <w:b/>
+          <w:bCs/>
+          <w:i/>
+          <w:iCs/>
+        </w:rPr>
+      </w:pPr>
+      <w:proofErr w:type="spellStart"/>
+      <w:r>
+        <w:rPr>
+          <w:b/>
+          <w:bCs/>
+          <w:i/>
+          <w:iCs/>
+        </w:rPr>
+        <w:t>CarPlateExtractoreInterface</w:t>
+      </w:r>
+      <w:proofErr w:type="spellEnd"/>
+    </w:p>
+    <w:p>
+      <w:pPr>
+        <w:pStyle w:val="ListParagraph"/>
+        <w:numPr>
+          <w:ilvl w:val="0"/>
+          <w:numId w:val="24"/>
+        </w:numPr>
+      </w:pPr>
+      <w:r>
+        <w:t xml:space="preserve">String </w:t>
+      </w:r>
+      <w:proofErr w:type="spellStart"/>
+      <w:r>
+        <w:t>extractCarPlate</w:t>
+      </w:r>
+      <w:proofErr w:type="spellEnd"/>
+      <w:r>
+        <w:t>(Image picture)</w:t>
+      </w:r>
+    </w:p>
+    <w:p>
+      <w:pPr>
+        <w:ind w:left="1440"/>
+        <w:rPr>
+          <w:b/>
+          <w:bCs/>
+          <w:i/>
+          <w:iCs/>
+        </w:rPr>
+      </w:pPr>
+      <w:proofErr w:type="spellStart"/>
+      <w:r>
+        <w:rPr>
+          <w:b/>
+          <w:bCs/>
+          <w:i/>
+          <w:iCs/>
+        </w:rPr>
+        <w:t>ReportViewerInterface</w:t>
+      </w:r>
+      <w:proofErr w:type="spellEnd"/>
+    </w:p>
+    <w:p>
+      <w:pPr>
+        <w:pStyle w:val="ListParagraph"/>
+        <w:numPr>
+          <w:ilvl w:val="0"/>
+          <w:numId w:val="22"/>
+        </w:numPr>
+      </w:pPr>
+      <w:r>
+        <w:t>Report</w:t>
+      </w:r>
+      <w:r>
+        <w:t xml:space="preserve">[] </w:t>
+      </w:r>
+      <w:proofErr w:type="spellStart"/>
+      <w:r>
+        <w:t>getListFromDate</w:t>
+      </w:r>
+      <w:proofErr w:type="spellEnd"/>
+      <w:r>
+        <w:t>(Date from, Date to)</w:t>
+      </w:r>
+    </w:p>
+    <w:p>
+      <w:pPr>
+        <w:pStyle w:val="ListParagraph"/>
+        <w:numPr>
+          <w:ilvl w:val="0"/>
+          <w:numId w:val="22"/>
+        </w:numPr>
+      </w:pPr>
+      <w:r>
+        <w:t xml:space="preserve">Report[] </w:t>
+      </w:r>
+      <w:proofErr w:type="spellStart"/>
+      <w:r>
+        <w:t>getListFromLocation</w:t>
+      </w:r>
+      <w:proofErr w:type="spellEnd"/>
+      <w:r>
+        <w:t>(Location)</w:t>
+      </w:r>
+    </w:p>
+    <w:p>
+      <w:pPr>
+        <w:pStyle w:val="ListParagraph"/>
+        <w:numPr>
+          <w:ilvl w:val="0"/>
+          <w:numId w:val="22"/>
+        </w:numPr>
+      </w:pPr>
+      <w:r>
+        <w:t xml:space="preserve">Report[] </w:t>
+      </w:r>
+      <w:proofErr w:type="spellStart"/>
+      <w:r>
+        <w:t>getReport</w:t>
+      </w:r>
+      <w:proofErr w:type="spellEnd"/>
+      <w:r>
+        <w:t>(</w:t>
+      </w:r>
+      <w:proofErr w:type="spellStart"/>
+      <w:r>
+        <w:t>reportId</w:t>
+      </w:r>
+      <w:proofErr w:type="spellEnd"/>
+      <w:r>
+        <w:t>)</w:t>
+      </w:r>
+      <w:r>
+        <w:t xml:space="preserve"> </w:t>
+      </w:r>
+      <w:r>
+        <w:t xml:space="preserve"> </w:t>
+      </w:r>
+    </w:p>
+    <w:p>
+      <w:pPr>
+        <w:ind w:left="1458"/>
+        <w:rPr>
+          <w:b/>
+          <w:bCs/>
+          <w:i/>
+          <w:iCs/>
+        </w:rPr>
+      </w:pPr>
+      <w:proofErr w:type="spellStart"/>
+      <w:r>
+        <w:rPr>
+          <w:b/>
+          <w:bCs/>
+          <w:i/>
+          <w:iCs/>
+        </w:rPr>
+        <w:t>ReportStorerInterface</w:t>
+      </w:r>
+      <w:proofErr w:type="spellEnd"/>
+    </w:p>
+    <w:p>
+      <w:pPr>
+        <w:pStyle w:val="ListParagraph"/>
+        <w:numPr>
+          <w:ilvl w:val="0"/>
+          <w:numId w:val="23"/>
+        </w:numPr>
+      </w:pPr>
+      <w:r>
+        <w:t>Void update(</w:t>
+      </w:r>
+      <w:proofErr w:type="spellStart"/>
+      <w:r>
+        <w:t>reportId</w:t>
+      </w:r>
+      <w:proofErr w:type="spellEnd"/>
+      <w:r>
+        <w:t>, Report)</w:t>
+      </w:r>
+    </w:p>
+    <w:p>
+      <w:pPr>
+        <w:pStyle w:val="ListParagraph"/>
+        <w:numPr>
+          <w:ilvl w:val="0"/>
+          <w:numId w:val="23"/>
+        </w:numPr>
+      </w:pPr>
+      <w:r>
+        <w:t xml:space="preserve">Void </w:t>
+      </w:r>
+      <w:proofErr w:type="spellStart"/>
+      <w:r>
+        <w:t>deleteReport</w:t>
+      </w:r>
+      <w:proofErr w:type="spellEnd"/>
+      <w:r>
+        <w:t>(</w:t>
+      </w:r>
+      <w:proofErr w:type="spellStart"/>
+      <w:r>
+        <w:t>reportId</w:t>
+      </w:r>
+      <w:proofErr w:type="spellEnd"/>
+      <w:r>
+        <w:t>)</w:t>
+      </w:r>
+    </w:p>
+    <w:p>
+      <w:pPr>
+        <w:pStyle w:val="ListParagraph"/>
+        <w:numPr>
+          <w:ilvl w:val="0"/>
+          <w:numId w:val="23"/>
+        </w:numPr>
+      </w:pPr>
+      <w:r>
+        <w:t xml:space="preserve">Void </w:t>
+      </w:r>
+      <w:proofErr w:type="spellStart"/>
+      <w:r>
+        <w:t>newReport</w:t>
+      </w:r>
+      <w:proofErr w:type="spellEnd"/>
+      <w:r>
+        <w:t>(</w:t>
+      </w:r>
+      <w:proofErr w:type="spellStart"/>
+      <w:r>
+        <w:t>ReportId</w:t>
+      </w:r>
+      <w:proofErr w:type="spellEnd"/>
+      <w:r>
+        <w:t>)</w:t>
+      </w:r>
+    </w:p>
+    <w:p>
+      <w:pPr>
+        <w:ind w:left="1080"/>
+      </w:pPr>
+    </w:p>
+    <w:p>
+      <w:pPr>
+        <w:ind w:left="1080"/>
+        <w:rPr>
+          <w:b/>
+          <w:bCs/>
+        </w:rPr>
+      </w:pPr>
+      <w:r>
+        <w:rPr>
+          <w:b/>
+          <w:bCs/>
+        </w:rPr>
+        <w:t>Notification Manager</w:t>
+      </w:r>
+    </w:p>
+    <w:p>
+      <w:pPr>
+        <w:ind w:left="1080"/>
+      </w:pPr>
+      <w:r>
+        <w:t xml:space="preserve">This module make use of Data Interface, </w:t>
+      </w:r>
+      <w:proofErr w:type="spellStart"/>
+      <w:r>
+        <w:t>Notificable</w:t>
+      </w:r>
+      <w:proofErr w:type="spellEnd"/>
+      <w:r>
+        <w:t>, that is an interface extended by all the objects that can be sent as Notification</w:t>
+      </w:r>
+      <w:r>
+        <w:t>.</w:t>
+      </w:r>
+    </w:p>
+    <w:p>
+      <w:pPr>
+        <w:ind w:left="1080"/>
+        <w:rPr>
+          <w:b/>
+          <w:bCs/>
+          <w:i/>
+          <w:iCs/>
+        </w:rPr>
+      </w:pPr>
+      <w:r>
+        <w:tab/>
+      </w:r>
+      <w:proofErr w:type="spellStart"/>
+      <w:r>
+        <w:rPr>
+          <w:b/>
+          <w:bCs/>
+          <w:i/>
+          <w:iCs/>
+        </w:rPr>
+        <w:t>NotificationDispatcherInterface</w:t>
+      </w:r>
+      <w:proofErr w:type="spellEnd"/>
+    </w:p>
+    <w:p>
+      <w:pPr>
+        <w:pStyle w:val="ListParagraph"/>
+        <w:numPr>
+          <w:ilvl w:val="0"/>
+          <w:numId w:val="25"/>
+        </w:numPr>
+        <w:rPr>
+          <w:b/>
+          <w:bCs/>
+          <w:i/>
+          <w:iCs/>
+        </w:rPr>
+      </w:pPr>
+      <w:r>
+        <w:t xml:space="preserve">Void notify(User, </w:t>
+      </w:r>
+      <w:proofErr w:type="spellStart"/>
+      <w:r>
+        <w:t>Notificable</w:t>
+      </w:r>
+      <w:proofErr w:type="spellEnd"/>
+      <w:r>
+        <w:t>)</w:t>
+      </w:r>
     </w:p>
     <w:p>
       <w:pPr>
@@ -8532,6 +10418,42 @@
     </w:p>
     <w:p>
       <w:pPr>
+        <w:pStyle w:val="sub-2"/>
+        <w:numPr>
+          <w:ilvl w:val="0"/>
+          <w:numId w:val="0"/>
+        </w:numPr>
+        <w:ind w:left="1440"/>
+      </w:pPr>
+      <w:bookmarkStart w:id="30" w:name="_GoBack"/>
+      <w:bookmarkEnd w:id="30"/>
+    </w:p>
+    <w:p>
+      <w:pPr>
+        <w:pStyle w:val="sub-2"/>
+        <w:ind w:left="1440"/>
+      </w:pPr>
+      <w:bookmarkStart w:id="31" w:name="_Toc25332075"/>
+      <w:bookmarkStart w:id="32" w:name="_Toc25332221"/>
+      <w:r>
+        <w:lastRenderedPageBreak/>
+        <w:t>Selected architectural styles and patterns</w:t>
+      </w:r>
+      <w:bookmarkEnd w:id="31"/>
+      <w:bookmarkEnd w:id="32"/>
+    </w:p>
+    <w:p>
+      <w:pPr>
+        <w:pStyle w:val="sub-2"/>
+        <w:numPr>
+          <w:ilvl w:val="0"/>
+          <w:numId w:val="0"/>
+        </w:numPr>
+        <w:ind w:left="1440"/>
+      </w:pPr>
+    </w:p>
+    <w:p>
+      <w:pPr>
         <w:ind w:left="1080"/>
       </w:pPr>
       <w:r>
@@ -8606,7 +10528,6 @@
       </w:pPr>
       <w:bookmarkStart w:id="35" w:name="_Toc25332224"/>
       <w:r>
-        <w:lastRenderedPageBreak/>
         <w:t>Model View-Controller (MVC)</w:t>
       </w:r>
       <w:bookmarkEnd w:id="35"/>
@@ -8668,6 +10589,7 @@
         <w:ind w:left="1800"/>
       </w:pPr>
       <w:r>
+        <w:lastRenderedPageBreak/>
         <w:t>User’s password and Authority’s password are not stored in plain text, but they are hashed and salted with strong cryptographic hash functions.</w:t>
       </w:r>
     </w:p>
@@ -8763,7 +10685,6 @@
       </w:pPr>
       <w:bookmarkStart w:id="46" w:name="_Toc25332235"/>
       <w:r>
-        <w:lastRenderedPageBreak/>
         <w:t>Effort Spent</w:t>
       </w:r>
       <w:bookmarkEnd w:id="46"/>
@@ -8799,7 +10720,7 @@
       <w:bookmarkEnd w:id="49"/>
     </w:p>
     <w:sectPr>
-      <w:footerReference w:type="default" r:id="rId18"/>
+      <w:footerReference w:type="default" r:id="rId24"/>
       <w:pgSz w:w="12240" w:h="15840"/>
       <w:pgMar w:top="1440" w:right="1440" w:bottom="1440" w:left="1440" w:header="144" w:footer="720" w:gutter="0"/>
       <w:cols w:space="720"/>
@@ -9298,6 +11219,232 @@
     </w:lvl>
   </w:abstractNum>
   <w:abstractNum w:abstractNumId="4" w15:restartNumberingAfterBreak="0">
+    <w:nsid w:val="2F7C585A"/>
+    <w:multiLevelType w:val="hybridMultilevel"/>
+    <w:tmpl w:val="8CBECF5E"/>
+    <w:lvl w:ilvl="0" w:tplc="04090001">
+      <w:start w:val="1"/>
+      <w:numFmt w:val="bullet"/>
+      <w:lvlText w:val=""/>
+      <w:lvlJc w:val="left"/>
+      <w:pPr>
+        <w:ind w:left="1548" w:hanging="360"/>
+      </w:pPr>
+      <w:rPr>
+        <w:rFonts w:ascii="Symbol" w:hAnsi="Symbol" w:hint="default"/>
+      </w:rPr>
+    </w:lvl>
+    <w:lvl w:ilvl="1" w:tplc="04090003" w:tentative="1">
+      <w:start w:val="1"/>
+      <w:numFmt w:val="bullet"/>
+      <w:lvlText w:val="o"/>
+      <w:lvlJc w:val="left"/>
+      <w:pPr>
+        <w:ind w:left="2268" w:hanging="360"/>
+      </w:pPr>
+      <w:rPr>
+        <w:rFonts w:ascii="Courier New" w:hAnsi="Courier New" w:cs="Courier New" w:hint="default"/>
+      </w:rPr>
+    </w:lvl>
+    <w:lvl w:ilvl="2" w:tplc="04090005" w:tentative="1">
+      <w:start w:val="1"/>
+      <w:numFmt w:val="bullet"/>
+      <w:lvlText w:val=""/>
+      <w:lvlJc w:val="left"/>
+      <w:pPr>
+        <w:ind w:left="2988" w:hanging="360"/>
+      </w:pPr>
+      <w:rPr>
+        <w:rFonts w:ascii="Wingdings" w:hAnsi="Wingdings" w:hint="default"/>
+      </w:rPr>
+    </w:lvl>
+    <w:lvl w:ilvl="3" w:tplc="04090001" w:tentative="1">
+      <w:start w:val="1"/>
+      <w:numFmt w:val="bullet"/>
+      <w:lvlText w:val=""/>
+      <w:lvlJc w:val="left"/>
+      <w:pPr>
+        <w:ind w:left="3708" w:hanging="360"/>
+      </w:pPr>
+      <w:rPr>
+        <w:rFonts w:ascii="Symbol" w:hAnsi="Symbol" w:hint="default"/>
+      </w:rPr>
+    </w:lvl>
+    <w:lvl w:ilvl="4" w:tplc="04090003" w:tentative="1">
+      <w:start w:val="1"/>
+      <w:numFmt w:val="bullet"/>
+      <w:lvlText w:val="o"/>
+      <w:lvlJc w:val="left"/>
+      <w:pPr>
+        <w:ind w:left="4428" w:hanging="360"/>
+      </w:pPr>
+      <w:rPr>
+        <w:rFonts w:ascii="Courier New" w:hAnsi="Courier New" w:cs="Courier New" w:hint="default"/>
+      </w:rPr>
+    </w:lvl>
+    <w:lvl w:ilvl="5" w:tplc="04090005" w:tentative="1">
+      <w:start w:val="1"/>
+      <w:numFmt w:val="bullet"/>
+      <w:lvlText w:val=""/>
+      <w:lvlJc w:val="left"/>
+      <w:pPr>
+        <w:ind w:left="5148" w:hanging="360"/>
+      </w:pPr>
+      <w:rPr>
+        <w:rFonts w:ascii="Wingdings" w:hAnsi="Wingdings" w:hint="default"/>
+      </w:rPr>
+    </w:lvl>
+    <w:lvl w:ilvl="6" w:tplc="04090001" w:tentative="1">
+      <w:start w:val="1"/>
+      <w:numFmt w:val="bullet"/>
+      <w:lvlText w:val=""/>
+      <w:lvlJc w:val="left"/>
+      <w:pPr>
+        <w:ind w:left="5868" w:hanging="360"/>
+      </w:pPr>
+      <w:rPr>
+        <w:rFonts w:ascii="Symbol" w:hAnsi="Symbol" w:hint="default"/>
+      </w:rPr>
+    </w:lvl>
+    <w:lvl w:ilvl="7" w:tplc="04090003" w:tentative="1">
+      <w:start w:val="1"/>
+      <w:numFmt w:val="bullet"/>
+      <w:lvlText w:val="o"/>
+      <w:lvlJc w:val="left"/>
+      <w:pPr>
+        <w:ind w:left="6588" w:hanging="360"/>
+      </w:pPr>
+      <w:rPr>
+        <w:rFonts w:ascii="Courier New" w:hAnsi="Courier New" w:cs="Courier New" w:hint="default"/>
+      </w:rPr>
+    </w:lvl>
+    <w:lvl w:ilvl="8" w:tplc="04090005" w:tentative="1">
+      <w:start w:val="1"/>
+      <w:numFmt w:val="bullet"/>
+      <w:lvlText w:val=""/>
+      <w:lvlJc w:val="left"/>
+      <w:pPr>
+        <w:ind w:left="7308" w:hanging="360"/>
+      </w:pPr>
+      <w:rPr>
+        <w:rFonts w:ascii="Wingdings" w:hAnsi="Wingdings" w:hint="default"/>
+      </w:rPr>
+    </w:lvl>
+  </w:abstractNum>
+  <w:abstractNum w:abstractNumId="5" w15:restartNumberingAfterBreak="0">
+    <w:nsid w:val="33D3659E"/>
+    <w:multiLevelType w:val="hybridMultilevel"/>
+    <w:tmpl w:val="4C98D7CA"/>
+    <w:lvl w:ilvl="0" w:tplc="04090001">
+      <w:start w:val="1"/>
+      <w:numFmt w:val="bullet"/>
+      <w:lvlText w:val=""/>
+      <w:lvlJc w:val="left"/>
+      <w:pPr>
+        <w:ind w:left="1764" w:hanging="360"/>
+      </w:pPr>
+      <w:rPr>
+        <w:rFonts w:ascii="Symbol" w:hAnsi="Symbol" w:hint="default"/>
+      </w:rPr>
+    </w:lvl>
+    <w:lvl w:ilvl="1" w:tplc="04090003" w:tentative="1">
+      <w:start w:val="1"/>
+      <w:numFmt w:val="bullet"/>
+      <w:lvlText w:val="o"/>
+      <w:lvlJc w:val="left"/>
+      <w:pPr>
+        <w:ind w:left="2484" w:hanging="360"/>
+      </w:pPr>
+      <w:rPr>
+        <w:rFonts w:ascii="Courier New" w:hAnsi="Courier New" w:cs="Courier New" w:hint="default"/>
+      </w:rPr>
+    </w:lvl>
+    <w:lvl w:ilvl="2" w:tplc="04090005" w:tentative="1">
+      <w:start w:val="1"/>
+      <w:numFmt w:val="bullet"/>
+      <w:lvlText w:val=""/>
+      <w:lvlJc w:val="left"/>
+      <w:pPr>
+        <w:ind w:left="3204" w:hanging="360"/>
+      </w:pPr>
+      <w:rPr>
+        <w:rFonts w:ascii="Wingdings" w:hAnsi="Wingdings" w:hint="default"/>
+      </w:rPr>
+    </w:lvl>
+    <w:lvl w:ilvl="3" w:tplc="04090001" w:tentative="1">
+      <w:start w:val="1"/>
+      <w:numFmt w:val="bullet"/>
+      <w:lvlText w:val=""/>
+      <w:lvlJc w:val="left"/>
+      <w:pPr>
+        <w:ind w:left="3924" w:hanging="360"/>
+      </w:pPr>
+      <w:rPr>
+        <w:rFonts w:ascii="Symbol" w:hAnsi="Symbol" w:hint="default"/>
+      </w:rPr>
+    </w:lvl>
+    <w:lvl w:ilvl="4" w:tplc="04090003" w:tentative="1">
+      <w:start w:val="1"/>
+      <w:numFmt w:val="bullet"/>
+      <w:lvlText w:val="o"/>
+      <w:lvlJc w:val="left"/>
+      <w:pPr>
+        <w:ind w:left="4644" w:hanging="360"/>
+      </w:pPr>
+      <w:rPr>
+        <w:rFonts w:ascii="Courier New" w:hAnsi="Courier New" w:cs="Courier New" w:hint="default"/>
+      </w:rPr>
+    </w:lvl>
+    <w:lvl w:ilvl="5" w:tplc="04090005" w:tentative="1">
+      <w:start w:val="1"/>
+      <w:numFmt w:val="bullet"/>
+      <w:lvlText w:val=""/>
+      <w:lvlJc w:val="left"/>
+      <w:pPr>
+        <w:ind w:left="5364" w:hanging="360"/>
+      </w:pPr>
+      <w:rPr>
+        <w:rFonts w:ascii="Wingdings" w:hAnsi="Wingdings" w:hint="default"/>
+      </w:rPr>
+    </w:lvl>
+    <w:lvl w:ilvl="6" w:tplc="04090001" w:tentative="1">
+      <w:start w:val="1"/>
+      <w:numFmt w:val="bullet"/>
+      <w:lvlText w:val=""/>
+      <w:lvlJc w:val="left"/>
+      <w:pPr>
+        <w:ind w:left="6084" w:hanging="360"/>
+      </w:pPr>
+      <w:rPr>
+        <w:rFonts w:ascii="Symbol" w:hAnsi="Symbol" w:hint="default"/>
+      </w:rPr>
+    </w:lvl>
+    <w:lvl w:ilvl="7" w:tplc="04090003" w:tentative="1">
+      <w:start w:val="1"/>
+      <w:numFmt w:val="bullet"/>
+      <w:lvlText w:val="o"/>
+      <w:lvlJc w:val="left"/>
+      <w:pPr>
+        <w:ind w:left="6804" w:hanging="360"/>
+      </w:pPr>
+      <w:rPr>
+        <w:rFonts w:ascii="Courier New" w:hAnsi="Courier New" w:cs="Courier New" w:hint="default"/>
+      </w:rPr>
+    </w:lvl>
+    <w:lvl w:ilvl="8" w:tplc="04090005" w:tentative="1">
+      <w:start w:val="1"/>
+      <w:numFmt w:val="bullet"/>
+      <w:lvlText w:val=""/>
+      <w:lvlJc w:val="left"/>
+      <w:pPr>
+        <w:ind w:left="7524" w:hanging="360"/>
+      </w:pPr>
+      <w:rPr>
+        <w:rFonts w:ascii="Wingdings" w:hAnsi="Wingdings" w:hint="default"/>
+      </w:rPr>
+    </w:lvl>
+  </w:abstractNum>
+  <w:abstractNum w:abstractNumId="6" w15:restartNumberingAfterBreak="0">
     <w:nsid w:val="34026DB9"/>
     <w:multiLevelType w:val="hybridMultilevel"/>
     <w:tmpl w:val="CE426B2A"/>
@@ -9386,7 +11533,7 @@
       </w:pPr>
     </w:lvl>
   </w:abstractNum>
-  <w:abstractNum w:abstractNumId="5" w15:restartNumberingAfterBreak="0">
+  <w:abstractNum w:abstractNumId="7" w15:restartNumberingAfterBreak="0">
     <w:nsid w:val="35622306"/>
     <w:multiLevelType w:val="hybridMultilevel"/>
     <w:tmpl w:val="2FE6064C"/>
@@ -9476,7 +11623,7 @@
       </w:pPr>
     </w:lvl>
   </w:abstractNum>
-  <w:abstractNum w:abstractNumId="6" w15:restartNumberingAfterBreak="0">
+  <w:abstractNum w:abstractNumId="8" w15:restartNumberingAfterBreak="0">
     <w:nsid w:val="38C21734"/>
     <w:multiLevelType w:val="hybridMultilevel"/>
     <w:tmpl w:val="92B827BC"/>
@@ -9566,7 +11713,346 @@
       </w:pPr>
     </w:lvl>
   </w:abstractNum>
-  <w:abstractNum w:abstractNumId="7" w15:restartNumberingAfterBreak="0">
+  <w:abstractNum w:abstractNumId="9" w15:restartNumberingAfterBreak="0">
+    <w:nsid w:val="44256EED"/>
+    <w:multiLevelType w:val="hybridMultilevel"/>
+    <w:tmpl w:val="75E2F3A2"/>
+    <w:lvl w:ilvl="0" w:tplc="04090001">
+      <w:start w:val="1"/>
+      <w:numFmt w:val="bullet"/>
+      <w:lvlText w:val=""/>
+      <w:lvlJc w:val="left"/>
+      <w:pPr>
+        <w:ind w:left="2160" w:hanging="360"/>
+      </w:pPr>
+      <w:rPr>
+        <w:rFonts w:ascii="Symbol" w:hAnsi="Symbol" w:hint="default"/>
+      </w:rPr>
+    </w:lvl>
+    <w:lvl w:ilvl="1" w:tplc="04090003" w:tentative="1">
+      <w:start w:val="1"/>
+      <w:numFmt w:val="bullet"/>
+      <w:lvlText w:val="o"/>
+      <w:lvlJc w:val="left"/>
+      <w:pPr>
+        <w:ind w:left="2880" w:hanging="360"/>
+      </w:pPr>
+      <w:rPr>
+        <w:rFonts w:ascii="Courier New" w:hAnsi="Courier New" w:cs="Courier New" w:hint="default"/>
+      </w:rPr>
+    </w:lvl>
+    <w:lvl w:ilvl="2" w:tplc="04090005" w:tentative="1">
+      <w:start w:val="1"/>
+      <w:numFmt w:val="bullet"/>
+      <w:lvlText w:val=""/>
+      <w:lvlJc w:val="left"/>
+      <w:pPr>
+        <w:ind w:left="3600" w:hanging="360"/>
+      </w:pPr>
+      <w:rPr>
+        <w:rFonts w:ascii="Wingdings" w:hAnsi="Wingdings" w:hint="default"/>
+      </w:rPr>
+    </w:lvl>
+    <w:lvl w:ilvl="3" w:tplc="04090001" w:tentative="1">
+      <w:start w:val="1"/>
+      <w:numFmt w:val="bullet"/>
+      <w:lvlText w:val=""/>
+      <w:lvlJc w:val="left"/>
+      <w:pPr>
+        <w:ind w:left="4320" w:hanging="360"/>
+      </w:pPr>
+      <w:rPr>
+        <w:rFonts w:ascii="Symbol" w:hAnsi="Symbol" w:hint="default"/>
+      </w:rPr>
+    </w:lvl>
+    <w:lvl w:ilvl="4" w:tplc="04090003" w:tentative="1">
+      <w:start w:val="1"/>
+      <w:numFmt w:val="bullet"/>
+      <w:lvlText w:val="o"/>
+      <w:lvlJc w:val="left"/>
+      <w:pPr>
+        <w:ind w:left="5040" w:hanging="360"/>
+      </w:pPr>
+      <w:rPr>
+        <w:rFonts w:ascii="Courier New" w:hAnsi="Courier New" w:cs="Courier New" w:hint="default"/>
+      </w:rPr>
+    </w:lvl>
+    <w:lvl w:ilvl="5" w:tplc="04090005" w:tentative="1">
+      <w:start w:val="1"/>
+      <w:numFmt w:val="bullet"/>
+      <w:lvlText w:val=""/>
+      <w:lvlJc w:val="left"/>
+      <w:pPr>
+        <w:ind w:left="5760" w:hanging="360"/>
+      </w:pPr>
+      <w:rPr>
+        <w:rFonts w:ascii="Wingdings" w:hAnsi="Wingdings" w:hint="default"/>
+      </w:rPr>
+    </w:lvl>
+    <w:lvl w:ilvl="6" w:tplc="04090001" w:tentative="1">
+      <w:start w:val="1"/>
+      <w:numFmt w:val="bullet"/>
+      <w:lvlText w:val=""/>
+      <w:lvlJc w:val="left"/>
+      <w:pPr>
+        <w:ind w:left="6480" w:hanging="360"/>
+      </w:pPr>
+      <w:rPr>
+        <w:rFonts w:ascii="Symbol" w:hAnsi="Symbol" w:hint="default"/>
+      </w:rPr>
+    </w:lvl>
+    <w:lvl w:ilvl="7" w:tplc="04090003" w:tentative="1">
+      <w:start w:val="1"/>
+      <w:numFmt w:val="bullet"/>
+      <w:lvlText w:val="o"/>
+      <w:lvlJc w:val="left"/>
+      <w:pPr>
+        <w:ind w:left="7200" w:hanging="360"/>
+      </w:pPr>
+      <w:rPr>
+        <w:rFonts w:ascii="Courier New" w:hAnsi="Courier New" w:cs="Courier New" w:hint="default"/>
+      </w:rPr>
+    </w:lvl>
+    <w:lvl w:ilvl="8" w:tplc="04090005" w:tentative="1">
+      <w:start w:val="1"/>
+      <w:numFmt w:val="bullet"/>
+      <w:lvlText w:val=""/>
+      <w:lvlJc w:val="left"/>
+      <w:pPr>
+        <w:ind w:left="7920" w:hanging="360"/>
+      </w:pPr>
+      <w:rPr>
+        <w:rFonts w:ascii="Wingdings" w:hAnsi="Wingdings" w:hint="default"/>
+      </w:rPr>
+    </w:lvl>
+  </w:abstractNum>
+  <w:abstractNum w:abstractNumId="10" w15:restartNumberingAfterBreak="0">
+    <w:nsid w:val="48080C38"/>
+    <w:multiLevelType w:val="hybridMultilevel"/>
+    <w:tmpl w:val="DBFA896A"/>
+    <w:lvl w:ilvl="0" w:tplc="04090001">
+      <w:start w:val="1"/>
+      <w:numFmt w:val="bullet"/>
+      <w:lvlText w:val=""/>
+      <w:lvlJc w:val="left"/>
+      <w:pPr>
+        <w:ind w:left="1980" w:hanging="360"/>
+      </w:pPr>
+      <w:rPr>
+        <w:rFonts w:ascii="Symbol" w:hAnsi="Symbol" w:hint="default"/>
+      </w:rPr>
+    </w:lvl>
+    <w:lvl w:ilvl="1" w:tplc="04090003" w:tentative="1">
+      <w:start w:val="1"/>
+      <w:numFmt w:val="bullet"/>
+      <w:lvlText w:val="o"/>
+      <w:lvlJc w:val="left"/>
+      <w:pPr>
+        <w:ind w:left="2700" w:hanging="360"/>
+      </w:pPr>
+      <w:rPr>
+        <w:rFonts w:ascii="Courier New" w:hAnsi="Courier New" w:cs="Courier New" w:hint="default"/>
+      </w:rPr>
+    </w:lvl>
+    <w:lvl w:ilvl="2" w:tplc="04090005" w:tentative="1">
+      <w:start w:val="1"/>
+      <w:numFmt w:val="bullet"/>
+      <w:lvlText w:val=""/>
+      <w:lvlJc w:val="left"/>
+      <w:pPr>
+        <w:ind w:left="3420" w:hanging="360"/>
+      </w:pPr>
+      <w:rPr>
+        <w:rFonts w:ascii="Wingdings" w:hAnsi="Wingdings" w:hint="default"/>
+      </w:rPr>
+    </w:lvl>
+    <w:lvl w:ilvl="3" w:tplc="04090001" w:tentative="1">
+      <w:start w:val="1"/>
+      <w:numFmt w:val="bullet"/>
+      <w:lvlText w:val=""/>
+      <w:lvlJc w:val="left"/>
+      <w:pPr>
+        <w:ind w:left="4140" w:hanging="360"/>
+      </w:pPr>
+      <w:rPr>
+        <w:rFonts w:ascii="Symbol" w:hAnsi="Symbol" w:hint="default"/>
+      </w:rPr>
+    </w:lvl>
+    <w:lvl w:ilvl="4" w:tplc="04090003" w:tentative="1">
+      <w:start w:val="1"/>
+      <w:numFmt w:val="bullet"/>
+      <w:lvlText w:val="o"/>
+      <w:lvlJc w:val="left"/>
+      <w:pPr>
+        <w:ind w:left="4860" w:hanging="360"/>
+      </w:pPr>
+      <w:rPr>
+        <w:rFonts w:ascii="Courier New" w:hAnsi="Courier New" w:cs="Courier New" w:hint="default"/>
+      </w:rPr>
+    </w:lvl>
+    <w:lvl w:ilvl="5" w:tplc="04090005" w:tentative="1">
+      <w:start w:val="1"/>
+      <w:numFmt w:val="bullet"/>
+      <w:lvlText w:val=""/>
+      <w:lvlJc w:val="left"/>
+      <w:pPr>
+        <w:ind w:left="5580" w:hanging="360"/>
+      </w:pPr>
+      <w:rPr>
+        <w:rFonts w:ascii="Wingdings" w:hAnsi="Wingdings" w:hint="default"/>
+      </w:rPr>
+    </w:lvl>
+    <w:lvl w:ilvl="6" w:tplc="04090001" w:tentative="1">
+      <w:start w:val="1"/>
+      <w:numFmt w:val="bullet"/>
+      <w:lvlText w:val=""/>
+      <w:lvlJc w:val="left"/>
+      <w:pPr>
+        <w:ind w:left="6300" w:hanging="360"/>
+      </w:pPr>
+      <w:rPr>
+        <w:rFonts w:ascii="Symbol" w:hAnsi="Symbol" w:hint="default"/>
+      </w:rPr>
+    </w:lvl>
+    <w:lvl w:ilvl="7" w:tplc="04090003" w:tentative="1">
+      <w:start w:val="1"/>
+      <w:numFmt w:val="bullet"/>
+      <w:lvlText w:val="o"/>
+      <w:lvlJc w:val="left"/>
+      <w:pPr>
+        <w:ind w:left="7020" w:hanging="360"/>
+      </w:pPr>
+      <w:rPr>
+        <w:rFonts w:ascii="Courier New" w:hAnsi="Courier New" w:cs="Courier New" w:hint="default"/>
+      </w:rPr>
+    </w:lvl>
+    <w:lvl w:ilvl="8" w:tplc="04090005" w:tentative="1">
+      <w:start w:val="1"/>
+      <w:numFmt w:val="bullet"/>
+      <w:lvlText w:val=""/>
+      <w:lvlJc w:val="left"/>
+      <w:pPr>
+        <w:ind w:left="7740" w:hanging="360"/>
+      </w:pPr>
+      <w:rPr>
+        <w:rFonts w:ascii="Wingdings" w:hAnsi="Wingdings" w:hint="default"/>
+      </w:rPr>
+    </w:lvl>
+  </w:abstractNum>
+  <w:abstractNum w:abstractNumId="11" w15:restartNumberingAfterBreak="0">
+    <w:nsid w:val="49760055"/>
+    <w:multiLevelType w:val="hybridMultilevel"/>
+    <w:tmpl w:val="B7C23DE4"/>
+    <w:lvl w:ilvl="0" w:tplc="04090001">
+      <w:start w:val="1"/>
+      <w:numFmt w:val="bullet"/>
+      <w:lvlText w:val=""/>
+      <w:lvlJc w:val="left"/>
+      <w:pPr>
+        <w:ind w:left="1800" w:hanging="360"/>
+      </w:pPr>
+      <w:rPr>
+        <w:rFonts w:ascii="Symbol" w:hAnsi="Symbol" w:hint="default"/>
+      </w:rPr>
+    </w:lvl>
+    <w:lvl w:ilvl="1" w:tplc="04090003" w:tentative="1">
+      <w:start w:val="1"/>
+      <w:numFmt w:val="bullet"/>
+      <w:lvlText w:val="o"/>
+      <w:lvlJc w:val="left"/>
+      <w:pPr>
+        <w:ind w:left="2520" w:hanging="360"/>
+      </w:pPr>
+      <w:rPr>
+        <w:rFonts w:ascii="Courier New" w:hAnsi="Courier New" w:cs="Courier New" w:hint="default"/>
+      </w:rPr>
+    </w:lvl>
+    <w:lvl w:ilvl="2" w:tplc="04090005" w:tentative="1">
+      <w:start w:val="1"/>
+      <w:numFmt w:val="bullet"/>
+      <w:lvlText w:val=""/>
+      <w:lvlJc w:val="left"/>
+      <w:pPr>
+        <w:ind w:left="3240" w:hanging="360"/>
+      </w:pPr>
+      <w:rPr>
+        <w:rFonts w:ascii="Wingdings" w:hAnsi="Wingdings" w:hint="default"/>
+      </w:rPr>
+    </w:lvl>
+    <w:lvl w:ilvl="3" w:tplc="04090001" w:tentative="1">
+      <w:start w:val="1"/>
+      <w:numFmt w:val="bullet"/>
+      <w:lvlText w:val=""/>
+      <w:lvlJc w:val="left"/>
+      <w:pPr>
+        <w:ind w:left="3960" w:hanging="360"/>
+      </w:pPr>
+      <w:rPr>
+        <w:rFonts w:ascii="Symbol" w:hAnsi="Symbol" w:hint="default"/>
+      </w:rPr>
+    </w:lvl>
+    <w:lvl w:ilvl="4" w:tplc="04090003" w:tentative="1">
+      <w:start w:val="1"/>
+      <w:numFmt w:val="bullet"/>
+      <w:lvlText w:val="o"/>
+      <w:lvlJc w:val="left"/>
+      <w:pPr>
+        <w:ind w:left="4680" w:hanging="360"/>
+      </w:pPr>
+      <w:rPr>
+        <w:rFonts w:ascii="Courier New" w:hAnsi="Courier New" w:cs="Courier New" w:hint="default"/>
+      </w:rPr>
+    </w:lvl>
+    <w:lvl w:ilvl="5" w:tplc="04090005" w:tentative="1">
+      <w:start w:val="1"/>
+      <w:numFmt w:val="bullet"/>
+      <w:lvlText w:val=""/>
+      <w:lvlJc w:val="left"/>
+      <w:pPr>
+        <w:ind w:left="5400" w:hanging="360"/>
+      </w:pPr>
+      <w:rPr>
+        <w:rFonts w:ascii="Wingdings" w:hAnsi="Wingdings" w:hint="default"/>
+      </w:rPr>
+    </w:lvl>
+    <w:lvl w:ilvl="6" w:tplc="04090001" w:tentative="1">
+      <w:start w:val="1"/>
+      <w:numFmt w:val="bullet"/>
+      <w:lvlText w:val=""/>
+      <w:lvlJc w:val="left"/>
+      <w:pPr>
+        <w:ind w:left="6120" w:hanging="360"/>
+      </w:pPr>
+      <w:rPr>
+        <w:rFonts w:ascii="Symbol" w:hAnsi="Symbol" w:hint="default"/>
+      </w:rPr>
+    </w:lvl>
+    <w:lvl w:ilvl="7" w:tplc="04090003" w:tentative="1">
+      <w:start w:val="1"/>
+      <w:numFmt w:val="bullet"/>
+      <w:lvlText w:val="o"/>
+      <w:lvlJc w:val="left"/>
+      <w:pPr>
+        <w:ind w:left="6840" w:hanging="360"/>
+      </w:pPr>
+      <w:rPr>
+        <w:rFonts w:ascii="Courier New" w:hAnsi="Courier New" w:cs="Courier New" w:hint="default"/>
+      </w:rPr>
+    </w:lvl>
+    <w:lvl w:ilvl="8" w:tplc="04090005" w:tentative="1">
+      <w:start w:val="1"/>
+      <w:numFmt w:val="bullet"/>
+      <w:lvlText w:val=""/>
+      <w:lvlJc w:val="left"/>
+      <w:pPr>
+        <w:ind w:left="7560" w:hanging="360"/>
+      </w:pPr>
+      <w:rPr>
+        <w:rFonts w:ascii="Wingdings" w:hAnsi="Wingdings" w:hint="default"/>
+      </w:rPr>
+    </w:lvl>
+  </w:abstractNum>
+  <w:abstractNum w:abstractNumId="12" w15:restartNumberingAfterBreak="0">
     <w:nsid w:val="49C72B6D"/>
     <w:multiLevelType w:val="hybridMultilevel"/>
     <w:tmpl w:val="7CAAE582"/>
@@ -9679,7 +12165,7 @@
       </w:rPr>
     </w:lvl>
   </w:abstractNum>
-  <w:abstractNum w:abstractNumId="8" w15:restartNumberingAfterBreak="0">
+  <w:abstractNum w:abstractNumId="13" w15:restartNumberingAfterBreak="0">
     <w:nsid w:val="5139358B"/>
     <w:multiLevelType w:val="hybridMultilevel"/>
     <w:tmpl w:val="B8867202"/>
@@ -9792,7 +12278,233 @@
       </w:rPr>
     </w:lvl>
   </w:abstractNum>
-  <w:abstractNum w:abstractNumId="9" w15:restartNumberingAfterBreak="0">
+  <w:abstractNum w:abstractNumId="14" w15:restartNumberingAfterBreak="0">
+    <w:nsid w:val="515B58E2"/>
+    <w:multiLevelType w:val="hybridMultilevel"/>
+    <w:tmpl w:val="2C16CA08"/>
+    <w:lvl w:ilvl="0" w:tplc="04090001">
+      <w:start w:val="1"/>
+      <w:numFmt w:val="bullet"/>
+      <w:lvlText w:val=""/>
+      <w:lvlJc w:val="left"/>
+      <w:pPr>
+        <w:ind w:left="1440" w:hanging="360"/>
+      </w:pPr>
+      <w:rPr>
+        <w:rFonts w:ascii="Symbol" w:hAnsi="Symbol" w:hint="default"/>
+      </w:rPr>
+    </w:lvl>
+    <w:lvl w:ilvl="1" w:tplc="04090003" w:tentative="1">
+      <w:start w:val="1"/>
+      <w:numFmt w:val="bullet"/>
+      <w:lvlText w:val="o"/>
+      <w:lvlJc w:val="left"/>
+      <w:pPr>
+        <w:ind w:left="2160" w:hanging="360"/>
+      </w:pPr>
+      <w:rPr>
+        <w:rFonts w:ascii="Courier New" w:hAnsi="Courier New" w:cs="Courier New" w:hint="default"/>
+      </w:rPr>
+    </w:lvl>
+    <w:lvl w:ilvl="2" w:tplc="04090005" w:tentative="1">
+      <w:start w:val="1"/>
+      <w:numFmt w:val="bullet"/>
+      <w:lvlText w:val=""/>
+      <w:lvlJc w:val="left"/>
+      <w:pPr>
+        <w:ind w:left="2880" w:hanging="360"/>
+      </w:pPr>
+      <w:rPr>
+        <w:rFonts w:ascii="Wingdings" w:hAnsi="Wingdings" w:hint="default"/>
+      </w:rPr>
+    </w:lvl>
+    <w:lvl w:ilvl="3" w:tplc="04090001" w:tentative="1">
+      <w:start w:val="1"/>
+      <w:numFmt w:val="bullet"/>
+      <w:lvlText w:val=""/>
+      <w:lvlJc w:val="left"/>
+      <w:pPr>
+        <w:ind w:left="3600" w:hanging="360"/>
+      </w:pPr>
+      <w:rPr>
+        <w:rFonts w:ascii="Symbol" w:hAnsi="Symbol" w:hint="default"/>
+      </w:rPr>
+    </w:lvl>
+    <w:lvl w:ilvl="4" w:tplc="04090003" w:tentative="1">
+      <w:start w:val="1"/>
+      <w:numFmt w:val="bullet"/>
+      <w:lvlText w:val="o"/>
+      <w:lvlJc w:val="left"/>
+      <w:pPr>
+        <w:ind w:left="4320" w:hanging="360"/>
+      </w:pPr>
+      <w:rPr>
+        <w:rFonts w:ascii="Courier New" w:hAnsi="Courier New" w:cs="Courier New" w:hint="default"/>
+      </w:rPr>
+    </w:lvl>
+    <w:lvl w:ilvl="5" w:tplc="04090005" w:tentative="1">
+      <w:start w:val="1"/>
+      <w:numFmt w:val="bullet"/>
+      <w:lvlText w:val=""/>
+      <w:lvlJc w:val="left"/>
+      <w:pPr>
+        <w:ind w:left="5040" w:hanging="360"/>
+      </w:pPr>
+      <w:rPr>
+        <w:rFonts w:ascii="Wingdings" w:hAnsi="Wingdings" w:hint="default"/>
+      </w:rPr>
+    </w:lvl>
+    <w:lvl w:ilvl="6" w:tplc="04090001" w:tentative="1">
+      <w:start w:val="1"/>
+      <w:numFmt w:val="bullet"/>
+      <w:lvlText w:val=""/>
+      <w:lvlJc w:val="left"/>
+      <w:pPr>
+        <w:ind w:left="5760" w:hanging="360"/>
+      </w:pPr>
+      <w:rPr>
+        <w:rFonts w:ascii="Symbol" w:hAnsi="Symbol" w:hint="default"/>
+      </w:rPr>
+    </w:lvl>
+    <w:lvl w:ilvl="7" w:tplc="04090003" w:tentative="1">
+      <w:start w:val="1"/>
+      <w:numFmt w:val="bullet"/>
+      <w:lvlText w:val="o"/>
+      <w:lvlJc w:val="left"/>
+      <w:pPr>
+        <w:ind w:left="6480" w:hanging="360"/>
+      </w:pPr>
+      <w:rPr>
+        <w:rFonts w:ascii="Courier New" w:hAnsi="Courier New" w:cs="Courier New" w:hint="default"/>
+      </w:rPr>
+    </w:lvl>
+    <w:lvl w:ilvl="8" w:tplc="04090005" w:tentative="1">
+      <w:start w:val="1"/>
+      <w:numFmt w:val="bullet"/>
+      <w:lvlText w:val=""/>
+      <w:lvlJc w:val="left"/>
+      <w:pPr>
+        <w:ind w:left="7200" w:hanging="360"/>
+      </w:pPr>
+      <w:rPr>
+        <w:rFonts w:ascii="Wingdings" w:hAnsi="Wingdings" w:hint="default"/>
+      </w:rPr>
+    </w:lvl>
+  </w:abstractNum>
+  <w:abstractNum w:abstractNumId="15" w15:restartNumberingAfterBreak="0">
+    <w:nsid w:val="564136D9"/>
+    <w:multiLevelType w:val="hybridMultilevel"/>
+    <w:tmpl w:val="CF6AC8B4"/>
+    <w:lvl w:ilvl="0" w:tplc="04090001">
+      <w:start w:val="1"/>
+      <w:numFmt w:val="bullet"/>
+      <w:lvlText w:val=""/>
+      <w:lvlJc w:val="left"/>
+      <w:pPr>
+        <w:ind w:left="1800" w:hanging="360"/>
+      </w:pPr>
+      <w:rPr>
+        <w:rFonts w:ascii="Symbol" w:hAnsi="Symbol" w:hint="default"/>
+      </w:rPr>
+    </w:lvl>
+    <w:lvl w:ilvl="1" w:tplc="04090003" w:tentative="1">
+      <w:start w:val="1"/>
+      <w:numFmt w:val="bullet"/>
+      <w:lvlText w:val="o"/>
+      <w:lvlJc w:val="left"/>
+      <w:pPr>
+        <w:ind w:left="2520" w:hanging="360"/>
+      </w:pPr>
+      <w:rPr>
+        <w:rFonts w:ascii="Courier New" w:hAnsi="Courier New" w:cs="Courier New" w:hint="default"/>
+      </w:rPr>
+    </w:lvl>
+    <w:lvl w:ilvl="2" w:tplc="04090005" w:tentative="1">
+      <w:start w:val="1"/>
+      <w:numFmt w:val="bullet"/>
+      <w:lvlText w:val=""/>
+      <w:lvlJc w:val="left"/>
+      <w:pPr>
+        <w:ind w:left="3240" w:hanging="360"/>
+      </w:pPr>
+      <w:rPr>
+        <w:rFonts w:ascii="Wingdings" w:hAnsi="Wingdings" w:hint="default"/>
+      </w:rPr>
+    </w:lvl>
+    <w:lvl w:ilvl="3" w:tplc="04090001" w:tentative="1">
+      <w:start w:val="1"/>
+      <w:numFmt w:val="bullet"/>
+      <w:lvlText w:val=""/>
+      <w:lvlJc w:val="left"/>
+      <w:pPr>
+        <w:ind w:left="3960" w:hanging="360"/>
+      </w:pPr>
+      <w:rPr>
+        <w:rFonts w:ascii="Symbol" w:hAnsi="Symbol" w:hint="default"/>
+      </w:rPr>
+    </w:lvl>
+    <w:lvl w:ilvl="4" w:tplc="04090003" w:tentative="1">
+      <w:start w:val="1"/>
+      <w:numFmt w:val="bullet"/>
+      <w:lvlText w:val="o"/>
+      <w:lvlJc w:val="left"/>
+      <w:pPr>
+        <w:ind w:left="4680" w:hanging="360"/>
+      </w:pPr>
+      <w:rPr>
+        <w:rFonts w:ascii="Courier New" w:hAnsi="Courier New" w:cs="Courier New" w:hint="default"/>
+      </w:rPr>
+    </w:lvl>
+    <w:lvl w:ilvl="5" w:tplc="04090005" w:tentative="1">
+      <w:start w:val="1"/>
+      <w:numFmt w:val="bullet"/>
+      <w:lvlText w:val=""/>
+      <w:lvlJc w:val="left"/>
+      <w:pPr>
+        <w:ind w:left="5400" w:hanging="360"/>
+      </w:pPr>
+      <w:rPr>
+        <w:rFonts w:ascii="Wingdings" w:hAnsi="Wingdings" w:hint="default"/>
+      </w:rPr>
+    </w:lvl>
+    <w:lvl w:ilvl="6" w:tplc="04090001" w:tentative="1">
+      <w:start w:val="1"/>
+      <w:numFmt w:val="bullet"/>
+      <w:lvlText w:val=""/>
+      <w:lvlJc w:val="left"/>
+      <w:pPr>
+        <w:ind w:left="6120" w:hanging="360"/>
+      </w:pPr>
+      <w:rPr>
+        <w:rFonts w:ascii="Symbol" w:hAnsi="Symbol" w:hint="default"/>
+      </w:rPr>
+    </w:lvl>
+    <w:lvl w:ilvl="7" w:tplc="04090003" w:tentative="1">
+      <w:start w:val="1"/>
+      <w:numFmt w:val="bullet"/>
+      <w:lvlText w:val="o"/>
+      <w:lvlJc w:val="left"/>
+      <w:pPr>
+        <w:ind w:left="6840" w:hanging="360"/>
+      </w:pPr>
+      <w:rPr>
+        <w:rFonts w:ascii="Courier New" w:hAnsi="Courier New" w:cs="Courier New" w:hint="default"/>
+      </w:rPr>
+    </w:lvl>
+    <w:lvl w:ilvl="8" w:tplc="04090005" w:tentative="1">
+      <w:start w:val="1"/>
+      <w:numFmt w:val="bullet"/>
+      <w:lvlText w:val=""/>
+      <w:lvlJc w:val="left"/>
+      <w:pPr>
+        <w:ind w:left="7560" w:hanging="360"/>
+      </w:pPr>
+      <w:rPr>
+        <w:rFonts w:ascii="Wingdings" w:hAnsi="Wingdings" w:hint="default"/>
+      </w:rPr>
+    </w:lvl>
+  </w:abstractNum>
+  <w:abstractNum w:abstractNumId="16" w15:restartNumberingAfterBreak="0">
     <w:nsid w:val="5D5253D9"/>
     <w:multiLevelType w:val="hybridMultilevel"/>
     <w:tmpl w:val="0B30A846"/>
@@ -9882,7 +12594,120 @@
       </w:pPr>
     </w:lvl>
   </w:abstractNum>
-  <w:abstractNum w:abstractNumId="10" w15:restartNumberingAfterBreak="0">
+  <w:abstractNum w:abstractNumId="17" w15:restartNumberingAfterBreak="0">
+    <w:nsid w:val="61333554"/>
+    <w:multiLevelType w:val="hybridMultilevel"/>
+    <w:tmpl w:val="38208898"/>
+    <w:lvl w:ilvl="0" w:tplc="04090001">
+      <w:start w:val="1"/>
+      <w:numFmt w:val="bullet"/>
+      <w:lvlText w:val=""/>
+      <w:lvlJc w:val="left"/>
+      <w:pPr>
+        <w:ind w:left="1818" w:hanging="360"/>
+      </w:pPr>
+      <w:rPr>
+        <w:rFonts w:ascii="Symbol" w:hAnsi="Symbol" w:hint="default"/>
+      </w:rPr>
+    </w:lvl>
+    <w:lvl w:ilvl="1" w:tplc="04090003" w:tentative="1">
+      <w:start w:val="1"/>
+      <w:numFmt w:val="bullet"/>
+      <w:lvlText w:val="o"/>
+      <w:lvlJc w:val="left"/>
+      <w:pPr>
+        <w:ind w:left="2538" w:hanging="360"/>
+      </w:pPr>
+      <w:rPr>
+        <w:rFonts w:ascii="Courier New" w:hAnsi="Courier New" w:cs="Courier New" w:hint="default"/>
+      </w:rPr>
+    </w:lvl>
+    <w:lvl w:ilvl="2" w:tplc="04090005" w:tentative="1">
+      <w:start w:val="1"/>
+      <w:numFmt w:val="bullet"/>
+      <w:lvlText w:val=""/>
+      <w:lvlJc w:val="left"/>
+      <w:pPr>
+        <w:ind w:left="3258" w:hanging="360"/>
+      </w:pPr>
+      <w:rPr>
+        <w:rFonts w:ascii="Wingdings" w:hAnsi="Wingdings" w:hint="default"/>
+      </w:rPr>
+    </w:lvl>
+    <w:lvl w:ilvl="3" w:tplc="04090001" w:tentative="1">
+      <w:start w:val="1"/>
+      <w:numFmt w:val="bullet"/>
+      <w:lvlText w:val=""/>
+      <w:lvlJc w:val="left"/>
+      <w:pPr>
+        <w:ind w:left="3978" w:hanging="360"/>
+      </w:pPr>
+      <w:rPr>
+        <w:rFonts w:ascii="Symbol" w:hAnsi="Symbol" w:hint="default"/>
+      </w:rPr>
+    </w:lvl>
+    <w:lvl w:ilvl="4" w:tplc="04090003" w:tentative="1">
+      <w:start w:val="1"/>
+      <w:numFmt w:val="bullet"/>
+      <w:lvlText w:val="o"/>
+      <w:lvlJc w:val="left"/>
+      <w:pPr>
+        <w:ind w:left="4698" w:hanging="360"/>
+      </w:pPr>
+      <w:rPr>
+        <w:rFonts w:ascii="Courier New" w:hAnsi="Courier New" w:cs="Courier New" w:hint="default"/>
+      </w:rPr>
+    </w:lvl>
+    <w:lvl w:ilvl="5" w:tplc="04090005" w:tentative="1">
+      <w:start w:val="1"/>
+      <w:numFmt w:val="bullet"/>
+      <w:lvlText w:val=""/>
+      <w:lvlJc w:val="left"/>
+      <w:pPr>
+        <w:ind w:left="5418" w:hanging="360"/>
+      </w:pPr>
+      <w:rPr>
+        <w:rFonts w:ascii="Wingdings" w:hAnsi="Wingdings" w:hint="default"/>
+      </w:rPr>
+    </w:lvl>
+    <w:lvl w:ilvl="6" w:tplc="04090001" w:tentative="1">
+      <w:start w:val="1"/>
+      <w:numFmt w:val="bullet"/>
+      <w:lvlText w:val=""/>
+      <w:lvlJc w:val="left"/>
+      <w:pPr>
+        <w:ind w:left="6138" w:hanging="360"/>
+      </w:pPr>
+      <w:rPr>
+        <w:rFonts w:ascii="Symbol" w:hAnsi="Symbol" w:hint="default"/>
+      </w:rPr>
+    </w:lvl>
+    <w:lvl w:ilvl="7" w:tplc="04090003" w:tentative="1">
+      <w:start w:val="1"/>
+      <w:numFmt w:val="bullet"/>
+      <w:lvlText w:val="o"/>
+      <w:lvlJc w:val="left"/>
+      <w:pPr>
+        <w:ind w:left="6858" w:hanging="360"/>
+      </w:pPr>
+      <w:rPr>
+        <w:rFonts w:ascii="Courier New" w:hAnsi="Courier New" w:cs="Courier New" w:hint="default"/>
+      </w:rPr>
+    </w:lvl>
+    <w:lvl w:ilvl="8" w:tplc="04090005" w:tentative="1">
+      <w:start w:val="1"/>
+      <w:numFmt w:val="bullet"/>
+      <w:lvlText w:val=""/>
+      <w:lvlJc w:val="left"/>
+      <w:pPr>
+        <w:ind w:left="7578" w:hanging="360"/>
+      </w:pPr>
+      <w:rPr>
+        <w:rFonts w:ascii="Wingdings" w:hAnsi="Wingdings" w:hint="default"/>
+      </w:rPr>
+    </w:lvl>
+  </w:abstractNum>
+  <w:abstractNum w:abstractNumId="18" w15:restartNumberingAfterBreak="0">
     <w:nsid w:val="630334E3"/>
     <w:multiLevelType w:val="hybridMultilevel"/>
     <w:tmpl w:val="2F9E41FE"/>
@@ -9972,7 +12797,120 @@
       </w:pPr>
     </w:lvl>
   </w:abstractNum>
-  <w:abstractNum w:abstractNumId="11" w15:restartNumberingAfterBreak="0">
+  <w:abstractNum w:abstractNumId="19" w15:restartNumberingAfterBreak="0">
+    <w:nsid w:val="71800523"/>
+    <w:multiLevelType w:val="hybridMultilevel"/>
+    <w:tmpl w:val="7170467E"/>
+    <w:lvl w:ilvl="0" w:tplc="04090001">
+      <w:start w:val="1"/>
+      <w:numFmt w:val="bullet"/>
+      <w:lvlText w:val=""/>
+      <w:lvlJc w:val="left"/>
+      <w:pPr>
+        <w:ind w:left="1440" w:hanging="360"/>
+      </w:pPr>
+      <w:rPr>
+        <w:rFonts w:ascii="Symbol" w:hAnsi="Symbol" w:hint="default"/>
+      </w:rPr>
+    </w:lvl>
+    <w:lvl w:ilvl="1" w:tplc="04090003" w:tentative="1">
+      <w:start w:val="1"/>
+      <w:numFmt w:val="bullet"/>
+      <w:lvlText w:val="o"/>
+      <w:lvlJc w:val="left"/>
+      <w:pPr>
+        <w:ind w:left="2160" w:hanging="360"/>
+      </w:pPr>
+      <w:rPr>
+        <w:rFonts w:ascii="Courier New" w:hAnsi="Courier New" w:cs="Courier New" w:hint="default"/>
+      </w:rPr>
+    </w:lvl>
+    <w:lvl w:ilvl="2" w:tplc="04090005" w:tentative="1">
+      <w:start w:val="1"/>
+      <w:numFmt w:val="bullet"/>
+      <w:lvlText w:val=""/>
+      <w:lvlJc w:val="left"/>
+      <w:pPr>
+        <w:ind w:left="2880" w:hanging="360"/>
+      </w:pPr>
+      <w:rPr>
+        <w:rFonts w:ascii="Wingdings" w:hAnsi="Wingdings" w:hint="default"/>
+      </w:rPr>
+    </w:lvl>
+    <w:lvl w:ilvl="3" w:tplc="04090001" w:tentative="1">
+      <w:start w:val="1"/>
+      <w:numFmt w:val="bullet"/>
+      <w:lvlText w:val=""/>
+      <w:lvlJc w:val="left"/>
+      <w:pPr>
+        <w:ind w:left="3600" w:hanging="360"/>
+      </w:pPr>
+      <w:rPr>
+        <w:rFonts w:ascii="Symbol" w:hAnsi="Symbol" w:hint="default"/>
+      </w:rPr>
+    </w:lvl>
+    <w:lvl w:ilvl="4" w:tplc="04090003" w:tentative="1">
+      <w:start w:val="1"/>
+      <w:numFmt w:val="bullet"/>
+      <w:lvlText w:val="o"/>
+      <w:lvlJc w:val="left"/>
+      <w:pPr>
+        <w:ind w:left="4320" w:hanging="360"/>
+      </w:pPr>
+      <w:rPr>
+        <w:rFonts w:ascii="Courier New" w:hAnsi="Courier New" w:cs="Courier New" w:hint="default"/>
+      </w:rPr>
+    </w:lvl>
+    <w:lvl w:ilvl="5" w:tplc="04090005" w:tentative="1">
+      <w:start w:val="1"/>
+      <w:numFmt w:val="bullet"/>
+      <w:lvlText w:val=""/>
+      <w:lvlJc w:val="left"/>
+      <w:pPr>
+        <w:ind w:left="5040" w:hanging="360"/>
+      </w:pPr>
+      <w:rPr>
+        <w:rFonts w:ascii="Wingdings" w:hAnsi="Wingdings" w:hint="default"/>
+      </w:rPr>
+    </w:lvl>
+    <w:lvl w:ilvl="6" w:tplc="04090001" w:tentative="1">
+      <w:start w:val="1"/>
+      <w:numFmt w:val="bullet"/>
+      <w:lvlText w:val=""/>
+      <w:lvlJc w:val="left"/>
+      <w:pPr>
+        <w:ind w:left="5760" w:hanging="360"/>
+      </w:pPr>
+      <w:rPr>
+        <w:rFonts w:ascii="Symbol" w:hAnsi="Symbol" w:hint="default"/>
+      </w:rPr>
+    </w:lvl>
+    <w:lvl w:ilvl="7" w:tplc="04090003" w:tentative="1">
+      <w:start w:val="1"/>
+      <w:numFmt w:val="bullet"/>
+      <w:lvlText w:val="o"/>
+      <w:lvlJc w:val="left"/>
+      <w:pPr>
+        <w:ind w:left="6480" w:hanging="360"/>
+      </w:pPr>
+      <w:rPr>
+        <w:rFonts w:ascii="Courier New" w:hAnsi="Courier New" w:cs="Courier New" w:hint="default"/>
+      </w:rPr>
+    </w:lvl>
+    <w:lvl w:ilvl="8" w:tplc="04090005" w:tentative="1">
+      <w:start w:val="1"/>
+      <w:numFmt w:val="bullet"/>
+      <w:lvlText w:val=""/>
+      <w:lvlJc w:val="left"/>
+      <w:pPr>
+        <w:ind w:left="7200" w:hanging="360"/>
+      </w:pPr>
+      <w:rPr>
+        <w:rFonts w:ascii="Wingdings" w:hAnsi="Wingdings" w:hint="default"/>
+      </w:rPr>
+    </w:lvl>
+  </w:abstractNum>
+  <w:abstractNum w:abstractNumId="20" w15:restartNumberingAfterBreak="0">
     <w:nsid w:val="741B754B"/>
     <w:multiLevelType w:val="hybridMultilevel"/>
     <w:tmpl w:val="1B6675EC"/>
@@ -10062,7 +13000,7 @@
       </w:pPr>
     </w:lvl>
   </w:abstractNum>
-  <w:abstractNum w:abstractNumId="12" w15:restartNumberingAfterBreak="0">
+  <w:abstractNum w:abstractNumId="21" w15:restartNumberingAfterBreak="0">
     <w:nsid w:val="752F4DA8"/>
     <w:multiLevelType w:val="hybridMultilevel"/>
     <w:tmpl w:val="C4047006"/>
@@ -10152,7 +13090,120 @@
       </w:pPr>
     </w:lvl>
   </w:abstractNum>
-  <w:abstractNum w:abstractNumId="13" w15:restartNumberingAfterBreak="0">
+  <w:abstractNum w:abstractNumId="22" w15:restartNumberingAfterBreak="0">
+    <w:nsid w:val="76016474"/>
+    <w:multiLevelType w:val="hybridMultilevel"/>
+    <w:tmpl w:val="115E82DC"/>
+    <w:lvl w:ilvl="0" w:tplc="04090001">
+      <w:start w:val="1"/>
+      <w:numFmt w:val="bullet"/>
+      <w:lvlText w:val=""/>
+      <w:lvlJc w:val="left"/>
+      <w:pPr>
+        <w:ind w:left="1818" w:hanging="360"/>
+      </w:pPr>
+      <w:rPr>
+        <w:rFonts w:ascii="Symbol" w:hAnsi="Symbol" w:hint="default"/>
+      </w:rPr>
+    </w:lvl>
+    <w:lvl w:ilvl="1" w:tplc="04090003" w:tentative="1">
+      <w:start w:val="1"/>
+      <w:numFmt w:val="bullet"/>
+      <w:lvlText w:val="o"/>
+      <w:lvlJc w:val="left"/>
+      <w:pPr>
+        <w:ind w:left="2538" w:hanging="360"/>
+      </w:pPr>
+      <w:rPr>
+        <w:rFonts w:ascii="Courier New" w:hAnsi="Courier New" w:cs="Courier New" w:hint="default"/>
+      </w:rPr>
+    </w:lvl>
+    <w:lvl w:ilvl="2" w:tplc="04090005" w:tentative="1">
+      <w:start w:val="1"/>
+      <w:numFmt w:val="bullet"/>
+      <w:lvlText w:val=""/>
+      <w:lvlJc w:val="left"/>
+      <w:pPr>
+        <w:ind w:left="3258" w:hanging="360"/>
+      </w:pPr>
+      <w:rPr>
+        <w:rFonts w:ascii="Wingdings" w:hAnsi="Wingdings" w:hint="default"/>
+      </w:rPr>
+    </w:lvl>
+    <w:lvl w:ilvl="3" w:tplc="04090001" w:tentative="1">
+      <w:start w:val="1"/>
+      <w:numFmt w:val="bullet"/>
+      <w:lvlText w:val=""/>
+      <w:lvlJc w:val="left"/>
+      <w:pPr>
+        <w:ind w:left="3978" w:hanging="360"/>
+      </w:pPr>
+      <w:rPr>
+        <w:rFonts w:ascii="Symbol" w:hAnsi="Symbol" w:hint="default"/>
+      </w:rPr>
+    </w:lvl>
+    <w:lvl w:ilvl="4" w:tplc="04090003" w:tentative="1">
+      <w:start w:val="1"/>
+      <w:numFmt w:val="bullet"/>
+      <w:lvlText w:val="o"/>
+      <w:lvlJc w:val="left"/>
+      <w:pPr>
+        <w:ind w:left="4698" w:hanging="360"/>
+      </w:pPr>
+      <w:rPr>
+        <w:rFonts w:ascii="Courier New" w:hAnsi="Courier New" w:cs="Courier New" w:hint="default"/>
+      </w:rPr>
+    </w:lvl>
+    <w:lvl w:ilvl="5" w:tplc="04090005" w:tentative="1">
+      <w:start w:val="1"/>
+      <w:numFmt w:val="bullet"/>
+      <w:lvlText w:val=""/>
+      <w:lvlJc w:val="left"/>
+      <w:pPr>
+        <w:ind w:left="5418" w:hanging="360"/>
+      </w:pPr>
+      <w:rPr>
+        <w:rFonts w:ascii="Wingdings" w:hAnsi="Wingdings" w:hint="default"/>
+      </w:rPr>
+    </w:lvl>
+    <w:lvl w:ilvl="6" w:tplc="04090001" w:tentative="1">
+      <w:start w:val="1"/>
+      <w:numFmt w:val="bullet"/>
+      <w:lvlText w:val=""/>
+      <w:lvlJc w:val="left"/>
+      <w:pPr>
+        <w:ind w:left="6138" w:hanging="360"/>
+      </w:pPr>
+      <w:rPr>
+        <w:rFonts w:ascii="Symbol" w:hAnsi="Symbol" w:hint="default"/>
+      </w:rPr>
+    </w:lvl>
+    <w:lvl w:ilvl="7" w:tplc="04090003" w:tentative="1">
+      <w:start w:val="1"/>
+      <w:numFmt w:val="bullet"/>
+      <w:lvlText w:val="o"/>
+      <w:lvlJc w:val="left"/>
+      <w:pPr>
+        <w:ind w:left="6858" w:hanging="360"/>
+      </w:pPr>
+      <w:rPr>
+        <w:rFonts w:ascii="Courier New" w:hAnsi="Courier New" w:cs="Courier New" w:hint="default"/>
+      </w:rPr>
+    </w:lvl>
+    <w:lvl w:ilvl="8" w:tplc="04090005" w:tentative="1">
+      <w:start w:val="1"/>
+      <w:numFmt w:val="bullet"/>
+      <w:lvlText w:val=""/>
+      <w:lvlJc w:val="left"/>
+      <w:pPr>
+        <w:ind w:left="7578" w:hanging="360"/>
+      </w:pPr>
+      <w:rPr>
+        <w:rFonts w:ascii="Wingdings" w:hAnsi="Wingdings" w:hint="default"/>
+      </w:rPr>
+    </w:lvl>
+  </w:abstractNum>
+  <w:abstractNum w:abstractNumId="23" w15:restartNumberingAfterBreak="0">
     <w:nsid w:val="786A479D"/>
     <w:multiLevelType w:val="hybridMultilevel"/>
     <w:tmpl w:val="2BBAE494"/>
@@ -10242,7 +13293,7 @@
       </w:pPr>
     </w:lvl>
   </w:abstractNum>
-  <w:abstractNum w:abstractNumId="14" w15:restartNumberingAfterBreak="0">
+  <w:abstractNum w:abstractNumId="24" w15:restartNumberingAfterBreak="0">
     <w:nsid w:val="7AC4757F"/>
     <w:multiLevelType w:val="hybridMultilevel"/>
     <w:tmpl w:val="B0B48F50"/>
@@ -10336,31 +13387,31 @@
     <w:abstractNumId w:val="3"/>
   </w:num>
   <w:num w:numId="2">
-    <w:abstractNumId w:val="5"/>
+    <w:abstractNumId w:val="7"/>
   </w:num>
   <w:num w:numId="3">
     <w:abstractNumId w:val="1"/>
   </w:num>
   <w:num w:numId="4">
-    <w:abstractNumId w:val="14"/>
+    <w:abstractNumId w:val="24"/>
   </w:num>
   <w:num w:numId="5">
-    <w:abstractNumId w:val="6"/>
+    <w:abstractNumId w:val="8"/>
   </w:num>
   <w:num w:numId="6">
-    <w:abstractNumId w:val="10"/>
+    <w:abstractNumId w:val="18"/>
   </w:num>
   <w:num w:numId="7">
-    <w:abstractNumId w:val="9"/>
+    <w:abstractNumId w:val="16"/>
   </w:num>
   <w:num w:numId="8">
-    <w:abstractNumId w:val="11"/>
+    <w:abstractNumId w:val="20"/>
   </w:num>
   <w:num w:numId="9">
-    <w:abstractNumId w:val="13"/>
+    <w:abstractNumId w:val="23"/>
   </w:num>
   <w:num w:numId="10">
-    <w:abstractNumId w:val="12"/>
+    <w:abstractNumId w:val="21"/>
   </w:num>
   <w:num w:numId="11">
     <w:abstractNumId w:val="2"/>
@@ -10369,13 +13420,43 @@
     <w:abstractNumId w:val="0"/>
   </w:num>
   <w:num w:numId="13">
-    <w:abstractNumId w:val="8"/>
+    <w:abstractNumId w:val="13"/>
   </w:num>
   <w:num w:numId="14">
-    <w:abstractNumId w:val="7"/>
+    <w:abstractNumId w:val="12"/>
   </w:num>
   <w:num w:numId="15">
+    <w:abstractNumId w:val="6"/>
+  </w:num>
+  <w:num w:numId="16">
+    <w:abstractNumId w:val="11"/>
+  </w:num>
+  <w:num w:numId="17">
+    <w:abstractNumId w:val="14"/>
+  </w:num>
+  <w:num w:numId="18">
+    <w:abstractNumId w:val="9"/>
+  </w:num>
+  <w:num w:numId="19">
+    <w:abstractNumId w:val="19"/>
+  </w:num>
+  <w:num w:numId="20">
     <w:abstractNumId w:val="4"/>
+  </w:num>
+  <w:num w:numId="21">
+    <w:abstractNumId w:val="10"/>
+  </w:num>
+  <w:num w:numId="22">
+    <w:abstractNumId w:val="22"/>
+  </w:num>
+  <w:num w:numId="23">
+    <w:abstractNumId w:val="17"/>
+  </w:num>
+  <w:num w:numId="24">
+    <w:abstractNumId w:val="5"/>
+  </w:num>
+  <w:num w:numId="25">
+    <w:abstractNumId w:val="15"/>
   </w:num>
 </w:numbering>
 </file>
@@ -11733,7 +14814,7 @@
 </file>
 
 <file path=customXml/itemProps1.xml><?xml version="1.0" encoding="utf-8"?>
-<ds:datastoreItem xmlns:ds="http://schemas.openxmlformats.org/officeDocument/2006/customXml" ds:itemID="{27755B1B-8C40-41BF-9643-46D445EB1D98}">
+<ds:datastoreItem xmlns:ds="http://schemas.openxmlformats.org/officeDocument/2006/customXml" ds:itemID="{0E48D8F2-444B-4ACB-9B0E-94268B2FD8E6}">
   <ds:schemaRefs>
     <ds:schemaRef ds:uri="http://schemas.openxmlformats.org/officeDocument/2006/bibliography"/>
   </ds:schemaRefs>

</xml_diff>

<commit_message>
updated DD with the explanation of the traffic module dynamic configuration
</commit_message>
<xml_diff>
--- a/DD/DD-1.0.docx
+++ b/DD/DD-1.0.docx
@@ -547,7 +547,6 @@
                                 <w:dataBinding w:prefixMappings="xmlns:ns0='http://purl.org/dc/elements/1.1/' xmlns:ns1='http://schemas.openxmlformats.org/package/2006/metadata/core-properties' " w:xpath="/ns1:coreProperties[1]/ns0:subject[1]" w:storeItemID="{6C3C8BC8-F283-45AE-878A-BAB7291924A1}"/>
                                 <w:text/>
                               </w:sdtPr>
-                              <w:sdtEndPr/>
                               <w:sdtContent>
                                 <w:r>
                                   <w:rPr>
@@ -637,7 +636,6 @@
                           <w:dataBinding w:prefixMappings="xmlns:ns0='http://purl.org/dc/elements/1.1/' xmlns:ns1='http://schemas.openxmlformats.org/package/2006/metadata/core-properties' " w:xpath="/ns1:coreProperties[1]/ns0:subject[1]" w:storeItemID="{6C3C8BC8-F283-45AE-878A-BAB7291924A1}"/>
                           <w:text/>
                         </w:sdtPr>
-                        <w:sdtEndPr/>
                         <w:sdtContent>
                           <w:r>
                             <w:rPr>
@@ -1112,7 +1110,6 @@
                               <w:dataBinding w:prefixMappings="xmlns:ns0='http://purl.org/dc/elements/1.1/' xmlns:ns1='http://schemas.openxmlformats.org/package/2006/metadata/core-properties' " w:xpath="/ns1:coreProperties[1]/ns0:creator[1]" w:storeItemID="{6C3C8BC8-F283-45AE-878A-BAB7291924A1}"/>
                               <w:text/>
                             </w:sdtPr>
-                            <w:sdtEndPr/>
                             <w:sdtContent>
                               <w:p>
                                 <w:pPr>
@@ -1159,7 +1156,6 @@
                                 <w:dataBinding w:prefixMappings="xmlns:ns0='http://schemas.microsoft.com/office/2006/coverPageProps' " w:xpath="/ns0:CoverPageProperties[1]/ns0:CompanyEmail[1]" w:storeItemID="{55AF091B-3C7A-41E3-B477-F2FDAA23CFDA}"/>
                                 <w:text/>
                               </w:sdtPr>
-                              <w:sdtEndPr/>
                               <w:sdtContent>
                                 <w:r>
                                   <w:rPr>
@@ -1218,7 +1214,6 @@
                         <w:dataBinding w:prefixMappings="xmlns:ns0='http://purl.org/dc/elements/1.1/' xmlns:ns1='http://schemas.openxmlformats.org/package/2006/metadata/core-properties' " w:xpath="/ns1:coreProperties[1]/ns0:creator[1]" w:storeItemID="{6C3C8BC8-F283-45AE-878A-BAB7291924A1}"/>
                         <w:text/>
                       </w:sdtPr>
-                      <w:sdtEndPr/>
                       <w:sdtContent>
                         <w:p>
                           <w:pPr>
@@ -1265,7 +1260,6 @@
                           <w:dataBinding w:prefixMappings="xmlns:ns0='http://schemas.microsoft.com/office/2006/coverPageProps' " w:xpath="/ns0:CoverPageProperties[1]/ns0:CompanyEmail[1]" w:storeItemID="{55AF091B-3C7A-41E3-B477-F2FDAA23CFDA}"/>
                           <w:text/>
                         </w:sdtPr>
-                        <w:sdtEndPr/>
                         <w:sdtContent>
                           <w:r>
                             <w:rPr>
@@ -7999,7 +7993,7 @@
           </mc:Choice>
           <mc:Fallback>
             <w:pict>
-              <v:rect w14:anchorId="49EB7681" id="Rectangle 2" o:spid="_x0000_s1026" style="position:absolute;margin-left:8.7pt;margin-top:202.65pt;width:7.8pt;height:47.1pt;z-index:251685888;visibility:visible;mso-wrap-style:square;mso-wrap-distance-left:9pt;mso-wrap-distance-top:0;mso-wrap-distance-right:9pt;mso-wrap-distance-bottom:0;mso-position-horizontal:absolute;mso-position-horizontal-relative:text;mso-position-vertical:absolute;mso-position-vertical-relative:text;v-text-anchor:middle" o:gfxdata="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" fillcolor="white [3201]" strokecolor="black [3200]" strokeweight="1pt"/>
+              <v:rect w14:anchorId="171AD1A5" id="Rectangle 2" o:spid="_x0000_s1026" style="position:absolute;margin-left:8.7pt;margin-top:202.65pt;width:7.8pt;height:47.1pt;z-index:251685888;visibility:visible;mso-wrap-style:square;mso-wrap-distance-left:9pt;mso-wrap-distance-top:0;mso-wrap-distance-right:9pt;mso-wrap-distance-bottom:0;mso-position-horizontal:absolute;mso-position-horizontal-relative:text;mso-position-vertical:absolute;mso-position-vertical-relative:text;v-text-anchor:middle" o:gfxdata="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" fillcolor="white [3201]" strokecolor="black [3200]" strokeweight="1pt"/>
             </w:pict>
           </mc:Fallback>
         </mc:AlternateContent>
@@ -8118,27 +8112,14 @@
                             <w:r>
                               <w:t xml:space="preserve">Figure </w:t>
                             </w:r>
-                            <w:r>
-                              <w:fldChar w:fldCharType="begin"/>
-                            </w:r>
-                            <w:r>
-                              <w:instrText xml:space="preserve"> SEQ Figure \* ARABIC </w:instrText>
-                            </w:r>
-                            <w:r>
-                              <w:fldChar w:fldCharType="separate"/>
-                            </w:r>
-                            <w:r>
-                              <w:rPr>
-                                <w:noProof/>
-                              </w:rPr>
-                              <w:t>5</w:t>
-                            </w:r>
-                            <w:r>
-                              <w:rPr>
-                                <w:noProof/>
-                              </w:rPr>
-                              <w:fldChar w:fldCharType="end"/>
-                            </w:r>
+                            <w:fldSimple w:instr=" SEQ Figure \* ARABIC ">
+                              <w:r>
+                                <w:rPr>
+                                  <w:noProof/>
+                                </w:rPr>
+                                <w:t>5</w:t>
+                              </w:r>
+                            </w:fldSimple>
                             <w:r>
                               <w:t>: success Frame - Authority Sign Up</w:t>
                             </w:r>
@@ -8175,27 +8156,14 @@
                       <w:r>
                         <w:t xml:space="preserve">Figure </w:t>
                       </w:r>
-                      <w:r>
-                        <w:fldChar w:fldCharType="begin"/>
-                      </w:r>
-                      <w:r>
-                        <w:instrText xml:space="preserve"> SEQ Figure \* ARABIC </w:instrText>
-                      </w:r>
-                      <w:r>
-                        <w:fldChar w:fldCharType="separate"/>
-                      </w:r>
-                      <w:r>
-                        <w:rPr>
-                          <w:noProof/>
-                        </w:rPr>
-                        <w:t>5</w:t>
-                      </w:r>
-                      <w:r>
-                        <w:rPr>
-                          <w:noProof/>
-                        </w:rPr>
-                        <w:fldChar w:fldCharType="end"/>
-                      </w:r>
+                      <w:fldSimple w:instr=" SEQ Figure \* ARABIC ">
+                        <w:r>
+                          <w:rPr>
+                            <w:noProof/>
+                          </w:rPr>
+                          <w:t>5</w:t>
+                        </w:r>
+                      </w:fldSimple>
                       <w:r>
                         <w:t>: success Frame - Authority Sign Up</w:t>
                       </w:r>
@@ -8285,27 +8253,14 @@
                             <w:r>
                               <w:t xml:space="preserve">Figure </w:t>
                             </w:r>
-                            <w:r>
-                              <w:fldChar w:fldCharType="begin"/>
-                            </w:r>
-                            <w:r>
-                              <w:instrText xml:space="preserve"> SEQ Figure \* ARABIC </w:instrText>
-                            </w:r>
-                            <w:r>
-                              <w:fldChar w:fldCharType="separate"/>
-                            </w:r>
-                            <w:r>
-                              <w:rPr>
-                                <w:noProof/>
-                              </w:rPr>
-                              <w:t>6</w:t>
-                            </w:r>
-                            <w:r>
-                              <w:rPr>
-                                <w:noProof/>
-                              </w:rPr>
-                              <w:fldChar w:fldCharType="end"/>
-                            </w:r>
+                            <w:fldSimple w:instr=" SEQ Figure \* ARABIC ">
+                              <w:r>
+                                <w:rPr>
+                                  <w:noProof/>
+                                </w:rPr>
+                                <w:t>6</w:t>
+                              </w:r>
+                            </w:fldSimple>
                             <w:r>
                               <w:t>: Sequence Diagram- User Sign Up</w:t>
                             </w:r>
@@ -8342,27 +8297,14 @@
                       <w:r>
                         <w:t xml:space="preserve">Figure </w:t>
                       </w:r>
-                      <w:r>
-                        <w:fldChar w:fldCharType="begin"/>
-                      </w:r>
-                      <w:r>
-                        <w:instrText xml:space="preserve"> SEQ Figure \* ARABIC </w:instrText>
-                      </w:r>
-                      <w:r>
-                        <w:fldChar w:fldCharType="separate"/>
-                      </w:r>
-                      <w:r>
-                        <w:rPr>
-                          <w:noProof/>
-                        </w:rPr>
-                        <w:t>6</w:t>
-                      </w:r>
-                      <w:r>
-                        <w:rPr>
-                          <w:noProof/>
-                        </w:rPr>
-                        <w:fldChar w:fldCharType="end"/>
-                      </w:r>
+                      <w:fldSimple w:instr=" SEQ Figure \* ARABIC ">
+                        <w:r>
+                          <w:rPr>
+                            <w:noProof/>
+                          </w:rPr>
+                          <w:t>6</w:t>
+                        </w:r>
+                      </w:fldSimple>
                       <w:r>
                         <w:t>: Sequence Diagram- User Sign Up</w:t>
                       </w:r>
@@ -9967,10 +9909,7 @@
       </w:r>
       <w:proofErr w:type="spellStart"/>
       <w:r>
-        <w:t>reportI</w:t>
-      </w:r>
-      <w:r>
-        <w:t>d</w:t>
+        <w:t>reportId</w:t>
       </w:r>
       <w:proofErr w:type="spellEnd"/>
       <w:r>
@@ -10034,10 +9973,7 @@
       </w:r>
       <w:proofErr w:type="spellStart"/>
       <w:r>
-        <w:t>reportI</w:t>
-      </w:r>
-      <w:r>
-        <w:t>d</w:t>
+        <w:t>reportId</w:t>
       </w:r>
       <w:proofErr w:type="spellEnd"/>
       <w:r>
@@ -10425,22 +10361,20 @@
         </w:numPr>
         <w:ind w:left="1440"/>
       </w:pPr>
-      <w:bookmarkStart w:id="30" w:name="_GoBack"/>
-      <w:bookmarkEnd w:id="30"/>
     </w:p>
     <w:p>
       <w:pPr>
         <w:pStyle w:val="sub-2"/>
         <w:ind w:left="1440"/>
       </w:pPr>
-      <w:bookmarkStart w:id="31" w:name="_Toc25332075"/>
-      <w:bookmarkStart w:id="32" w:name="_Toc25332221"/>
+      <w:bookmarkStart w:id="30" w:name="_Toc25332075"/>
+      <w:bookmarkStart w:id="31" w:name="_Toc25332221"/>
       <w:r>
         <w:lastRenderedPageBreak/>
         <w:t>Selected architectural styles and patterns</w:t>
       </w:r>
+      <w:bookmarkEnd w:id="30"/>
       <w:bookmarkEnd w:id="31"/>
-      <w:bookmarkEnd w:id="32"/>
     </w:p>
     <w:p>
       <w:pPr>
@@ -10473,11 +10407,11 @@
         <w:pStyle w:val="seb-23"/>
         <w:ind w:left="2160"/>
       </w:pPr>
-      <w:bookmarkStart w:id="33" w:name="_Toc25332222"/>
+      <w:bookmarkStart w:id="32" w:name="_Toc25332222"/>
       <w:r>
         <w:t>Client-server</w:t>
       </w:r>
-      <w:bookmarkEnd w:id="33"/>
+      <w:bookmarkEnd w:id="32"/>
     </w:p>
     <w:p>
       <w:pPr>
@@ -10497,11 +10431,11 @@
         <w:pStyle w:val="seb-23"/>
         <w:ind w:left="2160"/>
       </w:pPr>
-      <w:bookmarkStart w:id="34" w:name="_Toc25332223"/>
+      <w:bookmarkStart w:id="33" w:name="_Toc25332223"/>
       <w:r>
         <w:t>Service-Oriented Architecture (SOA)</w:t>
       </w:r>
-      <w:bookmarkEnd w:id="34"/>
+      <w:bookmarkEnd w:id="33"/>
     </w:p>
     <w:p>
       <w:pPr>
@@ -10526,11 +10460,11 @@
         <w:pStyle w:val="seb-23"/>
         <w:ind w:left="2160"/>
       </w:pPr>
-      <w:bookmarkStart w:id="35" w:name="_Toc25332224"/>
+      <w:bookmarkStart w:id="34" w:name="_Toc25332224"/>
       <w:r>
         <w:t>Model View-Controller (MVC)</w:t>
       </w:r>
-      <w:bookmarkEnd w:id="35"/>
+      <w:bookmarkEnd w:id="34"/>
     </w:p>
     <w:p>
       <w:pPr>
@@ -10555,13 +10489,13 @@
         <w:pStyle w:val="sub-2"/>
         <w:ind w:left="1440"/>
       </w:pPr>
-      <w:bookmarkStart w:id="36" w:name="_Toc25332076"/>
-      <w:bookmarkStart w:id="37" w:name="_Toc25332225"/>
+      <w:bookmarkStart w:id="35" w:name="_Toc25332076"/>
+      <w:bookmarkStart w:id="36" w:name="_Toc25332225"/>
       <w:r>
         <w:t>Other design decisions</w:t>
       </w:r>
+      <w:bookmarkEnd w:id="35"/>
       <w:bookmarkEnd w:id="36"/>
-      <w:bookmarkEnd w:id="37"/>
     </w:p>
     <w:p>
       <w:pPr>
@@ -10578,11 +10512,11 @@
         <w:pStyle w:val="sub-24"/>
         <w:ind w:left="2160"/>
       </w:pPr>
-      <w:bookmarkStart w:id="38" w:name="_Toc25332226"/>
+      <w:bookmarkStart w:id="37" w:name="_Toc25332226"/>
       <w:r>
         <w:t>Password storage</w:t>
       </w:r>
-      <w:bookmarkEnd w:id="38"/>
+      <w:bookmarkEnd w:id="37"/>
     </w:p>
     <w:p>
       <w:pPr>
@@ -10597,32 +10531,613 @@
       <w:pPr>
         <w:pStyle w:val="chapters"/>
       </w:pPr>
-      <w:bookmarkStart w:id="39" w:name="_Toc25332227"/>
+      <w:bookmarkStart w:id="38" w:name="_Toc25332227"/>
       <w:r>
         <w:t>Algorithm Design</w:t>
       </w:r>
+      <w:bookmarkEnd w:id="38"/>
+    </w:p>
+    <w:p>
+      <w:pPr>
+        <w:pStyle w:val="sub3"/>
+      </w:pPr>
+      <w:r>
+        <w:t xml:space="preserve">Car-plate Extractor – How it works </w:t>
+      </w:r>
+    </w:p>
+    <w:p>
+      <w:pPr>
+        <w:pStyle w:val="sub3"/>
+      </w:pPr>
+      <w:r>
+        <w:t>Traffic Modules – Dynamic configuration</w:t>
+      </w:r>
+    </w:p>
+    <w:p>
+      <w:pPr>
+        <w:ind w:left="1080"/>
+      </w:pPr>
+      <w:r>
+        <w:t>As described before the Traffic module is subject to load balancing and dynamic configuration by the System Administrator. These two mechanisms cause four events to happen. How they are managed is described below:</w:t>
+      </w:r>
+    </w:p>
+    <w:p>
+      <w:pPr>
+        <w:pStyle w:val="ListParagraph"/>
+        <w:numPr>
+          <w:ilvl w:val="0"/>
+          <w:numId w:val="12"/>
+        </w:numPr>
+      </w:pPr>
+      <w:r>
+        <w:t>A Notifier is deleted: this is the only activity that is not managed by the Manager because there is no reason for doing it. If the Notifier is simply being closed, it detaches itself from the Querier</w:t>
+      </w:r>
+      <w:r>
+        <w:t>. If the Notifier crashes or it suddenly closed, the Querier will notice this when trying to notify it and it will detach the dead Notifier. No other actions are needed.</w:t>
+      </w:r>
+    </w:p>
+    <w:p>
+      <w:pPr>
+        <w:pStyle w:val="ListParagraph"/>
+        <w:ind w:left="2160"/>
+      </w:pPr>
+    </w:p>
+    <w:p>
+      <w:pPr>
+        <w:pStyle w:val="ListParagraph"/>
+        <w:numPr>
+          <w:ilvl w:val="0"/>
+          <w:numId w:val="12"/>
+        </w:numPr>
+      </w:pPr>
+      <w:r>
+        <w:t>A Notifier is created: the new Notifier communicates its zone to the Manager. The Manager will return to the notifier a reference to the appropriate Querier using the Address Solver to interpret the zone of the Notifier. Thus, the Notifier can subscribe itself to the Querier.</w:t>
+      </w:r>
+    </w:p>
+    <w:p>
+      <w:pPr>
+        <w:pStyle w:val="ListParagraph"/>
+      </w:pPr>
+    </w:p>
+    <w:p>
+      <w:pPr>
+        <w:pStyle w:val="ListParagraph"/>
+        <w:numPr>
+          <w:ilvl w:val="0"/>
+          <w:numId w:val="12"/>
+        </w:numPr>
+      </w:pPr>
+      <w:r>
+        <w:t xml:space="preserve">A </w:t>
+      </w:r>
+      <w:r>
+        <w:t>Querier is deleted: all the Notifier previously attached to the Querier have to be analyzed. If a less specific Querier exists, they are attached to it, otherwise they are put in a standby list.</w:t>
+      </w:r>
+    </w:p>
+    <w:p>
+      <w:pPr>
+        <w:pStyle w:val="ListParagraph"/>
+      </w:pPr>
+    </w:p>
+    <w:p>
+      <w:pPr>
+        <w:pStyle w:val="ListParagraph"/>
+        <w:numPr>
+          <w:ilvl w:val="0"/>
+          <w:numId w:val="12"/>
+        </w:numPr>
+      </w:pPr>
+      <w:r>
+        <w:t>A new Querier is i</w:t>
+      </w:r>
+      <w:r>
+        <w:t>n</w:t>
+      </w:r>
+      <w:r>
+        <w:t>s</w:t>
+      </w:r>
+      <w:r>
+        <w:t xml:space="preserve">tantiated: </w:t>
+      </w:r>
+      <w:r>
+        <w:t xml:space="preserve"> </w:t>
+      </w:r>
+      <w:r>
+        <w:t>the standby list is scanned searching for Notifier that can be attached to the Querier (matching the two zone through the Address Solver). If a less specific Querier exists, all the Notifier subscribed to it are analyzed and are eventually moved to the new Querier.</w:t>
+      </w:r>
+    </w:p>
+    <w:p>
+      <w:pPr>
+        <w:pStyle w:val="ListParagraph"/>
+      </w:pPr>
+    </w:p>
+    <w:p>
+      <w:pPr>
+        <w:ind w:left="1080"/>
+        <w:rPr>
+          <w:b/>
+          <w:bCs/>
+        </w:rPr>
+      </w:pPr>
+      <w:r>
+        <w:rPr>
+          <w:b/>
+          <w:bCs/>
+        </w:rPr>
+        <w:t>Meaning of specificity of a Querier</w:t>
+      </w:r>
+    </w:p>
+    <w:p>
+      <w:pPr>
+        <w:ind w:left="1080"/>
+      </w:pPr>
+      <w:r>
+        <w:lastRenderedPageBreak/>
+        <w:t xml:space="preserve">Let’s assumed, for instance, that there are four Querier: </w:t>
+      </w:r>
+      <w:proofErr w:type="spellStart"/>
+      <w:r>
+        <w:rPr>
+          <w:i/>
+          <w:iCs/>
+        </w:rPr>
+        <w:t>ItalyQ</w:t>
+      </w:r>
+      <w:proofErr w:type="spellEnd"/>
+      <w:r>
+        <w:rPr>
+          <w:i/>
+          <w:iCs/>
+        </w:rPr>
+        <w:t xml:space="preserve">, </w:t>
+      </w:r>
+      <w:proofErr w:type="spellStart"/>
+      <w:r>
+        <w:rPr>
+          <w:i/>
+          <w:iCs/>
+        </w:rPr>
+        <w:t>MilanQ</w:t>
+      </w:r>
+      <w:proofErr w:type="spellEnd"/>
+      <w:r>
+        <w:rPr>
+          <w:i/>
+          <w:iCs/>
+        </w:rPr>
+        <w:t xml:space="preserve">, </w:t>
+      </w:r>
+      <w:proofErr w:type="spellStart"/>
+      <w:r>
+        <w:rPr>
+          <w:i/>
+          <w:iCs/>
+        </w:rPr>
+        <w:t>LazioQ</w:t>
+      </w:r>
+      <w:proofErr w:type="spellEnd"/>
+      <w:r>
+        <w:rPr>
+          <w:i/>
+          <w:iCs/>
+        </w:rPr>
+        <w:t xml:space="preserve">, </w:t>
+      </w:r>
+      <w:proofErr w:type="spellStart"/>
+      <w:r>
+        <w:rPr>
+          <w:i/>
+          <w:iCs/>
+        </w:rPr>
+        <w:t>ParisQ</w:t>
+      </w:r>
+      <w:proofErr w:type="spellEnd"/>
+      <w:r>
+        <w:rPr>
+          <w:i/>
+          <w:iCs/>
+        </w:rPr>
+        <w:t xml:space="preserve"> </w:t>
+      </w:r>
+      <w:r>
+        <w:t xml:space="preserve">respectively related zones: Italy, Milan, Lazio, Paris. </w:t>
+      </w:r>
+      <w:proofErr w:type="spellStart"/>
+      <w:r>
+        <w:rPr>
+          <w:i/>
+          <w:iCs/>
+        </w:rPr>
+        <w:t>MilanQ</w:t>
+      </w:r>
+      <w:proofErr w:type="spellEnd"/>
+      <w:r>
+        <w:rPr>
+          <w:i/>
+          <w:iCs/>
+        </w:rPr>
+        <w:t xml:space="preserve"> </w:t>
+      </w:r>
+      <w:r>
+        <w:t xml:space="preserve">and </w:t>
+      </w:r>
+      <w:proofErr w:type="spellStart"/>
+      <w:r>
+        <w:rPr>
+          <w:i/>
+          <w:iCs/>
+        </w:rPr>
+        <w:t>LazioQ</w:t>
+      </w:r>
+      <w:proofErr w:type="spellEnd"/>
+      <w:r>
+        <w:rPr>
+          <w:i/>
+          <w:iCs/>
+        </w:rPr>
+        <w:t xml:space="preserve"> </w:t>
+      </w:r>
+      <w:r>
+        <w:t xml:space="preserve">are more specific respect to </w:t>
+      </w:r>
+      <w:proofErr w:type="spellStart"/>
+      <w:r>
+        <w:rPr>
+          <w:i/>
+          <w:iCs/>
+        </w:rPr>
+        <w:t>ItalyQ</w:t>
+      </w:r>
+      <w:proofErr w:type="spellEnd"/>
+      <w:r>
+        <w:rPr>
+          <w:i/>
+          <w:iCs/>
+        </w:rPr>
+        <w:t xml:space="preserve"> </w:t>
+      </w:r>
+      <w:r>
+        <w:t xml:space="preserve">because Milan and Lazio are inside the region Italy. On the other hand, </w:t>
+      </w:r>
+      <w:proofErr w:type="spellStart"/>
+      <w:r>
+        <w:rPr>
+          <w:i/>
+          <w:iCs/>
+        </w:rPr>
+        <w:t>ItalyQ</w:t>
+      </w:r>
+      <w:proofErr w:type="spellEnd"/>
+      <w:r>
+        <w:rPr>
+          <w:i/>
+          <w:iCs/>
+        </w:rPr>
+        <w:t xml:space="preserve"> </w:t>
+      </w:r>
+      <w:r>
+        <w:t xml:space="preserve">is less specific with respect to </w:t>
+      </w:r>
+      <w:proofErr w:type="spellStart"/>
+      <w:r>
+        <w:rPr>
+          <w:i/>
+          <w:iCs/>
+        </w:rPr>
+        <w:t>MilanQ</w:t>
+      </w:r>
+      <w:proofErr w:type="spellEnd"/>
+      <w:r>
+        <w:rPr>
+          <w:i/>
+          <w:iCs/>
+        </w:rPr>
+        <w:t xml:space="preserve"> </w:t>
+      </w:r>
+      <w:r>
+        <w:t xml:space="preserve">and </w:t>
+      </w:r>
+      <w:proofErr w:type="spellStart"/>
+      <w:r>
+        <w:rPr>
+          <w:i/>
+          <w:iCs/>
+        </w:rPr>
+        <w:t>LazioQ</w:t>
+      </w:r>
+      <w:proofErr w:type="spellEnd"/>
+      <w:r>
+        <w:rPr>
+          <w:i/>
+          <w:iCs/>
+        </w:rPr>
+        <w:t xml:space="preserve">. </w:t>
+      </w:r>
+      <w:proofErr w:type="spellStart"/>
+      <w:r>
+        <w:rPr>
+          <w:i/>
+          <w:iCs/>
+        </w:rPr>
+        <w:t>ParisQ</w:t>
+      </w:r>
+      <w:proofErr w:type="spellEnd"/>
+      <w:r>
+        <w:rPr>
+          <w:i/>
+          <w:iCs/>
+        </w:rPr>
+        <w:t xml:space="preserve"> </w:t>
+      </w:r>
+      <w:r>
+        <w:t>has no relation of specificity with all the others.</w:t>
+      </w:r>
+    </w:p>
+    <w:p>
+      <w:pPr>
+        <w:ind w:left="1080"/>
+      </w:pPr>
+      <w:r>
+        <w:t>Hence:</w:t>
+      </w:r>
+    </w:p>
+    <w:p>
+      <w:pPr>
+        <w:pStyle w:val="ListParagraph"/>
+        <w:numPr>
+          <w:ilvl w:val="0"/>
+          <w:numId w:val="12"/>
+        </w:numPr>
+      </w:pPr>
+      <w:proofErr w:type="spellStart"/>
+      <w:r>
+        <w:rPr>
+          <w:i/>
+          <w:iCs/>
+        </w:rPr>
+        <w:t>LazioQ</w:t>
+      </w:r>
+      <w:proofErr w:type="spellEnd"/>
+      <w:r>
+        <w:rPr>
+          <w:i/>
+          <w:iCs/>
+        </w:rPr>
+        <w:t xml:space="preserve"> </w:t>
+      </w:r>
+      <w:r>
+        <w:t xml:space="preserve">crashes -&gt; all the Notifiers subscribed to </w:t>
+      </w:r>
+      <w:proofErr w:type="spellStart"/>
+      <w:r>
+        <w:rPr>
+          <w:i/>
+          <w:iCs/>
+        </w:rPr>
+        <w:t>LazioQ</w:t>
+      </w:r>
+      <w:proofErr w:type="spellEnd"/>
+      <w:r>
+        <w:rPr>
+          <w:i/>
+          <w:iCs/>
+        </w:rPr>
+        <w:t xml:space="preserve"> </w:t>
+      </w:r>
+      <w:r>
+        <w:t xml:space="preserve">are now moved to </w:t>
+      </w:r>
+      <w:proofErr w:type="spellStart"/>
+      <w:r>
+        <w:rPr>
+          <w:i/>
+          <w:iCs/>
+        </w:rPr>
+        <w:t>ItalyQ</w:t>
+      </w:r>
+      <w:proofErr w:type="spellEnd"/>
+    </w:p>
+    <w:p>
+      <w:pPr>
+        <w:pStyle w:val="ListParagraph"/>
+        <w:ind w:left="2160"/>
+      </w:pPr>
+    </w:p>
+    <w:p>
+      <w:pPr>
+        <w:pStyle w:val="ListParagraph"/>
+        <w:numPr>
+          <w:ilvl w:val="0"/>
+          <w:numId w:val="12"/>
+        </w:numPr>
+      </w:pPr>
+      <w:proofErr w:type="spellStart"/>
+      <w:r>
+        <w:rPr>
+          <w:i/>
+          <w:iCs/>
+        </w:rPr>
+        <w:t>RomeQ</w:t>
+      </w:r>
+      <w:proofErr w:type="spellEnd"/>
+      <w:r>
+        <w:rPr>
+          <w:i/>
+          <w:iCs/>
+        </w:rPr>
+        <w:t xml:space="preserve"> </w:t>
+      </w:r>
+      <w:r>
+        <w:t xml:space="preserve">Querier is created -&gt; </w:t>
+      </w:r>
+      <w:proofErr w:type="spellStart"/>
+      <w:r>
+        <w:rPr>
+          <w:i/>
+          <w:iCs/>
+        </w:rPr>
+        <w:t>ItalyQ</w:t>
+      </w:r>
+      <w:proofErr w:type="spellEnd"/>
+      <w:r>
+        <w:rPr>
+          <w:i/>
+          <w:iCs/>
+        </w:rPr>
+        <w:t xml:space="preserve"> </w:t>
+      </w:r>
+      <w:r>
+        <w:t xml:space="preserve">is less specific than </w:t>
+      </w:r>
+      <w:proofErr w:type="spellStart"/>
+      <w:r>
+        <w:rPr>
+          <w:i/>
+          <w:iCs/>
+        </w:rPr>
+        <w:t>RomeQ</w:t>
+      </w:r>
+      <w:proofErr w:type="spellEnd"/>
+      <w:r>
+        <w:rPr>
+          <w:i/>
+          <w:iCs/>
+        </w:rPr>
+        <w:t xml:space="preserve"> so </w:t>
+      </w:r>
+      <w:proofErr w:type="spellStart"/>
+      <w:r>
+        <w:rPr>
+          <w:i/>
+          <w:iCs/>
+        </w:rPr>
+        <w:t>ItalyQ</w:t>
+      </w:r>
+      <w:proofErr w:type="spellEnd"/>
+      <w:r>
+        <w:rPr>
+          <w:i/>
+          <w:iCs/>
+        </w:rPr>
+        <w:t xml:space="preserve"> </w:t>
+      </w:r>
+      <w:r>
+        <w:t>is scanned searching for Notifiers associated to region Rome</w:t>
+      </w:r>
+      <w:r>
+        <w:t xml:space="preserve">: if there are such Notifier, they are moved to </w:t>
+      </w:r>
+      <w:proofErr w:type="spellStart"/>
+      <w:r>
+        <w:rPr>
+          <w:i/>
+          <w:iCs/>
+        </w:rPr>
+        <w:t>RomeQ</w:t>
+      </w:r>
+      <w:proofErr w:type="spellEnd"/>
+      <w:r>
+        <w:rPr>
+          <w:i/>
+          <w:iCs/>
+        </w:rPr>
+        <w:t xml:space="preserve">. </w:t>
+      </w:r>
+      <w:r>
+        <w:t>Notice:</w:t>
+      </w:r>
+      <w:r>
+        <w:t xml:space="preserve"> the Notifiers that were associated to </w:t>
+      </w:r>
+      <w:proofErr w:type="spellStart"/>
+      <w:r>
+        <w:rPr>
+          <w:i/>
+          <w:iCs/>
+        </w:rPr>
+        <w:t>LazioQ</w:t>
+      </w:r>
+      <w:proofErr w:type="spellEnd"/>
+      <w:r>
+        <w:rPr>
+          <w:i/>
+          <w:iCs/>
+        </w:rPr>
+        <w:t xml:space="preserve"> </w:t>
+      </w:r>
+      <w:r>
+        <w:t xml:space="preserve">but are actually outside the region Rome would remain associated to </w:t>
+      </w:r>
+      <w:proofErr w:type="spellStart"/>
+      <w:r>
+        <w:rPr>
+          <w:i/>
+          <w:iCs/>
+        </w:rPr>
+        <w:t>ItalyQ</w:t>
+      </w:r>
+      <w:proofErr w:type="spellEnd"/>
+      <w:r>
+        <w:rPr>
+          <w:i/>
+          <w:iCs/>
+        </w:rPr>
+        <w:t>.</w:t>
+      </w:r>
+      <w:bookmarkStart w:id="39" w:name="_GoBack"/>
       <w:bookmarkEnd w:id="39"/>
     </w:p>
     <w:p>
       <w:pPr>
+        <w:pStyle w:val="ListParagraph"/>
+        <w:ind w:left="2160"/>
+      </w:pPr>
+    </w:p>
+    <w:p>
+      <w:pPr>
+        <w:pStyle w:val="ListParagraph"/>
+        <w:numPr>
+          <w:ilvl w:val="0"/>
+          <w:numId w:val="12"/>
+        </w:numPr>
+      </w:pPr>
+      <w:proofErr w:type="spellStart"/>
+      <w:r>
+        <w:rPr>
+          <w:i/>
+          <w:iCs/>
+        </w:rPr>
+        <w:t>ParisQ</w:t>
+      </w:r>
+      <w:proofErr w:type="spellEnd"/>
+      <w:r>
+        <w:t xml:space="preserve"> crashed -&gt; all the Notifiers associated to </w:t>
+      </w:r>
+      <w:proofErr w:type="spellStart"/>
+      <w:r>
+        <w:rPr>
+          <w:i/>
+          <w:iCs/>
+        </w:rPr>
+        <w:t>ParisQ</w:t>
+      </w:r>
+      <w:proofErr w:type="spellEnd"/>
+      <w:r>
+        <w:t xml:space="preserve"> are moved to the standby list, because no ‘less specific’ Queriers are available.</w:t>
+      </w:r>
+    </w:p>
+    <w:p>
+      <w:pPr>
+        <w:ind w:left="1080"/>
+      </w:pPr>
+      <w:r>
+        <w:t>Notice that Queriers are meant to be wide regions and not single cities, this was just an example.</w:t>
+      </w:r>
+    </w:p>
+    <w:p>
+      <w:pPr>
         <w:pStyle w:val="sub3"/>
       </w:pPr>
-      <w:r>
-        <w:t xml:space="preserve">Car-plate Extractor – How it works </w:t>
-      </w:r>
-    </w:p>
-    <w:p>
-      <w:pPr>
-        <w:pStyle w:val="sub3"/>
-      </w:pPr>
-      <w:r>
-        <w:t>Traffic Modules – Dynamic configuration</w:t>
-      </w:r>
-    </w:p>
-    <w:p>
-      <w:pPr>
-        <w:pStyle w:val="sub3"/>
-      </w:pPr>
       <w:bookmarkStart w:id="40" w:name="_Toc25332229"/>
       <w:r>
         <w:t>Solution Calculator – How it works</w:t>
@@ -10685,6 +11200,7 @@
       </w:pPr>
       <w:bookmarkStart w:id="46" w:name="_Toc25332235"/>
       <w:r>
+        <w:lastRenderedPageBreak/>
         <w:t>Effort Spent</w:t>
       </w:r>
       <w:bookmarkEnd w:id="46"/>
@@ -14814,7 +15330,7 @@
 </file>
 
 <file path=customXml/itemProps1.xml><?xml version="1.0" encoding="utf-8"?>
-<ds:datastoreItem xmlns:ds="http://schemas.openxmlformats.org/officeDocument/2006/customXml" ds:itemID="{0E48D8F2-444B-4ACB-9B0E-94268B2FD8E6}">
+<ds:datastoreItem xmlns:ds="http://schemas.openxmlformats.org/officeDocument/2006/customXml" ds:itemID="{92E8C501-16D5-428F-87F0-8D4ECA2DB635}">
   <ds:schemaRefs>
     <ds:schemaRef ds:uri="http://schemas.openxmlformats.org/officeDocument/2006/bibliography"/>
   </ds:schemaRefs>

</xml_diff>

<commit_message>
DD updated adding the third section reguarding the specification of the algorithm used
</commit_message>
<xml_diff>
--- a/DD/DD-1.0.docx
+++ b/DD/DD-1.0.docx
@@ -547,6 +547,7 @@
                                 <w:dataBinding w:prefixMappings="xmlns:ns0='http://purl.org/dc/elements/1.1/' xmlns:ns1='http://schemas.openxmlformats.org/package/2006/metadata/core-properties' " w:xpath="/ns1:coreProperties[1]/ns0:subject[1]" w:storeItemID="{6C3C8BC8-F283-45AE-878A-BAB7291924A1}"/>
                                 <w:text/>
                               </w:sdtPr>
+                              <w:sdtEndPr/>
                               <w:sdtContent>
                                 <w:r>
                                   <w:rPr>
@@ -636,6 +637,7 @@
                           <w:dataBinding w:prefixMappings="xmlns:ns0='http://purl.org/dc/elements/1.1/' xmlns:ns1='http://schemas.openxmlformats.org/package/2006/metadata/core-properties' " w:xpath="/ns1:coreProperties[1]/ns0:subject[1]" w:storeItemID="{6C3C8BC8-F283-45AE-878A-BAB7291924A1}"/>
                           <w:text/>
                         </w:sdtPr>
+                        <w:sdtEndPr/>
                         <w:sdtContent>
                           <w:r>
                             <w:rPr>
@@ -1110,6 +1112,7 @@
                               <w:dataBinding w:prefixMappings="xmlns:ns0='http://purl.org/dc/elements/1.1/' xmlns:ns1='http://schemas.openxmlformats.org/package/2006/metadata/core-properties' " w:xpath="/ns1:coreProperties[1]/ns0:creator[1]" w:storeItemID="{6C3C8BC8-F283-45AE-878A-BAB7291924A1}"/>
                               <w:text/>
                             </w:sdtPr>
+                            <w:sdtEndPr/>
                             <w:sdtContent>
                               <w:p>
                                 <w:pPr>
@@ -1156,6 +1159,7 @@
                                 <w:dataBinding w:prefixMappings="xmlns:ns0='http://schemas.microsoft.com/office/2006/coverPageProps' " w:xpath="/ns0:CoverPageProperties[1]/ns0:CompanyEmail[1]" w:storeItemID="{55AF091B-3C7A-41E3-B477-F2FDAA23CFDA}"/>
                                 <w:text/>
                               </w:sdtPr>
+                              <w:sdtEndPr/>
                               <w:sdtContent>
                                 <w:r>
                                   <w:rPr>
@@ -1214,6 +1218,7 @@
                         <w:dataBinding w:prefixMappings="xmlns:ns0='http://purl.org/dc/elements/1.1/' xmlns:ns1='http://schemas.openxmlformats.org/package/2006/metadata/core-properties' " w:xpath="/ns1:coreProperties[1]/ns0:creator[1]" w:storeItemID="{6C3C8BC8-F283-45AE-878A-BAB7291924A1}"/>
                         <w:text/>
                       </w:sdtPr>
+                      <w:sdtEndPr/>
                       <w:sdtContent>
                         <w:p>
                           <w:pPr>
@@ -1260,6 +1265,7 @@
                           <w:dataBinding w:prefixMappings="xmlns:ns0='http://schemas.microsoft.com/office/2006/coverPageProps' " w:xpath="/ns0:CoverPageProperties[1]/ns0:CompanyEmail[1]" w:storeItemID="{55AF091B-3C7A-41E3-B477-F2FDAA23CFDA}"/>
                           <w:text/>
                         </w:sdtPr>
+                        <w:sdtEndPr/>
                         <w:sdtContent>
                           <w:r>
                             <w:rPr>
@@ -6544,14 +6550,27 @@
                             <w:r>
                               <w:t xml:space="preserve">Figure </w:t>
                             </w:r>
-                            <w:fldSimple w:instr=" SEQ Figure \* ARABIC ">
-                              <w:r>
-                                <w:rPr>
-                                  <w:noProof/>
-                                </w:rPr>
-                                <w:t>1</w:t>
-                              </w:r>
-                            </w:fldSimple>
+                            <w:r>
+                              <w:fldChar w:fldCharType="begin"/>
+                            </w:r>
+                            <w:r>
+                              <w:instrText xml:space="preserve"> SEQ Figure \* ARABIC </w:instrText>
+                            </w:r>
+                            <w:r>
+                              <w:fldChar w:fldCharType="separate"/>
+                            </w:r>
+                            <w:r>
+                              <w:rPr>
+                                <w:noProof/>
+                              </w:rPr>
+                              <w:t>1</w:t>
+                            </w:r>
+                            <w:r>
+                              <w:rPr>
+                                <w:noProof/>
+                              </w:rPr>
+                              <w:fldChar w:fldCharType="end"/>
+                            </w:r>
                             <w:r>
                               <w:t>: High level architecture</w:t>
                             </w:r>
@@ -6588,14 +6607,27 @@
                       <w:r>
                         <w:t xml:space="preserve">Figure </w:t>
                       </w:r>
-                      <w:fldSimple w:instr=" SEQ Figure \* ARABIC ">
-                        <w:r>
-                          <w:rPr>
-                            <w:noProof/>
-                          </w:rPr>
-                          <w:t>1</w:t>
-                        </w:r>
-                      </w:fldSimple>
+                      <w:r>
+                        <w:fldChar w:fldCharType="begin"/>
+                      </w:r>
+                      <w:r>
+                        <w:instrText xml:space="preserve"> SEQ Figure \* ARABIC </w:instrText>
+                      </w:r>
+                      <w:r>
+                        <w:fldChar w:fldCharType="separate"/>
+                      </w:r>
+                      <w:r>
+                        <w:rPr>
+                          <w:noProof/>
+                        </w:rPr>
+                        <w:t>1</w:t>
+                      </w:r>
+                      <w:r>
+                        <w:rPr>
+                          <w:noProof/>
+                        </w:rPr>
+                        <w:fldChar w:fldCharType="end"/>
+                      </w:r>
                       <w:r>
                         <w:t>: High level architecture</w:t>
                       </w:r>
@@ -6816,14 +6848,27 @@
                             <w:r>
                               <w:t xml:space="preserve">Figure </w:t>
                             </w:r>
-                            <w:fldSimple w:instr=" SEQ Figure \* ARABIC ">
-                              <w:r>
-                                <w:rPr>
-                                  <w:noProof/>
-                                </w:rPr>
-                                <w:t>2</w:t>
-                              </w:r>
-                            </w:fldSimple>
+                            <w:r>
+                              <w:fldChar w:fldCharType="begin"/>
+                            </w:r>
+                            <w:r>
+                              <w:instrText xml:space="preserve"> SEQ Figure \* ARABIC </w:instrText>
+                            </w:r>
+                            <w:r>
+                              <w:fldChar w:fldCharType="separate"/>
+                            </w:r>
+                            <w:r>
+                              <w:rPr>
+                                <w:noProof/>
+                              </w:rPr>
+                              <w:t>2</w:t>
+                            </w:r>
+                            <w:r>
+                              <w:rPr>
+                                <w:noProof/>
+                              </w:rPr>
+                              <w:fldChar w:fldCharType="end"/>
+                            </w:r>
                             <w:r>
                               <w:t>: ER diagram</w:t>
                             </w:r>
@@ -6863,14 +6908,27 @@
                       <w:r>
                         <w:t xml:space="preserve">Figure </w:t>
                       </w:r>
-                      <w:fldSimple w:instr=" SEQ Figure \* ARABIC ">
-                        <w:r>
-                          <w:rPr>
-                            <w:noProof/>
-                          </w:rPr>
-                          <w:t>2</w:t>
-                        </w:r>
-                      </w:fldSimple>
+                      <w:r>
+                        <w:fldChar w:fldCharType="begin"/>
+                      </w:r>
+                      <w:r>
+                        <w:instrText xml:space="preserve"> SEQ Figure \* ARABIC </w:instrText>
+                      </w:r>
+                      <w:r>
+                        <w:fldChar w:fldCharType="separate"/>
+                      </w:r>
+                      <w:r>
+                        <w:rPr>
+                          <w:noProof/>
+                        </w:rPr>
+                        <w:t>2</w:t>
+                      </w:r>
+                      <w:r>
+                        <w:rPr>
+                          <w:noProof/>
+                        </w:rPr>
+                        <w:fldChar w:fldCharType="end"/>
+                      </w:r>
                       <w:r>
                         <w:t>: ER diagram</w:t>
                       </w:r>
@@ -7112,15 +7170,7 @@
         <w:t xml:space="preserve">This module interacts </w:t>
       </w:r>
       <w:r>
-        <w:t>with an external module “solution Calculator” to compute path solutions (in this diagrams it is displayed in gray and dashed line because it will not described here). This module also interact with the internal module “</w:t>
-      </w:r>
-      <w:proofErr w:type="spellStart"/>
-      <w:r>
-        <w:t>Carplate</w:t>
-      </w:r>
-      <w:proofErr w:type="spellEnd"/>
-      <w:r>
-        <w:t xml:space="preserve"> Extractor”.</w:t>
+        <w:t>with an external module “solution Calculator” to compute path solutions (in this diagrams it is displayed in gray and dashed line because it will not described here). This module also interact with the internal module “Carplate Extractor”.</w:t>
       </w:r>
     </w:p>
     <w:p>
@@ -7137,21 +7187,12 @@
         </w:numPr>
         <w:ind w:left="1800"/>
       </w:pPr>
-      <w:proofErr w:type="spellStart"/>
       <w:r>
         <w:rPr>
           <w:i/>
           <w:iCs/>
         </w:rPr>
-        <w:t>Carplate</w:t>
-      </w:r>
-      <w:proofErr w:type="spellEnd"/>
-      <w:r>
-        <w:rPr>
-          <w:i/>
-          <w:iCs/>
-        </w:rPr>
-        <w:t xml:space="preserve"> Extractor: </w:t>
+        <w:t xml:space="preserve">Carplate Extractor: </w:t>
       </w:r>
       <w:r>
         <w:t>this module run an algorithm that extract the car plate from the picture that the user sent. This module is also responsible to check if the car plate inserted by the user is equal to the one of the picture</w:t>
@@ -7254,14 +7295,27 @@
                             <w:r>
                               <w:t xml:space="preserve">Figure </w:t>
                             </w:r>
-                            <w:fldSimple w:instr=" SEQ Figure \* ARABIC ">
-                              <w:r>
-                                <w:rPr>
-                                  <w:noProof/>
-                                </w:rPr>
-                                <w:t>3</w:t>
-                              </w:r>
-                            </w:fldSimple>
+                            <w:r>
+                              <w:fldChar w:fldCharType="begin"/>
+                            </w:r>
+                            <w:r>
+                              <w:instrText xml:space="preserve"> SEQ Figure \* ARABIC </w:instrText>
+                            </w:r>
+                            <w:r>
+                              <w:fldChar w:fldCharType="separate"/>
+                            </w:r>
+                            <w:r>
+                              <w:rPr>
+                                <w:noProof/>
+                              </w:rPr>
+                              <w:t>3</w:t>
+                            </w:r>
+                            <w:r>
+                              <w:rPr>
+                                <w:noProof/>
+                              </w:rPr>
+                              <w:fldChar w:fldCharType="end"/>
+                            </w:r>
                             <w:r>
                               <w:t>: Component Diagram - Report manager &amp; Notification manager</w:t>
                             </w:r>
@@ -7298,14 +7352,27 @@
                       <w:r>
                         <w:t xml:space="preserve">Figure </w:t>
                       </w:r>
-                      <w:fldSimple w:instr=" SEQ Figure \* ARABIC ">
-                        <w:r>
-                          <w:rPr>
-                            <w:noProof/>
-                          </w:rPr>
-                          <w:t>3</w:t>
-                        </w:r>
-                      </w:fldSimple>
+                      <w:r>
+                        <w:fldChar w:fldCharType="begin"/>
+                      </w:r>
+                      <w:r>
+                        <w:instrText xml:space="preserve"> SEQ Figure \* ARABIC </w:instrText>
+                      </w:r>
+                      <w:r>
+                        <w:fldChar w:fldCharType="separate"/>
+                      </w:r>
+                      <w:r>
+                        <w:rPr>
+                          <w:noProof/>
+                        </w:rPr>
+                        <w:t>3</w:t>
+                      </w:r>
+                      <w:r>
+                        <w:rPr>
+                          <w:noProof/>
+                        </w:rPr>
+                        <w:fldChar w:fldCharType="end"/>
+                      </w:r>
                       <w:r>
                         <w:t>: Component Diagram - Report manager &amp; Notification manager</w:t>
                       </w:r>
@@ -7454,42 +7521,10 @@
         <w:ind w:left="2160"/>
       </w:pPr>
       <w:r>
-        <w:t>“</w:t>
-      </w:r>
-      <w:proofErr w:type="spellStart"/>
-      <w:r>
-        <w:t>State:Italy</w:t>
-      </w:r>
-      <w:proofErr w:type="spellEnd"/>
-      <w:r>
-        <w:t>”-&gt;“</w:t>
-      </w:r>
-      <w:proofErr w:type="spellStart"/>
-      <w:r>
-        <w:t>City:Rome</w:t>
-      </w:r>
-      <w:proofErr w:type="spellEnd"/>
-      <w:r>
-        <w:t>”-&gt;“</w:t>
-      </w:r>
-      <w:proofErr w:type="spellStart"/>
-      <w:r>
-        <w:t>CityZone:NorthEast</w:t>
-      </w:r>
-      <w:proofErr w:type="spellEnd"/>
-      <w:r>
-        <w:t>”</w:t>
-      </w:r>
-      <w:r>
-        <w:t>-&gt;“</w:t>
-      </w:r>
-      <w:proofErr w:type="spellStart"/>
-      <w:r>
-        <w:t>Street:Roma</w:t>
-      </w:r>
-      <w:proofErr w:type="spellEnd"/>
-      <w:r>
-        <w:t xml:space="preserve">”  </w:t>
+        <w:t>“State:Italy”-&gt;“City:Rome”-&gt;“CityZone:NorthEast”</w:t>
+      </w:r>
+      <w:r>
+        <w:t xml:space="preserve">-&gt;“Street:Roma”  </w:t>
       </w:r>
     </w:p>
     <w:p>
@@ -7727,14 +7762,30 @@
                             <w:r>
                               <w:t xml:space="preserve">Figure </w:t>
                             </w:r>
-                            <w:fldSimple w:instr=" SEQ Figure \* ARABIC ">
-                              <w:r>
-                                <w:rPr>
-                                  <w:noProof/>
-                                </w:rPr>
-                                <w:t>4</w:t>
-                              </w:r>
-                            </w:fldSimple>
+                            <w:r>
+                              <w:fldChar w:fldCharType="begin"/>
+                            </w:r>
+                            <w:r>
+                              <w:instrText xml:space="preserve"> SEQ Figure \* </w:instrText>
+                            </w:r>
+                            <w:r>
+                              <w:instrText xml:space="preserve">ARABIC </w:instrText>
+                            </w:r>
+                            <w:r>
+                              <w:fldChar w:fldCharType="separate"/>
+                            </w:r>
+                            <w:r>
+                              <w:rPr>
+                                <w:noProof/>
+                              </w:rPr>
+                              <w:t>4</w:t>
+                            </w:r>
+                            <w:r>
+                              <w:rPr>
+                                <w:noProof/>
+                              </w:rPr>
+                              <w:fldChar w:fldCharType="end"/>
+                            </w:r>
                             <w:r>
                               <w:t>: Component Diagram - Traffic module</w:t>
                             </w:r>
@@ -7771,14 +7822,30 @@
                       <w:r>
                         <w:t xml:space="preserve">Figure </w:t>
                       </w:r>
-                      <w:fldSimple w:instr=" SEQ Figure \* ARABIC ">
-                        <w:r>
-                          <w:rPr>
-                            <w:noProof/>
-                          </w:rPr>
-                          <w:t>4</w:t>
-                        </w:r>
-                      </w:fldSimple>
+                      <w:r>
+                        <w:fldChar w:fldCharType="begin"/>
+                      </w:r>
+                      <w:r>
+                        <w:instrText xml:space="preserve"> SEQ Figure \* </w:instrText>
+                      </w:r>
+                      <w:r>
+                        <w:instrText xml:space="preserve">ARABIC </w:instrText>
+                      </w:r>
+                      <w:r>
+                        <w:fldChar w:fldCharType="separate"/>
+                      </w:r>
+                      <w:r>
+                        <w:rPr>
+                          <w:noProof/>
+                        </w:rPr>
+                        <w:t>4</w:t>
+                      </w:r>
+                      <w:r>
+                        <w:rPr>
+                          <w:noProof/>
+                        </w:rPr>
+                        <w:fldChar w:fldCharType="end"/>
+                      </w:r>
                       <w:r>
                         <w:t>: Component Diagram - Traffic module</w:t>
                       </w:r>
@@ -8112,14 +8179,27 @@
                             <w:r>
                               <w:t xml:space="preserve">Figure </w:t>
                             </w:r>
-                            <w:fldSimple w:instr=" SEQ Figure \* ARABIC ">
-                              <w:r>
-                                <w:rPr>
-                                  <w:noProof/>
-                                </w:rPr>
-                                <w:t>5</w:t>
-                              </w:r>
-                            </w:fldSimple>
+                            <w:r>
+                              <w:fldChar w:fldCharType="begin"/>
+                            </w:r>
+                            <w:r>
+                              <w:instrText xml:space="preserve"> SEQ Figure \* ARABIC </w:instrText>
+                            </w:r>
+                            <w:r>
+                              <w:fldChar w:fldCharType="separate"/>
+                            </w:r>
+                            <w:r>
+                              <w:rPr>
+                                <w:noProof/>
+                              </w:rPr>
+                              <w:t>5</w:t>
+                            </w:r>
+                            <w:r>
+                              <w:rPr>
+                                <w:noProof/>
+                              </w:rPr>
+                              <w:fldChar w:fldCharType="end"/>
+                            </w:r>
                             <w:r>
                               <w:t>: success Frame - Authority Sign Up</w:t>
                             </w:r>
@@ -8156,14 +8236,27 @@
                       <w:r>
                         <w:t xml:space="preserve">Figure </w:t>
                       </w:r>
-                      <w:fldSimple w:instr=" SEQ Figure \* ARABIC ">
-                        <w:r>
-                          <w:rPr>
-                            <w:noProof/>
-                          </w:rPr>
-                          <w:t>5</w:t>
-                        </w:r>
-                      </w:fldSimple>
+                      <w:r>
+                        <w:fldChar w:fldCharType="begin"/>
+                      </w:r>
+                      <w:r>
+                        <w:instrText xml:space="preserve"> SEQ Figure \* ARABIC </w:instrText>
+                      </w:r>
+                      <w:r>
+                        <w:fldChar w:fldCharType="separate"/>
+                      </w:r>
+                      <w:r>
+                        <w:rPr>
+                          <w:noProof/>
+                        </w:rPr>
+                        <w:t>5</w:t>
+                      </w:r>
+                      <w:r>
+                        <w:rPr>
+                          <w:noProof/>
+                        </w:rPr>
+                        <w:fldChar w:fldCharType="end"/>
+                      </w:r>
                       <w:r>
                         <w:t>: success Frame - Authority Sign Up</w:t>
                       </w:r>
@@ -8180,15 +8273,7 @@
         <w:t>The sign Up operation is similar for both User and Authority so in this section is reported the complete sequence diagram for the user  and only the success frame for the authority</w:t>
       </w:r>
       <w:r>
-        <w:t xml:space="preserve"> because the first </w:t>
-      </w:r>
-      <w:proofErr w:type="spellStart"/>
-      <w:r>
-        <w:t>parte</w:t>
-      </w:r>
-      <w:proofErr w:type="spellEnd"/>
-      <w:r>
-        <w:t xml:space="preserve"> and the failure frame are the same</w:t>
+        <w:t xml:space="preserve"> because the first parte and the failure frame are the same</w:t>
       </w:r>
       <w:r>
         <w:t>.</w:t>
@@ -8253,14 +8338,27 @@
                             <w:r>
                               <w:t xml:space="preserve">Figure </w:t>
                             </w:r>
-                            <w:fldSimple w:instr=" SEQ Figure \* ARABIC ">
-                              <w:r>
-                                <w:rPr>
-                                  <w:noProof/>
-                                </w:rPr>
-                                <w:t>6</w:t>
-                              </w:r>
-                            </w:fldSimple>
+                            <w:r>
+                              <w:fldChar w:fldCharType="begin"/>
+                            </w:r>
+                            <w:r>
+                              <w:instrText xml:space="preserve"> SEQ Figure \* ARABIC </w:instrText>
+                            </w:r>
+                            <w:r>
+                              <w:fldChar w:fldCharType="separate"/>
+                            </w:r>
+                            <w:r>
+                              <w:rPr>
+                                <w:noProof/>
+                              </w:rPr>
+                              <w:t>6</w:t>
+                            </w:r>
+                            <w:r>
+                              <w:rPr>
+                                <w:noProof/>
+                              </w:rPr>
+                              <w:fldChar w:fldCharType="end"/>
+                            </w:r>
                             <w:r>
                               <w:t>: Sequence Diagram- User Sign Up</w:t>
                             </w:r>
@@ -8297,14 +8395,27 @@
                       <w:r>
                         <w:t xml:space="preserve">Figure </w:t>
                       </w:r>
-                      <w:fldSimple w:instr=" SEQ Figure \* ARABIC ">
-                        <w:r>
-                          <w:rPr>
-                            <w:noProof/>
-                          </w:rPr>
-                          <w:t>6</w:t>
-                        </w:r>
-                      </w:fldSimple>
+                      <w:r>
+                        <w:fldChar w:fldCharType="begin"/>
+                      </w:r>
+                      <w:r>
+                        <w:instrText xml:space="preserve"> SEQ Figure \* ARABIC </w:instrText>
+                      </w:r>
+                      <w:r>
+                        <w:fldChar w:fldCharType="separate"/>
+                      </w:r>
+                      <w:r>
+                        <w:rPr>
+                          <w:noProof/>
+                        </w:rPr>
+                        <w:t>6</w:t>
+                      </w:r>
+                      <w:r>
+                        <w:rPr>
+                          <w:noProof/>
+                        </w:rPr>
+                        <w:fldChar w:fldCharType="end"/>
+                      </w:r>
                       <w:r>
                         <w:t>: Sequence Diagram- User Sign Up</w:t>
                       </w:r>
@@ -8441,14 +8552,30 @@
                             <w:r>
                               <w:t xml:space="preserve">Figure </w:t>
                             </w:r>
-                            <w:fldSimple w:instr=" SEQ Figure \* ARABIC ">
-                              <w:r>
-                                <w:rPr>
-                                  <w:noProof/>
-                                </w:rPr>
-                                <w:t>7</w:t>
-                              </w:r>
-                            </w:fldSimple>
+                            <w:r>
+                              <w:fldChar w:fldCharType="begin"/>
+                            </w:r>
+                            <w:r>
+                              <w:instrText xml:space="preserve"> SEQ Figure \* </w:instrText>
+                            </w:r>
+                            <w:r>
+                              <w:instrText xml:space="preserve">ARABIC </w:instrText>
+                            </w:r>
+                            <w:r>
+                              <w:fldChar w:fldCharType="separate"/>
+                            </w:r>
+                            <w:r>
+                              <w:rPr>
+                                <w:noProof/>
+                              </w:rPr>
+                              <w:t>7</w:t>
+                            </w:r>
+                            <w:r>
+                              <w:rPr>
+                                <w:noProof/>
+                              </w:rPr>
+                              <w:fldChar w:fldCharType="end"/>
+                            </w:r>
                             <w:r>
                               <w:t>: Sequence Diagrams - New Report</w:t>
                             </w:r>
@@ -8488,14 +8615,30 @@
                       <w:r>
                         <w:t xml:space="preserve">Figure </w:t>
                       </w:r>
-                      <w:fldSimple w:instr=" SEQ Figure \* ARABIC ">
-                        <w:r>
-                          <w:rPr>
-                            <w:noProof/>
-                          </w:rPr>
-                          <w:t>7</w:t>
-                        </w:r>
-                      </w:fldSimple>
+                      <w:r>
+                        <w:fldChar w:fldCharType="begin"/>
+                      </w:r>
+                      <w:r>
+                        <w:instrText xml:space="preserve"> SEQ Figure \* </w:instrText>
+                      </w:r>
+                      <w:r>
+                        <w:instrText xml:space="preserve">ARABIC </w:instrText>
+                      </w:r>
+                      <w:r>
+                        <w:fldChar w:fldCharType="separate"/>
+                      </w:r>
+                      <w:r>
+                        <w:rPr>
+                          <w:noProof/>
+                        </w:rPr>
+                        <w:t>7</w:t>
+                      </w:r>
+                      <w:r>
+                        <w:rPr>
+                          <w:noProof/>
+                        </w:rPr>
+                        <w:fldChar w:fldCharType="end"/>
+                      </w:r>
                       <w:r>
                         <w:t>: Sequence Diagrams - New Report</w:t>
                       </w:r>
@@ -8654,14 +8797,27 @@
                             <w:r>
                               <w:t xml:space="preserve">Figure </w:t>
                             </w:r>
-                            <w:fldSimple w:instr=" SEQ Figure \* ARABIC ">
-                              <w:r>
-                                <w:rPr>
-                                  <w:noProof/>
-                                </w:rPr>
-                                <w:t>8</w:t>
-                              </w:r>
-                            </w:fldSimple>
+                            <w:r>
+                              <w:fldChar w:fldCharType="begin"/>
+                            </w:r>
+                            <w:r>
+                              <w:instrText xml:space="preserve"> SEQ Figure \* ARABIC </w:instrText>
+                            </w:r>
+                            <w:r>
+                              <w:fldChar w:fldCharType="separate"/>
+                            </w:r>
+                            <w:r>
+                              <w:rPr>
+                                <w:noProof/>
+                              </w:rPr>
+                              <w:t>8</w:t>
+                            </w:r>
+                            <w:r>
+                              <w:rPr>
+                                <w:noProof/>
+                              </w:rPr>
+                              <w:fldChar w:fldCharType="end"/>
+                            </w:r>
                             <w:r>
                               <w:t>: Sequence Diagram - Resolve Report</w:t>
                             </w:r>
@@ -8701,14 +8857,27 @@
                       <w:r>
                         <w:t xml:space="preserve">Figure </w:t>
                       </w:r>
-                      <w:fldSimple w:instr=" SEQ Figure \* ARABIC ">
-                        <w:r>
-                          <w:rPr>
-                            <w:noProof/>
-                          </w:rPr>
-                          <w:t>8</w:t>
-                        </w:r>
-                      </w:fldSimple>
+                      <w:r>
+                        <w:fldChar w:fldCharType="begin"/>
+                      </w:r>
+                      <w:r>
+                        <w:instrText xml:space="preserve"> SEQ Figure \* ARABIC </w:instrText>
+                      </w:r>
+                      <w:r>
+                        <w:fldChar w:fldCharType="separate"/>
+                      </w:r>
+                      <w:r>
+                        <w:rPr>
+                          <w:noProof/>
+                        </w:rPr>
+                        <w:t>8</w:t>
+                      </w:r>
+                      <w:r>
+                        <w:rPr>
+                          <w:noProof/>
+                        </w:rPr>
+                        <w:fldChar w:fldCharType="end"/>
+                      </w:r>
                       <w:r>
                         <w:t>: Sequence Diagram - Resolve Report</w:t>
                       </w:r>
@@ -8925,14 +9094,27 @@
                             <w:r>
                               <w:t xml:space="preserve">Figure </w:t>
                             </w:r>
-                            <w:fldSimple w:instr=" SEQ Figure \* ARABIC ">
-                              <w:r>
-                                <w:rPr>
-                                  <w:noProof/>
-                                </w:rPr>
-                                <w:t>9</w:t>
-                              </w:r>
-                            </w:fldSimple>
+                            <w:r>
+                              <w:fldChar w:fldCharType="begin"/>
+                            </w:r>
+                            <w:r>
+                              <w:instrText xml:space="preserve"> SEQ Figure \* ARABIC </w:instrText>
+                            </w:r>
+                            <w:r>
+                              <w:fldChar w:fldCharType="separate"/>
+                            </w:r>
+                            <w:r>
+                              <w:rPr>
+                                <w:noProof/>
+                              </w:rPr>
+                              <w:t>9</w:t>
+                            </w:r>
+                            <w:r>
+                              <w:rPr>
+                                <w:noProof/>
+                              </w:rPr>
+                              <w:fldChar w:fldCharType="end"/>
+                            </w:r>
                             <w:r>
                               <w:t>: Sequence Diagrams - Select Travel Plan</w:t>
                             </w:r>
@@ -8972,14 +9154,27 @@
                       <w:r>
                         <w:t xml:space="preserve">Figure </w:t>
                       </w:r>
-                      <w:fldSimple w:instr=" SEQ Figure \* ARABIC ">
-                        <w:r>
-                          <w:rPr>
-                            <w:noProof/>
-                          </w:rPr>
-                          <w:t>9</w:t>
-                        </w:r>
-                      </w:fldSimple>
+                      <w:r>
+                        <w:fldChar w:fldCharType="begin"/>
+                      </w:r>
+                      <w:r>
+                        <w:instrText xml:space="preserve"> SEQ Figure \* ARABIC </w:instrText>
+                      </w:r>
+                      <w:r>
+                        <w:fldChar w:fldCharType="separate"/>
+                      </w:r>
+                      <w:r>
+                        <w:rPr>
+                          <w:noProof/>
+                        </w:rPr>
+                        <w:t>9</w:t>
+                      </w:r>
+                      <w:r>
+                        <w:rPr>
+                          <w:noProof/>
+                        </w:rPr>
+                        <w:fldChar w:fldCharType="end"/>
+                      </w:r>
                       <w:r>
                         <w:t>: Sequence Diagrams - Select Travel Plan</w:t>
                       </w:r>
@@ -9126,14 +9321,27 @@
                             <w:r>
                               <w:t xml:space="preserve">Figure </w:t>
                             </w:r>
-                            <w:fldSimple w:instr=" SEQ Figure \* ARABIC ">
-                              <w:r>
-                                <w:rPr>
-                                  <w:noProof/>
-                                </w:rPr>
-                                <w:t>10</w:t>
-                              </w:r>
-                            </w:fldSimple>
+                            <w:r>
+                              <w:fldChar w:fldCharType="begin"/>
+                            </w:r>
+                            <w:r>
+                              <w:instrText xml:space="preserve"> SEQ Figure \* ARABIC </w:instrText>
+                            </w:r>
+                            <w:r>
+                              <w:fldChar w:fldCharType="separate"/>
+                            </w:r>
+                            <w:r>
+                              <w:rPr>
+                                <w:noProof/>
+                              </w:rPr>
+                              <w:t>10</w:t>
+                            </w:r>
+                            <w:r>
+                              <w:rPr>
+                                <w:noProof/>
+                              </w:rPr>
+                              <w:fldChar w:fldCharType="end"/>
+                            </w:r>
                             <w:r>
                               <w:t>: Sequence Diagrams - Statistics</w:t>
                             </w:r>
@@ -9173,14 +9381,27 @@
                       <w:r>
                         <w:t xml:space="preserve">Figure </w:t>
                       </w:r>
-                      <w:fldSimple w:instr=" SEQ Figure \* ARABIC ">
-                        <w:r>
-                          <w:rPr>
-                            <w:noProof/>
-                          </w:rPr>
-                          <w:t>10</w:t>
-                        </w:r>
-                      </w:fldSimple>
+                      <w:r>
+                        <w:fldChar w:fldCharType="begin"/>
+                      </w:r>
+                      <w:r>
+                        <w:instrText xml:space="preserve"> SEQ Figure \* ARABIC </w:instrText>
+                      </w:r>
+                      <w:r>
+                        <w:fldChar w:fldCharType="separate"/>
+                      </w:r>
+                      <w:r>
+                        <w:rPr>
+                          <w:noProof/>
+                        </w:rPr>
+                        <w:t>10</w:t>
+                      </w:r>
+                      <w:r>
+                        <w:rPr>
+                          <w:noProof/>
+                        </w:rPr>
+                        <w:fldChar w:fldCharType="end"/>
+                      </w:r>
                       <w:r>
                         <w:t>: Sequence Diagrams - Statistics</w:t>
                       </w:r>
@@ -9334,14 +9555,27 @@
                             <w:r>
                               <w:t xml:space="preserve">Figure </w:t>
                             </w:r>
-                            <w:fldSimple w:instr=" SEQ Figure \* ARABIC ">
-                              <w:r>
-                                <w:rPr>
-                                  <w:noProof/>
-                                </w:rPr>
-                                <w:t>11</w:t>
-                              </w:r>
-                            </w:fldSimple>
+                            <w:r>
+                              <w:fldChar w:fldCharType="begin"/>
+                            </w:r>
+                            <w:r>
+                              <w:instrText xml:space="preserve"> SEQ Figure \* ARABIC </w:instrText>
+                            </w:r>
+                            <w:r>
+                              <w:fldChar w:fldCharType="separate"/>
+                            </w:r>
+                            <w:r>
+                              <w:rPr>
+                                <w:noProof/>
+                              </w:rPr>
+                              <w:t>11</w:t>
+                            </w:r>
+                            <w:r>
+                              <w:rPr>
+                                <w:noProof/>
+                              </w:rPr>
+                              <w:fldChar w:fldCharType="end"/>
+                            </w:r>
                             <w:r>
                               <w:t>: Object Diagram -Traffic manager original state</w:t>
                             </w:r>
@@ -9378,14 +9612,27 @@
                       <w:r>
                         <w:t xml:space="preserve">Figure </w:t>
                       </w:r>
-                      <w:fldSimple w:instr=" SEQ Figure \* ARABIC ">
-                        <w:r>
-                          <w:rPr>
-                            <w:noProof/>
-                          </w:rPr>
-                          <w:t>11</w:t>
-                        </w:r>
-                      </w:fldSimple>
+                      <w:r>
+                        <w:fldChar w:fldCharType="begin"/>
+                      </w:r>
+                      <w:r>
+                        <w:instrText xml:space="preserve"> SEQ Figure \* ARABIC </w:instrText>
+                      </w:r>
+                      <w:r>
+                        <w:fldChar w:fldCharType="separate"/>
+                      </w:r>
+                      <w:r>
+                        <w:rPr>
+                          <w:noProof/>
+                        </w:rPr>
+                        <w:t>11</w:t>
+                      </w:r>
+                      <w:r>
+                        <w:rPr>
+                          <w:noProof/>
+                        </w:rPr>
+                        <w:fldChar w:fldCharType="end"/>
+                      </w:r>
                       <w:r>
                         <w:t>: Object Diagram -Traffic manager original state</w:t>
                       </w:r>
@@ -9472,15 +9719,7 @@
         <w:ind w:left="1800"/>
       </w:pPr>
       <w:r>
-        <w:t xml:space="preserve">At some point, the Notifier related to Lombardy is under load and the load balancer split it into two Notifiers, respectively related to North Lombardy and South Lombardy. Their subscription to the Querier </w:t>
-      </w:r>
-      <w:proofErr w:type="spellStart"/>
-      <w:r>
-        <w:t>italyTQ</w:t>
-      </w:r>
-      <w:proofErr w:type="spellEnd"/>
-      <w:r>
-        <w:t xml:space="preserve"> is managed directly by the Manager as described in algorithm section (3.1).</w:t>
+        <w:t>At some point, the Notifier related to Lombardy is under load and the load balancer split it into two Notifiers, respectively related to North Lombardy and South Lombardy. Their subscription to the Querier italyTQ is managed directly by the Manager as described in algorithm section (3.1).</w:t>
       </w:r>
     </w:p>
     <w:p>
@@ -9489,15 +9728,7 @@
       </w:pPr>
       <w:r>
         <w:lastRenderedPageBreak/>
-        <w:t xml:space="preserve">The </w:t>
-      </w:r>
-      <w:proofErr w:type="spellStart"/>
-      <w:r>
-        <w:t>franceTQ</w:t>
-      </w:r>
-      <w:proofErr w:type="spellEnd"/>
-      <w:r>
-        <w:t xml:space="preserve"> Querier unexpectedly crashes and the Notifier that were subscribed to it are put in standby list by the manager.</w:t>
+        <w:t>The franceTQ Querier unexpectedly crashes and the Notifier that were subscribed to it are put in standby list by the manager.</w:t>
       </w:r>
     </w:p>
     <w:p>
@@ -9558,14 +9789,27 @@
                             <w:r>
                               <w:t xml:space="preserve">Figure </w:t>
                             </w:r>
-                            <w:fldSimple w:instr=" SEQ Figure \* ARABIC ">
-                              <w:r>
-                                <w:rPr>
-                                  <w:noProof/>
-                                </w:rPr>
-                                <w:t>12</w:t>
-                              </w:r>
-                            </w:fldSimple>
+                            <w:r>
+                              <w:fldChar w:fldCharType="begin"/>
+                            </w:r>
+                            <w:r>
+                              <w:instrText xml:space="preserve"> SEQ Figure \* ARABIC </w:instrText>
+                            </w:r>
+                            <w:r>
+                              <w:fldChar w:fldCharType="separate"/>
+                            </w:r>
+                            <w:r>
+                              <w:rPr>
+                                <w:noProof/>
+                              </w:rPr>
+                              <w:t>12</w:t>
+                            </w:r>
+                            <w:r>
+                              <w:rPr>
+                                <w:noProof/>
+                              </w:rPr>
+                              <w:fldChar w:fldCharType="end"/>
+                            </w:r>
                             <w:r>
                               <w:t>: Object Diagram - Traffic module after balancing and reconfiguration</w:t>
                             </w:r>
@@ -9602,14 +9846,27 @@
                       <w:r>
                         <w:t xml:space="preserve">Figure </w:t>
                       </w:r>
-                      <w:fldSimple w:instr=" SEQ Figure \* ARABIC ">
-                        <w:r>
-                          <w:rPr>
-                            <w:noProof/>
-                          </w:rPr>
-                          <w:t>12</w:t>
-                        </w:r>
-                      </w:fldSimple>
+                      <w:r>
+                        <w:fldChar w:fldCharType="begin"/>
+                      </w:r>
+                      <w:r>
+                        <w:instrText xml:space="preserve"> SEQ Figure \* ARABIC </w:instrText>
+                      </w:r>
+                      <w:r>
+                        <w:fldChar w:fldCharType="separate"/>
+                      </w:r>
+                      <w:r>
+                        <w:rPr>
+                          <w:noProof/>
+                        </w:rPr>
+                        <w:t>12</w:t>
+                      </w:r>
+                      <w:r>
+                        <w:rPr>
+                          <w:noProof/>
+                        </w:rPr>
+                        <w:fldChar w:fldCharType="end"/>
+                      </w:r>
                       <w:r>
                         <w:t>: Object Diagram - Traffic module after balancing and reconfiguration</w:t>
                       </w:r>
@@ -9776,7 +10033,6 @@
         </w:rPr>
         <w:tab/>
       </w:r>
-      <w:proofErr w:type="spellStart"/>
       <w:r>
         <w:rPr>
           <w:b/>
@@ -9786,7 +10042,6 @@
         </w:rPr>
         <w:t>ReportEditorInterface</w:t>
       </w:r>
-      <w:proofErr w:type="spellEnd"/>
     </w:p>
     <w:p>
       <w:pPr>
@@ -9801,23 +10056,7 @@
         </w:rPr>
       </w:pPr>
       <w:r>
-        <w:t xml:space="preserve">Void </w:t>
-      </w:r>
-      <w:proofErr w:type="spellStart"/>
-      <w:r>
-        <w:t>newReport</w:t>
-      </w:r>
-      <w:proofErr w:type="spellEnd"/>
-      <w:r>
-        <w:t xml:space="preserve">(String description, Date, Time, Location, String </w:t>
-      </w:r>
-      <w:proofErr w:type="spellStart"/>
-      <w:r>
-        <w:t>carModel</w:t>
-      </w:r>
-      <w:proofErr w:type="spellEnd"/>
-      <w:r>
-        <w:t>)</w:t>
+        <w:t>Void newReport(String description, Date, Time, Location, String carModel)</w:t>
       </w:r>
     </w:p>
     <w:p>
@@ -9833,23 +10072,7 @@
         </w:rPr>
       </w:pPr>
       <w:r>
-        <w:t xml:space="preserve">Void </w:t>
-      </w:r>
-      <w:proofErr w:type="spellStart"/>
-      <w:r>
-        <w:t>deleteReport</w:t>
-      </w:r>
-      <w:proofErr w:type="spellEnd"/>
-      <w:r>
-        <w:t>(</w:t>
-      </w:r>
-      <w:proofErr w:type="spellStart"/>
-      <w:r>
-        <w:t>reportId</w:t>
-      </w:r>
-      <w:proofErr w:type="spellEnd"/>
-      <w:r>
-        <w:t>)</w:t>
+        <w:t>Void deleteReport(reportId)</w:t>
       </w:r>
     </w:p>
     <w:p>
@@ -9865,23 +10088,7 @@
         </w:rPr>
       </w:pPr>
       <w:r>
-        <w:t xml:space="preserve">Void </w:t>
-      </w:r>
-      <w:proofErr w:type="spellStart"/>
-      <w:r>
-        <w:t>updateDescription</w:t>
-      </w:r>
-      <w:proofErr w:type="spellEnd"/>
-      <w:r>
-        <w:t>(</w:t>
-      </w:r>
-      <w:proofErr w:type="spellStart"/>
-      <w:r>
-        <w:t>reportId</w:t>
-      </w:r>
-      <w:proofErr w:type="spellEnd"/>
-      <w:r>
-        <w:t>, String description)</w:t>
+        <w:t>Void updateDescription(reportId, String description)</w:t>
       </w:r>
     </w:p>
     <w:p>
@@ -9897,23 +10104,7 @@
         </w:rPr>
       </w:pPr>
       <w:r>
-        <w:t xml:space="preserve">Void </w:t>
-      </w:r>
-      <w:proofErr w:type="spellStart"/>
-      <w:r>
-        <w:t>updateDate</w:t>
-      </w:r>
-      <w:proofErr w:type="spellEnd"/>
-      <w:r>
-        <w:t>(</w:t>
-      </w:r>
-      <w:proofErr w:type="spellStart"/>
-      <w:r>
-        <w:t>reportId</w:t>
-      </w:r>
-      <w:proofErr w:type="spellEnd"/>
-      <w:r>
-        <w:t>, Date)</w:t>
+        <w:t>Void updateDate(reportId, Date)</w:t>
       </w:r>
     </w:p>
     <w:p>
@@ -9929,23 +10120,7 @@
         </w:rPr>
       </w:pPr>
       <w:r>
-        <w:t xml:space="preserve">Void </w:t>
-      </w:r>
-      <w:proofErr w:type="spellStart"/>
-      <w:r>
-        <w:t>updateTime</w:t>
-      </w:r>
-      <w:proofErr w:type="spellEnd"/>
-      <w:r>
-        <w:t>(</w:t>
-      </w:r>
-      <w:proofErr w:type="spellStart"/>
-      <w:r>
-        <w:t>reportId</w:t>
-      </w:r>
-      <w:proofErr w:type="spellEnd"/>
-      <w:r>
-        <w:t>, Time)</w:t>
+        <w:t>Void updateTime(reportId, Time)</w:t>
       </w:r>
     </w:p>
     <w:p>
@@ -9961,23 +10136,7 @@
         </w:rPr>
       </w:pPr>
       <w:r>
-        <w:t xml:space="preserve">Void </w:t>
-      </w:r>
-      <w:proofErr w:type="spellStart"/>
-      <w:r>
-        <w:t>udateLocation</w:t>
-      </w:r>
-      <w:proofErr w:type="spellEnd"/>
-      <w:r>
-        <w:t>(</w:t>
-      </w:r>
-      <w:proofErr w:type="spellStart"/>
-      <w:r>
-        <w:t>reportId</w:t>
-      </w:r>
-      <w:proofErr w:type="spellEnd"/>
-      <w:r>
-        <w:t>, Location)</w:t>
+        <w:t>Void udateLocation(reportId, Location)</w:t>
       </w:r>
     </w:p>
     <w:p>
@@ -9993,23 +10152,7 @@
         </w:rPr>
       </w:pPr>
       <w:r>
-        <w:t xml:space="preserve">Void </w:t>
-      </w:r>
-      <w:proofErr w:type="spellStart"/>
-      <w:r>
-        <w:t>setStatusToClosed</w:t>
-      </w:r>
-      <w:proofErr w:type="spellEnd"/>
-      <w:r>
-        <w:t>(</w:t>
-      </w:r>
-      <w:proofErr w:type="spellStart"/>
-      <w:r>
-        <w:t>reportId</w:t>
-      </w:r>
-      <w:proofErr w:type="spellEnd"/>
-      <w:r>
-        <w:t>)</w:t>
+        <w:t>Void setStatusToClosed(reportId)</w:t>
       </w:r>
     </w:p>
     <w:p>
@@ -10022,7 +10165,6 @@
           <w:iCs/>
         </w:rPr>
       </w:pPr>
-      <w:proofErr w:type="spellStart"/>
       <w:r>
         <w:rPr>
           <w:b/>
@@ -10032,7 +10174,6 @@
         </w:rPr>
         <w:t>CarPlateExtractoreInterface</w:t>
       </w:r>
-      <w:proofErr w:type="spellEnd"/>
     </w:p>
     <w:p>
       <w:pPr>
@@ -10043,15 +10184,7 @@
         </w:numPr>
       </w:pPr>
       <w:r>
-        <w:t xml:space="preserve">String </w:t>
-      </w:r>
-      <w:proofErr w:type="spellStart"/>
-      <w:r>
-        <w:t>extractCarPlate</w:t>
-      </w:r>
-      <w:proofErr w:type="spellEnd"/>
-      <w:r>
-        <w:t>(Image picture)</w:t>
+        <w:t>String extractCarPlate(Image picture)</w:t>
       </w:r>
     </w:p>
     <w:p>
@@ -10064,7 +10197,6 @@
           <w:iCs/>
         </w:rPr>
       </w:pPr>
-      <w:proofErr w:type="spellStart"/>
       <w:r>
         <w:rPr>
           <w:b/>
@@ -10074,7 +10206,6 @@
         </w:rPr>
         <w:t>ReportViewerInterface</w:t>
       </w:r>
-      <w:proofErr w:type="spellEnd"/>
     </w:p>
     <w:p>
       <w:pPr>
@@ -10090,13 +10221,8 @@
       <w:r>
         <w:t xml:space="preserve">[] </w:t>
       </w:r>
-      <w:proofErr w:type="spellStart"/>
-      <w:r>
-        <w:t>getListFromDate</w:t>
-      </w:r>
-      <w:proofErr w:type="spellEnd"/>
-      <w:r>
-        <w:t>(Date from, Date to)</w:t>
+      <w:r>
+        <w:t>getListFromDate(Date from, Date to)</w:t>
       </w:r>
     </w:p>
     <w:p>
@@ -10108,15 +10234,7 @@
         </w:numPr>
       </w:pPr>
       <w:r>
-        <w:t xml:space="preserve">Report[] </w:t>
-      </w:r>
-      <w:proofErr w:type="spellStart"/>
-      <w:r>
-        <w:t>getListFromLocation</w:t>
-      </w:r>
-      <w:proofErr w:type="spellEnd"/>
-      <w:r>
-        <w:t>(Location)</w:t>
+        <w:t>Report[] getListFromLocation(Location)</w:t>
       </w:r>
     </w:p>
     <w:p>
@@ -10128,23 +10246,7 @@
         </w:numPr>
       </w:pPr>
       <w:r>
-        <w:t xml:space="preserve">Report[] </w:t>
-      </w:r>
-      <w:proofErr w:type="spellStart"/>
-      <w:r>
-        <w:t>getReport</w:t>
-      </w:r>
-      <w:proofErr w:type="spellEnd"/>
-      <w:r>
-        <w:t>(</w:t>
-      </w:r>
-      <w:proofErr w:type="spellStart"/>
-      <w:r>
-        <w:t>reportId</w:t>
-      </w:r>
-      <w:proofErr w:type="spellEnd"/>
-      <w:r>
-        <w:t>)</w:t>
+        <w:t>Report[] getReport(reportId)</w:t>
       </w:r>
       <w:r>
         <w:t xml:space="preserve"> </w:t>
@@ -10163,7 +10265,6 @@
           <w:iCs/>
         </w:rPr>
       </w:pPr>
-      <w:proofErr w:type="spellStart"/>
       <w:r>
         <w:rPr>
           <w:b/>
@@ -10173,7 +10274,6 @@
         </w:rPr>
         <w:t>ReportStorerInterface</w:t>
       </w:r>
-      <w:proofErr w:type="spellEnd"/>
     </w:p>
     <w:p>
       <w:pPr>
@@ -10184,15 +10284,7 @@
         </w:numPr>
       </w:pPr>
       <w:r>
-        <w:t>Void update(</w:t>
-      </w:r>
-      <w:proofErr w:type="spellStart"/>
-      <w:r>
-        <w:t>reportId</w:t>
-      </w:r>
-      <w:proofErr w:type="spellEnd"/>
-      <w:r>
-        <w:t>, Report)</w:t>
+        <w:t>Void update(reportId, Report)</w:t>
       </w:r>
     </w:p>
     <w:p>
@@ -10204,23 +10296,7 @@
         </w:numPr>
       </w:pPr>
       <w:r>
-        <w:t xml:space="preserve">Void </w:t>
-      </w:r>
-      <w:proofErr w:type="spellStart"/>
-      <w:r>
-        <w:t>deleteReport</w:t>
-      </w:r>
-      <w:proofErr w:type="spellEnd"/>
-      <w:r>
-        <w:t>(</w:t>
-      </w:r>
-      <w:proofErr w:type="spellStart"/>
-      <w:r>
-        <w:t>reportId</w:t>
-      </w:r>
-      <w:proofErr w:type="spellEnd"/>
-      <w:r>
-        <w:t>)</w:t>
+        <w:t>Void deleteReport(reportId)</w:t>
       </w:r>
     </w:p>
     <w:p>
@@ -10232,23 +10308,7 @@
         </w:numPr>
       </w:pPr>
       <w:r>
-        <w:t xml:space="preserve">Void </w:t>
-      </w:r>
-      <w:proofErr w:type="spellStart"/>
-      <w:r>
-        <w:t>newReport</w:t>
-      </w:r>
-      <w:proofErr w:type="spellEnd"/>
-      <w:r>
-        <w:t>(</w:t>
-      </w:r>
-      <w:proofErr w:type="spellStart"/>
-      <w:r>
-        <w:t>ReportId</w:t>
-      </w:r>
-      <w:proofErr w:type="spellEnd"/>
-      <w:r>
-        <w:t>)</w:t>
+        <w:t>Void newReport(ReportId)</w:t>
       </w:r>
     </w:p>
     <w:p>
@@ -10277,15 +10337,7 @@
         <w:ind w:left="1080"/>
       </w:pPr>
       <w:r>
-        <w:t xml:space="preserve">This module make use of Data Interface, </w:t>
-      </w:r>
-      <w:proofErr w:type="spellStart"/>
-      <w:r>
-        <w:t>Notificable</w:t>
-      </w:r>
-      <w:proofErr w:type="spellEnd"/>
-      <w:r>
-        <w:t>, that is an interface extended by all the objects that can be sent as Notification</w:t>
+        <w:t>This module make use of Data Interface, Notificable, that is an interface extended by all the objects that can be sent as Notification</w:t>
       </w:r>
       <w:r>
         <w:t>.</w:t>
@@ -10304,7 +10356,6 @@
       <w:r>
         <w:tab/>
       </w:r>
-      <w:proofErr w:type="spellStart"/>
       <w:r>
         <w:rPr>
           <w:b/>
@@ -10314,7 +10365,6 @@
         </w:rPr>
         <w:t>NotificationDispatcherInterface</w:t>
       </w:r>
-      <w:proofErr w:type="spellEnd"/>
     </w:p>
     <w:p>
       <w:pPr>
@@ -10331,15 +10381,7 @@
         </w:rPr>
       </w:pPr>
       <w:r>
-        <w:t xml:space="preserve">Void notify(User, </w:t>
-      </w:r>
-      <w:proofErr w:type="spellStart"/>
-      <w:r>
-        <w:t>Notificable</w:t>
-      </w:r>
-      <w:proofErr w:type="spellEnd"/>
-      <w:r>
-        <w:t>)</w:t>
+        <w:t>Void notify(User, Notificable)</w:t>
       </w:r>
     </w:p>
     <w:p>
@@ -10547,18 +10589,98 @@
     </w:p>
     <w:p>
       <w:pPr>
-        <w:pStyle w:val="sub3"/>
-      </w:pPr>
-      <w:r>
-        <w:t>Traffic Modules – Dynamic configuration</w:t>
-      </w:r>
-    </w:p>
-    <w:p>
-      <w:pPr>
         <w:ind w:left="1080"/>
       </w:pPr>
       <w:r>
-        <w:t>As described before the Traffic module is subject to load balancing and dynamic configuration by the System Administrator. These two mechanisms cause four events to happen. How they are managed is described below:</w:t>
+        <w:t xml:space="preserve">The car-plate extractor is a submodule of the report manager that has inside a system of detection and recognition of the </w:t>
+      </w:r>
+      <w:r>
+        <w:t xml:space="preserve">number </w:t>
+      </w:r>
+      <w:r>
+        <w:t>plate</w:t>
+      </w:r>
+      <w:r>
+        <w:t xml:space="preserve">s of vehicles. </w:t>
+      </w:r>
+    </w:p>
+    <w:p>
+      <w:pPr>
+        <w:ind w:left="1080"/>
+      </w:pPr>
+      <w:r>
+        <w:t>In particular, this system is has three different sub task that are:</w:t>
+      </w:r>
+    </w:p>
+    <w:p>
+      <w:pPr>
+        <w:ind w:left="1080"/>
+        <w:rPr>
+          <w:b/>
+          <w:bCs/>
+        </w:rPr>
+      </w:pPr>
+      <w:r>
+        <w:rPr>
+          <w:b/>
+          <w:bCs/>
+        </w:rPr>
+        <w:t>License plate detection:</w:t>
+      </w:r>
+    </w:p>
+    <w:p>
+      <w:pPr>
+        <w:ind w:left="1440"/>
+      </w:pPr>
+      <w:r>
+        <w:t xml:space="preserve">This task used a </w:t>
+      </w:r>
+      <w:r>
+        <w:t>convolutional neural networks called YOLO (You Only Look One) and in particular YOLO v3. This network is trained to performed a regression task predicting the object bounding box and the object class.</w:t>
+      </w:r>
+    </w:p>
+    <w:p>
+      <w:pPr>
+        <w:ind w:left="1440"/>
+      </w:pPr>
+      <w:r>
+        <w:t>The advantages in using this network is that process images in real-time.</w:t>
+      </w:r>
+    </w:p>
+    <w:p>
+      <w:r>
+        <w:tab/>
+        <w:t xml:space="preserve">   </w:t>
+      </w:r>
+    </w:p>
+    <w:p>
+      <w:pPr>
+        <w:rPr>
+          <w:b/>
+          <w:bCs/>
+        </w:rPr>
+      </w:pPr>
+      <w:r>
+        <w:tab/>
+        <w:t xml:space="preserve">       </w:t>
+      </w:r>
+      <w:r>
+        <w:rPr>
+          <w:b/>
+          <w:bCs/>
+        </w:rPr>
+        <w:t>License plate segmentation:</w:t>
+      </w:r>
+    </w:p>
+    <w:p>
+      <w:pPr>
+        <w:ind w:left="1440"/>
+      </w:pPr>
+      <w:r>
+        <w:t>Once extracted the image of the plate</w:t>
+      </w:r>
+      <w:r>
+        <w:t>, this starts a pipeline that have the following step:</w:t>
       </w:r>
     </w:p>
     <w:p>
@@ -10570,17 +10692,8 @@
         </w:numPr>
       </w:pPr>
       <w:r>
-        <w:t>A Notifier is deleted: this is the only activity that is not managed by the Manager because there is no reason for doing it. If the Notifier is simply being closed, it detaches itself from the Querier</w:t>
-      </w:r>
-      <w:r>
-        <w:t>. If the Notifier crashes or it suddenly closed, the Querier will notice this when trying to notify it and it will detach the dead Notifier. No other actions are needed.</w:t>
-      </w:r>
-    </w:p>
-    <w:p>
-      <w:pPr>
-        <w:pStyle w:val="ListParagraph"/>
-        <w:ind w:left="2160"/>
-      </w:pPr>
+        <w:t>Conversion from BGR to GRAY</w:t>
+      </w:r>
     </w:p>
     <w:p>
       <w:pPr>
@@ -10591,13 +10704,8 @@
         </w:numPr>
       </w:pPr>
       <w:r>
-        <w:t>A Notifier is created: the new Notifier communicates its zone to the Manager. The Manager will return to the notifier a reference to the appropriate Querier using the Address Solver to interpret the zone of the Notifier. Thus, the Notifier can subscribe itself to the Querier.</w:t>
-      </w:r>
-    </w:p>
-    <w:p>
-      <w:pPr>
-        <w:pStyle w:val="ListParagraph"/>
-      </w:pPr>
+        <w:t>Binarization</w:t>
+      </w:r>
     </w:p>
     <w:p>
       <w:pPr>
@@ -10608,16 +10716,8 @@
         </w:numPr>
       </w:pPr>
       <w:r>
-        <w:t xml:space="preserve">A </w:t>
-      </w:r>
-      <w:r>
-        <w:t>Querier is deleted: all the Notifier previously attached to the Querier have to be analyzed. If a less specific Querier exists, they are attached to it, otherwise they are put in a standby list.</w:t>
-      </w:r>
-    </w:p>
-    <w:p>
-      <w:pPr>
-        <w:pStyle w:val="ListParagraph"/>
-      </w:pPr>
+        <w:t>Blur</w:t>
+      </w:r>
     </w:p>
     <w:p>
       <w:pPr>
@@ -10628,43 +10728,147 @@
         </w:numPr>
       </w:pPr>
       <w:r>
-        <w:t>A new Querier is i</w:t>
-      </w:r>
-      <w:r>
-        <w:t>n</w:t>
-      </w:r>
-      <w:r>
-        <w:t>s</w:t>
-      </w:r>
-      <w:r>
-        <w:t xml:space="preserve">tantiated: </w:t>
-      </w:r>
-      <w:r>
-        <w:t xml:space="preserve"> </w:t>
-      </w:r>
-      <w:r>
-        <w:t>the standby list is scanned searching for Notifier that can be attached to the Querier (matching the two zone through the Address Solver). If a less specific Querier exists, all the Notifier subscribed to it are analyzed and are eventually moved to the new Querier.</w:t>
-      </w:r>
-    </w:p>
-    <w:p>
-      <w:pPr>
-        <w:pStyle w:val="ListParagraph"/>
-      </w:pPr>
-    </w:p>
-    <w:p>
-      <w:pPr>
-        <w:ind w:left="1080"/>
+        <w:t>Segmentation</w:t>
+      </w:r>
+    </w:p>
+    <w:p>
+      <w:pPr>
+        <w:ind w:left="1440"/>
+      </w:pPr>
+      <w:r>
+        <w:t xml:space="preserve">After the final step </w:t>
+      </w:r>
+      <w:r>
+        <w:t xml:space="preserve">a histogram of pixel projection is performed both in horizontal and Vertical (see below). </w:t>
+      </w:r>
+    </w:p>
+    <w:p>
+      <w:pPr>
+        <w:ind w:left="1440"/>
+      </w:pPr>
+      <w:r>
+        <w:rPr>
+          <w:noProof/>
+        </w:rPr>
+        <w:drawing>
+          <wp:anchor distT="0" distB="0" distL="114300" distR="114300" simplePos="0" relativeHeight="251705344" behindDoc="0" locked="0" layoutInCell="1" allowOverlap="1" wp14:anchorId="010B9257" wp14:editId="784B5D29">
+            <wp:simplePos x="0" y="0"/>
+            <wp:positionH relativeFrom="margin">
+              <wp:posOffset>1398270</wp:posOffset>
+            </wp:positionH>
+            <wp:positionV relativeFrom="margin">
+              <wp:posOffset>6690360</wp:posOffset>
+            </wp:positionV>
+            <wp:extent cx="3352800" cy="1516380"/>
+            <wp:effectExtent l="0" t="0" r="0" b="7620"/>
+            <wp:wrapSquare wrapText="bothSides"/>
+            <wp:docPr id="26" name="Picture 26" descr="A close up of a sign&#10;&#10;Description automatically generated"/>
+            <wp:cNvGraphicFramePr>
+              <a:graphicFrameLocks xmlns:a="http://schemas.openxmlformats.org/drawingml/2006/main" noChangeAspect="1"/>
+            </wp:cNvGraphicFramePr>
+            <a:graphic xmlns:a="http://schemas.openxmlformats.org/drawingml/2006/main">
+              <a:graphicData uri="http://schemas.openxmlformats.org/drawingml/2006/picture">
+                <pic:pic xmlns:pic="http://schemas.openxmlformats.org/drawingml/2006/picture">
+                  <pic:nvPicPr>
+                    <pic:cNvPr id="26" name="projection.png"/>
+                    <pic:cNvPicPr/>
+                  </pic:nvPicPr>
+                  <pic:blipFill>
+                    <a:blip r:embed="rId24">
+                      <a:extLst>
+                        <a:ext uri="{28A0092B-C50C-407E-A947-70E740481C1C}">
+                          <a14:useLocalDpi xmlns:a14="http://schemas.microsoft.com/office/drawing/2010/main" val="0"/>
+                        </a:ext>
+                      </a:extLst>
+                    </a:blip>
+                    <a:stretch>
+                      <a:fillRect/>
+                    </a:stretch>
+                  </pic:blipFill>
+                  <pic:spPr>
+                    <a:xfrm>
+                      <a:off x="0" y="0"/>
+                      <a:ext cx="3352800" cy="1516380"/>
+                    </a:xfrm>
+                    <a:prstGeom prst="rect">
+                      <a:avLst/>
+                    </a:prstGeom>
+                  </pic:spPr>
+                </pic:pic>
+              </a:graphicData>
+            </a:graphic>
+            <wp14:sizeRelV relativeFrom="margin">
+              <wp14:pctHeight>0</wp14:pctHeight>
+            </wp14:sizeRelV>
+          </wp:anchor>
+        </w:drawing>
+      </w:r>
+    </w:p>
+    <w:p>
+      <w:r>
         <w:rPr>
           <w:b/>
           <w:bCs/>
         </w:rPr>
-      </w:pPr>
+        <w:tab/>
+      </w:r>
       <w:r>
         <w:rPr>
           <w:b/>
           <w:bCs/>
         </w:rPr>
-        <w:t>Meaning of specificity of a Querier</w:t>
+        <w:tab/>
+      </w:r>
+      <w:r>
+        <w:t xml:space="preserve"> </w:t>
+      </w:r>
+    </w:p>
+    <w:p/>
+    <w:p/>
+    <w:p/>
+    <w:p>
+      <w:pPr>
+        <w:rPr>
+          <w:b/>
+          <w:bCs/>
+        </w:rPr>
+      </w:pPr>
+      <w:r>
+        <w:lastRenderedPageBreak/>
+        <w:tab/>
+        <w:t xml:space="preserve">      </w:t>
+      </w:r>
+      <w:r>
+        <w:rPr>
+          <w:b/>
+          <w:bCs/>
+        </w:rPr>
+        <w:t>License plate recognition:</w:t>
+      </w:r>
+    </w:p>
+    <w:p>
+      <w:pPr>
+        <w:ind w:left="1440"/>
+      </w:pPr>
+      <w:r>
+        <w:t>Once the segmentation is finished each character is cut individually and resized in a square. As a result we have a 28x28 image. This data is given to a MLP (MultiLayer Perceptron)  to extract the String corresponding to the car plate.</w:t>
+      </w:r>
+      <w:bookmarkStart w:id="39" w:name="_GoBack"/>
+      <w:bookmarkEnd w:id="39"/>
+      <w:r>
+        <w:t xml:space="preserve"> </w:t>
+      </w:r>
+      <w:r>
+        <w:tab/>
+      </w:r>
+    </w:p>
+    <w:p/>
+    <w:p>
+      <w:pPr>
+        <w:pStyle w:val="sub3"/>
+      </w:pPr>
+      <w:r>
+        <w:t>Traffic Modules – Dynamic configuration</w:t>
       </w:r>
     </w:p>
     <w:p>
@@ -10672,213 +10876,7 @@
         <w:ind w:left="1080"/>
       </w:pPr>
       <w:r>
-        <w:lastRenderedPageBreak/>
-        <w:t xml:space="preserve">Let’s assumed, for instance, that there are four Querier: </w:t>
-      </w:r>
-      <w:proofErr w:type="spellStart"/>
-      <w:r>
-        <w:rPr>
-          <w:i/>
-          <w:iCs/>
-        </w:rPr>
-        <w:t>ItalyQ</w:t>
-      </w:r>
-      <w:proofErr w:type="spellEnd"/>
-      <w:r>
-        <w:rPr>
-          <w:i/>
-          <w:iCs/>
-        </w:rPr>
-        <w:t xml:space="preserve">, </w:t>
-      </w:r>
-      <w:proofErr w:type="spellStart"/>
-      <w:r>
-        <w:rPr>
-          <w:i/>
-          <w:iCs/>
-        </w:rPr>
-        <w:t>MilanQ</w:t>
-      </w:r>
-      <w:proofErr w:type="spellEnd"/>
-      <w:r>
-        <w:rPr>
-          <w:i/>
-          <w:iCs/>
-        </w:rPr>
-        <w:t xml:space="preserve">, </w:t>
-      </w:r>
-      <w:proofErr w:type="spellStart"/>
-      <w:r>
-        <w:rPr>
-          <w:i/>
-          <w:iCs/>
-        </w:rPr>
-        <w:t>LazioQ</w:t>
-      </w:r>
-      <w:proofErr w:type="spellEnd"/>
-      <w:r>
-        <w:rPr>
-          <w:i/>
-          <w:iCs/>
-        </w:rPr>
-        <w:t xml:space="preserve">, </w:t>
-      </w:r>
-      <w:proofErr w:type="spellStart"/>
-      <w:r>
-        <w:rPr>
-          <w:i/>
-          <w:iCs/>
-        </w:rPr>
-        <w:t>ParisQ</w:t>
-      </w:r>
-      <w:proofErr w:type="spellEnd"/>
-      <w:r>
-        <w:rPr>
-          <w:i/>
-          <w:iCs/>
-        </w:rPr>
-        <w:t xml:space="preserve"> </w:t>
-      </w:r>
-      <w:r>
-        <w:t xml:space="preserve">respectively related zones: Italy, Milan, Lazio, Paris. </w:t>
-      </w:r>
-      <w:proofErr w:type="spellStart"/>
-      <w:r>
-        <w:rPr>
-          <w:i/>
-          <w:iCs/>
-        </w:rPr>
-        <w:t>MilanQ</w:t>
-      </w:r>
-      <w:proofErr w:type="spellEnd"/>
-      <w:r>
-        <w:rPr>
-          <w:i/>
-          <w:iCs/>
-        </w:rPr>
-        <w:t xml:space="preserve"> </w:t>
-      </w:r>
-      <w:r>
-        <w:t xml:space="preserve">and </w:t>
-      </w:r>
-      <w:proofErr w:type="spellStart"/>
-      <w:r>
-        <w:rPr>
-          <w:i/>
-          <w:iCs/>
-        </w:rPr>
-        <w:t>LazioQ</w:t>
-      </w:r>
-      <w:proofErr w:type="spellEnd"/>
-      <w:r>
-        <w:rPr>
-          <w:i/>
-          <w:iCs/>
-        </w:rPr>
-        <w:t xml:space="preserve"> </w:t>
-      </w:r>
-      <w:r>
-        <w:t xml:space="preserve">are more specific respect to </w:t>
-      </w:r>
-      <w:proofErr w:type="spellStart"/>
-      <w:r>
-        <w:rPr>
-          <w:i/>
-          <w:iCs/>
-        </w:rPr>
-        <w:t>ItalyQ</w:t>
-      </w:r>
-      <w:proofErr w:type="spellEnd"/>
-      <w:r>
-        <w:rPr>
-          <w:i/>
-          <w:iCs/>
-        </w:rPr>
-        <w:t xml:space="preserve"> </w:t>
-      </w:r>
-      <w:r>
-        <w:t xml:space="preserve">because Milan and Lazio are inside the region Italy. On the other hand, </w:t>
-      </w:r>
-      <w:proofErr w:type="spellStart"/>
-      <w:r>
-        <w:rPr>
-          <w:i/>
-          <w:iCs/>
-        </w:rPr>
-        <w:t>ItalyQ</w:t>
-      </w:r>
-      <w:proofErr w:type="spellEnd"/>
-      <w:r>
-        <w:rPr>
-          <w:i/>
-          <w:iCs/>
-        </w:rPr>
-        <w:t xml:space="preserve"> </w:t>
-      </w:r>
-      <w:r>
-        <w:t xml:space="preserve">is less specific with respect to </w:t>
-      </w:r>
-      <w:proofErr w:type="spellStart"/>
-      <w:r>
-        <w:rPr>
-          <w:i/>
-          <w:iCs/>
-        </w:rPr>
-        <w:t>MilanQ</w:t>
-      </w:r>
-      <w:proofErr w:type="spellEnd"/>
-      <w:r>
-        <w:rPr>
-          <w:i/>
-          <w:iCs/>
-        </w:rPr>
-        <w:t xml:space="preserve"> </w:t>
-      </w:r>
-      <w:r>
-        <w:t xml:space="preserve">and </w:t>
-      </w:r>
-      <w:proofErr w:type="spellStart"/>
-      <w:r>
-        <w:rPr>
-          <w:i/>
-          <w:iCs/>
-        </w:rPr>
-        <w:t>LazioQ</w:t>
-      </w:r>
-      <w:proofErr w:type="spellEnd"/>
-      <w:r>
-        <w:rPr>
-          <w:i/>
-          <w:iCs/>
-        </w:rPr>
-        <w:t xml:space="preserve">. </w:t>
-      </w:r>
-      <w:proofErr w:type="spellStart"/>
-      <w:r>
-        <w:rPr>
-          <w:i/>
-          <w:iCs/>
-        </w:rPr>
-        <w:t>ParisQ</w:t>
-      </w:r>
-      <w:proofErr w:type="spellEnd"/>
-      <w:r>
-        <w:rPr>
-          <w:i/>
-          <w:iCs/>
-        </w:rPr>
-        <w:t xml:space="preserve"> </w:t>
-      </w:r>
-      <w:r>
-        <w:t>has no relation of specificity with all the others.</w:t>
-      </w:r>
-    </w:p>
-    <w:p>
-      <w:pPr>
-        <w:ind w:left="1080"/>
-      </w:pPr>
-      <w:r>
-        <w:t>Hence:</w:t>
+        <w:t>As described before the Traffic module is subject to load balancing and dynamic configuration by the System Administrator. These two mechanisms cause four events to happen. How they are managed is described below:</w:t>
       </w:r>
     </w:p>
     <w:p>
@@ -10889,53 +10887,12 @@
           <w:numId w:val="12"/>
         </w:numPr>
       </w:pPr>
-      <w:proofErr w:type="spellStart"/>
-      <w:r>
-        <w:rPr>
-          <w:i/>
-          <w:iCs/>
-        </w:rPr>
-        <w:t>LazioQ</w:t>
-      </w:r>
-      <w:proofErr w:type="spellEnd"/>
-      <w:r>
-        <w:rPr>
-          <w:i/>
-          <w:iCs/>
-        </w:rPr>
-        <w:t xml:space="preserve"> </w:t>
-      </w:r>
-      <w:r>
-        <w:t xml:space="preserve">crashes -&gt; all the Notifiers subscribed to </w:t>
-      </w:r>
-      <w:proofErr w:type="spellStart"/>
-      <w:r>
-        <w:rPr>
-          <w:i/>
-          <w:iCs/>
-        </w:rPr>
-        <w:t>LazioQ</w:t>
-      </w:r>
-      <w:proofErr w:type="spellEnd"/>
-      <w:r>
-        <w:rPr>
-          <w:i/>
-          <w:iCs/>
-        </w:rPr>
-        <w:t xml:space="preserve"> </w:t>
-      </w:r>
-      <w:r>
-        <w:t xml:space="preserve">are now moved to </w:t>
-      </w:r>
-      <w:proofErr w:type="spellStart"/>
-      <w:r>
-        <w:rPr>
-          <w:i/>
-          <w:iCs/>
-        </w:rPr>
-        <w:t>ItalyQ</w:t>
-      </w:r>
-      <w:proofErr w:type="spellEnd"/>
+      <w:r>
+        <w:t>A Notifier is deleted: this is the only activity that is not managed by the Manager because there is no reason for doing it. If the Notifier is simply being closed, it detaches itself from the Querier</w:t>
+      </w:r>
+      <w:r>
+        <w:t>. If the Notifier crashes or it suddenly closed, the Querier will notice this when trying to notify it and it will detach the dead Notifier. No other actions are needed.</w:t>
+      </w:r>
     </w:p>
     <w:p>
       <w:pPr>
@@ -10951,146 +10908,13 @@
           <w:numId w:val="12"/>
         </w:numPr>
       </w:pPr>
-      <w:proofErr w:type="spellStart"/>
-      <w:r>
-        <w:rPr>
-          <w:i/>
-          <w:iCs/>
-        </w:rPr>
-        <w:t>RomeQ</w:t>
-      </w:r>
-      <w:proofErr w:type="spellEnd"/>
-      <w:r>
-        <w:rPr>
-          <w:i/>
-          <w:iCs/>
-        </w:rPr>
-        <w:t xml:space="preserve"> </w:t>
-      </w:r>
-      <w:r>
-        <w:t xml:space="preserve">Querier is created -&gt; </w:t>
-      </w:r>
-      <w:proofErr w:type="spellStart"/>
-      <w:r>
-        <w:rPr>
-          <w:i/>
-          <w:iCs/>
-        </w:rPr>
-        <w:t>ItalyQ</w:t>
-      </w:r>
-      <w:proofErr w:type="spellEnd"/>
-      <w:r>
-        <w:rPr>
-          <w:i/>
-          <w:iCs/>
-        </w:rPr>
-        <w:t xml:space="preserve"> </w:t>
-      </w:r>
-      <w:r>
-        <w:t xml:space="preserve">is less specific than </w:t>
-      </w:r>
-      <w:proofErr w:type="spellStart"/>
-      <w:r>
-        <w:rPr>
-          <w:i/>
-          <w:iCs/>
-        </w:rPr>
-        <w:t>RomeQ</w:t>
-      </w:r>
-      <w:proofErr w:type="spellEnd"/>
-      <w:r>
-        <w:rPr>
-          <w:i/>
-          <w:iCs/>
-        </w:rPr>
-        <w:t xml:space="preserve"> so </w:t>
-      </w:r>
-      <w:proofErr w:type="spellStart"/>
-      <w:r>
-        <w:rPr>
-          <w:i/>
-          <w:iCs/>
-        </w:rPr>
-        <w:t>ItalyQ</w:t>
-      </w:r>
-      <w:proofErr w:type="spellEnd"/>
-      <w:r>
-        <w:rPr>
-          <w:i/>
-          <w:iCs/>
-        </w:rPr>
-        <w:t xml:space="preserve"> </w:t>
-      </w:r>
-      <w:r>
-        <w:t>is scanned searching for Notifiers associated to region Rome</w:t>
-      </w:r>
-      <w:r>
-        <w:t xml:space="preserve">: if there are such Notifier, they are moved to </w:t>
-      </w:r>
-      <w:proofErr w:type="spellStart"/>
-      <w:r>
-        <w:rPr>
-          <w:i/>
-          <w:iCs/>
-        </w:rPr>
-        <w:t>RomeQ</w:t>
-      </w:r>
-      <w:proofErr w:type="spellEnd"/>
-      <w:r>
-        <w:rPr>
-          <w:i/>
-          <w:iCs/>
-        </w:rPr>
-        <w:t xml:space="preserve">. </w:t>
-      </w:r>
-      <w:r>
-        <w:t>Notice:</w:t>
-      </w:r>
-      <w:r>
-        <w:t xml:space="preserve"> the Notifiers that were associated to </w:t>
-      </w:r>
-      <w:proofErr w:type="spellStart"/>
-      <w:r>
-        <w:rPr>
-          <w:i/>
-          <w:iCs/>
-        </w:rPr>
-        <w:t>LazioQ</w:t>
-      </w:r>
-      <w:proofErr w:type="spellEnd"/>
-      <w:r>
-        <w:rPr>
-          <w:i/>
-          <w:iCs/>
-        </w:rPr>
-        <w:t xml:space="preserve"> </w:t>
-      </w:r>
-      <w:r>
-        <w:t xml:space="preserve">but are actually outside the region Rome would remain associated to </w:t>
-      </w:r>
-      <w:proofErr w:type="spellStart"/>
-      <w:r>
-        <w:rPr>
-          <w:i/>
-          <w:iCs/>
-        </w:rPr>
-        <w:t>ItalyQ</w:t>
-      </w:r>
-      <w:proofErr w:type="spellEnd"/>
-      <w:r>
-        <w:rPr>
-          <w:i/>
-          <w:iCs/>
-        </w:rPr>
-        <w:t>.</w:t>
-      </w:r>
-      <w:bookmarkStart w:id="39" w:name="_GoBack"/>
-      <w:bookmarkEnd w:id="39"/>
+      <w:r>
+        <w:t>A Notifier is created: the new Notifier communicates its zone to the Manager. The Manager will return to the notifier a reference to the appropriate Querier using the Address Solver to interpret the zone of the Notifier. Thus, the Notifier can subscribe itself to the Querier.</w:t>
+      </w:r>
     </w:p>
     <w:p>
       <w:pPr>
         <w:pStyle w:val="ListParagraph"/>
-        <w:ind w:left="2160"/>
       </w:pPr>
     </w:p>
     <w:p>
@@ -11101,27 +10925,298 @@
           <w:numId w:val="12"/>
         </w:numPr>
       </w:pPr>
-      <w:proofErr w:type="spellStart"/>
+      <w:r>
+        <w:t xml:space="preserve">A </w:t>
+      </w:r>
+      <w:r>
+        <w:t>Querier is deleted: all the Notifier previously attached to the Querier have to be analyzed. If a less specific Querier exists, they are attached to it, otherwise they are put in a standby list.</w:t>
+      </w:r>
+    </w:p>
+    <w:p>
+      <w:pPr>
+        <w:pStyle w:val="ListParagraph"/>
+      </w:pPr>
+    </w:p>
+    <w:p>
+      <w:pPr>
+        <w:pStyle w:val="ListParagraph"/>
+        <w:numPr>
+          <w:ilvl w:val="0"/>
+          <w:numId w:val="12"/>
+        </w:numPr>
+      </w:pPr>
+      <w:r>
+        <w:t>A new Querier is i</w:t>
+      </w:r>
+      <w:r>
+        <w:t>n</w:t>
+      </w:r>
+      <w:r>
+        <w:t>s</w:t>
+      </w:r>
+      <w:r>
+        <w:t xml:space="preserve">tantiated: </w:t>
+      </w:r>
+      <w:r>
+        <w:t xml:space="preserve"> </w:t>
+      </w:r>
+      <w:r>
+        <w:t>the standby list is scanned searching for Notifier that can be attached to the Querier (matching the two zone through the Address Solver). If a less specific Querier exists, all the Notifier subscribed to it are analyzed and are eventually moved to the new Querier.</w:t>
+      </w:r>
+    </w:p>
+    <w:p>
+      <w:pPr>
+        <w:pStyle w:val="ListParagraph"/>
+      </w:pPr>
+    </w:p>
+    <w:p>
+      <w:pPr>
+        <w:ind w:left="1080"/>
+        <w:rPr>
+          <w:b/>
+          <w:bCs/>
+        </w:rPr>
+      </w:pPr>
+      <w:r>
+        <w:rPr>
+          <w:b/>
+          <w:bCs/>
+        </w:rPr>
+        <w:t>Meaning of specificity of a Querier</w:t>
+      </w:r>
+    </w:p>
+    <w:p>
+      <w:pPr>
+        <w:ind w:left="1080"/>
+      </w:pPr>
+      <w:r>
+        <w:lastRenderedPageBreak/>
+        <w:t xml:space="preserve">Let’s assumed, for instance, that there are four Querier: </w:t>
+      </w:r>
       <w:r>
         <w:rPr>
           <w:i/>
           <w:iCs/>
         </w:rPr>
-        <w:t>ParisQ</w:t>
-      </w:r>
-      <w:proofErr w:type="spellEnd"/>
-      <w:r>
-        <w:t xml:space="preserve"> crashed -&gt; all the Notifiers associated to </w:t>
-      </w:r>
-      <w:proofErr w:type="spellStart"/>
+        <w:t xml:space="preserve">ItalyQ, MilanQ, LazioQ, ParisQ </w:t>
+      </w:r>
+      <w:r>
+        <w:t xml:space="preserve">respectively related zones: Italy, Milan, Lazio, Paris. </w:t>
+      </w:r>
       <w:r>
         <w:rPr>
           <w:i/>
           <w:iCs/>
         </w:rPr>
+        <w:t xml:space="preserve">MilanQ </w:t>
+      </w:r>
+      <w:r>
+        <w:t xml:space="preserve">and </w:t>
+      </w:r>
+      <w:r>
+        <w:rPr>
+          <w:i/>
+          <w:iCs/>
+        </w:rPr>
+        <w:t xml:space="preserve">LazioQ </w:t>
+      </w:r>
+      <w:r>
+        <w:t xml:space="preserve">are more specific respect to </w:t>
+      </w:r>
+      <w:r>
+        <w:rPr>
+          <w:i/>
+          <w:iCs/>
+        </w:rPr>
+        <w:t xml:space="preserve">ItalyQ </w:t>
+      </w:r>
+      <w:r>
+        <w:t xml:space="preserve">because Milan and Lazio are inside the region Italy. On the other hand, </w:t>
+      </w:r>
+      <w:r>
+        <w:rPr>
+          <w:i/>
+          <w:iCs/>
+        </w:rPr>
+        <w:t xml:space="preserve">ItalyQ </w:t>
+      </w:r>
+      <w:r>
+        <w:t xml:space="preserve">is less specific with respect to </w:t>
+      </w:r>
+      <w:r>
+        <w:rPr>
+          <w:i/>
+          <w:iCs/>
+        </w:rPr>
+        <w:t xml:space="preserve">MilanQ </w:t>
+      </w:r>
+      <w:r>
+        <w:t xml:space="preserve">and </w:t>
+      </w:r>
+      <w:r>
+        <w:rPr>
+          <w:i/>
+          <w:iCs/>
+        </w:rPr>
+        <w:t xml:space="preserve">LazioQ. ParisQ </w:t>
+      </w:r>
+      <w:r>
+        <w:t>has no relation of specificity with all the others.</w:t>
+      </w:r>
+    </w:p>
+    <w:p>
+      <w:pPr>
+        <w:ind w:left="1080"/>
+      </w:pPr>
+      <w:r>
+        <w:t>Hence:</w:t>
+      </w:r>
+    </w:p>
+    <w:p>
+      <w:pPr>
+        <w:pStyle w:val="ListParagraph"/>
+        <w:numPr>
+          <w:ilvl w:val="0"/>
+          <w:numId w:val="12"/>
+        </w:numPr>
+      </w:pPr>
+      <w:r>
+        <w:rPr>
+          <w:i/>
+          <w:iCs/>
+        </w:rPr>
+        <w:t xml:space="preserve">LazioQ </w:t>
+      </w:r>
+      <w:r>
+        <w:t xml:space="preserve">crashes -&gt; all the Notifiers subscribed to </w:t>
+      </w:r>
+      <w:r>
+        <w:rPr>
+          <w:i/>
+          <w:iCs/>
+        </w:rPr>
+        <w:t xml:space="preserve">LazioQ </w:t>
+      </w:r>
+      <w:r>
+        <w:t xml:space="preserve">are now moved to </w:t>
+      </w:r>
+      <w:r>
+        <w:rPr>
+          <w:i/>
+          <w:iCs/>
+        </w:rPr>
+        <w:t>ItalyQ</w:t>
+      </w:r>
+    </w:p>
+    <w:p>
+      <w:pPr>
+        <w:pStyle w:val="ListParagraph"/>
+        <w:ind w:left="2160"/>
+      </w:pPr>
+    </w:p>
+    <w:p>
+      <w:pPr>
+        <w:pStyle w:val="ListParagraph"/>
+        <w:numPr>
+          <w:ilvl w:val="0"/>
+          <w:numId w:val="12"/>
+        </w:numPr>
+      </w:pPr>
+      <w:r>
+        <w:rPr>
+          <w:i/>
+          <w:iCs/>
+        </w:rPr>
+        <w:t xml:space="preserve">RomeQ </w:t>
+      </w:r>
+      <w:r>
+        <w:t xml:space="preserve">Querier is created -&gt; </w:t>
+      </w:r>
+      <w:r>
+        <w:rPr>
+          <w:i/>
+          <w:iCs/>
+        </w:rPr>
+        <w:t xml:space="preserve">ItalyQ </w:t>
+      </w:r>
+      <w:r>
+        <w:t xml:space="preserve">is less specific than </w:t>
+      </w:r>
+      <w:r>
+        <w:rPr>
+          <w:i/>
+          <w:iCs/>
+        </w:rPr>
+        <w:t xml:space="preserve">RomeQ so ItalyQ </w:t>
+      </w:r>
+      <w:r>
+        <w:t>is scanned searching for Notifiers associated to region Rome</w:t>
+      </w:r>
+      <w:r>
+        <w:t xml:space="preserve">: if there are such Notifier, they are moved to </w:t>
+      </w:r>
+      <w:r>
+        <w:rPr>
+          <w:i/>
+          <w:iCs/>
+        </w:rPr>
+        <w:t xml:space="preserve">RomeQ. </w:t>
+      </w:r>
+      <w:r>
+        <w:t>Notice:</w:t>
+      </w:r>
+      <w:r>
+        <w:t xml:space="preserve"> the Notifiers that were associated to </w:t>
+      </w:r>
+      <w:r>
+        <w:rPr>
+          <w:i/>
+          <w:iCs/>
+        </w:rPr>
+        <w:t xml:space="preserve">LazioQ </w:t>
+      </w:r>
+      <w:r>
+        <w:t xml:space="preserve">but are actually outside the region Rome would remain associated to </w:t>
+      </w:r>
+      <w:r>
+        <w:rPr>
+          <w:i/>
+          <w:iCs/>
+        </w:rPr>
+        <w:t>ItalyQ.</w:t>
+      </w:r>
+    </w:p>
+    <w:p>
+      <w:pPr>
+        <w:pStyle w:val="ListParagraph"/>
+        <w:ind w:left="2160"/>
+      </w:pPr>
+    </w:p>
+    <w:p>
+      <w:pPr>
+        <w:pStyle w:val="ListParagraph"/>
+        <w:numPr>
+          <w:ilvl w:val="0"/>
+          <w:numId w:val="12"/>
+        </w:numPr>
+      </w:pPr>
+      <w:r>
+        <w:rPr>
+          <w:i/>
+          <w:iCs/>
+        </w:rPr>
         <w:t>ParisQ</w:t>
       </w:r>
-      <w:proofErr w:type="spellEnd"/>
+      <w:r>
+        <w:t xml:space="preserve"> crashed -&gt; all the Notifiers associated to </w:t>
+      </w:r>
+      <w:r>
+        <w:rPr>
+          <w:i/>
+          <w:iCs/>
+        </w:rPr>
+        <w:t>ParisQ</w:t>
+      </w:r>
       <w:r>
         <w:t xml:space="preserve"> are moved to the standby list, because no ‘less specific’ Queriers are available.</w:t>
       </w:r>
@@ -11143,6 +11238,226 @@
         <w:t>Solution Calculator – How it works</w:t>
       </w:r>
       <w:bookmarkEnd w:id="40"/>
+    </w:p>
+    <w:p>
+      <w:pPr>
+        <w:ind w:left="1080"/>
+      </w:pPr>
+      <w:r>
+        <w:t>Here is illustrated the procedure by which the S2B provides the User with the travel solutions for the selected destination. As</w:t>
+      </w:r>
+      <w:r>
+        <w:t xml:space="preserve"> described in the sequence diagrams previously the Solution Calculator takes care of handling the t</w:t>
+      </w:r>
+      <w:r>
+        <w:t>wo</w:t>
+      </w:r>
+      <w:r>
+        <w:t>-step articulated process: recovery of feasible travePlanSolutions</w:t>
+      </w:r>
+      <w:r>
+        <w:t xml:space="preserve"> and </w:t>
+      </w:r>
+      <w:r>
+        <w:t>filtering.</w:t>
+      </w:r>
+    </w:p>
+    <w:p>
+      <w:pPr>
+        <w:ind w:left="1080"/>
+        <w:rPr>
+          <w:b/>
+          <w:bCs/>
+        </w:rPr>
+      </w:pPr>
+      <w:r>
+        <w:rPr>
+          <w:b/>
+          <w:bCs/>
+        </w:rPr>
+        <w:t>Recovery of feasible travelPlanSolutions:</w:t>
+      </w:r>
+    </w:p>
+    <w:p>
+      <w:pPr>
+        <w:pStyle w:val="ListParagraph"/>
+        <w:numPr>
+          <w:ilvl w:val="0"/>
+          <w:numId w:val="12"/>
+        </w:numPr>
+      </w:pPr>
+      <w:r>
+        <w:t>Solution Calculator</w:t>
+      </w:r>
+      <w:r>
+        <w:t xml:space="preserve"> retrieves the departure point and the arrival point from the user’s input </w:t>
+      </w:r>
+      <w:r>
+        <w:t>;</w:t>
+      </w:r>
+    </w:p>
+    <w:p>
+      <w:pPr>
+        <w:pStyle w:val="ListParagraph"/>
+        <w:ind w:left="2160"/>
+      </w:pPr>
+    </w:p>
+    <w:p>
+      <w:pPr>
+        <w:pStyle w:val="ListParagraph"/>
+        <w:numPr>
+          <w:ilvl w:val="0"/>
+          <w:numId w:val="12"/>
+        </w:numPr>
+      </w:pPr>
+      <w:r>
+        <w:t>Based on this information, Solution Calculator interfaces with google, which provides it with a list of possible travel solutions.</w:t>
+      </w:r>
+    </w:p>
+    <w:p>
+      <w:pPr>
+        <w:ind w:left="720"/>
+      </w:pPr>
+      <w:r>
+        <w:t xml:space="preserve">  </w:t>
+      </w:r>
+    </w:p>
+    <w:p>
+      <w:pPr>
+        <w:ind w:left="720"/>
+      </w:pPr>
+    </w:p>
+    <w:p>
+      <w:pPr>
+        <w:ind w:left="720"/>
+        <w:rPr>
+          <w:b/>
+          <w:bCs/>
+        </w:rPr>
+      </w:pPr>
+      <w:r>
+        <w:t xml:space="preserve">    </w:t>
+      </w:r>
+      <w:r>
+        <w:rPr>
+          <w:b/>
+          <w:bCs/>
+        </w:rPr>
+        <w:t>Filtering</w:t>
+      </w:r>
+    </w:p>
+    <w:p>
+      <w:pPr>
+        <w:pStyle w:val="ListParagraph"/>
+        <w:numPr>
+          <w:ilvl w:val="0"/>
+          <w:numId w:val="12"/>
+        </w:numPr>
+      </w:pPr>
+      <w:r>
+        <w:t>Solution Calculator, through Report Manager, retrieves report information (Location and type);</w:t>
+      </w:r>
+    </w:p>
+    <w:p>
+      <w:pPr>
+        <w:pStyle w:val="ListParagraph"/>
+        <w:ind w:left="2160"/>
+        <w:rPr>
+          <w:b/>
+          <w:bCs/>
+        </w:rPr>
+      </w:pPr>
+    </w:p>
+    <w:p>
+      <w:pPr>
+        <w:pStyle w:val="ListParagraph"/>
+        <w:numPr>
+          <w:ilvl w:val="0"/>
+          <w:numId w:val="12"/>
+        </w:numPr>
+      </w:pPr>
+      <w:r>
+        <w:t xml:space="preserve">Solution Calculator, through Traffic Manager, retrieves information about traffic conditions; </w:t>
+      </w:r>
+    </w:p>
+    <w:p>
+      <w:pPr>
+        <w:pStyle w:val="ListParagraph"/>
+      </w:pPr>
+    </w:p>
+    <w:p>
+      <w:pPr>
+        <w:pStyle w:val="ListParagraph"/>
+        <w:numPr>
+          <w:ilvl w:val="0"/>
+          <w:numId w:val="12"/>
+        </w:numPr>
+      </w:pPr>
+      <w:r>
+        <w:t xml:space="preserve">For each TravelPlan in TravelPlanSolutions, </w:t>
+      </w:r>
+      <w:r>
+        <w:t>Solution Calculator checks if there is a TravelPlan that has:</w:t>
+      </w:r>
+    </w:p>
+    <w:p>
+      <w:pPr>
+        <w:pStyle w:val="ListParagraph"/>
+        <w:ind w:left="2160"/>
+      </w:pPr>
+    </w:p>
+    <w:p>
+      <w:pPr>
+        <w:pStyle w:val="ListParagraph"/>
+        <w:numPr>
+          <w:ilvl w:val="1"/>
+          <w:numId w:val="25"/>
+        </w:numPr>
+      </w:pPr>
+      <w:r>
+        <w:t>More than 50 minutes in addition to the normal travel time due to traffic</w:t>
+      </w:r>
+    </w:p>
+    <w:p>
+      <w:pPr>
+        <w:pStyle w:val="ListParagraph"/>
+        <w:numPr>
+          <w:ilvl w:val="1"/>
+          <w:numId w:val="25"/>
+        </w:numPr>
+      </w:pPr>
+      <w:r>
+        <w:t xml:space="preserve">More that 4 reports that can cause a relevant delay along the path </w:t>
+      </w:r>
+    </w:p>
+    <w:p>
+      <w:pPr>
+        <w:ind w:left="2160"/>
+      </w:pPr>
+      <w:r>
+        <w:t>In case that a TravelPlan have this characteristics then it is removed by the TravelPlanSolution.</w:t>
+      </w:r>
+    </w:p>
+    <w:p>
+      <w:r>
+        <w:tab/>
+      </w:r>
+      <w:r>
+        <w:tab/>
+      </w:r>
+    </w:p>
+    <w:p>
+      <w:pPr>
+        <w:ind w:left="936"/>
+      </w:pPr>
+      <w:r>
+        <w:t>Once that the filtering process is finished the Solution Calculator sends TravelPlanSolution to the User.</w:t>
+      </w:r>
+    </w:p>
+    <w:p>
+      <w:r>
+        <w:t xml:space="preserve"> </w:t>
+      </w:r>
     </w:p>
     <w:p>
       <w:pPr>
@@ -11236,7 +11551,7 @@
       <w:bookmarkEnd w:id="49"/>
     </w:p>
     <w:sectPr>
-      <w:footerReference w:type="default" r:id="rId24"/>
+      <w:footerReference w:type="default" r:id="rId25"/>
       <w:pgSz w:w="12240" w:h="15840"/>
       <w:pgMar w:top="1440" w:right="1440" w:bottom="1440" w:left="1440" w:header="144" w:footer="720" w:gutter="0"/>
       <w:cols w:space="720"/>
@@ -12923,7 +13238,7 @@
         <w:rFonts w:ascii="Symbol" w:hAnsi="Symbol" w:hint="default"/>
       </w:rPr>
     </w:lvl>
-    <w:lvl w:ilvl="1" w:tplc="04090003" w:tentative="1">
+    <w:lvl w:ilvl="1" w:tplc="04090003">
       <w:start w:val="1"/>
       <w:numFmt w:val="bullet"/>
       <w:lvlText w:val="o"/>
@@ -15330,7 +15645,7 @@
 </file>
 
 <file path=customXml/itemProps1.xml><?xml version="1.0" encoding="utf-8"?>
-<ds:datastoreItem xmlns:ds="http://schemas.openxmlformats.org/officeDocument/2006/customXml" ds:itemID="{92E8C501-16D5-428F-87F0-8D4ECA2DB635}">
+<ds:datastoreItem xmlns:ds="http://schemas.openxmlformats.org/officeDocument/2006/customXml" ds:itemID="{9E798FEB-F718-4AA0-B691-1E682BE50753}">
   <ds:schemaRefs>
     <ds:schemaRef ds:uri="http://schemas.openxmlformats.org/officeDocument/2006/bibliography"/>
   </ds:schemaRefs>

</xml_diff>